<commit_message>
Finished nomenclature, about to begin introduction
</commit_message>
<xml_diff>
--- a/Formal_Lab_Tom/Formal_Report.docx
+++ b/Formal_Lab_Tom/Formal_Report.docx
@@ -504,19 +504,18 @@
     </w:p>
     <w:sdt>
       <w:sdtPr>
+        <w:rPr>
+          <w:rFonts w:asciiTheme="minorHAnsi" w:hAnsiTheme="minorHAnsi" w:cstheme="minorBidi"/>
+          <w:b w:val="0"/>
+          <w:sz w:val="22"/>
+          <w:szCs w:val="22"/>
+        </w:rPr>
         <w:id w:val="802291022"/>
         <w:docPartObj>
           <w:docPartGallery w:val="Table of Contents"/>
           <w:docPartUnique/>
         </w:docPartObj>
       </w:sdtPr>
-      <w:sdtEndPr>
-        <w:rPr>
-          <w:b w:val="0"/>
-          <w:sz w:val="22"/>
-          <w:szCs w:val="22"/>
-        </w:rPr>
-      </w:sdtEndPr>
       <w:sdtContent>
         <w:p>
           <w:pPr>
@@ -534,8 +533,13 @@
         </w:p>
         <w:p>
           <w:pPr>
+            <w:pStyle w:val="TOC1"/>
+            <w:tabs>
+              <w:tab w:val="left" w:pos="440"/>
+              <w:tab w:val="right" w:leader="dot" w:pos="9350"/>
+            </w:tabs>
             <w:rPr>
-              <w:rFonts w:ascii="Times New Roman" w:hAnsi="Times New Roman" w:cs="Times New Roman"/>
+              <w:noProof/>
             </w:rPr>
           </w:pPr>
           <w:r>
@@ -556,15 +560,247 @@
             </w:rPr>
             <w:fldChar w:fldCharType="separate"/>
           </w:r>
-          <w:r>
+          <w:hyperlink w:anchor="_Toc369037060" w:history="1">
+            <w:r>
+              <w:rPr>
+                <w:rStyle w:val="Hyperlink"/>
+                <w:noProof/>
+              </w:rPr>
+              <w:t>1.</w:t>
+            </w:r>
+            <w:r>
+              <w:rPr>
+                <w:noProof/>
+              </w:rPr>
+              <w:tab/>
+            </w:r>
+            <w:r>
+              <w:rPr>
+                <w:rStyle w:val="Hyperlink"/>
+                <w:noProof/>
+              </w:rPr>
+              <w:t>Summary</w:t>
+            </w:r>
+            <w:r>
+              <w:rPr>
+                <w:noProof/>
+                <w:webHidden/>
+              </w:rPr>
+              <w:tab/>
+            </w:r>
+            <w:r>
+              <w:rPr>
+                <w:noProof/>
+                <w:webHidden/>
+              </w:rPr>
+              <w:fldChar w:fldCharType="begin"/>
+            </w:r>
+            <w:r>
+              <w:rPr>
+                <w:noProof/>
+                <w:webHidden/>
+              </w:rPr>
+              <w:instrText xml:space="preserve"> PAGEREF _Toc369037060 \h </w:instrText>
+            </w:r>
+            <w:r>
+              <w:rPr>
+                <w:noProof/>
+                <w:webHidden/>
+              </w:rPr>
+            </w:r>
+            <w:r>
+              <w:rPr>
+                <w:noProof/>
+                <w:webHidden/>
+              </w:rPr>
+              <w:fldChar w:fldCharType="separate"/>
+            </w:r>
+            <w:r>
+              <w:rPr>
+                <w:noProof/>
+                <w:webHidden/>
+              </w:rPr>
+              <w:t>3</w:t>
+            </w:r>
+            <w:r>
+              <w:rPr>
+                <w:noProof/>
+                <w:webHidden/>
+              </w:rPr>
+              <w:fldChar w:fldCharType="end"/>
+            </w:r>
+          </w:hyperlink>
+        </w:p>
+        <w:p>
+          <w:pPr>
+            <w:pStyle w:val="TOC1"/>
+            <w:tabs>
+              <w:tab w:val="left" w:pos="440"/>
+              <w:tab w:val="right" w:leader="dot" w:pos="9350"/>
+            </w:tabs>
+            <w:rPr>
+              <w:noProof/>
+            </w:rPr>
+          </w:pPr>
+          <w:hyperlink w:anchor="_Toc369037061" w:history="1">
+            <w:r>
+              <w:rPr>
+                <w:rStyle w:val="Hyperlink"/>
+                <w:noProof/>
+              </w:rPr>
+              <w:t>2.</w:t>
+            </w:r>
+            <w:r>
+              <w:rPr>
+                <w:noProof/>
+              </w:rPr>
+              <w:tab/>
+            </w:r>
+            <w:r>
+              <w:rPr>
+                <w:rStyle w:val="Hyperlink"/>
+                <w:noProof/>
+              </w:rPr>
+              <w:t>Nomenclature</w:t>
+            </w:r>
+            <w:r>
+              <w:rPr>
+                <w:noProof/>
+                <w:webHidden/>
+              </w:rPr>
+              <w:tab/>
+            </w:r>
+            <w:r>
+              <w:rPr>
+                <w:noProof/>
+                <w:webHidden/>
+              </w:rPr>
+              <w:fldChar w:fldCharType="begin"/>
+            </w:r>
+            <w:r>
+              <w:rPr>
+                <w:noProof/>
+                <w:webHidden/>
+              </w:rPr>
+              <w:instrText xml:space="preserve"> PAGEREF _Toc369037061 \h </w:instrText>
+            </w:r>
+            <w:r>
+              <w:rPr>
+                <w:noProof/>
+                <w:webHidden/>
+              </w:rPr>
+            </w:r>
+            <w:r>
+              <w:rPr>
+                <w:noProof/>
+                <w:webHidden/>
+              </w:rPr>
+              <w:fldChar w:fldCharType="separate"/>
+            </w:r>
+            <w:r>
+              <w:rPr>
+                <w:noProof/>
+                <w:webHidden/>
+              </w:rPr>
+              <w:t>4</w:t>
+            </w:r>
+            <w:r>
+              <w:rPr>
+                <w:noProof/>
+                <w:webHidden/>
+              </w:rPr>
+              <w:fldChar w:fldCharType="end"/>
+            </w:r>
+          </w:hyperlink>
+        </w:p>
+        <w:p>
+          <w:pPr>
+            <w:pStyle w:val="TOC1"/>
+            <w:tabs>
+              <w:tab w:val="left" w:pos="440"/>
+              <w:tab w:val="right" w:leader="dot" w:pos="9350"/>
+            </w:tabs>
+            <w:rPr>
+              <w:noProof/>
+            </w:rPr>
+          </w:pPr>
+          <w:hyperlink w:anchor="_Toc369037062" w:history="1">
+            <w:r>
+              <w:rPr>
+                <w:rStyle w:val="Hyperlink"/>
+                <w:noProof/>
+              </w:rPr>
+              <w:t>3.</w:t>
+            </w:r>
+            <w:r>
+              <w:rPr>
+                <w:noProof/>
+              </w:rPr>
+              <w:tab/>
+            </w:r>
+            <w:r>
+              <w:rPr>
+                <w:rStyle w:val="Hyperlink"/>
+                <w:noProof/>
+              </w:rPr>
+              <w:t>Introduction</w:t>
+            </w:r>
+            <w:r>
+              <w:rPr>
+                <w:noProof/>
+                <w:webHidden/>
+              </w:rPr>
+              <w:tab/>
+            </w:r>
+            <w:r>
+              <w:rPr>
+                <w:noProof/>
+                <w:webHidden/>
+              </w:rPr>
+              <w:fldChar w:fldCharType="begin"/>
+            </w:r>
+            <w:r>
+              <w:rPr>
+                <w:noProof/>
+                <w:webHidden/>
+              </w:rPr>
+              <w:instrText xml:space="preserve"> PAGEREF _Toc369037062 \h </w:instrText>
+            </w:r>
+            <w:r>
+              <w:rPr>
+                <w:noProof/>
+                <w:webHidden/>
+              </w:rPr>
+            </w:r>
+            <w:r>
+              <w:rPr>
+                <w:noProof/>
+                <w:webHidden/>
+              </w:rPr>
+              <w:fldChar w:fldCharType="separate"/>
+            </w:r>
+            <w:r>
+              <w:rPr>
+                <w:noProof/>
+                <w:webHidden/>
+              </w:rPr>
+              <w:t>6</w:t>
+            </w:r>
+            <w:r>
+              <w:rPr>
+                <w:noProof/>
+                <w:webHidden/>
+              </w:rPr>
+              <w:fldChar w:fldCharType="end"/>
+            </w:r>
+          </w:hyperlink>
+        </w:p>
+        <w:p>
+          <w:pPr>
             <w:rPr>
               <w:rFonts w:ascii="Times New Roman" w:hAnsi="Times New Roman" w:cs="Times New Roman"/>
-              <w:b/>
-              <w:bCs/>
-              <w:noProof/>
             </w:rPr>
-            <w:t>No table of contents entries found.</w:t>
-          </w:r>
+          </w:pPr>
           <w:r>
             <w:rPr>
               <w:rFonts w:ascii="Times New Roman" w:hAnsi="Times New Roman" w:cs="Times New Roman"/>
@@ -591,10 +827,12 @@
       <w:pPr>
         <w:pStyle w:val="Heading1"/>
       </w:pPr>
+      <w:bookmarkStart w:id="0" w:name="_Toc369037060"/>
       <w:r>
         <w:lastRenderedPageBreak/>
         <w:t>Summary</w:t>
       </w:r>
+      <w:bookmarkEnd w:id="0"/>
     </w:p>
     <w:p>
       <w:pPr>
@@ -621,10 +859,12 @@
       <w:pPr>
         <w:pStyle w:val="Heading1"/>
       </w:pPr>
+      <w:bookmarkStart w:id="1" w:name="_Toc369037061"/>
       <w:r>
         <w:lastRenderedPageBreak/>
         <w:t>Nomenclature</w:t>
       </w:r>
+      <w:bookmarkEnd w:id="1"/>
     </w:p>
     <w:p>
       <w:pPr>
@@ -1135,14 +1375,12 @@
         <w:tab/>
         <w:t xml:space="preserve">Fuselage Shape Factor for </w:t>
       </w:r>
-      <w:proofErr w:type="spellStart"/>
-      <w:r>
-        <w:rPr>
-          <w:rFonts w:ascii="Times New Roman" w:hAnsi="Times New Roman" w:cs="Times New Roman"/>
-        </w:rPr>
-        <w:t>Blocakge</w:t>
-      </w:r>
-      <w:proofErr w:type="spellEnd"/>
+      <w:r>
+        <w:rPr>
+          <w:rFonts w:ascii="Times New Roman" w:hAnsi="Times New Roman" w:cs="Times New Roman"/>
+        </w:rPr>
+        <w:t>Blockage</w:t>
+      </w:r>
     </w:p>
     <w:p>
       <w:pPr>
@@ -2252,7 +2490,12 @@
           <w:rFonts w:ascii="Times New Roman" w:eastAsiaTheme="minorEastAsia" w:hAnsi="Times New Roman" w:cs="Times New Roman"/>
         </w:rPr>
         <w:tab/>
-        <w:t>Volume</w:t>
+      </w:r>
+      <w:r>
+        <w:rPr>
+          <w:rFonts w:ascii="Times New Roman" w:eastAsiaTheme="minorEastAsia" w:hAnsi="Times New Roman" w:cs="Times New Roman"/>
+        </w:rPr>
+        <w:t>Freestream Velocity</w:t>
       </w:r>
     </w:p>
     <w:p>
@@ -2344,9 +2587,436 @@
       <w:pPr>
         <w:spacing w:after="0"/>
         <w:rPr>
-          <w:rFonts w:ascii="Times New Roman" w:hAnsi="Times New Roman" w:cs="Times New Roman"/>
-        </w:rPr>
-      </w:pPr>
+          <w:rFonts w:ascii="Times New Roman" w:eastAsiaTheme="minorEastAsia" w:hAnsi="Times New Roman" w:cs="Times New Roman"/>
+        </w:rPr>
+      </w:pPr>
+      <m:oMath>
+        <m:f>
+          <m:fPr>
+            <m:ctrlPr>
+              <w:rPr>
+                <w:rFonts w:ascii="Cambria Math" w:hAnsi="Cambria Math" w:cs="Times New Roman"/>
+                <w:i/>
+              </w:rPr>
+            </m:ctrlPr>
+          </m:fPr>
+          <m:num>
+            <m:r>
+              <w:rPr>
+                <w:rFonts w:ascii="Cambria Math" w:hAnsi="Cambria Math" w:cs="Times New Roman"/>
+              </w:rPr>
+              <m:t>δ</m:t>
+            </m:r>
+            <m:sSub>
+              <m:sSubPr>
+                <m:ctrlPr>
+                  <w:rPr>
+                    <w:rFonts w:ascii="Cambria Math" w:hAnsi="Cambria Math" w:cs="Times New Roman"/>
+                    <w:i/>
+                  </w:rPr>
+                </m:ctrlPr>
+              </m:sSubPr>
+              <m:e>
+                <m:r>
+                  <w:rPr>
+                    <w:rFonts w:ascii="Cambria Math" w:hAnsi="Cambria Math" w:cs="Times New Roman"/>
+                  </w:rPr>
+                  <m:t>C</m:t>
+                </m:r>
+              </m:e>
+              <m:sub>
+                <m:r>
+                  <w:rPr>
+                    <w:rFonts w:ascii="Cambria Math" w:hAnsi="Cambria Math" w:cs="Times New Roman"/>
+                  </w:rPr>
+                  <m:t>mCG</m:t>
+                </m:r>
+              </m:sub>
+            </m:sSub>
+          </m:num>
+          <m:den>
+            <m:r>
+              <w:rPr>
+                <w:rFonts w:ascii="Cambria Math" w:hAnsi="Cambria Math" w:cs="Times New Roman"/>
+              </w:rPr>
+              <m:t>δ</m:t>
+            </m:r>
+            <m:sSub>
+              <m:sSubPr>
+                <m:ctrlPr>
+                  <w:rPr>
+                    <w:rFonts w:ascii="Cambria Math" w:hAnsi="Cambria Math" w:cs="Times New Roman"/>
+                    <w:i/>
+                  </w:rPr>
+                </m:ctrlPr>
+              </m:sSubPr>
+              <m:e>
+                <m:r>
+                  <w:rPr>
+                    <w:rFonts w:ascii="Cambria Math" w:hAnsi="Cambria Math" w:cs="Times New Roman"/>
+                  </w:rPr>
+                  <m:t>δ</m:t>
+                </m:r>
+              </m:e>
+              <m:sub>
+                <m:r>
+                  <w:rPr>
+                    <w:rFonts w:ascii="Cambria Math" w:hAnsi="Cambria Math" w:cs="Times New Roman"/>
+                  </w:rPr>
+                  <m:t>s</m:t>
+                </m:r>
+              </m:sub>
+            </m:sSub>
+          </m:den>
+        </m:f>
+      </m:oMath>
+      <w:r>
+        <w:rPr>
+          <w:rFonts w:ascii="Times New Roman" w:eastAsiaTheme="minorEastAsia" w:hAnsi="Times New Roman" w:cs="Times New Roman"/>
+          <w:i/>
+        </w:rPr>
+        <w:t xml:space="preserve"> </w:t>
+      </w:r>
+      <w:r>
+        <w:rPr>
+          <w:rFonts w:ascii="Times New Roman" w:eastAsiaTheme="minorEastAsia" w:hAnsi="Times New Roman" w:cs="Times New Roman"/>
+        </w:rPr>
+        <w:tab/>
+      </w:r>
+      <w:r>
+        <w:rPr>
+          <w:rFonts w:ascii="Times New Roman" w:eastAsiaTheme="minorEastAsia" w:hAnsi="Times New Roman" w:cs="Times New Roman"/>
+        </w:rPr>
+        <w:tab/>
+        <w:t>Variation in Pitching Moment Coefficient with Horizontal Tail Incidence Angle</w:t>
+      </w:r>
+    </w:p>
+    <w:p>
+      <w:pPr>
+        <w:spacing w:after="0"/>
+        <w:rPr>
+          <w:rFonts w:ascii="Times New Roman" w:eastAsiaTheme="minorEastAsia" w:hAnsi="Times New Roman" w:cs="Times New Roman"/>
+        </w:rPr>
+      </w:pPr>
+      <w:proofErr w:type="gramStart"/>
+      <w:r>
+        <w:rPr>
+          <w:rFonts w:ascii="Times New Roman" w:eastAsiaTheme="minorEastAsia" w:hAnsi="Times New Roman" w:cs="Times New Roman"/>
+          <w:i/>
+        </w:rPr>
+        <w:t>a</w:t>
+      </w:r>
+      <w:proofErr w:type="gramEnd"/>
+      <w:r>
+        <w:rPr>
+          <w:rFonts w:ascii="Times New Roman" w:eastAsiaTheme="minorEastAsia" w:hAnsi="Times New Roman" w:cs="Times New Roman"/>
+        </w:rPr>
+        <w:tab/>
+      </w:r>
+      <w:r>
+        <w:rPr>
+          <w:rFonts w:ascii="Times New Roman" w:eastAsiaTheme="minorEastAsia" w:hAnsi="Times New Roman" w:cs="Times New Roman"/>
+        </w:rPr>
+        <w:tab/>
+        <w:t>2-D Lift Curve Slope</w:t>
+      </w:r>
+    </w:p>
+    <w:p>
+      <w:pPr>
+        <w:spacing w:after="0"/>
+        <w:rPr>
+          <w:rFonts w:ascii="Times New Roman" w:eastAsiaTheme="minorEastAsia" w:hAnsi="Times New Roman" w:cs="Times New Roman"/>
+        </w:rPr>
+      </w:pPr>
+      <m:oMath>
+        <m:bar>
+          <m:barPr>
+            <m:pos m:val="top"/>
+            <m:ctrlPr>
+              <w:rPr>
+                <w:rFonts w:ascii="Cambria Math" w:hAnsi="Cambria Math" w:cs="Times New Roman"/>
+                <w:i/>
+              </w:rPr>
+            </m:ctrlPr>
+          </m:barPr>
+          <m:e>
+            <m:r>
+              <w:rPr>
+                <w:rFonts w:ascii="Cambria Math" w:hAnsi="Cambria Math" w:cs="Times New Roman"/>
+              </w:rPr>
+              <m:t>V</m:t>
+            </m:r>
+          </m:e>
+        </m:bar>
+      </m:oMath>
+      <w:r>
+        <w:rPr>
+          <w:rFonts w:ascii="Times New Roman" w:eastAsiaTheme="minorEastAsia" w:hAnsi="Times New Roman" w:cs="Times New Roman"/>
+        </w:rPr>
+        <w:t xml:space="preserve">                        Horizontal Tail Velocity Coefficient</w:t>
+      </w:r>
+    </w:p>
+    <w:p>
+      <w:pPr>
+        <w:spacing w:after="0"/>
+        <w:rPr>
+          <w:rFonts w:ascii="Times New Roman" w:eastAsiaTheme="minorEastAsia" w:hAnsi="Times New Roman" w:cs="Times New Roman"/>
+        </w:rPr>
+      </w:pPr>
+      <w:r>
+        <w:rPr>
+          <w:rFonts w:ascii="Times New Roman" w:eastAsiaTheme="minorEastAsia" w:hAnsi="Times New Roman" w:cs="Times New Roman"/>
+          <w:i/>
+        </w:rPr>
+        <w:t>FA</w:t>
+      </w:r>
+      <w:r>
+        <w:rPr>
+          <w:rFonts w:ascii="Times New Roman" w:eastAsiaTheme="minorEastAsia" w:hAnsi="Times New Roman" w:cs="Times New Roman"/>
+          <w:i/>
+        </w:rPr>
+        <w:tab/>
+      </w:r>
+      <w:r>
+        <w:rPr>
+          <w:rFonts w:ascii="Times New Roman" w:eastAsiaTheme="minorEastAsia" w:hAnsi="Times New Roman" w:cs="Times New Roman"/>
+          <w:i/>
+        </w:rPr>
+        <w:tab/>
+      </w:r>
+      <w:r>
+        <w:rPr>
+          <w:rFonts w:ascii="Times New Roman" w:eastAsiaTheme="minorEastAsia" w:hAnsi="Times New Roman" w:cs="Times New Roman"/>
+        </w:rPr>
+        <w:t>Strut Frontal Area</w:t>
+      </w:r>
+    </w:p>
+    <w:p>
+      <w:pPr>
+        <w:spacing w:after="0"/>
+        <w:rPr>
+          <w:rFonts w:ascii="Times New Roman" w:eastAsiaTheme="minorEastAsia" w:hAnsi="Times New Roman" w:cs="Times New Roman"/>
+        </w:rPr>
+      </w:pPr>
+      <w:proofErr w:type="spellStart"/>
+      <w:proofErr w:type="gramStart"/>
+      <w:r>
+        <w:rPr>
+          <w:rFonts w:ascii="Times New Roman" w:eastAsiaTheme="minorEastAsia" w:hAnsi="Times New Roman" w:cs="Times New Roman"/>
+          <w:i/>
+        </w:rPr>
+        <w:t>t</w:t>
+      </w:r>
+      <w:r>
+        <w:rPr>
+          <w:rFonts w:ascii="Times New Roman" w:eastAsiaTheme="minorEastAsia" w:hAnsi="Times New Roman" w:cs="Times New Roman"/>
+          <w:i/>
+          <w:vertAlign w:val="subscript"/>
+        </w:rPr>
+        <w:t>strut</w:t>
+      </w:r>
+      <w:proofErr w:type="spellEnd"/>
+      <w:proofErr w:type="gramEnd"/>
+      <w:r>
+        <w:rPr>
+          <w:rFonts w:ascii="Times New Roman" w:eastAsiaTheme="minorEastAsia" w:hAnsi="Times New Roman" w:cs="Times New Roman"/>
+        </w:rPr>
+        <w:tab/>
+      </w:r>
+      <w:r>
+        <w:rPr>
+          <w:rFonts w:ascii="Times New Roman" w:eastAsiaTheme="minorEastAsia" w:hAnsi="Times New Roman" w:cs="Times New Roman"/>
+        </w:rPr>
+        <w:tab/>
+        <w:t>Strut Thickness</w:t>
+      </w:r>
+    </w:p>
+    <w:p>
+      <w:pPr>
+        <w:spacing w:after="0"/>
+        <w:rPr>
+          <w:rFonts w:ascii="Times New Roman" w:eastAsiaTheme="minorEastAsia" w:hAnsi="Times New Roman" w:cs="Times New Roman"/>
+        </w:rPr>
+      </w:pPr>
+      <w:proofErr w:type="spellStart"/>
+      <w:proofErr w:type="gramStart"/>
+      <w:r>
+        <w:rPr>
+          <w:rFonts w:ascii="Times New Roman" w:eastAsiaTheme="minorEastAsia" w:hAnsi="Times New Roman" w:cs="Times New Roman"/>
+          <w:i/>
+        </w:rPr>
+        <w:t>h</w:t>
+      </w:r>
+      <w:r>
+        <w:rPr>
+          <w:rFonts w:ascii="Times New Roman" w:eastAsiaTheme="minorEastAsia" w:hAnsi="Times New Roman" w:cs="Times New Roman"/>
+          <w:i/>
+          <w:vertAlign w:val="subscript"/>
+        </w:rPr>
+        <w:t>strut</w:t>
+      </w:r>
+      <w:proofErr w:type="spellEnd"/>
+      <w:proofErr w:type="gramEnd"/>
+      <w:r>
+        <w:rPr>
+          <w:rFonts w:ascii="Times New Roman" w:eastAsiaTheme="minorEastAsia" w:hAnsi="Times New Roman" w:cs="Times New Roman"/>
+        </w:rPr>
+        <w:tab/>
+      </w:r>
+      <w:r>
+        <w:rPr>
+          <w:rFonts w:ascii="Times New Roman" w:eastAsiaTheme="minorEastAsia" w:hAnsi="Times New Roman" w:cs="Times New Roman"/>
+        </w:rPr>
+        <w:tab/>
+        <w:t>Strut Height</w:t>
+      </w:r>
+    </w:p>
+    <w:p>
+      <w:pPr>
+        <w:spacing w:after="0"/>
+        <w:rPr>
+          <w:rFonts w:ascii="Times New Roman" w:eastAsiaTheme="minorEastAsia" w:hAnsi="Times New Roman" w:cs="Times New Roman"/>
+        </w:rPr>
+      </w:pPr>
+      <w:r>
+        <w:rPr>
+          <w:rFonts w:ascii="Times New Roman" w:eastAsiaTheme="minorEastAsia" w:hAnsi="Times New Roman" w:cs="Times New Roman"/>
+          <w:i/>
+        </w:rPr>
+        <w:t>P</w:t>
+      </w:r>
+      <w:r>
+        <w:rPr>
+          <w:rFonts w:ascii="Times New Roman" w:eastAsiaTheme="minorEastAsia" w:hAnsi="Times New Roman" w:cs="Times New Roman"/>
+          <w:i/>
+        </w:rPr>
+        <w:tab/>
+      </w:r>
+      <w:r>
+        <w:rPr>
+          <w:rFonts w:ascii="Times New Roman" w:eastAsiaTheme="minorEastAsia" w:hAnsi="Times New Roman" w:cs="Times New Roman"/>
+          <w:i/>
+        </w:rPr>
+        <w:tab/>
+      </w:r>
+      <w:r>
+        <w:rPr>
+          <w:rFonts w:ascii="Times New Roman" w:eastAsiaTheme="minorEastAsia" w:hAnsi="Times New Roman" w:cs="Times New Roman"/>
+        </w:rPr>
+        <w:t>Ambient Pressure</w:t>
+      </w:r>
+    </w:p>
+    <w:p>
+      <w:pPr>
+        <w:spacing w:after="0"/>
+        <w:rPr>
+          <w:rFonts w:ascii="Times New Roman" w:eastAsiaTheme="minorEastAsia" w:hAnsi="Times New Roman" w:cs="Times New Roman"/>
+        </w:rPr>
+      </w:pPr>
+      <w:r>
+        <w:rPr>
+          <w:rFonts w:ascii="Times New Roman" w:eastAsiaTheme="minorEastAsia" w:hAnsi="Times New Roman" w:cs="Times New Roman"/>
+          <w:i/>
+        </w:rPr>
+        <w:t>T</w:t>
+      </w:r>
+      <w:r>
+        <w:rPr>
+          <w:rFonts w:ascii="Times New Roman" w:eastAsiaTheme="minorEastAsia" w:hAnsi="Times New Roman" w:cs="Times New Roman"/>
+        </w:rPr>
+        <w:tab/>
+      </w:r>
+      <w:r>
+        <w:rPr>
+          <w:rFonts w:ascii="Times New Roman" w:eastAsiaTheme="minorEastAsia" w:hAnsi="Times New Roman" w:cs="Times New Roman"/>
+        </w:rPr>
+        <w:tab/>
+        <w:t>Ambient Temperature</w:t>
+      </w:r>
+    </w:p>
+    <w:p>
+      <w:pPr>
+        <w:spacing w:after="0"/>
+        <w:rPr>
+          <w:rFonts w:ascii="Times New Roman" w:eastAsiaTheme="minorEastAsia" w:hAnsi="Times New Roman" w:cs="Times New Roman"/>
+        </w:rPr>
+      </w:pPr>
+      <w:proofErr w:type="gramStart"/>
+      <w:r>
+        <w:rPr>
+          <w:rFonts w:ascii="Times New Roman" w:eastAsiaTheme="minorEastAsia" w:hAnsi="Times New Roman" w:cs="Times New Roman"/>
+          <w:i/>
+        </w:rPr>
+        <w:t>ρ</w:t>
+      </w:r>
+      <w:proofErr w:type="gramEnd"/>
+      <w:r>
+        <w:rPr>
+          <w:rFonts w:ascii="Times New Roman" w:eastAsiaTheme="minorEastAsia" w:hAnsi="Times New Roman" w:cs="Times New Roman"/>
+        </w:rPr>
+        <w:tab/>
+      </w:r>
+      <w:r>
+        <w:rPr>
+          <w:rFonts w:ascii="Times New Roman" w:eastAsiaTheme="minorEastAsia" w:hAnsi="Times New Roman" w:cs="Times New Roman"/>
+        </w:rPr>
+        <w:tab/>
+        <w:t>Ambient Density</w:t>
+      </w:r>
+    </w:p>
+    <w:p>
+      <w:pPr>
+        <w:spacing w:after="0"/>
+        <w:rPr>
+          <w:rFonts w:ascii="Times New Roman" w:hAnsi="Times New Roman" w:cs="Times New Roman"/>
+        </w:rPr>
+      </w:pPr>
+      <m:oMath>
+        <m:r>
+          <w:rPr>
+            <w:rFonts w:ascii="Cambria Math" w:hAnsi="Cambria Math" w:cs="Times New Roman"/>
+          </w:rPr>
+          <m:t>∀</m:t>
+        </m:r>
+      </m:oMath>
+      <w:r>
+        <w:rPr>
+          <w:rFonts w:ascii="Times New Roman" w:eastAsiaTheme="minorEastAsia" w:hAnsi="Times New Roman" w:cs="Times New Roman"/>
+        </w:rPr>
+        <w:t xml:space="preserve">                        Volume</w:t>
+      </w:r>
+    </w:p>
+    <w:p>
+      <w:pPr>
+        <w:spacing w:after="120"/>
+        <w:rPr>
+          <w:rFonts w:ascii="Times New Roman" w:hAnsi="Times New Roman" w:cs="Times New Roman"/>
+        </w:rPr>
+      </w:pPr>
+    </w:p>
+    <w:p>
+      <w:pPr>
+        <w:rPr>
+          <w:rFonts w:ascii="Times New Roman" w:hAnsi="Times New Roman" w:cs="Times New Roman"/>
+        </w:rPr>
+      </w:pPr>
+      <w:r>
+        <w:rPr>
+          <w:rFonts w:ascii="Times New Roman" w:hAnsi="Times New Roman" w:cs="Times New Roman"/>
+        </w:rPr>
+        <w:br w:type="page"/>
+      </w:r>
+    </w:p>
+    <w:p>
+      <w:pPr>
+        <w:pStyle w:val="Heading1"/>
+      </w:pPr>
+      <w:bookmarkStart w:id="2" w:name="_Toc369037062"/>
+      <w:r>
+        <w:lastRenderedPageBreak/>
+        <w:t>Introduction</w:t>
+      </w:r>
+      <w:bookmarkEnd w:id="2"/>
     </w:p>
     <w:p>
       <w:pPr>
@@ -2753,6 +3423,29 @@
       <w:color w:val="808080"/>
     </w:rPr>
   </w:style>
+  <w:style w:type="paragraph" w:styleId="TOC1">
+    <w:name w:val="toc 1"/>
+    <w:basedOn w:val="Normal"/>
+    <w:next w:val="Normal"/>
+    <w:autoRedefine/>
+    <w:uiPriority w:val="39"/>
+    <w:unhideWhenUsed/>
+    <w:rsid w:val="00AF1EAF"/>
+    <w:pPr>
+      <w:spacing w:after="100"/>
+    </w:pPr>
+  </w:style>
+  <w:style w:type="character" w:styleId="Hyperlink">
+    <w:name w:val="Hyperlink"/>
+    <w:basedOn w:val="DefaultParagraphFont"/>
+    <w:uiPriority w:val="99"/>
+    <w:unhideWhenUsed/>
+    <w:rsid w:val="00AF1EAF"/>
+    <w:rPr>
+      <w:color w:val="0000FF" w:themeColor="hyperlink"/>
+      <w:u w:val="single"/>
+    </w:rPr>
+  </w:style>
 </w:styles>
 </file>
 
@@ -2814,6 +3507,7 @@
     <w:rsidRoot w:val="0089600C"/>
     <w:rsid w:val="0089600C"/>
     <w:rsid w:val="00A71151"/>
+    <w:rsid w:val="00EF105E"/>
   </w:rsids>
   <m:mathPr>
     <m:mathFont m:val="Cambria Math"/>
@@ -2994,6 +3688,7 @@
   <w:style w:type="paragraph" w:default="1" w:styleId="Normal">
     <w:name w:val="Normal"/>
     <w:qFormat/>
+    <w:rsid w:val="00EF105E"/>
   </w:style>
   <w:style w:type="character" w:default="1" w:styleId="DefaultParagraphFont">
     <w:name w:val="Default Paragraph Font"/>
@@ -3028,7 +3723,7 @@
     <w:basedOn w:val="DefaultParagraphFont"/>
     <w:uiPriority w:val="99"/>
     <w:semiHidden/>
-    <w:rsid w:val="0089600C"/>
+    <w:rsid w:val="00EF105E"/>
     <w:rPr>
       <w:color w:val="808080"/>
     </w:rPr>
@@ -3330,7 +4025,7 @@
 </file>
 
 <file path=customXml/itemProps1.xml><?xml version="1.0" encoding="utf-8"?>
-<ds:datastoreItem xmlns:ds="http://schemas.openxmlformats.org/officeDocument/2006/customXml" ds:itemID="{4B1F57F8-D943-447E-84BF-033B7A57E030}">
+<ds:datastoreItem xmlns:ds="http://schemas.openxmlformats.org/officeDocument/2006/customXml" ds:itemID="{A5DBF327-B25F-4148-BBF2-D2549A174558}">
   <ds:schemaRefs>
     <ds:schemaRef ds:uri="http://schemas.openxmlformats.org/officeDocument/2006/bibliography"/>
   </ds:schemaRefs>

</xml_diff>

<commit_message>
Finished first paragraph of introduction
</commit_message>
<xml_diff>
--- a/Formal_Lab_Tom/Formal_Report.docx
+++ b/Formal_Lab_Tom/Formal_Report.docx
@@ -3021,10 +3021,36 @@
     <w:p>
       <w:pPr>
         <w:spacing w:after="120"/>
-        <w:rPr>
-          <w:rFonts w:ascii="Times New Roman" w:hAnsi="Times New Roman" w:cs="Times New Roman"/>
-        </w:rPr>
-      </w:pPr>
+        <w:jc w:val="both"/>
+        <w:rPr>
+          <w:rFonts w:ascii="Times New Roman" w:hAnsi="Times New Roman" w:cs="Times New Roman"/>
+        </w:rPr>
+      </w:pPr>
+      <w:r>
+        <w:rPr>
+          <w:rFonts w:ascii="Times New Roman" w:hAnsi="Times New Roman" w:cs="Times New Roman"/>
+        </w:rPr>
+        <w:softHyphen/>
+      </w:r>
+      <w:r>
+        <w:rPr>
+          <w:rFonts w:ascii="Times New Roman" w:hAnsi="Times New Roman" w:cs="Times New Roman"/>
+        </w:rPr>
+        <w:softHyphen/>
+      </w:r>
+      <w:r>
+        <w:rPr>
+          <w:rFonts w:ascii="Times New Roman" w:hAnsi="Times New Roman" w:cs="Times New Roman"/>
+        </w:rPr>
+        <w:softHyphen/>
+        <w:t xml:space="preserve">There exist two standard methods of calculating the flight characteristics associated with a given aircraft: flight simulation of the whole aircraft through the use of potential flow theory and computational fluid dynamics and wind tunnel testing on a model representation of a given aircraft, where the flow characteristics are scaled up to the full size aircraft through the use of dimensional analysis. Each method has its advantages and disadvantages, with the </w:t>
+      </w:r>
+      <w:r>
+        <w:rPr>
+          <w:rFonts w:ascii="Times New Roman" w:hAnsi="Times New Roman" w:cs="Times New Roman"/>
+        </w:rPr>
+        <w:t>former offering a quick, oftentimes highly accurate, representation all of the characteristics associated with an aircraft’s lift, drag, and moment coefficients for a wide range of angle of attacks. The accuracy of this method, though substantial and improving all the time, is highly reliant on the proper running of and collection of data from real-life wind tunnel testing. This report serves as documentation for one particular wind tunnel test that was run within the Low-Speed Tunnel within Oliver Hall on the campus of Saint Louis University.</w:t>
+      </w:r>
     </w:p>
     <w:sectPr>
       <w:pgSz w:w="12240" w:h="15840"/>
@@ -4025,7 +4051,7 @@
 </file>
 
 <file path=customXml/itemProps1.xml><?xml version="1.0" encoding="utf-8"?>
-<ds:datastoreItem xmlns:ds="http://schemas.openxmlformats.org/officeDocument/2006/customXml" ds:itemID="{A5DBF327-B25F-4148-BBF2-D2549A174558}">
+<ds:datastoreItem xmlns:ds="http://schemas.openxmlformats.org/officeDocument/2006/customXml" ds:itemID="{F959296E-CD69-4656-902D-9D6D0D21340E}">
   <ds:schemaRefs>
     <ds:schemaRef ds:uri="http://schemas.openxmlformats.org/officeDocument/2006/bibliography"/>
   </ds:schemaRefs>

</xml_diff>

<commit_message>
Began discussing tunnel balance, included image
</commit_message>
<xml_diff>
--- a/Formal_Lab_Tom/Formal_Report.docx
+++ b/Formal_Lab_Tom/Formal_Report.docx
@@ -3052,6 +3052,130 @@
         <w:t>former offering a quick, oftentimes highly accurate, representation all of the characteristics associated with an aircraft’s lift, drag, and moment coefficients for a wide range of angle of attacks. The accuracy of this method, though substantial and improving all the time, is highly reliant on the proper running of and collection of data from real-life wind tunnel testing. This report serves as documentation for one particular wind tunnel test that was run within the Low-Speed Tunnel within Oliver Hall on the campus of Saint Louis University.</w:t>
       </w:r>
     </w:p>
+    <w:p>
+      <w:pPr>
+        <w:spacing w:after="120"/>
+        <w:jc w:val="both"/>
+        <w:rPr>
+          <w:rFonts w:ascii="Times New Roman" w:hAnsi="Times New Roman" w:cs="Times New Roman"/>
+        </w:rPr>
+      </w:pPr>
+      <w:r>
+        <w:rPr>
+          <w:rFonts w:ascii="Times New Roman" w:hAnsi="Times New Roman" w:cs="Times New Roman"/>
+        </w:rPr>
+        <w:t xml:space="preserve">For any given wind tunnel test, the main method of calculating the lift, drag, and moments associated with an aircraft is through the use of Six-Component-Pyramidal balance, an example of which is shown in Figure 3-1 below. Through the use of stain gauges, this device is able to calculate the force and moments that an aircraft attached to its struts experiences in all six flight directions (yaw, pitch, roll, </w:t>
+      </w:r>
+      <w:proofErr w:type="gramStart"/>
+      <w:r>
+        <w:rPr>
+          <w:rFonts w:ascii="Times New Roman" w:hAnsi="Times New Roman" w:cs="Times New Roman"/>
+        </w:rPr>
+        <w:t>lift</w:t>
+      </w:r>
+      <w:proofErr w:type="gramEnd"/>
+      <w:r>
+        <w:rPr>
+          <w:rFonts w:ascii="Times New Roman" w:hAnsi="Times New Roman" w:cs="Times New Roman"/>
+        </w:rPr>
+        <w:t>, drag, thrust).</w:t>
+      </w:r>
+    </w:p>
+    <w:p>
+      <w:pPr>
+        <w:spacing w:after="120"/>
+        <w:jc w:val="center"/>
+        <w:rPr>
+          <w:rFonts w:ascii="Times New Roman" w:hAnsi="Times New Roman" w:cs="Times New Roman"/>
+        </w:rPr>
+      </w:pPr>
+      <w:r>
+        <w:rPr>
+          <w:rFonts w:ascii="Times New Roman" w:hAnsi="Times New Roman" w:cs="Times New Roman"/>
+          <w:noProof/>
+        </w:rPr>
+        <w:drawing>
+          <wp:inline distT="0" distB="0" distL="0" distR="0">
+            <wp:extent cx="3054096" cy="3624903"/>
+            <wp:effectExtent l="19050" t="19050" r="12954" b="13647"/>
+            <wp:docPr id="1" name="Picture 1"/>
+            <wp:cNvGraphicFramePr>
+              <a:graphicFrameLocks xmlns:a="http://schemas.openxmlformats.org/drawingml/2006/main" noChangeAspect="1"/>
+            </wp:cNvGraphicFramePr>
+            <a:graphic xmlns:a="http://schemas.openxmlformats.org/drawingml/2006/main">
+              <a:graphicData uri="http://schemas.openxmlformats.org/drawingml/2006/picture">
+                <pic:pic xmlns:pic="http://schemas.openxmlformats.org/drawingml/2006/picture">
+                  <pic:nvPicPr>
+                    <pic:cNvPr id="0" name="Picture 1"/>
+                    <pic:cNvPicPr>
+                      <a:picLocks noChangeAspect="1" noChangeArrowheads="1"/>
+                    </pic:cNvPicPr>
+                  </pic:nvPicPr>
+                  <pic:blipFill>
+                    <a:blip r:embed="rId8" cstate="print"/>
+                    <a:srcRect/>
+                    <a:stretch>
+                      <a:fillRect/>
+                    </a:stretch>
+                  </pic:blipFill>
+                  <pic:spPr bwMode="auto">
+                    <a:xfrm>
+                      <a:off x="0" y="0"/>
+                      <a:ext cx="3056832" cy="3628150"/>
+                    </a:xfrm>
+                    <a:prstGeom prst="rect">
+                      <a:avLst/>
+                    </a:prstGeom>
+                    <a:noFill/>
+                    <a:ln w="9525">
+                      <a:solidFill>
+                        <a:schemeClr val="tx1"/>
+                      </a:solidFill>
+                      <a:miter lim="800000"/>
+                      <a:headEnd/>
+                      <a:tailEnd/>
+                    </a:ln>
+                  </pic:spPr>
+                </pic:pic>
+              </a:graphicData>
+            </a:graphic>
+          </wp:inline>
+        </w:drawing>
+      </w:r>
+    </w:p>
+    <w:p>
+      <w:pPr>
+        <w:jc w:val="center"/>
+        <w:rPr>
+          <w:rFonts w:ascii="Times New Roman" w:hAnsi="Times New Roman" w:cs="Times New Roman"/>
+          <w:b/>
+        </w:rPr>
+      </w:pPr>
+      <w:proofErr w:type="gramStart"/>
+      <w:r>
+        <w:rPr>
+          <w:rFonts w:ascii="Times New Roman" w:hAnsi="Times New Roman" w:cs="Times New Roman"/>
+          <w:b/>
+        </w:rPr>
+        <w:t>Figure 3-1.</w:t>
+      </w:r>
+      <w:proofErr w:type="gramEnd"/>
+      <w:r>
+        <w:rPr>
+          <w:rFonts w:ascii="Times New Roman" w:hAnsi="Times New Roman" w:cs="Times New Roman"/>
+          <w:b/>
+        </w:rPr>
+        <w:t xml:space="preserve"> Six-Component-Pyramidal Wind Tunnel Balance Drawing</w:t>
+      </w:r>
+      <w:r>
+        <w:rPr>
+          <w:rStyle w:val="FootnoteReference"/>
+          <w:rFonts w:ascii="Times New Roman" w:hAnsi="Times New Roman" w:cs="Times New Roman"/>
+          <w:b/>
+        </w:rPr>
+        <w:footnoteReference w:id="1"/>
+      </w:r>
+    </w:p>
     <w:sectPr>
       <w:pgSz w:w="12240" w:h="15840"/>
       <w:pgMar w:top="1440" w:right="1440" w:bottom="1440" w:left="1440" w:header="720" w:footer="720" w:gutter="0"/>
@@ -3060,6 +3184,78 @@
     </w:sectPr>
   </w:body>
 </w:document>
+</file>
+
+<file path=word/endnotes.xml><?xml version="1.0" encoding="utf-8"?>
+<w:endnotes xmlns:ve="http://schemas.openxmlformats.org/markup-compatibility/2006" xmlns:o="urn:schemas-microsoft-com:office:office" xmlns:r="http://schemas.openxmlformats.org/officeDocument/2006/relationships" xmlns:m="http://schemas.openxmlformats.org/officeDocument/2006/math" xmlns:v="urn:schemas-microsoft-com:vml" xmlns:wp="http://schemas.openxmlformats.org/drawingml/2006/wordprocessingDrawing" xmlns:w10="urn:schemas-microsoft-com:office:word" xmlns:w="http://schemas.openxmlformats.org/wordprocessingml/2006/main" xmlns:wne="http://schemas.microsoft.com/office/word/2006/wordml">
+  <w:endnote w:type="separator" w:id="-1">
+    <w:p>
+      <w:pPr>
+        <w:spacing w:after="0" w:line="240" w:lineRule="auto"/>
+      </w:pPr>
+      <w:r>
+        <w:separator/>
+      </w:r>
+    </w:p>
+  </w:endnote>
+  <w:endnote w:type="continuationSeparator" w:id="0">
+    <w:p>
+      <w:pPr>
+        <w:spacing w:after="0" w:line="240" w:lineRule="auto"/>
+      </w:pPr>
+      <w:r>
+        <w:continuationSeparator/>
+      </w:r>
+    </w:p>
+  </w:endnote>
+</w:endnotes>
+</file>
+
+<file path=word/footnotes.xml><?xml version="1.0" encoding="utf-8"?>
+<w:footnotes xmlns:ve="http://schemas.openxmlformats.org/markup-compatibility/2006" xmlns:o="urn:schemas-microsoft-com:office:office" xmlns:r="http://schemas.openxmlformats.org/officeDocument/2006/relationships" xmlns:m="http://schemas.openxmlformats.org/officeDocument/2006/math" xmlns:v="urn:schemas-microsoft-com:vml" xmlns:wp="http://schemas.openxmlformats.org/drawingml/2006/wordprocessingDrawing" xmlns:w10="urn:schemas-microsoft-com:office:word" xmlns:w="http://schemas.openxmlformats.org/wordprocessingml/2006/main" xmlns:wne="http://schemas.microsoft.com/office/word/2006/wordml">
+  <w:footnote w:type="separator" w:id="-1">
+    <w:p>
+      <w:pPr>
+        <w:spacing w:after="0" w:line="240" w:lineRule="auto"/>
+      </w:pPr>
+      <w:r>
+        <w:separator/>
+      </w:r>
+    </w:p>
+  </w:footnote>
+  <w:footnote w:type="continuationSeparator" w:id="0">
+    <w:p>
+      <w:pPr>
+        <w:spacing w:after="0" w:line="240" w:lineRule="auto"/>
+      </w:pPr>
+      <w:r>
+        <w:continuationSeparator/>
+      </w:r>
+    </w:p>
+  </w:footnote>
+  <w:footnote w:id="1">
+    <w:p>
+      <w:pPr>
+        <w:pStyle w:val="FootnoteText"/>
+      </w:pPr>
+      <w:r>
+        <w:rPr>
+          <w:rStyle w:val="FootnoteReference"/>
+        </w:rPr>
+        <w:footnoteRef/>
+      </w:r>
+      <w:r>
+        <w:t xml:space="preserve"> </w:t>
+      </w:r>
+      <w:r>
+        <w:rPr>
+          <w:rFonts w:ascii="Times New Roman" w:hAnsi="Times New Roman" w:cs="Times New Roman"/>
+        </w:rPr>
+        <w:t>Image Obtained from Parks College of Engineering, Aviation and Technology Aerodynamics Laboratory Manual</w:t>
+      </w:r>
+    </w:p>
+  </w:footnote>
+</w:footnotes>
 </file>
 
 <file path=word/numbering.xml><?xml version="1.0" encoding="utf-8"?>
@@ -3470,6 +3666,45 @@
     <w:rPr>
       <w:color w:val="0000FF" w:themeColor="hyperlink"/>
       <w:u w:val="single"/>
+    </w:rPr>
+  </w:style>
+  <w:style w:type="paragraph" w:styleId="FootnoteText">
+    <w:name w:val="footnote text"/>
+    <w:basedOn w:val="Normal"/>
+    <w:link w:val="FootnoteTextChar"/>
+    <w:uiPriority w:val="99"/>
+    <w:semiHidden/>
+    <w:unhideWhenUsed/>
+    <w:rsid w:val="00DC6A4A"/>
+    <w:pPr>
+      <w:spacing w:after="0" w:line="240" w:lineRule="auto"/>
+    </w:pPr>
+    <w:rPr>
+      <w:sz w:val="20"/>
+      <w:szCs w:val="20"/>
+    </w:rPr>
+  </w:style>
+  <w:style w:type="character" w:customStyle="1" w:styleId="FootnoteTextChar">
+    <w:name w:val="Footnote Text Char"/>
+    <w:basedOn w:val="DefaultParagraphFont"/>
+    <w:link w:val="FootnoteText"/>
+    <w:uiPriority w:val="99"/>
+    <w:semiHidden/>
+    <w:rsid w:val="00DC6A4A"/>
+    <w:rPr>
+      <w:sz w:val="20"/>
+      <w:szCs w:val="20"/>
+    </w:rPr>
+  </w:style>
+  <w:style w:type="character" w:styleId="FootnoteReference">
+    <w:name w:val="footnote reference"/>
+    <w:basedOn w:val="DefaultParagraphFont"/>
+    <w:uiPriority w:val="99"/>
+    <w:semiHidden/>
+    <w:unhideWhenUsed/>
+    <w:rsid w:val="00DC6A4A"/>
+    <w:rPr>
+      <w:vertAlign w:val="superscript"/>
     </w:rPr>
   </w:style>
 </w:styles>
@@ -4051,7 +4286,7 @@
 </file>
 
 <file path=customXml/itemProps1.xml><?xml version="1.0" encoding="utf-8"?>
-<ds:datastoreItem xmlns:ds="http://schemas.openxmlformats.org/officeDocument/2006/customXml" ds:itemID="{F959296E-CD69-4656-902D-9D6D0D21340E}">
+<ds:datastoreItem xmlns:ds="http://schemas.openxmlformats.org/officeDocument/2006/customXml" ds:itemID="{42F753BD-585D-44E9-8838-5207EB50B022}">
   <ds:schemaRefs>
     <ds:schemaRef ds:uri="http://schemas.openxmlformats.org/officeDocument/2006/bibliography"/>
   </ds:schemaRefs>

</xml_diff>

<commit_message>
Added equations for uncorrected moment and drag coefficients
</commit_message>
<xml_diff>
--- a/Formal_Lab_Tom/Formal_Report.docx
+++ b/Formal_Lab_Tom/Formal_Report.docx
@@ -3175,6 +3175,367 @@
         </w:rPr>
         <w:footnoteReference w:id="1"/>
       </w:r>
+    </w:p>
+    <w:p>
+      <w:pPr>
+        <w:jc w:val="both"/>
+        <w:rPr>
+          <w:rFonts w:ascii="Times New Roman" w:hAnsi="Times New Roman" w:cs="Times New Roman"/>
+        </w:rPr>
+      </w:pPr>
+      <w:r>
+        <w:rPr>
+          <w:rFonts w:ascii="Times New Roman" w:hAnsi="Times New Roman" w:cs="Times New Roman"/>
+        </w:rPr>
+        <w:t xml:space="preserve">Though most tunnel balances are fairly precise, no tunnel balance in existence can be considered perfectly calibrated. The reason for this rests in the generally small forces associated with lift, drag, etc. for a given aircraft versus the inherent instability of the balance itself, due to its large mass and inverted pendulum </w:t>
+      </w:r>
+      <w:r>
+        <w:rPr>
+          <w:rFonts w:ascii="Times New Roman" w:hAnsi="Times New Roman" w:cs="Times New Roman"/>
+        </w:rPr>
+        <w:lastRenderedPageBreak/>
+        <w:t>configuration. Thus, small errors in the motion of the balance in any direction due to instabilities leads to noticeable differences between the force values that the balance outputs versus the ones that the test aircraft actually experienced. In order to account for this difference, it is necessary to run wind tunnel tests both with no wind and the model just sitting on the balance and with full speed wind and no model sitting on the balance whatsoever. Based on the results obtained from this process, the data collected during testing can be corrected through the use of the following relation:</w:t>
+      </w:r>
+    </w:p>
+    <w:p>
+      <w:pPr>
+        <w:jc w:val="center"/>
+        <w:rPr>
+          <w:rFonts w:ascii="Times New Roman" w:eastAsiaTheme="minorEastAsia" w:hAnsi="Times New Roman" w:cs="Times New Roman"/>
+        </w:rPr>
+      </w:pPr>
+      <m:oMath>
+        <m:sSub>
+          <m:sSubPr>
+            <m:ctrlPr>
+              <w:rPr>
+                <w:rFonts w:ascii="Cambria Math" w:hAnsi="Cambria Math" w:cs="Times New Roman"/>
+              </w:rPr>
+            </m:ctrlPr>
+          </m:sSubPr>
+          <m:e>
+            <m:r>
+              <m:rPr>
+                <m:sty m:val="p"/>
+              </m:rPr>
+              <w:rPr>
+                <w:rFonts w:ascii="Cambria Math" w:hAnsi="Cambria Math" w:cs="Times New Roman"/>
+              </w:rPr>
+              <m:t>C</m:t>
+            </m:r>
+          </m:e>
+          <m:sub>
+            <m:r>
+              <m:rPr>
+                <m:sty m:val="p"/>
+              </m:rPr>
+              <w:rPr>
+                <w:rFonts w:ascii="Cambria Math" w:hAnsi="Cambria Math" w:cs="Times New Roman"/>
+              </w:rPr>
+              <m:t>Du</m:t>
+            </m:r>
+          </m:sub>
+        </m:sSub>
+        <m:r>
+          <m:rPr>
+            <m:sty m:val="p"/>
+          </m:rPr>
+          <w:rPr>
+            <w:rFonts w:ascii="Cambria Math" w:hAnsi="Cambria Math" w:cs="Times New Roman"/>
+          </w:rPr>
+          <m:t>=</m:t>
+        </m:r>
+        <m:sSub>
+          <m:sSubPr>
+            <m:ctrlPr>
+              <w:rPr>
+                <w:rFonts w:ascii="Cambria Math" w:hAnsi="Cambria Math" w:cs="Times New Roman"/>
+              </w:rPr>
+            </m:ctrlPr>
+          </m:sSubPr>
+          <m:e>
+            <m:r>
+              <m:rPr>
+                <m:sty m:val="p"/>
+              </m:rPr>
+              <w:rPr>
+                <w:rFonts w:ascii="Cambria Math" w:hAnsi="Cambria Math" w:cs="Times New Roman"/>
+              </w:rPr>
+              <m:t>C</m:t>
+            </m:r>
+          </m:e>
+          <m:sub>
+            <m:r>
+              <m:rPr>
+                <m:sty m:val="p"/>
+              </m:rPr>
+              <w:rPr>
+                <w:rFonts w:ascii="Cambria Math" w:hAnsi="Cambria Math" w:cs="Times New Roman"/>
+              </w:rPr>
+              <m:t>D</m:t>
+            </m:r>
+          </m:sub>
+        </m:sSub>
+        <m:r>
+          <m:rPr>
+            <m:sty m:val="p"/>
+          </m:rPr>
+          <w:rPr>
+            <w:rFonts w:ascii="Cambria Math" w:hAnsi="Cambria Math" w:cs="Times New Roman"/>
+          </w:rPr>
+          <m:t>-</m:t>
+        </m:r>
+        <m:sSub>
+          <m:sSubPr>
+            <m:ctrlPr>
+              <w:rPr>
+                <w:rFonts w:ascii="Cambria Math" w:hAnsi="Cambria Math" w:cs="Times New Roman"/>
+              </w:rPr>
+            </m:ctrlPr>
+          </m:sSubPr>
+          <m:e>
+            <m:r>
+              <m:rPr>
+                <m:sty m:val="p"/>
+              </m:rPr>
+              <w:rPr>
+                <w:rFonts w:ascii="Cambria Math" w:hAnsi="Cambria Math" w:cs="Times New Roman"/>
+              </w:rPr>
+              <m:t>C</m:t>
+            </m:r>
+          </m:e>
+          <m:sub>
+            <m:r>
+              <m:rPr>
+                <m:sty m:val="p"/>
+              </m:rPr>
+              <w:rPr>
+                <w:rFonts w:ascii="Cambria Math" w:hAnsi="Cambria Math" w:cs="Times New Roman"/>
+              </w:rPr>
+              <m:t>D No Model Tare Run</m:t>
+            </m:r>
+          </m:sub>
+        </m:sSub>
+      </m:oMath>
+      <w:r>
+        <w:rPr>
+          <w:rFonts w:ascii="Times New Roman" w:eastAsiaTheme="minorEastAsia" w:hAnsi="Times New Roman" w:cs="Times New Roman"/>
+        </w:rPr>
+        <w:t xml:space="preserve"> </w:t>
+      </w:r>
+    </w:p>
+    <w:p>
+      <w:pPr>
+        <w:jc w:val="center"/>
+        <w:rPr>
+          <w:rFonts w:ascii="Times New Roman" w:eastAsiaTheme="minorEastAsia" w:hAnsi="Times New Roman" w:cs="Times New Roman"/>
+        </w:rPr>
+      </w:pPr>
+      <m:oMath>
+        <m:sSub>
+          <m:sSubPr>
+            <m:ctrlPr>
+              <w:rPr>
+                <w:rFonts w:ascii="Cambria Math" w:hAnsi="Cambria Math" w:cs="Times New Roman"/>
+              </w:rPr>
+            </m:ctrlPr>
+          </m:sSubPr>
+          <m:e>
+            <m:r>
+              <m:rPr>
+                <m:sty m:val="p"/>
+              </m:rPr>
+              <w:rPr>
+                <w:rFonts w:ascii="Cambria Math" w:hAnsi="Cambria Math" w:cs="Times New Roman"/>
+              </w:rPr>
+              <m:t>C</m:t>
+            </m:r>
+          </m:e>
+          <m:sub>
+            <m:r>
+              <m:rPr>
+                <m:sty m:val="p"/>
+              </m:rPr>
+              <w:rPr>
+                <w:rFonts w:ascii="Cambria Math" w:hAnsi="Cambria Math" w:cs="Times New Roman"/>
+              </w:rPr>
+              <m:t>M</m:t>
+            </m:r>
+            <m:r>
+              <m:rPr>
+                <m:sty m:val="p"/>
+              </m:rPr>
+              <w:rPr>
+                <w:rFonts w:ascii="Cambria Math" w:hAnsi="Cambria Math" w:cs="Times New Roman"/>
+              </w:rPr>
+              <m:t>u</m:t>
+            </m:r>
+          </m:sub>
+        </m:sSub>
+        <m:r>
+          <m:rPr>
+            <m:sty m:val="p"/>
+          </m:rPr>
+          <w:rPr>
+            <w:rFonts w:ascii="Cambria Math" w:hAnsi="Cambria Math" w:cs="Times New Roman"/>
+          </w:rPr>
+          <m:t>=</m:t>
+        </m:r>
+        <m:sSub>
+          <m:sSubPr>
+            <m:ctrlPr>
+              <w:rPr>
+                <w:rFonts w:ascii="Cambria Math" w:hAnsi="Cambria Math" w:cs="Times New Roman"/>
+              </w:rPr>
+            </m:ctrlPr>
+          </m:sSubPr>
+          <m:e>
+            <m:r>
+              <m:rPr>
+                <m:sty m:val="p"/>
+              </m:rPr>
+              <w:rPr>
+                <w:rFonts w:ascii="Cambria Math" w:hAnsi="Cambria Math" w:cs="Times New Roman"/>
+              </w:rPr>
+              <m:t>C</m:t>
+            </m:r>
+          </m:e>
+          <m:sub>
+            <m:r>
+              <m:rPr>
+                <m:sty m:val="p"/>
+              </m:rPr>
+              <w:rPr>
+                <w:rFonts w:ascii="Cambria Math" w:hAnsi="Cambria Math" w:cs="Times New Roman"/>
+              </w:rPr>
+              <m:t>M</m:t>
+            </m:r>
+          </m:sub>
+        </m:sSub>
+        <m:r>
+          <m:rPr>
+            <m:sty m:val="p"/>
+          </m:rPr>
+          <w:rPr>
+            <w:rFonts w:ascii="Cambria Math" w:hAnsi="Cambria Math" w:cs="Times New Roman"/>
+          </w:rPr>
+          <m:t>-</m:t>
+        </m:r>
+        <m:sSub>
+          <m:sSubPr>
+            <m:ctrlPr>
+              <w:rPr>
+                <w:rFonts w:ascii="Cambria Math" w:hAnsi="Cambria Math" w:cs="Times New Roman"/>
+              </w:rPr>
+            </m:ctrlPr>
+          </m:sSubPr>
+          <m:e>
+            <m:r>
+              <m:rPr>
+                <m:sty m:val="p"/>
+              </m:rPr>
+              <w:rPr>
+                <w:rFonts w:ascii="Cambria Math" w:hAnsi="Cambria Math" w:cs="Times New Roman"/>
+              </w:rPr>
+              <m:t>C</m:t>
+            </m:r>
+          </m:e>
+          <m:sub>
+            <m:r>
+              <m:rPr>
+                <m:sty m:val="p"/>
+              </m:rPr>
+              <w:rPr>
+                <w:rFonts w:ascii="Cambria Math" w:hAnsi="Cambria Math" w:cs="Times New Roman"/>
+              </w:rPr>
+              <m:t>M</m:t>
+            </m:r>
+            <m:r>
+              <m:rPr>
+                <m:sty m:val="p"/>
+              </m:rPr>
+              <w:rPr>
+                <w:rFonts w:ascii="Cambria Math" w:hAnsi="Cambria Math" w:cs="Times New Roman"/>
+              </w:rPr>
+              <m:t xml:space="preserve"> No</m:t>
+            </m:r>
+            <m:r>
+              <m:rPr>
+                <m:sty m:val="p"/>
+              </m:rPr>
+              <w:rPr>
+                <w:rFonts w:ascii="Cambria Math" w:hAnsi="Cambria Math" w:cs="Times New Roman"/>
+              </w:rPr>
+              <m:t xml:space="preserve"> WInd</m:t>
+            </m:r>
+            <m:r>
+              <m:rPr>
+                <m:sty m:val="p"/>
+              </m:rPr>
+              <w:rPr>
+                <w:rFonts w:ascii="Cambria Math" w:hAnsi="Cambria Math" w:cs="Times New Roman"/>
+              </w:rPr>
+              <m:t xml:space="preserve"> Tare Run</m:t>
+            </m:r>
+          </m:sub>
+        </m:sSub>
+      </m:oMath>
+      <w:r>
+        <w:rPr>
+          <w:rFonts w:ascii="Times New Roman" w:eastAsiaTheme="minorEastAsia" w:hAnsi="Times New Roman" w:cs="Times New Roman"/>
+        </w:rPr>
+        <w:t xml:space="preserve"> </w:t>
+      </w:r>
+    </w:p>
+    <w:p>
+      <w:pPr>
+        <w:jc w:val="right"/>
+        <w:rPr>
+          <w:rFonts w:ascii="Times New Roman" w:eastAsiaTheme="minorEastAsia" w:hAnsi="Times New Roman" w:cs="Times New Roman"/>
+        </w:rPr>
+      </w:pPr>
+      <w:r>
+        <w:rPr>
+          <w:rFonts w:ascii="Times New Roman" w:eastAsiaTheme="minorEastAsia" w:hAnsi="Times New Roman" w:cs="Times New Roman"/>
+        </w:rPr>
+        <w:t>(1</w:t>
+      </w:r>
+      <w:proofErr w:type="gramStart"/>
+      <w:r>
+        <w:rPr>
+          <w:rFonts w:ascii="Times New Roman" w:eastAsiaTheme="minorEastAsia" w:hAnsi="Times New Roman" w:cs="Times New Roman"/>
+        </w:rPr>
+        <w:t>,2</w:t>
+      </w:r>
+      <w:proofErr w:type="gramEnd"/>
+      <w:r>
+        <w:rPr>
+          <w:rFonts w:ascii="Times New Roman" w:eastAsiaTheme="minorEastAsia" w:hAnsi="Times New Roman" w:cs="Times New Roman"/>
+        </w:rPr>
+        <w:t>)</w:t>
+      </w:r>
+    </w:p>
+    <w:p>
+      <w:pPr>
+        <w:jc w:val="both"/>
+        <w:rPr>
+          <w:rFonts w:ascii="Times New Roman" w:eastAsiaTheme="minorEastAsia" w:hAnsi="Times New Roman" w:cs="Times New Roman"/>
+        </w:rPr>
+      </w:pPr>
+      <w:r>
+        <w:rPr>
+          <w:rFonts w:ascii="Times New Roman" w:eastAsiaTheme="minorEastAsia" w:hAnsi="Times New Roman" w:cs="Times New Roman"/>
+        </w:rPr>
+        <w:t xml:space="preserve">Where the coefficients with no u subscript are the raw coefficients calculated directly from the information recorded by the balance for a given test run and the coefficients with No Model and No Wind tare run being those collected when the tunnel is run at full speed with no model for the former and when the tunnel is run with no speed with the model on the balance. </w:t>
+      </w:r>
+    </w:p>
+    <w:p>
+      <w:pPr>
+        <w:jc w:val="center"/>
+        <w:rPr>
+          <w:rFonts w:ascii="Times New Roman" w:hAnsi="Times New Roman" w:cs="Times New Roman"/>
+        </w:rPr>
+      </w:pPr>
     </w:p>
     <w:sectPr>
       <w:pgSz w:w="12240" w:h="15840"/>
@@ -4286,7 +4647,7 @@
 </file>
 
 <file path=customXml/itemProps1.xml><?xml version="1.0" encoding="utf-8"?>
-<ds:datastoreItem xmlns:ds="http://schemas.openxmlformats.org/officeDocument/2006/customXml" ds:itemID="{42F753BD-585D-44E9-8838-5207EB50B022}">
+<ds:datastoreItem xmlns:ds="http://schemas.openxmlformats.org/officeDocument/2006/customXml" ds:itemID="{FBECAEBB-BEB4-4CC3-87BA-85533B01C89F}">
   <ds:schemaRefs>
     <ds:schemaRef ds:uri="http://schemas.openxmlformats.org/officeDocument/2006/bibliography"/>
   </ds:schemaRefs>

</xml_diff>

<commit_message>
Began discussion of blockage error corrections
</commit_message>
<xml_diff>
--- a/Formal_Lab_Tom/Formal_Report.docx
+++ b/Formal_Lab_Tom/Formal_Report.docx
@@ -3528,6 +3528,116 @@
         </w:rPr>
         <w:t xml:space="preserve">Where the coefficients with no u subscript are the raw coefficients calculated directly from the information recorded by the balance for a given test run and the coefficients with No Model and No Wind tare run being those collected when the tunnel is run at full speed with no model for the former and when the tunnel is run with no speed with the model on the balance. </w:t>
       </w:r>
+      <w:r>
+        <w:rPr>
+          <w:rFonts w:ascii="Times New Roman" w:eastAsiaTheme="minorEastAsia" w:hAnsi="Times New Roman" w:cs="Times New Roman"/>
+        </w:rPr>
+        <w:t xml:space="preserve">This, combined with the first order error calculations made within the LabView software used to interpret the data collected by the balance, would </w:t>
+      </w:r>
+      <w:r>
+        <w:rPr>
+          <w:rFonts w:ascii="Times New Roman" w:eastAsiaTheme="minorEastAsia" w:hAnsi="Times New Roman" w:cs="Times New Roman"/>
+        </w:rPr>
+        <w:t>give</w:t>
+      </w:r>
+      <w:r>
+        <w:rPr>
+          <w:rFonts w:ascii="Times New Roman" w:eastAsiaTheme="minorEastAsia" w:hAnsi="Times New Roman" w:cs="Times New Roman"/>
+        </w:rPr>
+        <w:t xml:space="preserve"> an uncorrected representation of the flight coefficients at each angle of attack. In order to obtain a full representation of the flight characteristics of the aircraft, it is necessary to include several other corrections for each coefficient obtained during a given expe</w:t>
+      </w:r>
+      <w:r>
+        <w:rPr>
+          <w:rFonts w:ascii="Times New Roman" w:eastAsiaTheme="minorEastAsia" w:hAnsi="Times New Roman" w:cs="Times New Roman"/>
+        </w:rPr>
+        <w:t>riment.</w:t>
+      </w:r>
+    </w:p>
+    <w:p>
+      <w:pPr>
+        <w:jc w:val="both"/>
+        <w:rPr>
+          <w:rFonts w:ascii="Times New Roman" w:eastAsiaTheme="minorEastAsia" w:hAnsi="Times New Roman" w:cs="Times New Roman"/>
+        </w:rPr>
+      </w:pPr>
+      <w:r>
+        <w:rPr>
+          <w:rFonts w:ascii="Times New Roman" w:eastAsiaTheme="minorEastAsia" w:hAnsi="Times New Roman" w:cs="Times New Roman"/>
+        </w:rPr>
+        <w:t xml:space="preserve">The first error correction that is usually calculated is that associated with solid blockage of the wing, body, and tail of the aircraft. Each of these aspects of the aircraft disrupt the freestream flow running through the test section, thus interfering with the local flow around the aircraft, and thus, adding to the dynamic pressure that the aircraft experiences. This correction factor is calculated based on the cross-sectional area of the test section, </w:t>
+      </w:r>
+      <w:r>
+        <w:rPr>
+          <w:rFonts w:ascii="Times New Roman" w:eastAsiaTheme="minorEastAsia" w:hAnsi="Times New Roman" w:cs="Times New Roman"/>
+          <w:i/>
+        </w:rPr>
+        <w:t>C</w:t>
+      </w:r>
+      <w:r>
+        <w:rPr>
+          <w:rFonts w:ascii="Times New Roman" w:eastAsiaTheme="minorEastAsia" w:hAnsi="Times New Roman" w:cs="Times New Roman"/>
+        </w:rPr>
+        <w:t xml:space="preserve">, </w:t>
+      </w:r>
+      <w:r>
+        <w:rPr>
+          <w:rFonts w:ascii="Times New Roman" w:eastAsiaTheme="minorEastAsia" w:hAnsi="Times New Roman" w:cs="Times New Roman"/>
+        </w:rPr>
+        <w:t>the volume associated with the maximum frontal area of the aircraft component being accounted for, and three coefficients (K</w:t>
+      </w:r>
+      <w:r>
+        <w:rPr>
+          <w:rFonts w:ascii="Times New Roman" w:eastAsiaTheme="minorEastAsia" w:hAnsi="Times New Roman" w:cs="Times New Roman"/>
+          <w:vertAlign w:val="subscript"/>
+        </w:rPr>
+        <w:t>1</w:t>
+      </w:r>
+      <w:r>
+        <w:rPr>
+          <w:rFonts w:ascii="Times New Roman" w:eastAsiaTheme="minorEastAsia" w:hAnsi="Times New Roman" w:cs="Times New Roman"/>
+        </w:rPr>
+        <w:t>, K</w:t>
+      </w:r>
+      <w:r>
+        <w:rPr>
+          <w:rFonts w:ascii="Times New Roman" w:eastAsiaTheme="minorEastAsia" w:hAnsi="Times New Roman" w:cs="Times New Roman"/>
+          <w:vertAlign w:val="subscript"/>
+        </w:rPr>
+        <w:t>2</w:t>
+      </w:r>
+      <w:r>
+        <w:rPr>
+          <w:rFonts w:ascii="Times New Roman" w:eastAsiaTheme="minorEastAsia" w:hAnsi="Times New Roman" w:cs="Times New Roman"/>
+        </w:rPr>
+        <w:t xml:space="preserve">, </w:t>
+      </w:r>
+      <w:r>
+        <w:rPr>
+          <w:rFonts w:ascii="Calibri" w:eastAsiaTheme="minorEastAsia" w:hAnsi="Calibri" w:cs="Times New Roman"/>
+        </w:rPr>
+        <w:t>τ</w:t>
+      </w:r>
+      <w:r>
+        <w:rPr>
+          <w:rFonts w:ascii="Times New Roman" w:eastAsiaTheme="minorEastAsia" w:hAnsi="Times New Roman" w:cs="Times New Roman"/>
+          <w:vertAlign w:val="subscript"/>
+        </w:rPr>
+        <w:t>1</w:t>
+      </w:r>
+      <w:r>
+        <w:rPr>
+          <w:rFonts w:ascii="Times New Roman" w:eastAsiaTheme="minorEastAsia" w:hAnsi="Times New Roman" w:cs="Times New Roman"/>
+        </w:rPr>
+        <w:t xml:space="preserve">) that are found based on the graphs listed in Figures 3-2 and 3-3 below. </w:t>
+      </w:r>
+    </w:p>
+    <w:p>
+      <w:pPr>
+        <w:jc w:val="center"/>
+        <w:rPr>
+          <w:rFonts w:ascii="Times New Roman" w:eastAsiaTheme="minorEastAsia" w:hAnsi="Times New Roman" w:cs="Times New Roman"/>
+        </w:rPr>
+      </w:pPr>
     </w:p>
     <w:p>
       <w:pPr>
@@ -4647,7 +4757,7 @@
 </file>
 
 <file path=customXml/itemProps1.xml><?xml version="1.0" encoding="utf-8"?>
-<ds:datastoreItem xmlns:ds="http://schemas.openxmlformats.org/officeDocument/2006/customXml" ds:itemID="{FBECAEBB-BEB4-4CC3-87BA-85533B01C89F}">
+<ds:datastoreItem xmlns:ds="http://schemas.openxmlformats.org/officeDocument/2006/customXml" ds:itemID="{94935AA5-F0CB-4014-9FE5-CA2518BFCEC4}">
   <ds:schemaRefs>
     <ds:schemaRef ds:uri="http://schemas.openxmlformats.org/officeDocument/2006/bibliography"/>
   </ds:schemaRefs>

</xml_diff>

<commit_message>
Finished discussion of calculation of solid blockage
</commit_message>
<xml_diff>
--- a/Formal_Lab_Tom/Formal_Report.docx
+++ b/Formal_Lab_Tom/Formal_Report.docx
@@ -3628,7 +3628,19 @@
         <w:rPr>
           <w:rFonts w:ascii="Times New Roman" w:eastAsiaTheme="minorEastAsia" w:hAnsi="Times New Roman" w:cs="Times New Roman"/>
         </w:rPr>
-        <w:t xml:space="preserve">) that are found based on the graphs listed in Figures 3-2 and 3-3 below. </w:t>
+        <w:t>) that are found based</w:t>
+      </w:r>
+      <w:r>
+        <w:rPr>
+          <w:rFonts w:ascii="Times New Roman" w:eastAsiaTheme="minorEastAsia" w:hAnsi="Times New Roman" w:cs="Times New Roman"/>
+        </w:rPr>
+        <w:t xml:space="preserve"> on the graphs listed in Figure</w:t>
+      </w:r>
+      <w:r>
+        <w:rPr>
+          <w:rFonts w:ascii="Times New Roman" w:eastAsiaTheme="minorEastAsia" w:hAnsi="Times New Roman" w:cs="Times New Roman"/>
+        </w:rPr>
+        <w:t xml:space="preserve"> 3-2 below. </w:t>
       </w:r>
     </w:p>
     <w:p>
@@ -3638,12 +3650,701 @@
           <w:rFonts w:ascii="Times New Roman" w:eastAsiaTheme="minorEastAsia" w:hAnsi="Times New Roman" w:cs="Times New Roman"/>
         </w:rPr>
       </w:pPr>
+      <m:oMath>
+        <m:sSub>
+          <m:sSubPr>
+            <m:ctrlPr>
+              <w:rPr>
+                <w:rFonts w:ascii="Cambria Math" w:eastAsiaTheme="minorEastAsia" w:hAnsi="Cambria Math" w:cs="Times New Roman"/>
+              </w:rPr>
+            </m:ctrlPr>
+          </m:sSubPr>
+          <m:e>
+            <m:r>
+              <m:rPr>
+                <m:sty m:val="p"/>
+              </m:rPr>
+              <w:rPr>
+                <w:rFonts w:ascii="Cambria Math" w:eastAsiaTheme="minorEastAsia" w:hAnsi="Cambria Math" w:cs="Times New Roman"/>
+              </w:rPr>
+              <m:t>ε</m:t>
+            </m:r>
+          </m:e>
+          <m:sub>
+            <m:r>
+              <m:rPr>
+                <m:sty m:val="p"/>
+              </m:rPr>
+              <w:rPr>
+                <w:rFonts w:ascii="Cambria Math" w:eastAsiaTheme="minorEastAsia" w:hAnsi="Cambria Math" w:cs="Times New Roman"/>
+              </w:rPr>
+              <m:t>sb</m:t>
+            </m:r>
+          </m:sub>
+        </m:sSub>
+        <m:r>
+          <m:rPr>
+            <m:sty m:val="p"/>
+          </m:rPr>
+          <w:rPr>
+            <w:rFonts w:ascii="Cambria Math" w:eastAsiaTheme="minorEastAsia" w:hAnsi="Cambria Math" w:cs="Times New Roman"/>
+          </w:rPr>
+          <m:t>=</m:t>
+        </m:r>
+        <m:f>
+          <m:fPr>
+            <m:ctrlPr>
+              <w:rPr>
+                <w:rFonts w:ascii="Cambria Math" w:eastAsiaTheme="minorEastAsia" w:hAnsi="Cambria Math" w:cs="Times New Roman"/>
+              </w:rPr>
+            </m:ctrlPr>
+          </m:fPr>
+          <m:num>
+            <m:sSub>
+              <m:sSubPr>
+                <m:ctrlPr>
+                  <w:rPr>
+                    <w:rFonts w:ascii="Cambria Math" w:eastAsiaTheme="minorEastAsia" w:hAnsi="Cambria Math" w:cs="Times New Roman"/>
+                  </w:rPr>
+                </m:ctrlPr>
+              </m:sSubPr>
+              <m:e>
+                <m:r>
+                  <m:rPr>
+                    <m:sty m:val="p"/>
+                  </m:rPr>
+                  <w:rPr>
+                    <w:rFonts w:ascii="Cambria Math" w:eastAsiaTheme="minorEastAsia" w:hAnsi="Cambria Math" w:cs="Times New Roman"/>
+                  </w:rPr>
+                  <m:t>K</m:t>
+                </m:r>
+              </m:e>
+              <m:sub>
+                <m:r>
+                  <m:rPr>
+                    <m:sty m:val="p"/>
+                  </m:rPr>
+                  <w:rPr>
+                    <w:rFonts w:ascii="Cambria Math" w:eastAsiaTheme="minorEastAsia" w:hAnsi="Cambria Math" w:cs="Times New Roman"/>
+                  </w:rPr>
+                  <m:t>1</m:t>
+                </m:r>
+              </m:sub>
+            </m:sSub>
+            <m:sSub>
+              <m:sSubPr>
+                <m:ctrlPr>
+                  <w:rPr>
+                    <w:rFonts w:ascii="Cambria Math" w:eastAsiaTheme="minorEastAsia" w:hAnsi="Cambria Math" w:cs="Times New Roman"/>
+                  </w:rPr>
+                </m:ctrlPr>
+              </m:sSubPr>
+              <m:e>
+                <m:r>
+                  <m:rPr>
+                    <m:sty m:val="p"/>
+                  </m:rPr>
+                  <w:rPr>
+                    <w:rFonts w:ascii="Cambria Math" w:eastAsiaTheme="minorEastAsia" w:hAnsi="Cambria Math" w:cs="Times New Roman"/>
+                  </w:rPr>
+                  <m:t>τ</m:t>
+                </m:r>
+              </m:e>
+              <m:sub>
+                <m:r>
+                  <m:rPr>
+                    <m:sty m:val="p"/>
+                  </m:rPr>
+                  <w:rPr>
+                    <w:rFonts w:ascii="Cambria Math" w:eastAsiaTheme="minorEastAsia" w:hAnsi="Cambria Math" w:cs="Times New Roman"/>
+                  </w:rPr>
+                  <m:t>1</m:t>
+                </m:r>
+              </m:sub>
+            </m:sSub>
+            <m:r>
+              <m:rPr>
+                <m:sty m:val="p"/>
+              </m:rPr>
+              <w:rPr>
+                <w:rFonts w:ascii="Cambria Math" w:eastAsiaTheme="minorEastAsia" w:hAnsi="Cambria Math" w:cs="Times New Roman"/>
+              </w:rPr>
+              <m:t>∀</m:t>
+            </m:r>
+          </m:num>
+          <m:den>
+            <m:sSup>
+              <m:sSupPr>
+                <m:ctrlPr>
+                  <w:rPr>
+                    <w:rFonts w:ascii="Cambria Math" w:eastAsiaTheme="minorEastAsia" w:hAnsi="Cambria Math" w:cs="Times New Roman"/>
+                  </w:rPr>
+                </m:ctrlPr>
+              </m:sSupPr>
+              <m:e>
+                <m:r>
+                  <m:rPr>
+                    <m:sty m:val="p"/>
+                  </m:rPr>
+                  <w:rPr>
+                    <w:rFonts w:ascii="Cambria Math" w:eastAsiaTheme="minorEastAsia" w:hAnsi="Cambria Math" w:cs="Times New Roman"/>
+                  </w:rPr>
+                  <m:t>C</m:t>
+                </m:r>
+              </m:e>
+              <m:sup>
+                <m:f>
+                  <m:fPr>
+                    <m:ctrlPr>
+                      <w:rPr>
+                        <w:rFonts w:ascii="Cambria Math" w:eastAsiaTheme="minorEastAsia" w:hAnsi="Cambria Math" w:cs="Times New Roman"/>
+                      </w:rPr>
+                    </m:ctrlPr>
+                  </m:fPr>
+                  <m:num>
+                    <m:r>
+                      <m:rPr>
+                        <m:sty m:val="p"/>
+                      </m:rPr>
+                      <w:rPr>
+                        <w:rFonts w:ascii="Cambria Math" w:eastAsiaTheme="minorEastAsia" w:hAnsi="Cambria Math" w:cs="Times New Roman"/>
+                      </w:rPr>
+                      <m:t>3</m:t>
+                    </m:r>
+                  </m:num>
+                  <m:den>
+                    <m:r>
+                      <m:rPr>
+                        <m:sty m:val="p"/>
+                      </m:rPr>
+                      <w:rPr>
+                        <w:rFonts w:ascii="Cambria Math" w:eastAsiaTheme="minorEastAsia" w:hAnsi="Cambria Math" w:cs="Times New Roman"/>
+                      </w:rPr>
+                      <m:t>2</m:t>
+                    </m:r>
+                  </m:den>
+                </m:f>
+              </m:sup>
+            </m:sSup>
+          </m:den>
+        </m:f>
+      </m:oMath>
+      <w:r>
+        <w:rPr>
+          <w:rFonts w:ascii="Times New Roman" w:eastAsiaTheme="minorEastAsia" w:hAnsi="Times New Roman" w:cs="Times New Roman"/>
+        </w:rPr>
+        <w:t xml:space="preserve"> </w:t>
+      </w:r>
+    </w:p>
+    <w:p>
+      <w:pPr>
+        <w:jc w:val="right"/>
+        <w:rPr>
+          <w:rFonts w:ascii="Times New Roman" w:eastAsiaTheme="minorEastAsia" w:hAnsi="Times New Roman" w:cs="Times New Roman"/>
+        </w:rPr>
+      </w:pPr>
+      <w:r>
+        <w:rPr>
+          <w:rFonts w:ascii="Times New Roman" w:eastAsiaTheme="minorEastAsia" w:hAnsi="Times New Roman" w:cs="Times New Roman"/>
+        </w:rPr>
+        <w:t>(3)</w:t>
+      </w:r>
+    </w:p>
+    <w:p>
+      <w:pPr>
+        <w:jc w:val="both"/>
+        <w:rPr>
+          <w:rFonts w:ascii="Times New Roman" w:eastAsiaTheme="minorEastAsia" w:hAnsi="Times New Roman" w:cs="Times New Roman"/>
+        </w:rPr>
+      </w:pPr>
+      <w:r>
+        <w:rPr>
+          <w:rFonts w:ascii="Times New Roman" w:eastAsiaTheme="minorEastAsia" w:hAnsi="Times New Roman" w:cs="Times New Roman"/>
+        </w:rPr>
+        <w:t>The way that these K</w:t>
+      </w:r>
+      <w:r>
+        <w:rPr>
+          <w:rFonts w:ascii="Times New Roman" w:eastAsiaTheme="minorEastAsia" w:hAnsi="Times New Roman" w:cs="Times New Roman"/>
+          <w:vertAlign w:val="subscript"/>
+        </w:rPr>
+        <w:t>1</w:t>
+      </w:r>
+      <w:r>
+        <w:rPr>
+          <w:rFonts w:ascii="Times New Roman" w:eastAsiaTheme="minorEastAsia" w:hAnsi="Times New Roman" w:cs="Times New Roman"/>
+        </w:rPr>
+        <w:t>, K</w:t>
+      </w:r>
+      <w:r>
+        <w:rPr>
+          <w:rFonts w:ascii="Times New Roman" w:eastAsiaTheme="minorEastAsia" w:hAnsi="Times New Roman" w:cs="Times New Roman"/>
+          <w:vertAlign w:val="subscript"/>
+        </w:rPr>
+        <w:t>3</w:t>
+      </w:r>
+      <w:r>
+        <w:rPr>
+          <w:rFonts w:ascii="Times New Roman" w:eastAsiaTheme="minorEastAsia" w:hAnsi="Times New Roman" w:cs="Times New Roman"/>
+        </w:rPr>
+        <w:t xml:space="preserve">, and </w:t>
+      </w:r>
+      <w:r>
+        <w:rPr>
+          <w:rFonts w:ascii="Calibri" w:eastAsiaTheme="minorEastAsia" w:hAnsi="Calibri" w:cs="Times New Roman"/>
+        </w:rPr>
+        <w:t>τ</w:t>
+      </w:r>
+      <w:r>
+        <w:rPr>
+          <w:rFonts w:ascii="Times New Roman" w:eastAsiaTheme="minorEastAsia" w:hAnsi="Times New Roman" w:cs="Times New Roman"/>
+          <w:vertAlign w:val="subscript"/>
+        </w:rPr>
+        <w:t>1</w:t>
+      </w:r>
+      <w:r>
+        <w:rPr>
+          <w:rFonts w:ascii="Times New Roman" w:eastAsiaTheme="minorEastAsia" w:hAnsi="Times New Roman" w:cs="Times New Roman"/>
+        </w:rPr>
+        <w:t xml:space="preserve"> values are obtained is through the calculation of the equivalent span of and thickness ratio of each element, as shown below, where t is the maximum thickness of an element, c is the Mean Aerodynamic Chord (MAC) of the element, b is the span of the element, and B is the width of the test section. For </w:t>
+      </w:r>
+      <w:r>
+        <w:rPr>
+          <w:rFonts w:ascii="Times New Roman" w:eastAsiaTheme="minorEastAsia" w:hAnsi="Times New Roman" w:cs="Times New Roman"/>
+        </w:rPr>
+        <w:t>the graph on the left, it can be assumed that the airfoil used on a given model is of the 4 digit series variety, while the contour chosen on the right depended on the ratio of the test section width to its height.</w:t>
+      </w:r>
     </w:p>
     <w:p>
       <w:pPr>
         <w:jc w:val="center"/>
         <w:rPr>
-          <w:rFonts w:ascii="Times New Roman" w:hAnsi="Times New Roman" w:cs="Times New Roman"/>
+          <w:rFonts w:ascii="Times New Roman" w:eastAsiaTheme="minorEastAsia" w:hAnsi="Times New Roman" w:cs="Times New Roman"/>
+        </w:rPr>
+      </w:pPr>
+      <m:oMath>
+        <m:r>
+          <m:rPr>
+            <m:sty m:val="p"/>
+          </m:rPr>
+          <w:rPr>
+            <w:rFonts w:ascii="Cambria Math" w:eastAsiaTheme="minorEastAsia" w:hAnsi="Cambria Math" w:cs="Times New Roman"/>
+          </w:rPr>
+          <m:t>Thickenss Ratio=</m:t>
+        </m:r>
+        <m:f>
+          <m:fPr>
+            <m:ctrlPr>
+              <w:rPr>
+                <w:rFonts w:ascii="Cambria Math" w:eastAsiaTheme="minorEastAsia" w:hAnsi="Cambria Math" w:cs="Times New Roman"/>
+              </w:rPr>
+            </m:ctrlPr>
+          </m:fPr>
+          <m:num>
+            <m:r>
+              <m:rPr>
+                <m:sty m:val="p"/>
+              </m:rPr>
+              <w:rPr>
+                <w:rFonts w:ascii="Cambria Math" w:eastAsiaTheme="minorEastAsia" w:hAnsi="Cambria Math" w:cs="Times New Roman"/>
+              </w:rPr>
+              <m:t>t</m:t>
+            </m:r>
+          </m:num>
+          <m:den>
+            <m:r>
+              <m:rPr>
+                <m:sty m:val="p"/>
+              </m:rPr>
+              <w:rPr>
+                <w:rFonts w:ascii="Cambria Math" w:eastAsiaTheme="minorEastAsia" w:hAnsi="Cambria Math" w:cs="Times New Roman"/>
+              </w:rPr>
+              <m:t>c</m:t>
+            </m:r>
+          </m:den>
+        </m:f>
+      </m:oMath>
+      <w:r>
+        <w:rPr>
+          <w:rFonts w:ascii="Times New Roman" w:eastAsiaTheme="minorEastAsia" w:hAnsi="Times New Roman" w:cs="Times New Roman"/>
+        </w:rPr>
+        <w:t xml:space="preserve"> </w:t>
+      </w:r>
+    </w:p>
+    <w:p>
+      <w:pPr>
+        <w:jc w:val="center"/>
+        <w:rPr>
+          <w:rFonts w:ascii="Times New Roman" w:eastAsiaTheme="minorEastAsia" w:hAnsi="Times New Roman" w:cs="Times New Roman"/>
+        </w:rPr>
+      </w:pPr>
+      <m:oMath>
+        <m:sSub>
+          <m:sSubPr>
+            <m:ctrlPr>
+              <w:rPr>
+                <w:rFonts w:ascii="Cambria Math" w:eastAsiaTheme="minorEastAsia" w:hAnsi="Cambria Math" w:cs="Times New Roman"/>
+              </w:rPr>
+            </m:ctrlPr>
+          </m:sSubPr>
+          <m:e>
+            <m:r>
+              <m:rPr>
+                <m:sty m:val="p"/>
+              </m:rPr>
+              <w:rPr>
+                <w:rFonts w:ascii="Cambria Math" w:eastAsiaTheme="minorEastAsia" w:hAnsi="Cambria Math" w:cs="Times New Roman"/>
+              </w:rPr>
+              <m:t>b</m:t>
+            </m:r>
+          </m:e>
+          <m:sub>
+            <m:r>
+              <m:rPr>
+                <m:sty m:val="p"/>
+              </m:rPr>
+              <w:rPr>
+                <w:rFonts w:ascii="Cambria Math" w:eastAsiaTheme="minorEastAsia" w:hAnsi="Cambria Math" w:cs="Times New Roman"/>
+              </w:rPr>
+              <m:t>e</m:t>
+            </m:r>
+          </m:sub>
+        </m:sSub>
+        <m:r>
+          <m:rPr>
+            <m:sty m:val="p"/>
+          </m:rPr>
+          <w:rPr>
+            <w:rFonts w:ascii="Cambria Math" w:eastAsiaTheme="minorEastAsia" w:hAnsi="Cambria Math" w:cs="Times New Roman"/>
+          </w:rPr>
+          <m:t>=</m:t>
+        </m:r>
+        <m:f>
+          <m:fPr>
+            <m:ctrlPr>
+              <w:rPr>
+                <w:rFonts w:ascii="Cambria Math" w:eastAsiaTheme="minorEastAsia" w:hAnsi="Cambria Math" w:cs="Times New Roman"/>
+              </w:rPr>
+            </m:ctrlPr>
+          </m:fPr>
+          <m:num>
+            <m:r>
+              <m:rPr>
+                <m:sty m:val="p"/>
+              </m:rPr>
+              <w:rPr>
+                <w:rFonts w:ascii="Cambria Math" w:eastAsiaTheme="minorEastAsia" w:hAnsi="Cambria Math" w:cs="Times New Roman"/>
+              </w:rPr>
+              <m:t>b</m:t>
+            </m:r>
+          </m:num>
+          <m:den>
+            <m:r>
+              <m:rPr>
+                <m:sty m:val="p"/>
+              </m:rPr>
+              <w:rPr>
+                <w:rFonts w:ascii="Cambria Math" w:eastAsiaTheme="minorEastAsia" w:hAnsi="Cambria Math" w:cs="Times New Roman"/>
+              </w:rPr>
+              <m:t>B</m:t>
+            </m:r>
+          </m:den>
+        </m:f>
+      </m:oMath>
+      <w:r>
+        <w:rPr>
+          <w:rFonts w:ascii="Times New Roman" w:eastAsiaTheme="minorEastAsia" w:hAnsi="Times New Roman" w:cs="Times New Roman"/>
+        </w:rPr>
+        <w:t xml:space="preserve"> </w:t>
+      </w:r>
+    </w:p>
+    <w:p>
+      <w:pPr>
+        <w:jc w:val="right"/>
+        <w:rPr>
+          <w:rFonts w:ascii="Times New Roman" w:eastAsiaTheme="minorEastAsia" w:hAnsi="Times New Roman" w:cs="Times New Roman"/>
+        </w:rPr>
+      </w:pPr>
+      <w:r>
+        <w:rPr>
+          <w:rFonts w:ascii="Times New Roman" w:eastAsiaTheme="minorEastAsia" w:hAnsi="Times New Roman" w:cs="Times New Roman"/>
+        </w:rPr>
+        <w:t>(4</w:t>
+      </w:r>
+      <w:proofErr w:type="gramStart"/>
+      <w:r>
+        <w:rPr>
+          <w:rFonts w:ascii="Times New Roman" w:eastAsiaTheme="minorEastAsia" w:hAnsi="Times New Roman" w:cs="Times New Roman"/>
+        </w:rPr>
+        <w:t>,5</w:t>
+      </w:r>
+      <w:proofErr w:type="gramEnd"/>
+      <w:r>
+        <w:rPr>
+          <w:rFonts w:ascii="Times New Roman" w:eastAsiaTheme="minorEastAsia" w:hAnsi="Times New Roman" w:cs="Times New Roman"/>
+        </w:rPr>
+        <w:t>)</w:t>
+      </w:r>
+    </w:p>
+    <w:tbl>
+      <w:tblPr>
+        <w:tblStyle w:val="TableGrid"/>
+        <w:tblW w:w="10007" w:type="dxa"/>
+        <w:tblLook w:val="04A0"/>
+      </w:tblPr>
+      <w:tblGrid>
+        <w:gridCol w:w="4926"/>
+        <w:gridCol w:w="5226"/>
+      </w:tblGrid>
+      <w:tr>
+        <w:trPr>
+          <w:trHeight w:val="4810"/>
+        </w:trPr>
+        <w:tc>
+          <w:tcPr>
+            <w:tcW w:w="4856" w:type="dxa"/>
+            <w:tcBorders>
+              <w:top w:val="nil"/>
+              <w:left w:val="nil"/>
+              <w:bottom w:val="nil"/>
+              <w:right w:val="nil"/>
+            </w:tcBorders>
+            <w:vAlign w:val="center"/>
+          </w:tcPr>
+          <w:p>
+            <w:pPr>
+              <w:jc w:val="center"/>
+              <w:rPr>
+                <w:rFonts w:ascii="Times New Roman" w:eastAsiaTheme="minorEastAsia" w:hAnsi="Times New Roman" w:cs="Times New Roman"/>
+              </w:rPr>
+            </w:pPr>
+            <w:r>
+              <w:rPr>
+                <w:rFonts w:ascii="Times New Roman" w:eastAsiaTheme="minorEastAsia" w:hAnsi="Times New Roman" w:cs="Times New Roman"/>
+              </w:rPr>
+              <w:lastRenderedPageBreak/>
+              <w:drawing>
+                <wp:inline distT="0" distB="0" distL="0" distR="0">
+                  <wp:extent cx="2946002" cy="2999447"/>
+                  <wp:effectExtent l="19050" t="19050" r="25798" b="10453"/>
+                  <wp:docPr id="2" name="Picture 4"/>
+                  <wp:cNvGraphicFramePr>
+                    <a:graphicFrameLocks xmlns:a="http://schemas.openxmlformats.org/drawingml/2006/main" noChangeAspect="1"/>
+                  </wp:cNvGraphicFramePr>
+                  <a:graphic xmlns:a="http://schemas.openxmlformats.org/drawingml/2006/main">
+                    <a:graphicData uri="http://schemas.openxmlformats.org/drawingml/2006/picture">
+                      <pic:pic xmlns:pic="http://schemas.openxmlformats.org/drawingml/2006/picture">
+                        <pic:nvPicPr>
+                          <pic:cNvPr id="0" name="Picture 4"/>
+                          <pic:cNvPicPr>
+                            <a:picLocks noChangeAspect="1" noChangeArrowheads="1"/>
+                          </pic:cNvPicPr>
+                        </pic:nvPicPr>
+                        <pic:blipFill>
+                          <a:blip r:embed="rId9" cstate="print"/>
+                          <a:srcRect/>
+                          <a:stretch>
+                            <a:fillRect/>
+                          </a:stretch>
+                        </pic:blipFill>
+                        <pic:spPr bwMode="auto">
+                          <a:xfrm>
+                            <a:off x="0" y="0"/>
+                            <a:ext cx="2949753" cy="3003266"/>
+                          </a:xfrm>
+                          <a:prstGeom prst="rect">
+                            <a:avLst/>
+                          </a:prstGeom>
+                          <a:noFill/>
+                          <a:ln w="9525">
+                            <a:solidFill>
+                              <a:schemeClr val="tx1"/>
+                            </a:solidFill>
+                            <a:miter lim="800000"/>
+                            <a:headEnd/>
+                            <a:tailEnd/>
+                          </a:ln>
+                        </pic:spPr>
+                      </pic:pic>
+                    </a:graphicData>
+                  </a:graphic>
+                </wp:inline>
+              </w:drawing>
+            </w:r>
+          </w:p>
+        </w:tc>
+        <w:tc>
+          <w:tcPr>
+            <w:tcW w:w="5151" w:type="dxa"/>
+            <w:tcBorders>
+              <w:top w:val="nil"/>
+              <w:left w:val="nil"/>
+              <w:bottom w:val="nil"/>
+              <w:right w:val="nil"/>
+            </w:tcBorders>
+            <w:vAlign w:val="center"/>
+          </w:tcPr>
+          <w:p>
+            <w:pPr>
+              <w:jc w:val="center"/>
+              <w:rPr>
+                <w:rFonts w:ascii="Times New Roman" w:eastAsiaTheme="minorEastAsia" w:hAnsi="Times New Roman" w:cs="Times New Roman"/>
+              </w:rPr>
+            </w:pPr>
+            <w:r>
+              <w:rPr>
+                <w:rFonts w:ascii="Times New Roman" w:eastAsiaTheme="minorEastAsia" w:hAnsi="Times New Roman" w:cs="Times New Roman"/>
+                <w:noProof/>
+              </w:rPr>
+              <w:drawing>
+                <wp:inline distT="0" distB="0" distL="0" distR="0">
+                  <wp:extent cx="3151487" cy="2726046"/>
+                  <wp:effectExtent l="19050" t="19050" r="10813" b="17154"/>
+                  <wp:docPr id="7" name="Picture 7"/>
+                  <wp:cNvGraphicFramePr>
+                    <a:graphicFrameLocks xmlns:a="http://schemas.openxmlformats.org/drawingml/2006/main" noChangeAspect="1"/>
+                  </wp:cNvGraphicFramePr>
+                  <a:graphic xmlns:a="http://schemas.openxmlformats.org/drawingml/2006/main">
+                    <a:graphicData uri="http://schemas.openxmlformats.org/drawingml/2006/picture">
+                      <pic:pic xmlns:pic="http://schemas.openxmlformats.org/drawingml/2006/picture">
+                        <pic:nvPicPr>
+                          <pic:cNvPr id="0" name="Picture 7"/>
+                          <pic:cNvPicPr>
+                            <a:picLocks noChangeAspect="1" noChangeArrowheads="1"/>
+                          </pic:cNvPicPr>
+                        </pic:nvPicPr>
+                        <pic:blipFill>
+                          <a:blip r:embed="rId10" cstate="print"/>
+                          <a:srcRect/>
+                          <a:stretch>
+                            <a:fillRect/>
+                          </a:stretch>
+                        </pic:blipFill>
+                        <pic:spPr bwMode="auto">
+                          <a:xfrm>
+                            <a:off x="0" y="0"/>
+                            <a:ext cx="3151487" cy="2726046"/>
+                          </a:xfrm>
+                          <a:prstGeom prst="rect">
+                            <a:avLst/>
+                          </a:prstGeom>
+                          <a:noFill/>
+                          <a:ln w="9525">
+                            <a:solidFill>
+                              <a:schemeClr val="tx1"/>
+                            </a:solidFill>
+                            <a:miter lim="800000"/>
+                            <a:headEnd/>
+                            <a:tailEnd/>
+                          </a:ln>
+                        </pic:spPr>
+                      </pic:pic>
+                    </a:graphicData>
+                  </a:graphic>
+                </wp:inline>
+              </w:drawing>
+            </w:r>
+          </w:p>
+        </w:tc>
+      </w:tr>
+      <w:tr>
+        <w:trPr>
+          <w:trHeight w:val="283"/>
+        </w:trPr>
+        <w:tc>
+          <w:tcPr>
+            <w:tcW w:w="10006" w:type="dxa"/>
+            <w:gridSpan w:val="2"/>
+            <w:tcBorders>
+              <w:top w:val="nil"/>
+              <w:left w:val="nil"/>
+              <w:bottom w:val="nil"/>
+              <w:right w:val="nil"/>
+            </w:tcBorders>
+            <w:vAlign w:val="center"/>
+          </w:tcPr>
+          <w:p>
+            <w:pPr>
+              <w:jc w:val="center"/>
+              <w:rPr>
+                <w:rFonts w:ascii="Times New Roman" w:eastAsiaTheme="minorEastAsia" w:hAnsi="Times New Roman" w:cs="Times New Roman"/>
+              </w:rPr>
+            </w:pPr>
+            <w:r>
+              <w:rPr>
+                <w:rFonts w:ascii="Times New Roman" w:hAnsi="Times New Roman" w:cs="Times New Roman"/>
+                <w:b/>
+              </w:rPr>
+              <w:t>Figure 3-2. K</w:t>
+            </w:r>
+            <w:r>
+              <w:rPr>
+                <w:rFonts w:ascii="Times New Roman" w:hAnsi="Times New Roman" w:cs="Times New Roman"/>
+                <w:b/>
+                <w:vertAlign w:val="subscript"/>
+              </w:rPr>
+              <w:t>1</w:t>
+            </w:r>
+            <w:r>
+              <w:rPr>
+                <w:rFonts w:ascii="Times New Roman" w:hAnsi="Times New Roman" w:cs="Times New Roman"/>
+                <w:b/>
+              </w:rPr>
+              <w:t xml:space="preserve"> , </w:t>
+            </w:r>
+            <w:r>
+              <w:rPr>
+                <w:rFonts w:ascii="Calibri" w:hAnsi="Calibri" w:cs="Times New Roman"/>
+                <w:b/>
+              </w:rPr>
+              <w:t>τ</w:t>
+            </w:r>
+            <w:r>
+              <w:rPr>
+                <w:rFonts w:ascii="Calibri" w:hAnsi="Calibri" w:cs="Times New Roman"/>
+                <w:b/>
+                <w:vertAlign w:val="subscript"/>
+              </w:rPr>
+              <w:t>1</w:t>
+            </w:r>
+            <w:r>
+              <w:rPr>
+                <w:rFonts w:ascii="Calibri" w:hAnsi="Calibri" w:cs="Times New Roman"/>
+                <w:b/>
+              </w:rPr>
+              <w:t xml:space="preserve">, </w:t>
+            </w:r>
+            <w:r>
+              <w:rPr>
+                <w:rFonts w:ascii="Times New Roman" w:hAnsi="Times New Roman" w:cs="Times New Roman"/>
+                <w:b/>
+              </w:rPr>
+              <w:t>and K</w:t>
+            </w:r>
+            <w:r>
+              <w:rPr>
+                <w:rFonts w:ascii="Times New Roman" w:hAnsi="Times New Roman" w:cs="Times New Roman"/>
+                <w:b/>
+                <w:vertAlign w:val="subscript"/>
+              </w:rPr>
+              <w:t>3</w:t>
+            </w:r>
+            <w:r>
+              <w:rPr>
+                <w:rFonts w:ascii="Times New Roman" w:hAnsi="Times New Roman" w:cs="Times New Roman"/>
+                <w:b/>
+              </w:rPr>
+              <w:t xml:space="preserve"> Calculation Charts</w:t>
+            </w:r>
+          </w:p>
+        </w:tc>
+      </w:tr>
+    </w:tbl>
+    <w:p>
+      <w:pPr>
+        <w:jc w:val="center"/>
+        <w:rPr>
+          <w:rFonts w:ascii="Times New Roman" w:eastAsiaTheme="minorEastAsia" w:hAnsi="Times New Roman" w:cs="Times New Roman"/>
         </w:rPr>
       </w:pPr>
     </w:p>
@@ -4177,6 +4878,80 @@
     <w:rPr>
       <w:vertAlign w:val="superscript"/>
     </w:rPr>
+  </w:style>
+  <w:style w:type="paragraph" w:styleId="Header">
+    <w:name w:val="header"/>
+    <w:basedOn w:val="Normal"/>
+    <w:link w:val="HeaderChar"/>
+    <w:uiPriority w:val="99"/>
+    <w:semiHidden/>
+    <w:unhideWhenUsed/>
+    <w:rsid w:val="003E7767"/>
+    <w:pPr>
+      <w:tabs>
+        <w:tab w:val="center" w:pos="4680"/>
+        <w:tab w:val="right" w:pos="9360"/>
+      </w:tabs>
+      <w:spacing w:after="0" w:line="240" w:lineRule="auto"/>
+    </w:pPr>
+  </w:style>
+  <w:style w:type="character" w:customStyle="1" w:styleId="HeaderChar">
+    <w:name w:val="Header Char"/>
+    <w:basedOn w:val="DefaultParagraphFont"/>
+    <w:link w:val="Header"/>
+    <w:uiPriority w:val="99"/>
+    <w:semiHidden/>
+    <w:rsid w:val="003E7767"/>
+  </w:style>
+  <w:style w:type="paragraph" w:styleId="Footer">
+    <w:name w:val="footer"/>
+    <w:basedOn w:val="Normal"/>
+    <w:link w:val="FooterChar"/>
+    <w:uiPriority w:val="99"/>
+    <w:semiHidden/>
+    <w:unhideWhenUsed/>
+    <w:rsid w:val="003E7767"/>
+    <w:pPr>
+      <w:tabs>
+        <w:tab w:val="center" w:pos="4680"/>
+        <w:tab w:val="right" w:pos="9360"/>
+      </w:tabs>
+      <w:spacing w:after="0" w:line="240" w:lineRule="auto"/>
+    </w:pPr>
+  </w:style>
+  <w:style w:type="character" w:customStyle="1" w:styleId="FooterChar">
+    <w:name w:val="Footer Char"/>
+    <w:basedOn w:val="DefaultParagraphFont"/>
+    <w:link w:val="Footer"/>
+    <w:uiPriority w:val="99"/>
+    <w:semiHidden/>
+    <w:rsid w:val="003E7767"/>
+  </w:style>
+  <w:style w:type="table" w:styleId="TableGrid">
+    <w:name w:val="Table Grid"/>
+    <w:basedOn w:val="TableNormal"/>
+    <w:uiPriority w:val="59"/>
+    <w:rsid w:val="003E7767"/>
+    <w:pPr>
+      <w:spacing w:after="0" w:line="240" w:lineRule="auto"/>
+    </w:pPr>
+    <w:tblPr>
+      <w:tblInd w:w="0" w:type="dxa"/>
+      <w:tblBorders>
+        <w:top w:val="single" w:sz="4" w:space="0" w:color="auto"/>
+        <w:left w:val="single" w:sz="4" w:space="0" w:color="auto"/>
+        <w:bottom w:val="single" w:sz="4" w:space="0" w:color="auto"/>
+        <w:right w:val="single" w:sz="4" w:space="0" w:color="auto"/>
+        <w:insideH w:val="single" w:sz="4" w:space="0" w:color="auto"/>
+        <w:insideV w:val="single" w:sz="4" w:space="0" w:color="auto"/>
+      </w:tblBorders>
+      <w:tblCellMar>
+        <w:top w:w="0" w:type="dxa"/>
+        <w:left w:w="108" w:type="dxa"/>
+        <w:bottom w:w="0" w:type="dxa"/>
+        <w:right w:w="108" w:type="dxa"/>
+      </w:tblCellMar>
+    </w:tblPr>
   </w:style>
 </w:styles>
 </file>
@@ -4757,7 +5532,7 @@
 </file>
 
 <file path=customXml/itemProps1.xml><?xml version="1.0" encoding="utf-8"?>
-<ds:datastoreItem xmlns:ds="http://schemas.openxmlformats.org/officeDocument/2006/customXml" ds:itemID="{94935AA5-F0CB-4014-9FE5-CA2518BFCEC4}">
+<ds:datastoreItem xmlns:ds="http://schemas.openxmlformats.org/officeDocument/2006/customXml" ds:itemID="{E758B81B-DCC5-4688-B546-9E6A61AAF3FE}">
   <ds:schemaRefs>
     <ds:schemaRef ds:uri="http://schemas.openxmlformats.org/officeDocument/2006/bibliography"/>
   </ds:schemaRefs>

</xml_diff>

<commit_message>
Added wake blockage correction factor
</commit_message>
<xml_diff>
--- a/Formal_Lab_Tom/Formal_Report.docx
+++ b/Formal_Lab_Tom/Formal_Report.docx
@@ -2876,12 +2876,14 @@
         <w:spacing w:after="0"/>
         <w:rPr>
           <w:rFonts w:ascii="Times New Roman" w:eastAsiaTheme="minorEastAsia" w:hAnsi="Times New Roman" w:cs="Times New Roman"/>
-        </w:rPr>
-      </w:pPr>
-      <w:r>
-        <w:rPr>
-          <w:rFonts w:ascii="Times New Roman" w:eastAsiaTheme="minorEastAsia" w:hAnsi="Times New Roman" w:cs="Times New Roman"/>
-          <w:i/>
+          <w:lang w:val="fr-FR"/>
+        </w:rPr>
+      </w:pPr>
+      <w:r>
+        <w:rPr>
+          <w:rFonts w:ascii="Times New Roman" w:eastAsiaTheme="minorEastAsia" w:hAnsi="Times New Roman" w:cs="Times New Roman"/>
+          <w:i/>
+          <w:lang w:val="fr-FR"/>
         </w:rPr>
         <w:t>P</w:t>
       </w:r>
@@ -2889,50 +2891,90 @@
         <w:rPr>
           <w:rFonts w:ascii="Times New Roman" w:eastAsiaTheme="minorEastAsia" w:hAnsi="Times New Roman" w:cs="Times New Roman"/>
           <w:i/>
-        </w:rPr>
-        <w:tab/>
-      </w:r>
-      <w:r>
-        <w:rPr>
-          <w:rFonts w:ascii="Times New Roman" w:eastAsiaTheme="minorEastAsia" w:hAnsi="Times New Roman" w:cs="Times New Roman"/>
-          <w:i/>
-        </w:rPr>
-        <w:tab/>
-      </w:r>
-      <w:r>
-        <w:rPr>
-          <w:rFonts w:ascii="Times New Roman" w:eastAsiaTheme="minorEastAsia" w:hAnsi="Times New Roman" w:cs="Times New Roman"/>
-        </w:rPr>
-        <w:t>Ambient Pressure</w:t>
-      </w:r>
-    </w:p>
-    <w:p>
-      <w:pPr>
-        <w:spacing w:after="0"/>
-        <w:rPr>
-          <w:rFonts w:ascii="Times New Roman" w:eastAsiaTheme="minorEastAsia" w:hAnsi="Times New Roman" w:cs="Times New Roman"/>
-        </w:rPr>
-      </w:pPr>
-      <w:r>
-        <w:rPr>
-          <w:rFonts w:ascii="Times New Roman" w:eastAsiaTheme="minorEastAsia" w:hAnsi="Times New Roman" w:cs="Times New Roman"/>
-          <w:i/>
+          <w:lang w:val="fr-FR"/>
+        </w:rPr>
+        <w:tab/>
+      </w:r>
+      <w:r>
+        <w:rPr>
+          <w:rFonts w:ascii="Times New Roman" w:eastAsiaTheme="minorEastAsia" w:hAnsi="Times New Roman" w:cs="Times New Roman"/>
+          <w:i/>
+          <w:lang w:val="fr-FR"/>
+        </w:rPr>
+        <w:tab/>
+      </w:r>
+      <w:proofErr w:type="spellStart"/>
+      <w:r>
+        <w:rPr>
+          <w:rFonts w:ascii="Times New Roman" w:eastAsiaTheme="minorEastAsia" w:hAnsi="Times New Roman" w:cs="Times New Roman"/>
+          <w:lang w:val="fr-FR"/>
+        </w:rPr>
+        <w:t>Ambient</w:t>
+      </w:r>
+      <w:proofErr w:type="spellEnd"/>
+      <w:r>
+        <w:rPr>
+          <w:rFonts w:ascii="Times New Roman" w:eastAsiaTheme="minorEastAsia" w:hAnsi="Times New Roman" w:cs="Times New Roman"/>
+          <w:lang w:val="fr-FR"/>
+        </w:rPr>
+        <w:t xml:space="preserve"> Pressure</w:t>
+      </w:r>
+    </w:p>
+    <w:p>
+      <w:pPr>
+        <w:spacing w:after="0"/>
+        <w:rPr>
+          <w:rFonts w:ascii="Times New Roman" w:eastAsiaTheme="minorEastAsia" w:hAnsi="Times New Roman" w:cs="Times New Roman"/>
+          <w:lang w:val="fr-FR"/>
+        </w:rPr>
+      </w:pPr>
+      <w:r>
+        <w:rPr>
+          <w:rFonts w:ascii="Times New Roman" w:eastAsiaTheme="minorEastAsia" w:hAnsi="Times New Roman" w:cs="Times New Roman"/>
+          <w:i/>
+          <w:lang w:val="fr-FR"/>
         </w:rPr>
         <w:t>T</w:t>
       </w:r>
       <w:r>
         <w:rPr>
           <w:rFonts w:ascii="Times New Roman" w:eastAsiaTheme="minorEastAsia" w:hAnsi="Times New Roman" w:cs="Times New Roman"/>
-        </w:rPr>
-        <w:tab/>
-      </w:r>
-      <w:r>
-        <w:rPr>
-          <w:rFonts w:ascii="Times New Roman" w:eastAsiaTheme="minorEastAsia" w:hAnsi="Times New Roman" w:cs="Times New Roman"/>
-        </w:rPr>
-        <w:tab/>
-        <w:t>Ambient Temperature</w:t>
-      </w:r>
+          <w:lang w:val="fr-FR"/>
+        </w:rPr>
+        <w:tab/>
+      </w:r>
+      <w:r>
+        <w:rPr>
+          <w:rFonts w:ascii="Times New Roman" w:eastAsiaTheme="minorEastAsia" w:hAnsi="Times New Roman" w:cs="Times New Roman"/>
+          <w:lang w:val="fr-FR"/>
+        </w:rPr>
+        <w:tab/>
+      </w:r>
+      <w:proofErr w:type="spellStart"/>
+      <w:r>
+        <w:rPr>
+          <w:rFonts w:ascii="Times New Roman" w:eastAsiaTheme="minorEastAsia" w:hAnsi="Times New Roman" w:cs="Times New Roman"/>
+          <w:lang w:val="fr-FR"/>
+        </w:rPr>
+        <w:t>Ambient</w:t>
+      </w:r>
+      <w:proofErr w:type="spellEnd"/>
+      <w:r>
+        <w:rPr>
+          <w:rFonts w:ascii="Times New Roman" w:eastAsiaTheme="minorEastAsia" w:hAnsi="Times New Roman" w:cs="Times New Roman"/>
+          <w:lang w:val="fr-FR"/>
+        </w:rPr>
+        <w:t xml:space="preserve"> </w:t>
+      </w:r>
+      <w:proofErr w:type="spellStart"/>
+      <w:r>
+        <w:rPr>
+          <w:rFonts w:ascii="Times New Roman" w:eastAsiaTheme="minorEastAsia" w:hAnsi="Times New Roman" w:cs="Times New Roman"/>
+          <w:lang w:val="fr-FR"/>
+        </w:rPr>
+        <w:t>Temperature</w:t>
+      </w:r>
+      <w:proofErr w:type="spellEnd"/>
     </w:p>
     <w:p>
       <w:pPr>
@@ -3359,16 +3401,7 @@
               <w:rPr>
                 <w:rFonts w:ascii="Cambria Math" w:hAnsi="Cambria Math" w:cs="Times New Roman"/>
               </w:rPr>
-              <m:t>M</m:t>
-            </m:r>
-            <m:r>
-              <m:rPr>
-                <m:sty m:val="p"/>
-              </m:rPr>
-              <w:rPr>
-                <w:rFonts w:ascii="Cambria Math" w:hAnsi="Cambria Math" w:cs="Times New Roman"/>
-              </w:rPr>
-              <m:t>u</m:t>
+              <m:t>Mu</m:t>
             </m:r>
           </m:sub>
         </m:sSub>
@@ -3448,34 +3481,7 @@
               <w:rPr>
                 <w:rFonts w:ascii="Cambria Math" w:hAnsi="Cambria Math" w:cs="Times New Roman"/>
               </w:rPr>
-              <m:t>M</m:t>
-            </m:r>
-            <m:r>
-              <m:rPr>
-                <m:sty m:val="p"/>
-              </m:rPr>
-              <w:rPr>
-                <w:rFonts w:ascii="Cambria Math" w:hAnsi="Cambria Math" w:cs="Times New Roman"/>
-              </w:rPr>
-              <m:t xml:space="preserve"> No</m:t>
-            </m:r>
-            <m:r>
-              <m:rPr>
-                <m:sty m:val="p"/>
-              </m:rPr>
-              <w:rPr>
-                <w:rFonts w:ascii="Cambria Math" w:hAnsi="Cambria Math" w:cs="Times New Roman"/>
-              </w:rPr>
-              <m:t xml:space="preserve"> WInd</m:t>
-            </m:r>
-            <m:r>
-              <m:rPr>
-                <m:sty m:val="p"/>
-              </m:rPr>
-              <w:rPr>
-                <w:rFonts w:ascii="Cambria Math" w:hAnsi="Cambria Math" w:cs="Times New Roman"/>
-              </w:rPr>
-              <m:t xml:space="preserve"> Tare Run</m:t>
+              <m:t>M No WInd Tare Run</m:t>
             </m:r>
           </m:sub>
         </m:sSub>
@@ -4121,6 +4127,7 @@
             <w:r>
               <w:rPr>
                 <w:rFonts w:ascii="Times New Roman" w:eastAsiaTheme="minorEastAsia" w:hAnsi="Times New Roman" w:cs="Times New Roman"/>
+                <w:noProof/>
               </w:rPr>
               <w:lastRenderedPageBreak/>
               <w:drawing>
@@ -4342,11 +4349,347 @@
     </w:tbl>
     <w:p>
       <w:pPr>
+        <w:spacing w:after="120"/>
         <w:jc w:val="center"/>
         <w:rPr>
           <w:rFonts w:ascii="Times New Roman" w:eastAsiaTheme="minorEastAsia" w:hAnsi="Times New Roman" w:cs="Times New Roman"/>
         </w:rPr>
       </w:pPr>
+    </w:p>
+    <w:p>
+      <w:pPr>
+        <w:spacing w:after="120"/>
+        <w:jc w:val="both"/>
+        <w:rPr>
+          <w:rFonts w:ascii="Times New Roman" w:eastAsiaTheme="minorEastAsia" w:hAnsi="Times New Roman" w:cs="Times New Roman"/>
+        </w:rPr>
+      </w:pPr>
+      <w:r>
+        <w:rPr>
+          <w:rFonts w:ascii="Times New Roman" w:eastAsiaTheme="minorEastAsia" w:hAnsi="Times New Roman" w:cs="Times New Roman"/>
+        </w:rPr>
+        <w:t>Once each solid blockage correction factor is found, the correction factor for wake blockage can be calculated. This correction factor accounts for the disruption of freestream flow through the test section of the wind tunnel due to the drag build up on the wing of the model itself. It can be calculated based on the area of the wing (</w:t>
+      </w:r>
+      <w:proofErr w:type="spellStart"/>
+      <w:r>
+        <w:rPr>
+          <w:rFonts w:ascii="Times New Roman" w:eastAsiaTheme="minorEastAsia" w:hAnsi="Times New Roman" w:cs="Times New Roman"/>
+        </w:rPr>
+        <w:t>S</w:t>
+      </w:r>
+      <w:r>
+        <w:rPr>
+          <w:rFonts w:ascii="Times New Roman" w:eastAsiaTheme="minorEastAsia" w:hAnsi="Times New Roman" w:cs="Times New Roman"/>
+          <w:vertAlign w:val="subscript"/>
+        </w:rPr>
+        <w:t>w</w:t>
+      </w:r>
+      <w:proofErr w:type="spellEnd"/>
+      <w:r>
+        <w:rPr>
+          <w:rFonts w:ascii="Times New Roman" w:eastAsiaTheme="minorEastAsia" w:hAnsi="Times New Roman" w:cs="Times New Roman"/>
+        </w:rPr>
+        <w:t>), the cross-</w:t>
+      </w:r>
+      <w:r>
+        <w:rPr>
+          <w:rFonts w:ascii="Times New Roman" w:eastAsiaTheme="minorEastAsia" w:hAnsi="Times New Roman" w:cs="Times New Roman"/>
+        </w:rPr>
+        <w:t>sectional</w:t>
+      </w:r>
+      <w:r>
+        <w:rPr>
+          <w:rFonts w:ascii="Times New Roman" w:eastAsiaTheme="minorEastAsia" w:hAnsi="Times New Roman" w:cs="Times New Roman"/>
+        </w:rPr>
+        <w:t xml:space="preserve"> area of the test section (C) and the coefficient of drag at zero lift of the aircraft (C</w:t>
+      </w:r>
+      <w:r>
+        <w:rPr>
+          <w:rFonts w:ascii="Times New Roman" w:eastAsiaTheme="minorEastAsia" w:hAnsi="Times New Roman" w:cs="Times New Roman"/>
+          <w:vertAlign w:val="subscript"/>
+        </w:rPr>
+        <w:t>DO</w:t>
+      </w:r>
+      <w:r>
+        <w:rPr>
+          <w:rFonts w:ascii="Times New Roman" w:eastAsiaTheme="minorEastAsia" w:hAnsi="Times New Roman" w:cs="Times New Roman"/>
+        </w:rPr>
+        <w:t>), as outlined below.</w:t>
+      </w:r>
+    </w:p>
+    <w:p>
+      <w:pPr>
+        <w:spacing w:after="120"/>
+        <w:jc w:val="center"/>
+        <w:rPr>
+          <w:rFonts w:ascii="Times New Roman" w:eastAsiaTheme="minorEastAsia" w:hAnsi="Times New Roman" w:cs="Times New Roman"/>
+        </w:rPr>
+      </w:pPr>
+      <m:oMath>
+        <m:sSub>
+          <m:sSubPr>
+            <m:ctrlPr>
+              <w:rPr>
+                <w:rFonts w:ascii="Cambria Math" w:eastAsiaTheme="minorEastAsia" w:hAnsi="Cambria Math" w:cs="Times New Roman"/>
+              </w:rPr>
+            </m:ctrlPr>
+          </m:sSubPr>
+          <m:e>
+            <m:r>
+              <m:rPr>
+                <m:sty m:val="p"/>
+              </m:rPr>
+              <w:rPr>
+                <w:rFonts w:ascii="Cambria Math" w:eastAsiaTheme="minorEastAsia" w:hAnsi="Cambria Math" w:cs="Times New Roman"/>
+              </w:rPr>
+              <m:t>ε</m:t>
+            </m:r>
+          </m:e>
+          <m:sub>
+            <m:r>
+              <m:rPr>
+                <m:sty m:val="p"/>
+              </m:rPr>
+              <w:rPr>
+                <w:rFonts w:ascii="Cambria Math" w:eastAsiaTheme="minorEastAsia" w:hAnsi="Cambria Math" w:cs="Times New Roman"/>
+              </w:rPr>
+              <m:t>wbt</m:t>
+            </m:r>
+          </m:sub>
+        </m:sSub>
+        <m:r>
+          <m:rPr>
+            <m:sty m:val="p"/>
+          </m:rPr>
+          <w:rPr>
+            <w:rFonts w:ascii="Cambria Math" w:eastAsiaTheme="minorEastAsia" w:hAnsi="Cambria Math" w:cs="Times New Roman"/>
+          </w:rPr>
+          <m:t>=</m:t>
+        </m:r>
+        <m:f>
+          <m:fPr>
+            <m:ctrlPr>
+              <w:rPr>
+                <w:rFonts w:ascii="Cambria Math" w:eastAsiaTheme="minorEastAsia" w:hAnsi="Cambria Math" w:cs="Times New Roman"/>
+              </w:rPr>
+            </m:ctrlPr>
+          </m:fPr>
+          <m:num>
+            <m:sSub>
+              <m:sSubPr>
+                <m:ctrlPr>
+                  <w:rPr>
+                    <w:rFonts w:ascii="Cambria Math" w:eastAsiaTheme="minorEastAsia" w:hAnsi="Cambria Math" w:cs="Times New Roman"/>
+                  </w:rPr>
+                </m:ctrlPr>
+              </m:sSubPr>
+              <m:e>
+                <m:r>
+                  <m:rPr>
+                    <m:sty m:val="p"/>
+                  </m:rPr>
+                  <w:rPr>
+                    <w:rFonts w:ascii="Cambria Math" w:eastAsiaTheme="minorEastAsia" w:hAnsi="Cambria Math" w:cs="Times New Roman"/>
+                  </w:rPr>
+                  <m:t>S</m:t>
+                </m:r>
+              </m:e>
+              <m:sub>
+                <m:r>
+                  <m:rPr>
+                    <m:sty m:val="p"/>
+                  </m:rPr>
+                  <w:rPr>
+                    <w:rFonts w:ascii="Cambria Math" w:eastAsiaTheme="minorEastAsia" w:hAnsi="Cambria Math" w:cs="Times New Roman"/>
+                  </w:rPr>
+                  <m:t>w</m:t>
+                </m:r>
+              </m:sub>
+            </m:sSub>
+          </m:num>
+          <m:den>
+            <m:r>
+              <m:rPr>
+                <m:sty m:val="p"/>
+              </m:rPr>
+              <w:rPr>
+                <w:rFonts w:ascii="Cambria Math" w:eastAsiaTheme="minorEastAsia" w:hAnsi="Cambria Math" w:cs="Times New Roman"/>
+              </w:rPr>
+              <m:t>4C</m:t>
+            </m:r>
+          </m:den>
+        </m:f>
+        <m:r>
+          <m:rPr>
+            <m:sty m:val="p"/>
+          </m:rPr>
+          <w:rPr>
+            <w:rFonts w:ascii="Cambria Math" w:eastAsiaTheme="minorEastAsia" w:hAnsi="Cambria Math" w:cs="Times New Roman"/>
+          </w:rPr>
+          <m:t xml:space="preserve"> </m:t>
+        </m:r>
+        <m:sSub>
+          <m:sSubPr>
+            <m:ctrlPr>
+              <w:rPr>
+                <w:rFonts w:ascii="Cambria Math" w:eastAsiaTheme="minorEastAsia" w:hAnsi="Cambria Math" w:cs="Times New Roman"/>
+              </w:rPr>
+            </m:ctrlPr>
+          </m:sSubPr>
+          <m:e>
+            <m:r>
+              <m:rPr>
+                <m:sty m:val="p"/>
+              </m:rPr>
+              <w:rPr>
+                <w:rFonts w:ascii="Cambria Math" w:eastAsiaTheme="minorEastAsia" w:hAnsi="Cambria Math" w:cs="Times New Roman"/>
+              </w:rPr>
+              <m:t>C</m:t>
+            </m:r>
+          </m:e>
+          <m:sub>
+            <m:r>
+              <m:rPr>
+                <m:sty m:val="p"/>
+              </m:rPr>
+              <w:rPr>
+                <w:rFonts w:ascii="Cambria Math" w:eastAsiaTheme="minorEastAsia" w:hAnsi="Cambria Math" w:cs="Times New Roman"/>
+              </w:rPr>
+              <m:t>Do</m:t>
+            </m:r>
+          </m:sub>
+        </m:sSub>
+      </m:oMath>
+      <w:r>
+        <w:rPr>
+          <w:rFonts w:ascii="Times New Roman" w:eastAsiaTheme="minorEastAsia" w:hAnsi="Times New Roman" w:cs="Times New Roman"/>
+        </w:rPr>
+        <w:t xml:space="preserve"> </w:t>
+      </w:r>
+    </w:p>
+    <w:p>
+      <w:pPr>
+        <w:spacing w:after="120"/>
+        <w:jc w:val="right"/>
+        <w:rPr>
+          <w:rFonts w:ascii="Times New Roman" w:eastAsiaTheme="minorEastAsia" w:hAnsi="Times New Roman" w:cs="Times New Roman"/>
+        </w:rPr>
+      </w:pPr>
+      <w:r>
+        <w:rPr>
+          <w:rFonts w:ascii="Times New Roman" w:eastAsiaTheme="minorEastAsia" w:hAnsi="Times New Roman" w:cs="Times New Roman"/>
+        </w:rPr>
+        <w:t>(6)</w:t>
+      </w:r>
+    </w:p>
+    <w:p>
+      <w:pPr>
+        <w:spacing w:after="120"/>
+        <w:jc w:val="both"/>
+        <w:rPr>
+          <w:rFonts w:ascii="Times New Roman" w:eastAsiaTheme="minorEastAsia" w:hAnsi="Times New Roman" w:cs="Times New Roman"/>
+        </w:rPr>
+      </w:pPr>
+      <w:r>
+        <w:rPr>
+          <w:rFonts w:ascii="Times New Roman" w:eastAsiaTheme="minorEastAsia" w:hAnsi="Times New Roman" w:cs="Times New Roman"/>
+        </w:rPr>
+        <w:t xml:space="preserve">Where </w:t>
+      </w:r>
+      <w:proofErr w:type="spellStart"/>
+      <w:r>
+        <w:rPr>
+          <w:rFonts w:ascii="Times New Roman" w:eastAsiaTheme="minorEastAsia" w:hAnsi="Times New Roman" w:cs="Times New Roman"/>
+        </w:rPr>
+        <w:t>C</w:t>
+      </w:r>
+      <w:r>
+        <w:rPr>
+          <w:rFonts w:ascii="Times New Roman" w:eastAsiaTheme="minorEastAsia" w:hAnsi="Times New Roman" w:cs="Times New Roman"/>
+          <w:vertAlign w:val="subscript"/>
+        </w:rPr>
+        <w:t>Do</w:t>
+      </w:r>
+      <w:proofErr w:type="spellEnd"/>
+      <w:r>
+        <w:rPr>
+          <w:rFonts w:ascii="Times New Roman" w:eastAsiaTheme="minorEastAsia" w:hAnsi="Times New Roman" w:cs="Times New Roman"/>
+        </w:rPr>
+        <w:t xml:space="preserve"> is found based on the </w:t>
+      </w:r>
+      <w:r>
+        <w:rPr>
+          <w:rFonts w:ascii="Times New Roman" w:eastAsiaTheme="minorEastAsia" w:hAnsi="Times New Roman" w:cs="Times New Roman"/>
+        </w:rPr>
+        <w:t>y-axis intersection of the plot of C</w:t>
+      </w:r>
+      <w:r>
+        <w:rPr>
+          <w:rFonts w:ascii="Times New Roman" w:eastAsiaTheme="minorEastAsia" w:hAnsi="Times New Roman" w:cs="Times New Roman"/>
+          <w:vertAlign w:val="subscript"/>
+        </w:rPr>
+        <w:t>L</w:t>
+      </w:r>
+      <w:r>
+        <w:rPr>
+          <w:rFonts w:ascii="Times New Roman" w:eastAsiaTheme="minorEastAsia" w:hAnsi="Times New Roman" w:cs="Times New Roman"/>
+          <w:vertAlign w:val="superscript"/>
+        </w:rPr>
+        <w:t>2</w:t>
+      </w:r>
+      <w:r>
+        <w:rPr>
+          <w:rFonts w:ascii="Times New Roman" w:eastAsiaTheme="minorEastAsia" w:hAnsi="Times New Roman" w:cs="Times New Roman"/>
+        </w:rPr>
+        <w:t xml:space="preserve"> vs. C</w:t>
+      </w:r>
+      <w:r>
+        <w:rPr>
+          <w:rFonts w:ascii="Times New Roman" w:eastAsiaTheme="minorEastAsia" w:hAnsi="Times New Roman" w:cs="Times New Roman"/>
+          <w:vertAlign w:val="subscript"/>
+        </w:rPr>
+        <w:t>D</w:t>
+      </w:r>
+      <w:r>
+        <w:rPr>
+          <w:rFonts w:ascii="Times New Roman" w:eastAsiaTheme="minorEastAsia" w:hAnsi="Times New Roman" w:cs="Times New Roman"/>
+        </w:rPr>
+        <w:t>, each of which can be found based on lift and drag values found from experimentation, as well as the dynamic pressure experienced by the aircraft and the area of the wing itself, as calculated based on the tip and root chords of the wing (c</w:t>
+      </w:r>
+      <w:r>
+        <w:rPr>
+          <w:rFonts w:ascii="Times New Roman" w:eastAsiaTheme="minorEastAsia" w:hAnsi="Times New Roman" w:cs="Times New Roman"/>
+          <w:vertAlign w:val="subscript"/>
+        </w:rPr>
+        <w:t>t</w:t>
+      </w:r>
+      <w:r>
+        <w:rPr>
+          <w:rFonts w:ascii="Times New Roman" w:eastAsiaTheme="minorEastAsia" w:hAnsi="Times New Roman" w:cs="Times New Roman"/>
+        </w:rPr>
+        <w:t xml:space="preserve"> and </w:t>
+      </w:r>
+      <w:proofErr w:type="spellStart"/>
+      <w:r>
+        <w:rPr>
+          <w:rFonts w:ascii="Times New Roman" w:eastAsiaTheme="minorEastAsia" w:hAnsi="Times New Roman" w:cs="Times New Roman"/>
+        </w:rPr>
+        <w:t>c</w:t>
+      </w:r>
+      <w:r>
+        <w:rPr>
+          <w:rFonts w:ascii="Times New Roman" w:eastAsiaTheme="minorEastAsia" w:hAnsi="Times New Roman" w:cs="Times New Roman"/>
+          <w:vertAlign w:val="subscript"/>
+        </w:rPr>
+        <w:t>r</w:t>
+      </w:r>
+      <w:proofErr w:type="spellEnd"/>
+      <w:r>
+        <w:rPr>
+          <w:rFonts w:ascii="Times New Roman" w:eastAsiaTheme="minorEastAsia" w:hAnsi="Times New Roman" w:cs="Times New Roman"/>
+        </w:rPr>
+        <w:t>), as measured before the beginning of experimentation, and by assuming that the wing is straight and tapered, thus forming a trapezoidal shape, the area of which can be found fairly trivially.</w:t>
+      </w:r>
     </w:p>
     <w:sectPr>
       <w:pgSz w:w="12240" w:h="15840"/>
@@ -5014,6 +5357,7 @@
     <w:rsidRoot w:val="0089600C"/>
     <w:rsid w:val="0089600C"/>
     <w:rsid w:val="00A71151"/>
+    <w:rsid w:val="00B040E3"/>
     <w:rsid w:val="00EF105E"/>
   </w:rsids>
   <m:mathPr>
@@ -5230,7 +5574,7 @@
     <w:basedOn w:val="DefaultParagraphFont"/>
     <w:uiPriority w:val="99"/>
     <w:semiHidden/>
-    <w:rsid w:val="00EF105E"/>
+    <w:rsid w:val="00B040E3"/>
     <w:rPr>
       <w:color w:val="808080"/>
     </w:rPr>
@@ -5532,7 +5876,7 @@
 </file>
 
 <file path=customXml/itemProps1.xml><?xml version="1.0" encoding="utf-8"?>
-<ds:datastoreItem xmlns:ds="http://schemas.openxmlformats.org/officeDocument/2006/customXml" ds:itemID="{E758B81B-DCC5-4688-B546-9E6A61AAF3FE}">
+<ds:datastoreItem xmlns:ds="http://schemas.openxmlformats.org/officeDocument/2006/customXml" ds:itemID="{BE9F1344-AD2C-4321-BA14-0BB417B3F594}">
   <ds:schemaRefs>
     <ds:schemaRef ds:uri="http://schemas.openxmlformats.org/officeDocument/2006/bibliography"/>
   </ds:schemaRefs>

</xml_diff>

<commit_message>
Finished discussing blockage coefficient calculation
</commit_message>
<xml_diff>
--- a/Formal_Lab_Tom/Formal_Report.docx
+++ b/Formal_Lab_Tom/Formal_Report.docx
@@ -4654,7 +4654,19 @@
         <w:rPr>
           <w:rFonts w:ascii="Times New Roman" w:eastAsiaTheme="minorEastAsia" w:hAnsi="Times New Roman" w:cs="Times New Roman"/>
         </w:rPr>
-        <w:t>, each of which can be found based on lift and drag values found from experimentation, as well as the dynamic pressure experienced by the aircraft and the area of the wing itself, as calculated based on the tip and root chords of the wing (c</w:t>
+        <w:t>, each of which can be found based on lift and drag values found from experimentation, as well as the dynamic pressure experienced by the aircraft and the area of the wing itself, as calculated based on the tip and root chords of the wing</w:t>
+      </w:r>
+      <w:r>
+        <w:rPr>
+          <w:rFonts w:ascii="Times New Roman" w:eastAsiaTheme="minorEastAsia" w:hAnsi="Times New Roman" w:cs="Times New Roman"/>
+        </w:rPr>
+        <w:t>, as well as the wingspan itself,</w:t>
+      </w:r>
+      <w:r>
+        <w:rPr>
+          <w:rFonts w:ascii="Times New Roman" w:eastAsiaTheme="minorEastAsia" w:hAnsi="Times New Roman" w:cs="Times New Roman"/>
+        </w:rPr>
+        <w:t xml:space="preserve"> (c</w:t>
       </w:r>
       <w:r>
         <w:rPr>
@@ -4667,7 +4679,7 @@
         <w:rPr>
           <w:rFonts w:ascii="Times New Roman" w:eastAsiaTheme="minorEastAsia" w:hAnsi="Times New Roman" w:cs="Times New Roman"/>
         </w:rPr>
-        <w:t xml:space="preserve"> and </w:t>
+        <w:t xml:space="preserve">, </w:t>
       </w:r>
       <w:proofErr w:type="spellStart"/>
       <w:r>
@@ -4688,8 +4700,355 @@
         <w:rPr>
           <w:rFonts w:ascii="Times New Roman" w:eastAsiaTheme="minorEastAsia" w:hAnsi="Times New Roman" w:cs="Times New Roman"/>
         </w:rPr>
+        <w:t>, and b respectively</w:t>
+      </w:r>
+      <w:r>
+        <w:rPr>
+          <w:rFonts w:ascii="Times New Roman" w:eastAsiaTheme="minorEastAsia" w:hAnsi="Times New Roman" w:cs="Times New Roman"/>
+        </w:rPr>
         <w:t>), as measured before the beginning of experimentation, and by assuming that the wing is straight and tapered, thus forming a trapezoidal shape, the area of which can be found fairly trivially.</w:t>
       </w:r>
+    </w:p>
+    <w:p>
+      <w:pPr>
+        <w:spacing w:after="120"/>
+        <w:jc w:val="both"/>
+        <w:rPr>
+          <w:rFonts w:ascii="Times New Roman" w:eastAsiaTheme="minorEastAsia" w:hAnsi="Times New Roman" w:cs="Times New Roman"/>
+        </w:rPr>
+      </w:pPr>
+      <w:r>
+        <w:rPr>
+          <w:rFonts w:ascii="Times New Roman" w:eastAsiaTheme="minorEastAsia" w:hAnsi="Times New Roman" w:cs="Times New Roman"/>
+        </w:rPr>
+        <w:t>With this in mind, the final part of the blockage correction factor can be found. This is accomplished by accounting for the wake disruption associated with the struts holding the model within the test section itself. This factor is based on the frontal area of each strut in relation to the area of the test section as a whole, as shown.</w:t>
+      </w:r>
+    </w:p>
+    <w:p>
+      <w:pPr>
+        <w:spacing w:after="120"/>
+        <w:jc w:val="center"/>
+        <w:rPr>
+          <w:rFonts w:ascii="Times New Roman" w:eastAsiaTheme="minorEastAsia" w:hAnsi="Times New Roman" w:cs="Times New Roman"/>
+        </w:rPr>
+      </w:pPr>
+      <m:oMath>
+        <m:sSub>
+          <m:sSubPr>
+            <m:ctrlPr>
+              <w:rPr>
+                <w:rFonts w:ascii="Cambria Math" w:eastAsiaTheme="minorEastAsia" w:hAnsi="Cambria Math" w:cs="Times New Roman"/>
+              </w:rPr>
+            </m:ctrlPr>
+          </m:sSubPr>
+          <m:e>
+            <m:r>
+              <m:rPr>
+                <m:sty m:val="p"/>
+              </m:rPr>
+              <w:rPr>
+                <w:rFonts w:ascii="Cambria Math" w:eastAsiaTheme="minorEastAsia" w:hAnsi="Cambria Math" w:cs="Times New Roman"/>
+              </w:rPr>
+              <m:t>ε</m:t>
+            </m:r>
+          </m:e>
+          <m:sub>
+            <m:r>
+              <m:rPr>
+                <m:sty m:val="p"/>
+              </m:rPr>
+              <w:rPr>
+                <w:rFonts w:ascii="Cambria Math" w:eastAsiaTheme="minorEastAsia" w:hAnsi="Cambria Math" w:cs="Times New Roman"/>
+              </w:rPr>
+              <m:t>struts,windshields</m:t>
+            </m:r>
+          </m:sub>
+        </m:sSub>
+        <m:r>
+          <m:rPr>
+            <m:sty m:val="p"/>
+          </m:rPr>
+          <w:rPr>
+            <w:rFonts w:ascii="Cambria Math" w:eastAsiaTheme="minorEastAsia" w:hAnsi="Cambria Math" w:cs="Times New Roman"/>
+          </w:rPr>
+          <m:t>=</m:t>
+        </m:r>
+        <m:f>
+          <m:fPr>
+            <m:ctrlPr>
+              <w:rPr>
+                <w:rFonts w:ascii="Cambria Math" w:eastAsiaTheme="minorEastAsia" w:hAnsi="Cambria Math" w:cs="Times New Roman"/>
+              </w:rPr>
+            </m:ctrlPr>
+          </m:fPr>
+          <m:num>
+            <m:r>
+              <m:rPr>
+                <m:sty m:val="p"/>
+              </m:rPr>
+              <w:rPr>
+                <w:rFonts w:ascii="Cambria Math" w:eastAsiaTheme="minorEastAsia" w:hAnsi="Cambria Math" w:cs="Times New Roman"/>
+              </w:rPr>
+              <m:t>1</m:t>
+            </m:r>
+          </m:num>
+          <m:den>
+            <m:r>
+              <m:rPr>
+                <m:sty m:val="p"/>
+              </m:rPr>
+              <w:rPr>
+                <w:rFonts w:ascii="Cambria Math" w:eastAsiaTheme="minorEastAsia" w:hAnsi="Cambria Math" w:cs="Times New Roman"/>
+              </w:rPr>
+              <m:t>4</m:t>
+            </m:r>
+          </m:den>
+        </m:f>
+        <m:f>
+          <m:fPr>
+            <m:ctrlPr>
+              <w:rPr>
+                <w:rFonts w:ascii="Cambria Math" w:eastAsiaTheme="minorEastAsia" w:hAnsi="Cambria Math" w:cs="Times New Roman"/>
+              </w:rPr>
+            </m:ctrlPr>
+          </m:fPr>
+          <m:num>
+            <m:r>
+              <m:rPr>
+                <m:sty m:val="p"/>
+              </m:rPr>
+              <w:rPr>
+                <w:rFonts w:ascii="Cambria Math" w:eastAsiaTheme="minorEastAsia" w:hAnsi="Cambria Math" w:cs="Times New Roman"/>
+              </w:rPr>
+              <m:t>Frontal Area</m:t>
+            </m:r>
+          </m:num>
+          <m:den>
+            <m:r>
+              <m:rPr>
+                <m:sty m:val="p"/>
+              </m:rPr>
+              <w:rPr>
+                <w:rFonts w:ascii="Cambria Math" w:eastAsiaTheme="minorEastAsia" w:hAnsi="Cambria Math" w:cs="Times New Roman"/>
+              </w:rPr>
+              <m:t>C</m:t>
+            </m:r>
+          </m:den>
+        </m:f>
+      </m:oMath>
+      <w:r>
+        <w:rPr>
+          <w:rFonts w:ascii="Times New Roman" w:eastAsiaTheme="minorEastAsia" w:hAnsi="Times New Roman" w:cs="Times New Roman"/>
+        </w:rPr>
+        <w:t xml:space="preserve"> </w:t>
+      </w:r>
+    </w:p>
+    <w:p>
+      <w:pPr>
+        <w:spacing w:after="120"/>
+        <w:jc w:val="right"/>
+        <w:rPr>
+          <w:rFonts w:ascii="Times New Roman" w:eastAsiaTheme="minorEastAsia" w:hAnsi="Times New Roman" w:cs="Times New Roman"/>
+        </w:rPr>
+      </w:pPr>
+      <w:r>
+        <w:rPr>
+          <w:rFonts w:ascii="Times New Roman" w:eastAsiaTheme="minorEastAsia" w:hAnsi="Times New Roman" w:cs="Times New Roman"/>
+        </w:rPr>
+        <w:t>(7)</w:t>
+      </w:r>
+    </w:p>
+    <w:p>
+      <w:pPr>
+        <w:spacing w:after="120"/>
+        <w:jc w:val="both"/>
+        <w:rPr>
+          <w:rFonts w:ascii="Times New Roman" w:eastAsiaTheme="minorEastAsia" w:hAnsi="Times New Roman" w:cs="Times New Roman"/>
+        </w:rPr>
+      </w:pPr>
+      <w:r>
+        <w:rPr>
+          <w:rFonts w:ascii="Times New Roman" w:eastAsiaTheme="minorEastAsia" w:hAnsi="Times New Roman" w:cs="Times New Roman"/>
+        </w:rPr>
+        <w:t xml:space="preserve">With each of these factors calculated, the total blockage correction factor can be found by summing each of the individual correction factors. The total factor is then used to calculate the rise in dynamic pressure </w:t>
+      </w:r>
+      <w:r>
+        <w:rPr>
+          <w:rFonts w:ascii="Times New Roman" w:eastAsiaTheme="minorEastAsia" w:hAnsi="Times New Roman" w:cs="Times New Roman"/>
+        </w:rPr>
+        <w:lastRenderedPageBreak/>
+        <w:t>exerted on the model for each given test as shown.</w:t>
+      </w:r>
+      <w:r>
+        <w:rPr>
+          <w:rFonts w:ascii="Times New Roman" w:eastAsiaTheme="minorEastAsia" w:hAnsi="Times New Roman" w:cs="Times New Roman"/>
+        </w:rPr>
+        <w:t xml:space="preserve"> It is this dynamic pressure that is then used for each subsequent calculation of drag, lift, and moment coefficients for any given part of the experiment.</w:t>
+      </w:r>
+    </w:p>
+    <w:p>
+      <w:pPr>
+        <w:spacing w:after="120"/>
+        <w:jc w:val="center"/>
+        <w:rPr>
+          <w:rFonts w:ascii="Times New Roman" w:eastAsiaTheme="minorEastAsia" w:hAnsi="Times New Roman" w:cs="Times New Roman"/>
+        </w:rPr>
+      </w:pPr>
+      <m:oMath>
+        <m:sSub>
+          <m:sSubPr>
+            <m:ctrlPr>
+              <w:rPr>
+                <w:rFonts w:ascii="Cambria Math" w:eastAsiaTheme="minorEastAsia" w:hAnsi="Cambria Math" w:cs="Times New Roman"/>
+              </w:rPr>
+            </m:ctrlPr>
+          </m:sSubPr>
+          <m:e>
+            <m:r>
+              <m:rPr>
+                <m:sty m:val="p"/>
+              </m:rPr>
+              <w:rPr>
+                <w:rFonts w:ascii="Cambria Math" w:eastAsiaTheme="minorEastAsia" w:hAnsi="Cambria Math" w:cs="Times New Roman"/>
+              </w:rPr>
+              <m:t>q</m:t>
+            </m:r>
+          </m:e>
+          <m:sub>
+            <m:r>
+              <m:rPr>
+                <m:sty m:val="p"/>
+              </m:rPr>
+              <w:rPr>
+                <w:rFonts w:ascii="Cambria Math" w:eastAsiaTheme="minorEastAsia" w:hAnsi="Cambria Math" w:cs="Times New Roman"/>
+              </w:rPr>
+              <m:t>c</m:t>
+            </m:r>
+          </m:sub>
+        </m:sSub>
+        <m:r>
+          <m:rPr>
+            <m:sty m:val="p"/>
+          </m:rPr>
+          <w:rPr>
+            <w:rFonts w:ascii="Cambria Math" w:eastAsiaTheme="minorEastAsia" w:hAnsi="Cambria Math" w:cs="Times New Roman"/>
+          </w:rPr>
+          <m:t>=q</m:t>
+        </m:r>
+        <m:sSup>
+          <m:sSupPr>
+            <m:ctrlPr>
+              <w:rPr>
+                <w:rFonts w:ascii="Cambria Math" w:eastAsiaTheme="minorEastAsia" w:hAnsi="Cambria Math" w:cs="Times New Roman"/>
+              </w:rPr>
+            </m:ctrlPr>
+          </m:sSupPr>
+          <m:e>
+            <m:d>
+              <m:dPr>
+                <m:ctrlPr>
+                  <w:rPr>
+                    <w:rFonts w:ascii="Cambria Math" w:eastAsiaTheme="minorEastAsia" w:hAnsi="Cambria Math" w:cs="Times New Roman"/>
+                  </w:rPr>
+                </m:ctrlPr>
+              </m:dPr>
+              <m:e>
+                <m:r>
+                  <m:rPr>
+                    <m:sty m:val="p"/>
+                  </m:rPr>
+                  <w:rPr>
+                    <w:rFonts w:ascii="Cambria Math" w:eastAsiaTheme="minorEastAsia" w:hAnsi="Cambria Math" w:cs="Times New Roman"/>
+                  </w:rPr>
+                  <m:t>1+</m:t>
+                </m:r>
+                <m:sSub>
+                  <m:sSubPr>
+                    <m:ctrlPr>
+                      <w:rPr>
+                        <w:rFonts w:ascii="Cambria Math" w:eastAsiaTheme="minorEastAsia" w:hAnsi="Cambria Math" w:cs="Times New Roman"/>
+                      </w:rPr>
+                    </m:ctrlPr>
+                  </m:sSubPr>
+                  <m:e>
+                    <m:r>
+                      <m:rPr>
+                        <m:sty m:val="p"/>
+                      </m:rPr>
+                      <w:rPr>
+                        <w:rFonts w:ascii="Cambria Math" w:eastAsiaTheme="minorEastAsia" w:hAnsi="Cambria Math" w:cs="Times New Roman"/>
+                      </w:rPr>
+                      <m:t>ε</m:t>
+                    </m:r>
+                  </m:e>
+                  <m:sub>
+                    <m:r>
+                      <m:rPr>
+                        <m:sty m:val="p"/>
+                      </m:rPr>
+                      <w:rPr>
+                        <w:rFonts w:ascii="Cambria Math" w:eastAsiaTheme="minorEastAsia" w:hAnsi="Cambria Math" w:cs="Times New Roman"/>
+                      </w:rPr>
+                      <m:t>t</m:t>
+                    </m:r>
+                  </m:sub>
+                </m:sSub>
+              </m:e>
+            </m:d>
+          </m:e>
+          <m:sup>
+            <m:r>
+              <m:rPr>
+                <m:sty m:val="p"/>
+              </m:rPr>
+              <w:rPr>
+                <w:rFonts w:ascii="Cambria Math" w:eastAsiaTheme="minorEastAsia" w:hAnsi="Cambria Math" w:cs="Times New Roman"/>
+              </w:rPr>
+              <m:t>2</m:t>
+            </m:r>
+          </m:sup>
+        </m:sSup>
+      </m:oMath>
+      <w:r>
+        <w:rPr>
+          <w:rFonts w:ascii="Times New Roman" w:eastAsiaTheme="minorEastAsia" w:hAnsi="Times New Roman" w:cs="Times New Roman"/>
+        </w:rPr>
+        <w:t xml:space="preserve"> </w:t>
+      </w:r>
+    </w:p>
+    <w:p>
+      <w:pPr>
+        <w:spacing w:after="120"/>
+        <w:jc w:val="right"/>
+        <w:rPr>
+          <w:rFonts w:ascii="Times New Roman" w:eastAsiaTheme="minorEastAsia" w:hAnsi="Times New Roman" w:cs="Times New Roman"/>
+          <w:vertAlign w:val="subscript"/>
+        </w:rPr>
+      </w:pPr>
+      <w:r>
+        <w:rPr>
+          <w:rFonts w:ascii="Times New Roman" w:eastAsiaTheme="minorEastAsia" w:hAnsi="Times New Roman" w:cs="Times New Roman"/>
+        </w:rPr>
+        <w:t>(8)</w:t>
+      </w:r>
+    </w:p>
+    <w:p>
+      <w:pPr>
+        <w:spacing w:after="120"/>
+        <w:jc w:val="both"/>
+        <w:rPr>
+          <w:rFonts w:ascii="Times New Roman" w:eastAsiaTheme="minorEastAsia" w:hAnsi="Times New Roman" w:cs="Times New Roman"/>
+        </w:rPr>
+      </w:pPr>
+    </w:p>
+    <w:p>
+      <w:pPr>
+        <w:spacing w:after="120"/>
+        <w:jc w:val="right"/>
+        <w:rPr>
+          <w:rFonts w:ascii="Times New Roman" w:eastAsiaTheme="minorEastAsia" w:hAnsi="Times New Roman" w:cs="Times New Roman"/>
+        </w:rPr>
+      </w:pPr>
     </w:p>
     <w:sectPr>
       <w:pgSz w:w="12240" w:h="15840"/>
@@ -5876,7 +6235,7 @@
 </file>
 
 <file path=customXml/itemProps1.xml><?xml version="1.0" encoding="utf-8"?>
-<ds:datastoreItem xmlns:ds="http://schemas.openxmlformats.org/officeDocument/2006/customXml" ds:itemID="{BE9F1344-AD2C-4321-BA14-0BB417B3F594}">
+<ds:datastoreItem xmlns:ds="http://schemas.openxmlformats.org/officeDocument/2006/customXml" ds:itemID="{E9A50E78-5487-43CD-A277-D39BDCA4987F}">
   <ds:schemaRefs>
     <ds:schemaRef ds:uri="http://schemas.openxmlformats.org/officeDocument/2006/bibliography"/>
   </ds:schemaRefs>

</xml_diff>

<commit_message>
Began wall error correction factor calculation
</commit_message>
<xml_diff>
--- a/Formal_Lab_Tom/Formal_Report.docx
+++ b/Formal_Lab_Tom/Formal_Report.docx
@@ -5030,6 +5030,585 @@
           <w:rFonts w:ascii="Times New Roman" w:eastAsiaTheme="minorEastAsia" w:hAnsi="Times New Roman" w:cs="Times New Roman"/>
         </w:rPr>
         <w:t>(8)</w:t>
+      </w:r>
+    </w:p>
+    <w:p>
+      <w:pPr>
+        <w:spacing w:after="120"/>
+        <w:jc w:val="both"/>
+        <w:rPr>
+          <w:rFonts w:ascii="Times New Roman" w:eastAsiaTheme="minorEastAsia" w:hAnsi="Times New Roman" w:cs="Times New Roman"/>
+        </w:rPr>
+      </w:pPr>
+      <w:r>
+        <w:rPr>
+          <w:rFonts w:ascii="Times New Roman" w:eastAsiaTheme="minorEastAsia" w:hAnsi="Times New Roman" w:cs="Times New Roman"/>
+        </w:rPr>
+        <w:t xml:space="preserve">This error correction only accounts for that associated with the disruption of the freestream flow through the test section. The error associated with interaction between the freestream flow and the wall still has to be accounted for. This is accomplished by calculating the </w:t>
+      </w:r>
+      <w:r>
+        <w:rPr>
+          <w:rFonts w:ascii="Times New Roman" w:eastAsiaTheme="minorEastAsia" w:hAnsi="Times New Roman" w:cs="Times New Roman"/>
+        </w:rPr>
+        <w:t xml:space="preserve">downwash angle of attack associated with wall interaction, as specified below. </w:t>
+      </w:r>
+    </w:p>
+    <w:p>
+      <w:pPr>
+        <w:spacing w:after="120"/>
+        <w:jc w:val="center"/>
+        <w:rPr>
+          <w:rFonts w:ascii="Times New Roman" w:eastAsiaTheme="minorEastAsia" w:hAnsi="Times New Roman" w:cs="Times New Roman"/>
+        </w:rPr>
+      </w:pPr>
+      <m:oMath>
+        <m:r>
+          <m:rPr>
+            <m:sty m:val="p"/>
+          </m:rPr>
+          <w:rPr>
+            <w:rFonts w:ascii="Cambria Math" w:eastAsiaTheme="minorEastAsia" w:hAnsi="Cambria Math" w:cs="Times New Roman"/>
+          </w:rPr>
+          <m:t>∆</m:t>
+        </m:r>
+        <m:sSub>
+          <m:sSubPr>
+            <m:ctrlPr>
+              <w:rPr>
+                <w:rFonts w:ascii="Cambria Math" w:eastAsiaTheme="minorEastAsia" w:hAnsi="Cambria Math" w:cs="Times New Roman"/>
+              </w:rPr>
+            </m:ctrlPr>
+          </m:sSubPr>
+          <m:e>
+            <m:r>
+              <m:rPr>
+                <m:sty m:val="p"/>
+              </m:rPr>
+              <w:rPr>
+                <w:rFonts w:ascii="Cambria Math" w:eastAsiaTheme="minorEastAsia" w:hAnsi="Cambria Math" w:cs="Times New Roman"/>
+              </w:rPr>
+              <m:t>α</m:t>
+            </m:r>
+          </m:e>
+          <m:sub>
+            <m:r>
+              <m:rPr>
+                <m:sty m:val="p"/>
+              </m:rPr>
+              <w:rPr>
+                <w:rFonts w:ascii="Cambria Math" w:eastAsiaTheme="minorEastAsia" w:hAnsi="Cambria Math" w:cs="Times New Roman"/>
+              </w:rPr>
+              <m:t>w</m:t>
+            </m:r>
+          </m:sub>
+        </m:sSub>
+        <m:r>
+          <m:rPr>
+            <m:sty m:val="p"/>
+          </m:rPr>
+          <w:rPr>
+            <w:rFonts w:ascii="Cambria Math" w:eastAsiaTheme="minorEastAsia" w:hAnsi="Cambria Math" w:cs="Times New Roman"/>
+          </w:rPr>
+          <m:t>=δ</m:t>
+        </m:r>
+        <m:d>
+          <m:dPr>
+            <m:ctrlPr>
+              <w:rPr>
+                <w:rFonts w:ascii="Cambria Math" w:eastAsiaTheme="minorEastAsia" w:hAnsi="Cambria Math" w:cs="Times New Roman"/>
+              </w:rPr>
+            </m:ctrlPr>
+          </m:dPr>
+          <m:e>
+            <m:r>
+              <m:rPr>
+                <m:sty m:val="p"/>
+              </m:rPr>
+              <w:rPr>
+                <w:rFonts w:ascii="Cambria Math" w:eastAsiaTheme="minorEastAsia" w:hAnsi="Cambria Math" w:cs="Times New Roman"/>
+              </w:rPr>
+              <m:t>1+</m:t>
+            </m:r>
+            <m:sSub>
+              <m:sSubPr>
+                <m:ctrlPr>
+                  <w:rPr>
+                    <w:rFonts w:ascii="Cambria Math" w:eastAsiaTheme="minorEastAsia" w:hAnsi="Cambria Math" w:cs="Times New Roman"/>
+                  </w:rPr>
+                </m:ctrlPr>
+              </m:sSubPr>
+              <m:e>
+                <m:r>
+                  <m:rPr>
+                    <m:sty m:val="p"/>
+                  </m:rPr>
+                  <w:rPr>
+                    <w:rFonts w:ascii="Cambria Math" w:eastAsiaTheme="minorEastAsia" w:hAnsi="Cambria Math" w:cs="Times New Roman"/>
+                  </w:rPr>
+                  <m:t>τ</m:t>
+                </m:r>
+              </m:e>
+              <m:sub>
+                <m:r>
+                  <m:rPr>
+                    <m:sty m:val="p"/>
+                  </m:rPr>
+                  <w:rPr>
+                    <w:rFonts w:ascii="Cambria Math" w:eastAsiaTheme="minorEastAsia" w:hAnsi="Cambria Math" w:cs="Times New Roman"/>
+                  </w:rPr>
+                  <m:t>2</m:t>
+                </m:r>
+              </m:sub>
+            </m:sSub>
+          </m:e>
+        </m:d>
+        <m:d>
+          <m:dPr>
+            <m:ctrlPr>
+              <w:rPr>
+                <w:rFonts w:ascii="Cambria Math" w:eastAsiaTheme="minorEastAsia" w:hAnsi="Cambria Math" w:cs="Times New Roman"/>
+              </w:rPr>
+            </m:ctrlPr>
+          </m:dPr>
+          <m:e>
+            <m:f>
+              <m:fPr>
+                <m:ctrlPr>
+                  <w:rPr>
+                    <w:rFonts w:ascii="Cambria Math" w:eastAsiaTheme="minorEastAsia" w:hAnsi="Cambria Math" w:cs="Times New Roman"/>
+                  </w:rPr>
+                </m:ctrlPr>
+              </m:fPr>
+              <m:num>
+                <m:sSub>
+                  <m:sSubPr>
+                    <m:ctrlPr>
+                      <w:rPr>
+                        <w:rFonts w:ascii="Cambria Math" w:eastAsiaTheme="minorEastAsia" w:hAnsi="Cambria Math" w:cs="Times New Roman"/>
+                      </w:rPr>
+                    </m:ctrlPr>
+                  </m:sSubPr>
+                  <m:e>
+                    <m:r>
+                      <m:rPr>
+                        <m:sty m:val="p"/>
+                      </m:rPr>
+                      <w:rPr>
+                        <w:rFonts w:ascii="Cambria Math" w:eastAsiaTheme="minorEastAsia" w:hAnsi="Cambria Math" w:cs="Times New Roman"/>
+                      </w:rPr>
+                      <m:t>S</m:t>
+                    </m:r>
+                  </m:e>
+                  <m:sub>
+                    <m:r>
+                      <m:rPr>
+                        <m:sty m:val="p"/>
+                      </m:rPr>
+                      <w:rPr>
+                        <w:rFonts w:ascii="Cambria Math" w:eastAsiaTheme="minorEastAsia" w:hAnsi="Cambria Math" w:cs="Times New Roman"/>
+                      </w:rPr>
+                      <m:t>W</m:t>
+                    </m:r>
+                  </m:sub>
+                </m:sSub>
+              </m:num>
+              <m:den>
+                <m:r>
+                  <m:rPr>
+                    <m:sty m:val="p"/>
+                  </m:rPr>
+                  <w:rPr>
+                    <w:rFonts w:ascii="Cambria Math" w:eastAsiaTheme="minorEastAsia" w:hAnsi="Cambria Math" w:cs="Times New Roman"/>
+                  </w:rPr>
+                  <m:t>C</m:t>
+                </m:r>
+              </m:den>
+            </m:f>
+          </m:e>
+        </m:d>
+        <m:d>
+          <m:dPr>
+            <m:ctrlPr>
+              <w:rPr>
+                <w:rFonts w:ascii="Cambria Math" w:eastAsiaTheme="minorEastAsia" w:hAnsi="Cambria Math" w:cs="Times New Roman"/>
+              </w:rPr>
+            </m:ctrlPr>
+          </m:dPr>
+          <m:e>
+            <m:f>
+              <m:fPr>
+                <m:ctrlPr>
+                  <w:rPr>
+                    <w:rFonts w:ascii="Cambria Math" w:eastAsiaTheme="minorEastAsia" w:hAnsi="Cambria Math" w:cs="Times New Roman"/>
+                  </w:rPr>
+                </m:ctrlPr>
+              </m:fPr>
+              <m:num>
+                <m:r>
+                  <m:rPr>
+                    <m:sty m:val="p"/>
+                  </m:rPr>
+                  <w:rPr>
+                    <w:rFonts w:ascii="Cambria Math" w:eastAsiaTheme="minorEastAsia" w:hAnsi="Cambria Math" w:cs="Times New Roman"/>
+                  </w:rPr>
+                  <m:t>180</m:t>
+                </m:r>
+              </m:num>
+              <m:den>
+                <m:r>
+                  <m:rPr>
+                    <m:sty m:val="p"/>
+                  </m:rPr>
+                  <w:rPr>
+                    <w:rFonts w:ascii="Cambria Math" w:eastAsiaTheme="minorEastAsia" w:hAnsi="Cambria Math" w:cs="Times New Roman"/>
+                  </w:rPr>
+                  <m:t>π</m:t>
+                </m:r>
+              </m:den>
+            </m:f>
+          </m:e>
+        </m:d>
+        <m:sSub>
+          <m:sSubPr>
+            <m:ctrlPr>
+              <w:rPr>
+                <w:rFonts w:ascii="Cambria Math" w:eastAsiaTheme="minorEastAsia" w:hAnsi="Cambria Math" w:cs="Times New Roman"/>
+              </w:rPr>
+            </m:ctrlPr>
+          </m:sSubPr>
+          <m:e>
+            <m:r>
+              <m:rPr>
+                <m:sty m:val="p"/>
+              </m:rPr>
+              <w:rPr>
+                <w:rFonts w:ascii="Cambria Math" w:eastAsiaTheme="minorEastAsia" w:hAnsi="Cambria Math" w:cs="Times New Roman"/>
+              </w:rPr>
+              <m:t>C</m:t>
+            </m:r>
+          </m:e>
+          <m:sub>
+            <m:r>
+              <m:rPr>
+                <m:sty m:val="p"/>
+              </m:rPr>
+              <w:rPr>
+                <w:rFonts w:ascii="Cambria Math" w:eastAsiaTheme="minorEastAsia" w:hAnsi="Cambria Math" w:cs="Times New Roman"/>
+              </w:rPr>
+              <m:t>LW</m:t>
+            </m:r>
+          </m:sub>
+        </m:sSub>
+      </m:oMath>
+      <w:r>
+        <w:rPr>
+          <w:rFonts w:ascii="Times New Roman" w:eastAsiaTheme="minorEastAsia" w:hAnsi="Times New Roman" w:cs="Times New Roman"/>
+        </w:rPr>
+        <w:t xml:space="preserve"> </w:t>
+      </w:r>
+    </w:p>
+    <w:p>
+      <w:pPr>
+        <w:spacing w:after="120"/>
+        <w:jc w:val="right"/>
+        <w:rPr>
+          <w:rFonts w:ascii="Times New Roman" w:eastAsiaTheme="minorEastAsia" w:hAnsi="Times New Roman" w:cs="Times New Roman"/>
+        </w:rPr>
+      </w:pPr>
+      <w:r>
+        <w:rPr>
+          <w:rFonts w:ascii="Times New Roman" w:eastAsiaTheme="minorEastAsia" w:hAnsi="Times New Roman" w:cs="Times New Roman"/>
+        </w:rPr>
+        <w:t>(9)</w:t>
+      </w:r>
+    </w:p>
+    <w:p>
+      <w:pPr>
+        <w:spacing w:after="120"/>
+        <w:jc w:val="both"/>
+        <w:rPr>
+          <w:rFonts w:ascii="Times New Roman" w:eastAsiaTheme="minorEastAsia" w:hAnsi="Times New Roman" w:cs="Times New Roman"/>
+        </w:rPr>
+      </w:pPr>
+      <w:r>
+        <w:rPr>
+          <w:rFonts w:ascii="Times New Roman" w:eastAsiaTheme="minorEastAsia" w:hAnsi="Times New Roman" w:cs="Times New Roman"/>
+        </w:rPr>
+        <w:t>The first step in solving Equation (9) rests in finding the wing-only lift coefficient (C</w:t>
+      </w:r>
+      <w:r>
+        <w:rPr>
+          <w:rFonts w:ascii="Times New Roman" w:eastAsiaTheme="minorEastAsia" w:hAnsi="Times New Roman" w:cs="Times New Roman"/>
+          <w:vertAlign w:val="subscript"/>
+        </w:rPr>
+        <w:t>LW</w:t>
+      </w:r>
+      <w:r>
+        <w:rPr>
+          <w:rFonts w:ascii="Times New Roman" w:eastAsiaTheme="minorEastAsia" w:hAnsi="Times New Roman" w:cs="Times New Roman"/>
+        </w:rPr>
+        <w:t>) associated with the model. This is accomplished be calculating the slope of the C</w:t>
+      </w:r>
+      <w:r>
+        <w:rPr>
+          <w:rFonts w:ascii="Times New Roman" w:eastAsiaTheme="minorEastAsia" w:hAnsi="Times New Roman" w:cs="Times New Roman"/>
+          <w:vertAlign w:val="subscript"/>
+        </w:rPr>
+        <w:t xml:space="preserve">L </w:t>
+      </w:r>
+      <w:proofErr w:type="spellStart"/>
+      <w:r>
+        <w:rPr>
+          <w:rFonts w:ascii="Times New Roman" w:eastAsiaTheme="minorEastAsia" w:hAnsi="Times New Roman" w:cs="Times New Roman"/>
+        </w:rPr>
+        <w:t>vs</w:t>
+      </w:r>
+      <w:proofErr w:type="spellEnd"/>
+      <w:r>
+        <w:rPr>
+          <w:rFonts w:ascii="Times New Roman" w:eastAsiaTheme="minorEastAsia" w:hAnsi="Times New Roman" w:cs="Times New Roman"/>
+        </w:rPr>
+        <w:t xml:space="preserve"> alpha curve for a test in which the aircraft is fully assembled. The next step then involves calculating </w:t>
+      </w:r>
+      <w:r>
+        <w:rPr>
+          <w:rFonts w:ascii="Calibri" w:eastAsiaTheme="minorEastAsia" w:hAnsi="Calibri" w:cs="Times New Roman"/>
+        </w:rPr>
+        <w:t>δ</w:t>
+      </w:r>
+      <w:r>
+        <w:rPr>
+          <w:rFonts w:ascii="Times New Roman" w:eastAsiaTheme="minorEastAsia" w:hAnsi="Times New Roman" w:cs="Times New Roman"/>
+        </w:rPr>
+        <w:t xml:space="preserve">, which can be found by first calculating </w:t>
+      </w:r>
+      <w:proofErr w:type="spellStart"/>
+      <w:r>
+        <w:rPr>
+          <w:rFonts w:ascii="Times New Roman" w:eastAsiaTheme="minorEastAsia" w:hAnsi="Times New Roman" w:cs="Times New Roman"/>
+        </w:rPr>
+        <w:t>b</w:t>
+      </w:r>
+      <w:r>
+        <w:rPr>
+          <w:rFonts w:ascii="Times New Roman" w:eastAsiaTheme="minorEastAsia" w:hAnsi="Times New Roman" w:cs="Times New Roman"/>
+          <w:vertAlign w:val="subscript"/>
+        </w:rPr>
+        <w:t>v</w:t>
+      </w:r>
+      <w:proofErr w:type="spellEnd"/>
+      <w:r>
+        <w:rPr>
+          <w:rFonts w:ascii="Times New Roman" w:eastAsiaTheme="minorEastAsia" w:hAnsi="Times New Roman" w:cs="Times New Roman"/>
+        </w:rPr>
+        <w:t>/b based on the aspect ratio (AR</w:t>
+      </w:r>
+      <w:r>
+        <w:rPr>
+          <w:rFonts w:ascii="Times New Roman" w:eastAsiaTheme="minorEastAsia" w:hAnsi="Times New Roman" w:cs="Times New Roman"/>
+        </w:rPr>
+        <w:t>=b/S</w:t>
+      </w:r>
+      <w:r>
+        <w:rPr>
+          <w:rFonts w:ascii="Times New Roman" w:eastAsiaTheme="minorEastAsia" w:hAnsi="Times New Roman" w:cs="Times New Roman"/>
+          <w:vertAlign w:val="superscript"/>
+        </w:rPr>
+        <w:t>2</w:t>
+      </w:r>
+      <w:r>
+        <w:rPr>
+          <w:rFonts w:ascii="Times New Roman" w:eastAsiaTheme="minorEastAsia" w:hAnsi="Times New Roman" w:cs="Times New Roman"/>
+        </w:rPr>
+        <w:t>) of the wing of the aircraft and the taper ratio associated with said wing (</w:t>
+      </w:r>
+      <w:r>
+        <w:rPr>
+          <w:rFonts w:ascii="Calibri" w:eastAsiaTheme="minorEastAsia" w:hAnsi="Calibri" w:cs="Times New Roman"/>
+        </w:rPr>
+        <w:t>λ</w:t>
+      </w:r>
+      <w:r>
+        <w:rPr>
+          <w:rFonts w:ascii="Calibri" w:eastAsiaTheme="minorEastAsia" w:hAnsi="Calibri" w:cs="Times New Roman"/>
+        </w:rPr>
+        <w:t>=c</w:t>
+      </w:r>
+      <w:r>
+        <w:rPr>
+          <w:rFonts w:ascii="Calibri" w:eastAsiaTheme="minorEastAsia" w:hAnsi="Calibri" w:cs="Times New Roman"/>
+          <w:vertAlign w:val="subscript"/>
+        </w:rPr>
+        <w:t>t</w:t>
+      </w:r>
+      <w:r>
+        <w:rPr>
+          <w:rFonts w:ascii="Calibri" w:eastAsiaTheme="minorEastAsia" w:hAnsi="Calibri" w:cs="Times New Roman"/>
+        </w:rPr>
+        <w:t>/</w:t>
+      </w:r>
+      <w:proofErr w:type="spellStart"/>
+      <w:r>
+        <w:rPr>
+          <w:rFonts w:ascii="Calibri" w:eastAsiaTheme="minorEastAsia" w:hAnsi="Calibri" w:cs="Times New Roman"/>
+        </w:rPr>
+        <w:t>c</w:t>
+      </w:r>
+      <w:r>
+        <w:rPr>
+          <w:rFonts w:ascii="Calibri" w:eastAsiaTheme="minorEastAsia" w:hAnsi="Calibri" w:cs="Times New Roman"/>
+          <w:vertAlign w:val="subscript"/>
+        </w:rPr>
+        <w:t>r</w:t>
+      </w:r>
+      <w:proofErr w:type="spellEnd"/>
+      <w:r>
+        <w:rPr>
+          <w:rFonts w:ascii="Times New Roman" w:eastAsiaTheme="minorEastAsia" w:hAnsi="Times New Roman" w:cs="Times New Roman"/>
+        </w:rPr>
+        <w:t xml:space="preserve">), each of which are used to look up </w:t>
+      </w:r>
+      <w:proofErr w:type="spellStart"/>
+      <w:r>
+        <w:rPr>
+          <w:rFonts w:ascii="Times New Roman" w:eastAsiaTheme="minorEastAsia" w:hAnsi="Times New Roman" w:cs="Times New Roman"/>
+        </w:rPr>
+        <w:t>b</w:t>
+      </w:r>
+      <w:r>
+        <w:rPr>
+          <w:rFonts w:ascii="Times New Roman" w:eastAsiaTheme="minorEastAsia" w:hAnsi="Times New Roman" w:cs="Times New Roman"/>
+          <w:vertAlign w:val="subscript"/>
+        </w:rPr>
+        <w:t>v</w:t>
+      </w:r>
+      <w:proofErr w:type="spellEnd"/>
+      <w:r>
+        <w:rPr>
+          <w:rFonts w:ascii="Times New Roman" w:eastAsiaTheme="minorEastAsia" w:hAnsi="Times New Roman" w:cs="Times New Roman"/>
+        </w:rPr>
+        <w:t>/b from Figure 3-3 below.</w:t>
+      </w:r>
+    </w:p>
+    <w:p>
+      <w:pPr>
+        <w:spacing w:after="120"/>
+        <w:jc w:val="center"/>
+        <w:rPr>
+          <w:rFonts w:ascii="Times New Roman" w:eastAsiaTheme="minorEastAsia" w:hAnsi="Times New Roman" w:cs="Times New Roman"/>
+        </w:rPr>
+      </w:pPr>
+      <w:r>
+        <w:rPr>
+          <w:rFonts w:ascii="Times New Roman" w:eastAsiaTheme="minorEastAsia" w:hAnsi="Times New Roman" w:cs="Times New Roman"/>
+          <w:noProof/>
+        </w:rPr>
+        <w:drawing>
+          <wp:inline distT="0" distB="0" distL="0" distR="0">
+            <wp:extent cx="3848735" cy="3329940"/>
+            <wp:effectExtent l="19050" t="19050" r="18415" b="22860"/>
+            <wp:docPr id="3" name="Picture 1"/>
+            <wp:cNvGraphicFramePr>
+              <a:graphicFrameLocks xmlns:a="http://schemas.openxmlformats.org/drawingml/2006/main" noChangeAspect="1"/>
+            </wp:cNvGraphicFramePr>
+            <a:graphic xmlns:a="http://schemas.openxmlformats.org/drawingml/2006/main">
+              <a:graphicData uri="http://schemas.openxmlformats.org/drawingml/2006/picture">
+                <pic:pic xmlns:pic="http://schemas.openxmlformats.org/drawingml/2006/picture">
+                  <pic:nvPicPr>
+                    <pic:cNvPr id="0" name="Picture 1"/>
+                    <pic:cNvPicPr>
+                      <a:picLocks noChangeAspect="1" noChangeArrowheads="1"/>
+                    </pic:cNvPicPr>
+                  </pic:nvPicPr>
+                  <pic:blipFill>
+                    <a:blip r:embed="rId11" cstate="print"/>
+                    <a:srcRect/>
+                    <a:stretch>
+                      <a:fillRect/>
+                    </a:stretch>
+                  </pic:blipFill>
+                  <pic:spPr bwMode="auto">
+                    <a:xfrm>
+                      <a:off x="0" y="0"/>
+                      <a:ext cx="3848735" cy="3329940"/>
+                    </a:xfrm>
+                    <a:prstGeom prst="rect">
+                      <a:avLst/>
+                    </a:prstGeom>
+                    <a:noFill/>
+                    <a:ln w="9525">
+                      <a:solidFill>
+                        <a:schemeClr val="tx1"/>
+                      </a:solidFill>
+                      <a:miter lim="800000"/>
+                      <a:headEnd/>
+                      <a:tailEnd/>
+                    </a:ln>
+                  </pic:spPr>
+                </pic:pic>
+              </a:graphicData>
+            </a:graphic>
+          </wp:inline>
+        </w:drawing>
+      </w:r>
+    </w:p>
+    <w:p>
+      <w:pPr>
+        <w:spacing w:after="120"/>
+        <w:jc w:val="center"/>
+        <w:rPr>
+          <w:rFonts w:ascii="Times New Roman" w:eastAsiaTheme="minorEastAsia" w:hAnsi="Times New Roman" w:cs="Times New Roman"/>
+          <w:b/>
+        </w:rPr>
+      </w:pPr>
+      <w:proofErr w:type="gramStart"/>
+      <w:r>
+        <w:rPr>
+          <w:rFonts w:ascii="Times New Roman" w:eastAsiaTheme="minorEastAsia" w:hAnsi="Times New Roman" w:cs="Times New Roman"/>
+          <w:b/>
+        </w:rPr>
+        <w:t>Figure 3-3.</w:t>
+      </w:r>
+      <w:proofErr w:type="gramEnd"/>
+      <w:r>
+        <w:rPr>
+          <w:rFonts w:ascii="Times New Roman" w:eastAsiaTheme="minorEastAsia" w:hAnsi="Times New Roman" w:cs="Times New Roman"/>
+          <w:b/>
+        </w:rPr>
+        <w:t xml:space="preserve"> </w:t>
+      </w:r>
+      <w:proofErr w:type="spellStart"/>
+      <w:proofErr w:type="gramStart"/>
+      <w:r>
+        <w:rPr>
+          <w:rFonts w:ascii="Times New Roman" w:eastAsiaTheme="minorEastAsia" w:hAnsi="Times New Roman" w:cs="Times New Roman"/>
+          <w:b/>
+        </w:rPr>
+        <w:t>b</w:t>
+      </w:r>
+      <w:r>
+        <w:rPr>
+          <w:rFonts w:ascii="Times New Roman" w:eastAsiaTheme="minorEastAsia" w:hAnsi="Times New Roman" w:cs="Times New Roman"/>
+          <w:b/>
+          <w:vertAlign w:val="subscript"/>
+        </w:rPr>
+        <w:t>v</w:t>
+      </w:r>
+      <w:proofErr w:type="spellEnd"/>
+      <w:r>
+        <w:rPr>
+          <w:rFonts w:ascii="Times New Roman" w:eastAsiaTheme="minorEastAsia" w:hAnsi="Times New Roman" w:cs="Times New Roman"/>
+          <w:b/>
+        </w:rPr>
+        <w:t>/b</w:t>
+      </w:r>
+      <w:proofErr w:type="gramEnd"/>
+      <w:r>
+        <w:rPr>
+          <w:rFonts w:ascii="Times New Roman" w:eastAsiaTheme="minorEastAsia" w:hAnsi="Times New Roman" w:cs="Times New Roman"/>
+          <w:b/>
+        </w:rPr>
+        <w:t xml:space="preserve"> Calculation Chart</w:t>
       </w:r>
     </w:p>
     <w:p>
@@ -6235,7 +6814,7 @@
 </file>
 
 <file path=customXml/itemProps1.xml><?xml version="1.0" encoding="utf-8"?>
-<ds:datastoreItem xmlns:ds="http://schemas.openxmlformats.org/officeDocument/2006/customXml" ds:itemID="{E9A50E78-5487-43CD-A277-D39BDCA4987F}">
+<ds:datastoreItem xmlns:ds="http://schemas.openxmlformats.org/officeDocument/2006/customXml" ds:itemID="{7C51852B-D25C-413A-955D-5FADC776D8AF}">
   <ds:schemaRefs>
     <ds:schemaRef ds:uri="http://schemas.openxmlformats.org/officeDocument/2006/bibliography"/>
   </ds:schemaRefs>

</xml_diff>

<commit_message>
Finished angle of attack correction calculations
</commit_message>
<xml_diff>
--- a/Formal_Lab_Tom/Formal_Report.docx
+++ b/Formal_Lab_Tom/Formal_Report.docx
@@ -5615,6 +5615,330 @@
       <w:pPr>
         <w:spacing w:after="120"/>
         <w:jc w:val="both"/>
+        <w:rPr>
+          <w:rFonts w:ascii="Times New Roman" w:eastAsiaTheme="minorEastAsia" w:hAnsi="Times New Roman" w:cs="Times New Roman"/>
+        </w:rPr>
+      </w:pPr>
+      <w:r>
+        <w:rPr>
+          <w:rFonts w:ascii="Times New Roman" w:eastAsiaTheme="minorEastAsia" w:hAnsi="Times New Roman" w:cs="Times New Roman"/>
+        </w:rPr>
+        <w:t xml:space="preserve">Once this value has been calculated, the effective span of the wing can be found by adding </w:t>
+      </w:r>
+      <w:proofErr w:type="spellStart"/>
+      <w:proofErr w:type="gramStart"/>
+      <w:r>
+        <w:rPr>
+          <w:rFonts w:ascii="Times New Roman" w:eastAsiaTheme="minorEastAsia" w:hAnsi="Times New Roman" w:cs="Times New Roman"/>
+        </w:rPr>
+        <w:t>b</w:t>
+      </w:r>
+      <w:r>
+        <w:rPr>
+          <w:rFonts w:ascii="Times New Roman" w:eastAsiaTheme="minorEastAsia" w:hAnsi="Times New Roman" w:cs="Times New Roman"/>
+          <w:vertAlign w:val="subscript"/>
+        </w:rPr>
+        <w:t>v</w:t>
+      </w:r>
+      <w:proofErr w:type="spellEnd"/>
+      <w:proofErr w:type="gramEnd"/>
+      <w:r>
+        <w:rPr>
+          <w:rFonts w:ascii="Times New Roman" w:eastAsiaTheme="minorEastAsia" w:hAnsi="Times New Roman" w:cs="Times New Roman"/>
+        </w:rPr>
+        <w:t xml:space="preserve"> to b and taking the average of the two. After this, </w:t>
+      </w:r>
+      <w:r>
+        <w:rPr>
+          <w:rFonts w:ascii="Calibri" w:eastAsiaTheme="minorEastAsia" w:hAnsi="Calibri" w:cs="Times New Roman"/>
+        </w:rPr>
+        <w:t>δ</w:t>
+      </w:r>
+      <w:r>
+        <w:rPr>
+          <w:rFonts w:ascii="Times New Roman" w:eastAsiaTheme="minorEastAsia" w:hAnsi="Times New Roman" w:cs="Times New Roman"/>
+        </w:rPr>
+        <w:t xml:space="preserve"> can be looked up through the use of Figure 3-4, which can be found on the next page, where k is found by dividing the result of the previous calculation by the width of the test section and the contour used is based on the taper ratio of the wing itself.</w:t>
+      </w:r>
+      <w:r>
+        <w:rPr>
+          <w:rFonts w:ascii="Times New Roman" w:eastAsiaTheme="minorEastAsia" w:hAnsi="Times New Roman" w:cs="Times New Roman"/>
+        </w:rPr>
+        <w:t xml:space="preserve"> </w:t>
+      </w:r>
+      <w:proofErr w:type="gramStart"/>
+      <w:r>
+        <w:rPr>
+          <w:rFonts w:ascii="Calibri" w:eastAsiaTheme="minorEastAsia" w:hAnsi="Calibri" w:cs="Times New Roman"/>
+        </w:rPr>
+        <w:t>τ</w:t>
+      </w:r>
+      <w:r>
+        <w:rPr>
+          <w:rFonts w:ascii="Times New Roman" w:eastAsiaTheme="minorEastAsia" w:hAnsi="Times New Roman" w:cs="Times New Roman"/>
+          <w:vertAlign w:val="subscript"/>
+        </w:rPr>
+        <w:t>2</w:t>
+      </w:r>
+      <w:proofErr w:type="gramEnd"/>
+      <w:r>
+        <w:rPr>
+          <w:rFonts w:ascii="Times New Roman" w:eastAsiaTheme="minorEastAsia" w:hAnsi="Times New Roman" w:cs="Times New Roman"/>
+        </w:rPr>
+        <w:t xml:space="preserve"> is then found from Figure 3-5, which can also be found on the next page.</w:t>
+      </w:r>
+    </w:p>
+    <w:p>
+      <w:pPr>
+        <w:spacing w:after="120"/>
+        <w:jc w:val="both"/>
+        <w:rPr>
+          <w:rFonts w:ascii="Times New Roman" w:eastAsiaTheme="minorEastAsia" w:hAnsi="Times New Roman" w:cs="Times New Roman"/>
+        </w:rPr>
+      </w:pPr>
+    </w:p>
+    <w:tbl>
+      <w:tblPr>
+        <w:tblStyle w:val="TableGrid"/>
+        <w:tblW w:w="0" w:type="auto"/>
+        <w:tblLook w:val="04A0"/>
+      </w:tblPr>
+      <w:tblGrid>
+        <w:gridCol w:w="5755"/>
+        <w:gridCol w:w="3821"/>
+      </w:tblGrid>
+      <w:tr>
+        <w:tc>
+          <w:tcPr>
+            <w:tcW w:w="4788" w:type="dxa"/>
+            <w:tcBorders>
+              <w:top w:val="nil"/>
+              <w:left w:val="nil"/>
+              <w:bottom w:val="nil"/>
+              <w:right w:val="nil"/>
+            </w:tcBorders>
+          </w:tcPr>
+          <w:p>
+            <w:pPr>
+              <w:spacing w:after="120"/>
+              <w:jc w:val="center"/>
+              <w:rPr>
+                <w:rFonts w:ascii="Times New Roman" w:eastAsiaTheme="minorEastAsia" w:hAnsi="Times New Roman" w:cs="Times New Roman"/>
+              </w:rPr>
+            </w:pPr>
+            <w:r>
+              <w:rPr>
+                <w:rFonts w:ascii="Times New Roman" w:eastAsiaTheme="minorEastAsia" w:hAnsi="Times New Roman" w:cs="Times New Roman"/>
+              </w:rPr>
+              <w:drawing>
+                <wp:inline distT="0" distB="0" distL="0" distR="0">
+                  <wp:extent cx="3562350" cy="3848735"/>
+                  <wp:effectExtent l="19050" t="19050" r="19050" b="18415"/>
+                  <wp:docPr id="6" name="Picture 4"/>
+                  <wp:cNvGraphicFramePr>
+                    <a:graphicFrameLocks xmlns:a="http://schemas.openxmlformats.org/drawingml/2006/main" noChangeAspect="1"/>
+                  </wp:cNvGraphicFramePr>
+                  <a:graphic xmlns:a="http://schemas.openxmlformats.org/drawingml/2006/main">
+                    <a:graphicData uri="http://schemas.openxmlformats.org/drawingml/2006/picture">
+                      <pic:pic xmlns:pic="http://schemas.openxmlformats.org/drawingml/2006/picture">
+                        <pic:nvPicPr>
+                          <pic:cNvPr id="0" name="Picture 4"/>
+                          <pic:cNvPicPr>
+                            <a:picLocks noChangeAspect="1" noChangeArrowheads="1"/>
+                          </pic:cNvPicPr>
+                        </pic:nvPicPr>
+                        <pic:blipFill>
+                          <a:blip r:embed="rId12" cstate="print"/>
+                          <a:srcRect/>
+                          <a:stretch>
+                            <a:fillRect/>
+                          </a:stretch>
+                        </pic:blipFill>
+                        <pic:spPr bwMode="auto">
+                          <a:xfrm>
+                            <a:off x="0" y="0"/>
+                            <a:ext cx="3562350" cy="3848735"/>
+                          </a:xfrm>
+                          <a:prstGeom prst="rect">
+                            <a:avLst/>
+                          </a:prstGeom>
+                          <a:noFill/>
+                          <a:ln w="9525">
+                            <a:solidFill>
+                              <a:schemeClr val="tx1"/>
+                            </a:solidFill>
+                            <a:miter lim="800000"/>
+                            <a:headEnd/>
+                            <a:tailEnd/>
+                          </a:ln>
+                        </pic:spPr>
+                      </pic:pic>
+                    </a:graphicData>
+                  </a:graphic>
+                </wp:inline>
+              </w:drawing>
+            </w:r>
+          </w:p>
+        </w:tc>
+        <w:tc>
+          <w:tcPr>
+            <w:tcW w:w="4788" w:type="dxa"/>
+            <w:tcBorders>
+              <w:top w:val="nil"/>
+              <w:left w:val="nil"/>
+              <w:bottom w:val="nil"/>
+              <w:right w:val="nil"/>
+            </w:tcBorders>
+          </w:tcPr>
+          <w:p>
+            <w:pPr>
+              <w:spacing w:after="120"/>
+              <w:jc w:val="center"/>
+              <w:rPr>
+                <w:rFonts w:ascii="Times New Roman" w:eastAsiaTheme="minorEastAsia" w:hAnsi="Times New Roman" w:cs="Times New Roman"/>
+              </w:rPr>
+            </w:pPr>
+            <w:r>
+              <w:rPr>
+                <w:rFonts w:ascii="Times New Roman" w:eastAsiaTheme="minorEastAsia" w:hAnsi="Times New Roman" w:cs="Times New Roman"/>
+                <w:noProof/>
+              </w:rPr>
+              <w:drawing>
+                <wp:inline distT="0" distB="0" distL="0" distR="0">
+                  <wp:extent cx="2309315" cy="3752767"/>
+                  <wp:effectExtent l="19050" t="19050" r="14785" b="19133"/>
+                  <wp:docPr id="10" name="Picture 10"/>
+                  <wp:cNvGraphicFramePr>
+                    <a:graphicFrameLocks xmlns:a="http://schemas.openxmlformats.org/drawingml/2006/main" noChangeAspect="1"/>
+                  </wp:cNvGraphicFramePr>
+                  <a:graphic xmlns:a="http://schemas.openxmlformats.org/drawingml/2006/main">
+                    <a:graphicData uri="http://schemas.openxmlformats.org/drawingml/2006/picture">
+                      <pic:pic xmlns:pic="http://schemas.openxmlformats.org/drawingml/2006/picture">
+                        <pic:nvPicPr>
+                          <pic:cNvPr id="0" name="Picture 10"/>
+                          <pic:cNvPicPr>
+                            <a:picLocks noChangeAspect="1" noChangeArrowheads="1"/>
+                          </pic:cNvPicPr>
+                        </pic:nvPicPr>
+                        <pic:blipFill>
+                          <a:blip r:embed="rId13" cstate="print"/>
+                          <a:srcRect/>
+                          <a:stretch>
+                            <a:fillRect/>
+                          </a:stretch>
+                        </pic:blipFill>
+                        <pic:spPr bwMode="auto">
+                          <a:xfrm>
+                            <a:off x="0" y="0"/>
+                            <a:ext cx="2314438" cy="3761093"/>
+                          </a:xfrm>
+                          <a:prstGeom prst="rect">
+                            <a:avLst/>
+                          </a:prstGeom>
+                          <a:noFill/>
+                          <a:ln w="9525">
+                            <a:solidFill>
+                              <a:schemeClr val="tx1"/>
+                            </a:solidFill>
+                            <a:miter lim="800000"/>
+                            <a:headEnd/>
+                            <a:tailEnd/>
+                          </a:ln>
+                        </pic:spPr>
+                      </pic:pic>
+                    </a:graphicData>
+                  </a:graphic>
+                </wp:inline>
+              </w:drawing>
+            </w:r>
+          </w:p>
+        </w:tc>
+      </w:tr>
+      <w:tr>
+        <w:trPr>
+          <w:trHeight w:val="233"/>
+        </w:trPr>
+        <w:tc>
+          <w:tcPr>
+            <w:tcW w:w="9576" w:type="dxa"/>
+            <w:gridSpan w:val="2"/>
+            <w:tcBorders>
+              <w:top w:val="nil"/>
+              <w:left w:val="nil"/>
+              <w:bottom w:val="nil"/>
+              <w:right w:val="nil"/>
+            </w:tcBorders>
+          </w:tcPr>
+          <w:p>
+            <w:pPr>
+              <w:spacing w:after="120"/>
+              <w:jc w:val="center"/>
+              <w:rPr>
+                <w:rFonts w:ascii="Times New Roman" w:eastAsiaTheme="minorEastAsia" w:hAnsi="Times New Roman" w:cs="Times New Roman"/>
+                <w:b/>
+              </w:rPr>
+            </w:pPr>
+            <w:r>
+              <w:rPr>
+                <w:rFonts w:ascii="Times New Roman" w:eastAsiaTheme="minorEastAsia" w:hAnsi="Times New Roman" w:cs="Times New Roman"/>
+                <w:b/>
+              </w:rPr>
+              <w:t xml:space="preserve">Figure 3-4. δ and </w:t>
+            </w:r>
+            <w:r>
+              <w:rPr>
+                <w:rFonts w:ascii="Calibri" w:eastAsiaTheme="minorEastAsia" w:hAnsi="Calibri" w:cs="Times New Roman"/>
+                <w:b/>
+              </w:rPr>
+              <w:t>τ</w:t>
+            </w:r>
+            <w:r>
+              <w:rPr>
+                <w:rFonts w:ascii="Times New Roman" w:eastAsiaTheme="minorEastAsia" w:hAnsi="Times New Roman" w:cs="Times New Roman"/>
+                <w:b/>
+                <w:vertAlign w:val="subscript"/>
+              </w:rPr>
+              <w:t>2</w:t>
+            </w:r>
+            <w:r>
+              <w:rPr>
+                <w:rFonts w:ascii="Times New Roman" w:eastAsiaTheme="minorEastAsia" w:hAnsi="Times New Roman" w:cs="Times New Roman"/>
+                <w:b/>
+              </w:rPr>
+              <w:t xml:space="preserve"> Calculation Charts</w:t>
+            </w:r>
+          </w:p>
+        </w:tc>
+      </w:tr>
+    </w:tbl>
+    <w:p>
+      <w:pPr>
+        <w:spacing w:after="120"/>
+        <w:jc w:val="both"/>
+        <w:rPr>
+          <w:rFonts w:ascii="Times New Roman" w:eastAsiaTheme="minorEastAsia" w:hAnsi="Times New Roman" w:cs="Times New Roman"/>
+        </w:rPr>
+      </w:pPr>
+      <w:r>
+        <w:rPr>
+          <w:rFonts w:ascii="Times New Roman" w:eastAsiaTheme="minorEastAsia" w:hAnsi="Times New Roman" w:cs="Times New Roman"/>
+        </w:rPr>
+        <w:t>The result of this calculation is then added to each angle of attack used within a given test run, thus correcting for the actual angle of attack that the aircraft experienced versus that expected by the LabView software.</w:t>
+      </w:r>
+    </w:p>
+    <w:p>
+      <w:pPr>
+        <w:spacing w:after="120"/>
+        <w:jc w:val="both"/>
+        <w:rPr>
+          <w:rFonts w:ascii="Times New Roman" w:eastAsiaTheme="minorEastAsia" w:hAnsi="Times New Roman" w:cs="Times New Roman"/>
+        </w:rPr>
+      </w:pPr>
+    </w:p>
+    <w:p>
+      <w:pPr>
+        <w:spacing w:after="120"/>
+        <w:jc w:val="center"/>
         <w:rPr>
           <w:rFonts w:ascii="Times New Roman" w:eastAsiaTheme="minorEastAsia" w:hAnsi="Times New Roman" w:cs="Times New Roman"/>
         </w:rPr>
@@ -6814,7 +7138,7 @@
 </file>
 
 <file path=customXml/itemProps1.xml><?xml version="1.0" encoding="utf-8"?>
-<ds:datastoreItem xmlns:ds="http://schemas.openxmlformats.org/officeDocument/2006/customXml" ds:itemID="{7C51852B-D25C-413A-955D-5FADC776D8AF}">
+<ds:datastoreItem xmlns:ds="http://schemas.openxmlformats.org/officeDocument/2006/customXml" ds:itemID="{C588818B-EF29-49C8-8540-2E97F275D269}">
   <ds:schemaRefs>
     <ds:schemaRef ds:uri="http://schemas.openxmlformats.org/officeDocument/2006/bibliography"/>
   </ds:schemaRefs>

</xml_diff>

<commit_message>
Finished design of test
</commit_message>
<xml_diff>
--- a/Formal_Lab_Tom/Formal_Report.docx
+++ b/Formal_Lab_Tom/Formal_Report.docx
@@ -1,6 +1,6 @@
 
 <file path=word/document.xml><?xml version="1.0" encoding="utf-8"?>
-<w:document xmlns:ve="http://schemas.openxmlformats.org/markup-compatibility/2006" xmlns:o="urn:schemas-microsoft-com:office:office" xmlns:r="http://schemas.openxmlformats.org/officeDocument/2006/relationships" xmlns:m="http://schemas.openxmlformats.org/officeDocument/2006/math" xmlns:v="urn:schemas-microsoft-com:vml" xmlns:wp="http://schemas.openxmlformats.org/drawingml/2006/wordprocessingDrawing" xmlns:w10="urn:schemas-microsoft-com:office:word" xmlns:w="http://schemas.openxmlformats.org/wordprocessingml/2006/main" xmlns:wne="http://schemas.microsoft.com/office/word/2006/wordml">
+<w:document xmlns:wpc="http://schemas.microsoft.com/office/word/2010/wordprocessingCanvas" xmlns:mc="http://schemas.openxmlformats.org/markup-compatibility/2006" xmlns:o="urn:schemas-microsoft-com:office:office" xmlns:r="http://schemas.openxmlformats.org/officeDocument/2006/relationships" xmlns:m="http://schemas.openxmlformats.org/officeDocument/2006/math" xmlns:v="urn:schemas-microsoft-com:vml" xmlns:wp14="http://schemas.microsoft.com/office/word/2010/wordprocessingDrawing" xmlns:wp="http://schemas.openxmlformats.org/drawingml/2006/wordprocessingDrawing" xmlns:w10="urn:schemas-microsoft-com:office:word" xmlns:w="http://schemas.openxmlformats.org/wordprocessingml/2006/main" xmlns:w14="http://schemas.microsoft.com/office/word/2010/wordml" xmlns:wpg="http://schemas.microsoft.com/office/word/2010/wordprocessingGroup" xmlns:wpi="http://schemas.microsoft.com/office/word/2010/wordprocessingInk" xmlns:wne="http://schemas.microsoft.com/office/word/2006/wordml" xmlns:wps="http://schemas.microsoft.com/office/word/2010/wordprocessingShape" mc:Ignorable="w14 wp14">
   <w:body>
     <w:p>
       <w:pPr>
@@ -516,6 +516,7 @@
           <w:docPartUnique/>
         </w:docPartObj>
       </w:sdtPr>
+      <w:sdtEndPr/>
       <w:sdtContent>
         <w:p>
           <w:pPr>
@@ -1617,7 +1618,6 @@
           <w:rFonts w:ascii="Times New Roman" w:hAnsi="Times New Roman" w:cs="Times New Roman"/>
         </w:rPr>
       </w:pPr>
-      <w:proofErr w:type="spellStart"/>
       <w:proofErr w:type="gramStart"/>
       <w:r>
         <w:rPr>
@@ -1634,7 +1634,6 @@
         </w:rPr>
         <w:t>g</w:t>
       </w:r>
-      <w:proofErr w:type="spellEnd"/>
       <w:proofErr w:type="gramEnd"/>
       <w:r>
         <w:rPr>
@@ -1664,7 +1663,6 @@
           <w:rFonts w:ascii="Times New Roman" w:hAnsi="Times New Roman" w:cs="Times New Roman"/>
         </w:rPr>
       </w:pPr>
-      <w:proofErr w:type="spellStart"/>
       <w:proofErr w:type="gramStart"/>
       <w:r>
         <w:rPr>
@@ -1681,7 +1679,6 @@
         </w:rPr>
         <w:t>c</w:t>
       </w:r>
-      <w:proofErr w:type="spellEnd"/>
       <w:proofErr w:type="gramEnd"/>
       <w:r>
         <w:rPr>
@@ -3154,7 +3151,7 @@
                     </pic:cNvPicPr>
                   </pic:nvPicPr>
                   <pic:blipFill>
-                    <a:blip r:embed="rId8" cstate="print"/>
+                    <a:blip r:embed="rId9" cstate="print"/>
                     <a:srcRect/>
                     <a:stretch>
                       <a:fillRect/>
@@ -4096,7 +4093,7 @@
       <w:tblPr>
         <w:tblStyle w:val="TableGrid"/>
         <w:tblW w:w="10007" w:type="dxa"/>
-        <w:tblLook w:val="04A0"/>
+        <w:tblLook w:val="04A0" w:firstRow="1" w:lastRow="0" w:firstColumn="1" w:lastColumn="0" w:noHBand="0" w:noVBand="1"/>
       </w:tblPr>
       <w:tblGrid>
         <w:gridCol w:w="4926"/>
@@ -4148,7 +4145,7 @@
                           </pic:cNvPicPr>
                         </pic:nvPicPr>
                         <pic:blipFill>
-                          <a:blip r:embed="rId9" cstate="print"/>
+                          <a:blip r:embed="rId10" cstate="print"/>
                           <a:srcRect/>
                           <a:stretch>
                             <a:fillRect/>
@@ -4221,7 +4218,7 @@
                           </pic:cNvPicPr>
                         </pic:nvPicPr>
                         <pic:blipFill>
-                          <a:blip r:embed="rId10" cstate="print"/>
+                          <a:blip r:embed="rId11" cstate="print"/>
                           <a:srcRect/>
                           <a:stretch>
                             <a:fillRect/>
@@ -4666,7 +4663,14 @@
         <w:rPr>
           <w:rFonts w:ascii="Times New Roman" w:eastAsiaTheme="minorEastAsia" w:hAnsi="Times New Roman" w:cs="Times New Roman"/>
         </w:rPr>
-        <w:t xml:space="preserve"> (c</w:t>
+        <w:t xml:space="preserve"> (</w:t>
+      </w:r>
+      <w:proofErr w:type="spellStart"/>
+      <w:r>
+        <w:rPr>
+          <w:rFonts w:ascii="Times New Roman" w:eastAsiaTheme="minorEastAsia" w:hAnsi="Times New Roman" w:cs="Times New Roman"/>
+        </w:rPr>
+        <w:t>c</w:t>
       </w:r>
       <w:r>
         <w:rPr>
@@ -4675,6 +4679,7 @@
         </w:rPr>
         <w:t>t</w:t>
       </w:r>
+      <w:proofErr w:type="spellEnd"/>
       <w:r>
         <w:rPr>
           <w:rFonts w:ascii="Times New Roman" w:eastAsiaTheme="minorEastAsia" w:hAnsi="Times New Roman" w:cs="Times New Roman"/>
@@ -5432,7 +5437,14 @@
         <w:rPr>
           <w:rFonts w:ascii="Calibri" w:eastAsiaTheme="minorEastAsia" w:hAnsi="Calibri" w:cs="Times New Roman"/>
         </w:rPr>
-        <w:t>=c</w:t>
+        <w:t>=</w:t>
+      </w:r>
+      <w:proofErr w:type="spellStart"/>
+      <w:r>
+        <w:rPr>
+          <w:rFonts w:ascii="Calibri" w:eastAsiaTheme="minorEastAsia" w:hAnsi="Calibri" w:cs="Times New Roman"/>
+        </w:rPr>
+        <w:t>c</w:t>
       </w:r>
       <w:r>
         <w:rPr>
@@ -5441,6 +5453,7 @@
         </w:rPr>
         <w:t>t</w:t>
       </w:r>
+      <w:proofErr w:type="spellEnd"/>
       <w:r>
         <w:rPr>
           <w:rFonts w:ascii="Calibri" w:eastAsiaTheme="minorEastAsia" w:hAnsi="Calibri" w:cs="Times New Roman"/>
@@ -5521,7 +5534,7 @@
                     </pic:cNvPicPr>
                   </pic:nvPicPr>
                   <pic:blipFill>
-                    <a:blip r:embed="rId11" cstate="print"/>
+                    <a:blip r:embed="rId12" cstate="print"/>
                     <a:srcRect/>
                     <a:stretch>
                       <a:fillRect/>
@@ -5701,7 +5714,7 @@
       <w:tblPr>
         <w:tblStyle w:val="TableGrid"/>
         <w:tblW w:w="0" w:type="auto"/>
-        <w:tblLook w:val="04A0"/>
+        <w:tblLook w:val="04A0" w:firstRow="1" w:lastRow="0" w:firstColumn="1" w:lastColumn="0" w:noHBand="0" w:noVBand="1"/>
       </w:tblPr>
       <w:tblGrid>
         <w:gridCol w:w="5755"/>
@@ -5729,6 +5742,7 @@
             <w:r>
               <w:rPr>
                 <w:rFonts w:ascii="Times New Roman" w:eastAsiaTheme="minorEastAsia" w:hAnsi="Times New Roman" w:cs="Times New Roman"/>
+                <w:noProof/>
               </w:rPr>
               <w:drawing>
                 <wp:inline distT="0" distB="0" distL="0" distR="0">
@@ -5748,7 +5762,7 @@
                           </pic:cNvPicPr>
                         </pic:nvPicPr>
                         <pic:blipFill>
-                          <a:blip r:embed="rId12" cstate="print"/>
+                          <a:blip r:embed="rId13" cstate="print"/>
                           <a:srcRect/>
                           <a:stretch>
                             <a:fillRect/>
@@ -5821,7 +5835,7 @@
                           </pic:cNvPicPr>
                         </pic:nvPicPr>
                         <pic:blipFill>
-                          <a:blip r:embed="rId13" cstate="print"/>
+                          <a:blip r:embed="rId14" cstate="print"/>
                           <a:srcRect/>
                           <a:stretch>
                             <a:fillRect/>
@@ -7206,11 +7220,163 @@
     </w:p>
     <w:p>
       <w:pPr>
+        <w:pStyle w:val="Heading1"/>
+      </w:pPr>
+      <w:r>
+        <w:t>Design of Test</w:t>
+      </w:r>
+    </w:p>
+    <w:p>
+      <w:pPr>
         <w:spacing w:after="120"/>
-        <w:rPr>
-          <w:rFonts w:ascii="Times New Roman" w:eastAsiaTheme="minorEastAsia" w:hAnsi="Times New Roman" w:cs="Times New Roman"/>
-        </w:rPr>
-      </w:pPr>
+        <w:jc w:val="both"/>
+        <w:rPr>
+          <w:rFonts w:ascii="Times New Roman" w:hAnsi="Times New Roman" w:cs="Times New Roman"/>
+        </w:rPr>
+      </w:pPr>
+      <w:r>
+        <w:rPr>
+          <w:rFonts w:ascii="Times New Roman" w:hAnsi="Times New Roman" w:cs="Times New Roman"/>
+        </w:rPr>
+        <w:t xml:space="preserve">The main testing item used throughout this particular experiment is the Parks College Low Speed Wind Tunnel, as shown in Figure 4-1 below. This tunnel is capable of achieving freestream speeds between 0 and 150 mph and is of the open circuit tunnel type, meaning that air is freely returned from the end of the tunnel to the beginning through the space of Oliver Hall itself, as opposed to any sort of constructed </w:t>
+      </w:r>
+      <w:r>
+        <w:rPr>
+          <w:rFonts w:ascii="Times New Roman" w:hAnsi="Times New Roman" w:cs="Times New Roman"/>
+        </w:rPr>
+        <w:t xml:space="preserve">recirculation system. </w:t>
+      </w:r>
+    </w:p>
+    <w:p>
+      <w:pPr>
+        <w:spacing w:after="120"/>
+        <w:jc w:val="center"/>
+        <w:rPr>
+          <w:rFonts w:ascii="Times New Roman" w:eastAsiaTheme="minorEastAsia" w:hAnsi="Times New Roman" w:cs="Times New Roman"/>
+        </w:rPr>
+      </w:pPr>
+      <w:r>
+        <w:rPr>
+          <w:noProof/>
+        </w:rPr>
+        <w:pict>
+          <v:shapetype id="_x0000_t202" coordsize="21600,21600" o:spt="202" path="m,l,21600r21600,l21600,xe">
+            <v:stroke joinstyle="miter"/>
+            <v:path gradientshapeok="t" o:connecttype="rect"/>
+          </v:shapetype>
+          <v:shape id="_x0000_s1026" type="#_x0000_t202" style="position:absolute;left:0;text-align:left;margin-left:105.3pt;margin-top:296.65pt;width:269.75pt;height:35.45pt;z-index:251658240" filled="f" stroked="f">
+            <v:textbox>
+              <w:txbxContent>
+                <w:p>
+                  <w:pPr>
+                    <w:rPr>
+                      <w:rFonts w:ascii="Times New Roman" w:hAnsi="Times New Roman" w:cs="Times New Roman"/>
+                      <w:b/>
+                    </w:rPr>
+                  </w:pPr>
+                  <w:proofErr w:type="gramStart"/>
+                  <w:r>
+                    <w:rPr>
+                      <w:rFonts w:ascii="Times New Roman" w:hAnsi="Times New Roman" w:cs="Times New Roman"/>
+                      <w:b/>
+                    </w:rPr>
+                    <w:t>Figure 4-1.</w:t>
+                  </w:r>
+                  <w:proofErr w:type="gramEnd"/>
+                  <w:r>
+                    <w:rPr>
+                      <w:rFonts w:ascii="Times New Roman" w:hAnsi="Times New Roman" w:cs="Times New Roman"/>
+                      <w:b/>
+                    </w:rPr>
+                    <w:t xml:space="preserve"> Parks College Low Speed Wind Tunnel</w:t>
+                  </w:r>
+                </w:p>
+              </w:txbxContent>
+            </v:textbox>
+          </v:shape>
+        </w:pict>
+      </w:r>
+      <w:r>
+        <w:rPr>
+          <w:noProof/>
+        </w:rPr>
+        <w:drawing>
+          <wp:inline distT="0" distB="0" distL="0" distR="0" wp14:anchorId="3C02AFF4" wp14:editId="4E24FF94">
+            <wp:extent cx="3499293" cy="4227717"/>
+            <wp:effectExtent l="361950" t="0" r="349250" b="0"/>
+            <wp:docPr id="5" name="Picture 5"/>
+            <wp:cNvGraphicFramePr>
+              <a:graphicFrameLocks xmlns:a="http://schemas.openxmlformats.org/drawingml/2006/main" noChangeAspect="1"/>
+            </wp:cNvGraphicFramePr>
+            <a:graphic xmlns:a="http://schemas.openxmlformats.org/drawingml/2006/main">
+              <a:graphicData uri="http://schemas.openxmlformats.org/drawingml/2006/picture">
+                <pic:pic xmlns:pic="http://schemas.openxmlformats.org/drawingml/2006/picture">
+                  <pic:nvPicPr>
+                    <pic:cNvPr id="0" name=""/>
+                    <pic:cNvPicPr/>
+                  </pic:nvPicPr>
+                  <pic:blipFill>
+                    <a:blip r:embed="rId15"/>
+                    <a:stretch>
+                      <a:fillRect/>
+                    </a:stretch>
+                  </pic:blipFill>
+                  <pic:spPr>
+                    <a:xfrm rot="5400000">
+                      <a:off x="0" y="0"/>
+                      <a:ext cx="3499293" cy="4227717"/>
+                    </a:xfrm>
+                    <a:prstGeom prst="rect">
+                      <a:avLst/>
+                    </a:prstGeom>
+                  </pic:spPr>
+                </pic:pic>
+              </a:graphicData>
+            </a:graphic>
+          </wp:inline>
+        </w:drawing>
+      </w:r>
+    </w:p>
+    <w:p>
+      <w:pPr>
+        <w:spacing w:after="120"/>
+        <w:jc w:val="both"/>
+        <w:rPr>
+          <w:rFonts w:ascii="Times New Roman" w:eastAsiaTheme="minorEastAsia" w:hAnsi="Times New Roman" w:cs="Times New Roman"/>
+        </w:rPr>
+      </w:pPr>
+      <w:r>
+        <w:rPr>
+          <w:rFonts w:ascii="Times New Roman" w:eastAsiaTheme="minorEastAsia" w:hAnsi="Times New Roman" w:cs="Times New Roman"/>
+        </w:rPr>
+        <w:lastRenderedPageBreak/>
+        <w:t xml:space="preserve">As discussed in the introduction, a six-axis pyramidal tunnel balance was used to collect all force and moment data from a model aircraft attached to its top. This model aircraft consisted of several printed sections, thus allowing for the removal/addition of various control surfaces, such as horizontal and vertical stabilizers. </w:t>
+      </w:r>
+      <w:proofErr w:type="spellStart"/>
+      <w:r>
+        <w:rPr>
+          <w:rFonts w:ascii="Times New Roman" w:eastAsiaTheme="minorEastAsia" w:hAnsi="Times New Roman" w:cs="Times New Roman"/>
+        </w:rPr>
+        <w:t>LabView</w:t>
+      </w:r>
+      <w:proofErr w:type="spellEnd"/>
+      <w:r>
+        <w:rPr>
+          <w:rFonts w:ascii="Times New Roman" w:eastAsiaTheme="minorEastAsia" w:hAnsi="Times New Roman" w:cs="Times New Roman"/>
+        </w:rPr>
+        <w:t xml:space="preserve"> software was used to manage and display all of the data outputted by the tunnel balance, while a slanted pressure gauge was used to indicate the velocity of air passing through the test section of the tunnel.</w:t>
+      </w:r>
+    </w:p>
+    <w:p>
+      <w:pPr>
+        <w:spacing w:after="120"/>
+        <w:jc w:val="both"/>
+        <w:rPr>
+          <w:rFonts w:ascii="Times New Roman" w:eastAsiaTheme="minorEastAsia" w:hAnsi="Times New Roman" w:cs="Times New Roman"/>
+        </w:rPr>
+      </w:pPr>
+      <w:bookmarkStart w:id="3" w:name="_GoBack"/>
+      <w:bookmarkEnd w:id="3"/>
     </w:p>
     <w:sectPr>
       <w:pgSz w:w="12240" w:h="15840"/>
@@ -7223,7 +7389,7 @@
 </file>
 
 <file path=word/endnotes.xml><?xml version="1.0" encoding="utf-8"?>
-<w:endnotes xmlns:ve="http://schemas.openxmlformats.org/markup-compatibility/2006" xmlns:o="urn:schemas-microsoft-com:office:office" xmlns:r="http://schemas.openxmlformats.org/officeDocument/2006/relationships" xmlns:m="http://schemas.openxmlformats.org/officeDocument/2006/math" xmlns:v="urn:schemas-microsoft-com:vml" xmlns:wp="http://schemas.openxmlformats.org/drawingml/2006/wordprocessingDrawing" xmlns:w10="urn:schemas-microsoft-com:office:word" xmlns:w="http://schemas.openxmlformats.org/wordprocessingml/2006/main" xmlns:wne="http://schemas.microsoft.com/office/word/2006/wordml">
+<w:endnotes xmlns:wpc="http://schemas.microsoft.com/office/word/2010/wordprocessingCanvas" xmlns:mc="http://schemas.openxmlformats.org/markup-compatibility/2006" xmlns:o="urn:schemas-microsoft-com:office:office" xmlns:r="http://schemas.openxmlformats.org/officeDocument/2006/relationships" xmlns:m="http://schemas.openxmlformats.org/officeDocument/2006/math" xmlns:v="urn:schemas-microsoft-com:vml" xmlns:wp14="http://schemas.microsoft.com/office/word/2010/wordprocessingDrawing" xmlns:wp="http://schemas.openxmlformats.org/drawingml/2006/wordprocessingDrawing" xmlns:w10="urn:schemas-microsoft-com:office:word" xmlns:w="http://schemas.openxmlformats.org/wordprocessingml/2006/main" xmlns:w14="http://schemas.microsoft.com/office/word/2010/wordml" xmlns:wpg="http://schemas.microsoft.com/office/word/2010/wordprocessingGroup" xmlns:wpi="http://schemas.microsoft.com/office/word/2010/wordprocessingInk" xmlns:wne="http://schemas.microsoft.com/office/word/2006/wordml" xmlns:wps="http://schemas.microsoft.com/office/word/2010/wordprocessingShape" mc:Ignorable="w14 wp14">
   <w:endnote w:type="separator" w:id="-1">
     <w:p>
       <w:pPr>
@@ -7248,7 +7414,7 @@
 </file>
 
 <file path=word/footnotes.xml><?xml version="1.0" encoding="utf-8"?>
-<w:footnotes xmlns:ve="http://schemas.openxmlformats.org/markup-compatibility/2006" xmlns:o="urn:schemas-microsoft-com:office:office" xmlns:r="http://schemas.openxmlformats.org/officeDocument/2006/relationships" xmlns:m="http://schemas.openxmlformats.org/officeDocument/2006/math" xmlns:v="urn:schemas-microsoft-com:vml" xmlns:wp="http://schemas.openxmlformats.org/drawingml/2006/wordprocessingDrawing" xmlns:w10="urn:schemas-microsoft-com:office:word" xmlns:w="http://schemas.openxmlformats.org/wordprocessingml/2006/main" xmlns:wne="http://schemas.microsoft.com/office/word/2006/wordml">
+<w:footnotes xmlns:wpc="http://schemas.microsoft.com/office/word/2010/wordprocessingCanvas" xmlns:mc="http://schemas.openxmlformats.org/markup-compatibility/2006" xmlns:o="urn:schemas-microsoft-com:office:office" xmlns:r="http://schemas.openxmlformats.org/officeDocument/2006/relationships" xmlns:m="http://schemas.openxmlformats.org/officeDocument/2006/math" xmlns:v="urn:schemas-microsoft-com:vml" xmlns:wp14="http://schemas.microsoft.com/office/word/2010/wordprocessingDrawing" xmlns:wp="http://schemas.openxmlformats.org/drawingml/2006/wordprocessingDrawing" xmlns:w10="urn:schemas-microsoft-com:office:word" xmlns:w="http://schemas.openxmlformats.org/wordprocessingml/2006/main" xmlns:w14="http://schemas.microsoft.com/office/word/2010/wordml" xmlns:wpg="http://schemas.microsoft.com/office/word/2010/wordprocessingGroup" xmlns:wpi="http://schemas.microsoft.com/office/word/2010/wordprocessingInk" xmlns:wne="http://schemas.microsoft.com/office/word/2006/wordml" xmlns:wps="http://schemas.microsoft.com/office/word/2010/wordprocessingShape" mc:Ignorable="w14 wp14">
   <w:footnote w:type="separator" w:id="-1">
     <w:p>
       <w:pPr>
@@ -7295,7 +7461,7 @@
 </file>
 
 <file path=word/numbering.xml><?xml version="1.0" encoding="utf-8"?>
-<w:numbering xmlns:ve="http://schemas.openxmlformats.org/markup-compatibility/2006" xmlns:o="urn:schemas-microsoft-com:office:office" xmlns:r="http://schemas.openxmlformats.org/officeDocument/2006/relationships" xmlns:m="http://schemas.openxmlformats.org/officeDocument/2006/math" xmlns:v="urn:schemas-microsoft-com:vml" xmlns:wp="http://schemas.openxmlformats.org/drawingml/2006/wordprocessingDrawing" xmlns:w10="urn:schemas-microsoft-com:office:word" xmlns:w="http://schemas.openxmlformats.org/wordprocessingml/2006/main" xmlns:wne="http://schemas.microsoft.com/office/word/2006/wordml">
+<w:numbering xmlns:wpc="http://schemas.microsoft.com/office/word/2010/wordprocessingCanvas" xmlns:mc="http://schemas.openxmlformats.org/markup-compatibility/2006" xmlns:o="urn:schemas-microsoft-com:office:office" xmlns:r="http://schemas.openxmlformats.org/officeDocument/2006/relationships" xmlns:m="http://schemas.openxmlformats.org/officeDocument/2006/math" xmlns:v="urn:schemas-microsoft-com:vml" xmlns:wp14="http://schemas.microsoft.com/office/word/2010/wordprocessingDrawing" xmlns:wp="http://schemas.openxmlformats.org/drawingml/2006/wordprocessingDrawing" xmlns:w10="urn:schemas-microsoft-com:office:word" xmlns:w="http://schemas.openxmlformats.org/wordprocessingml/2006/main" xmlns:w14="http://schemas.microsoft.com/office/word/2010/wordml" xmlns:wpg="http://schemas.microsoft.com/office/word/2010/wordprocessingGroup" xmlns:wpi="http://schemas.microsoft.com/office/word/2010/wordprocessingInk" xmlns:wne="http://schemas.microsoft.com/office/word/2006/wordml" xmlns:wps="http://schemas.microsoft.com/office/word/2010/wordprocessingShape" mc:Ignorable="w14 wp14">
   <w:abstractNum w:abstractNumId="0">
     <w:nsid w:val="14C73D27"/>
     <w:multiLevelType w:val="hybridMultilevel"/>
@@ -7393,7 +7559,7 @@
 </file>
 
 <file path=word/styles.xml><?xml version="1.0" encoding="utf-8"?>
-<w:styles xmlns:r="http://schemas.openxmlformats.org/officeDocument/2006/relationships" xmlns:w="http://schemas.openxmlformats.org/wordprocessingml/2006/main">
+<w:styles xmlns:mc="http://schemas.openxmlformats.org/markup-compatibility/2006" xmlns:r="http://schemas.openxmlformats.org/officeDocument/2006/relationships" xmlns:w="http://schemas.openxmlformats.org/wordprocessingml/2006/main" xmlns:w14="http://schemas.microsoft.com/office/word/2010/wordml" mc:Ignorable="w14">
   <w:docDefaults>
     <w:rPrDefault>
       <w:rPr>
@@ -7580,6 +7746,7 @@
   <w:style w:type="character" w:default="1" w:styleId="DefaultParagraphFont">
     <w:name w:val="Default Paragraph Font"/>
     <w:uiPriority w:val="1"/>
+    <w:semiHidden/>
     <w:unhideWhenUsed/>
   </w:style>
   <w:style w:type="table" w:default="1" w:styleId="TableNormal">
@@ -7587,7 +7754,6 @@
     <w:uiPriority w:val="99"/>
     <w:semiHidden/>
     <w:unhideWhenUsed/>
-    <w:qFormat/>
     <w:tblPr>
       <w:tblInd w:w="0" w:type="dxa"/>
       <w:tblCellMar>
@@ -7819,89 +7985,8 @@
 </w:styles>
 </file>
 
-<file path=word/glossary/document.xml><?xml version="1.0" encoding="utf-8"?>
-<w:glossaryDocument xmlns:ve="http://schemas.openxmlformats.org/markup-compatibility/2006" xmlns:o="urn:schemas-microsoft-com:office:office" xmlns:r="http://schemas.openxmlformats.org/officeDocument/2006/relationships" xmlns:m="http://schemas.openxmlformats.org/officeDocument/2006/math" xmlns:v="urn:schemas-microsoft-com:vml" xmlns:wp="http://schemas.openxmlformats.org/drawingml/2006/wordprocessingDrawing" xmlns:w10="urn:schemas-microsoft-com:office:word" xmlns:w="http://schemas.openxmlformats.org/wordprocessingml/2006/main" xmlns:wne="http://schemas.microsoft.com/office/word/2006/wordml">
-  <w:docParts/>
-</w:glossaryDocument>
-</file>
-
-<file path=word/glossary/fontTable.xml><?xml version="1.0" encoding="utf-8"?>
-<w:fonts xmlns:r="http://schemas.openxmlformats.org/officeDocument/2006/relationships" xmlns:w="http://schemas.openxmlformats.org/wordprocessingml/2006/main">
-  <w:font w:name="Times New Roman">
-    <w:panose1 w:val="02020603050405020304"/>
-    <w:charset w:val="00"/>
-    <w:family w:val="roman"/>
-    <w:pitch w:val="variable"/>
-    <w:sig w:usb0="E0002AFF" w:usb1="C0007841" w:usb2="00000009" w:usb3="00000000" w:csb0="000001FF" w:csb1="00000000"/>
-  </w:font>
-  <w:font w:name="Calibri">
-    <w:panose1 w:val="020F0502020204030204"/>
-    <w:charset w:val="00"/>
-    <w:family w:val="swiss"/>
-    <w:pitch w:val="variable"/>
-    <w:sig w:usb0="E00002FF" w:usb1="4000ACFF" w:usb2="00000001" w:usb3="00000000" w:csb0="0000019F" w:csb1="00000000"/>
-  </w:font>
-  <w:font w:name="Tahoma">
-    <w:panose1 w:val="020B0604030504040204"/>
-    <w:charset w:val="00"/>
-    <w:family w:val="swiss"/>
-    <w:pitch w:val="variable"/>
-    <w:sig w:usb0="E1002EFF" w:usb1="C000605B" w:usb2="00000029" w:usb3="00000000" w:csb0="000101FF" w:csb1="00000000"/>
-  </w:font>
-  <w:font w:name="Cambria Math">
-    <w:panose1 w:val="02040503050406030204"/>
-    <w:charset w:val="00"/>
-    <w:family w:val="roman"/>
-    <w:pitch w:val="variable"/>
-    <w:sig w:usb0="E00002FF" w:usb1="420024FF" w:usb2="00000000" w:usb3="00000000" w:csb0="0000019F" w:csb1="00000000"/>
-  </w:font>
-  <w:font w:name="Cambria">
-    <w:panose1 w:val="02040503050406030204"/>
-    <w:charset w:val="00"/>
-    <w:family w:val="roman"/>
-    <w:pitch w:val="variable"/>
-    <w:sig w:usb0="E00002FF" w:usb1="400004FF" w:usb2="00000000" w:usb3="00000000" w:csb0="0000019F" w:csb1="00000000"/>
-  </w:font>
-</w:fonts>
-</file>
-
-<file path=word/glossary/settings.xml><?xml version="1.0" encoding="utf-8"?>
-<w:settings xmlns:o="urn:schemas-microsoft-com:office:office" xmlns:r="http://schemas.openxmlformats.org/officeDocument/2006/relationships" xmlns:m="http://schemas.openxmlformats.org/officeDocument/2006/math" xmlns:v="urn:schemas-microsoft-com:vml" xmlns:w10="urn:schemas-microsoft-com:office:word" xmlns:w="http://schemas.openxmlformats.org/wordprocessingml/2006/main" xmlns:sl="http://schemas.openxmlformats.org/schemaLibrary/2006/main">
-  <w:view w:val="normal"/>
-  <w:defaultTabStop w:val="720"/>
-  <w:characterSpacingControl w:val="doNotCompress"/>
-  <w:compat>
-    <w:useFELayout/>
-  </w:compat>
-  <w:rsids>
-    <w:rsidRoot w:val="0089600C"/>
-    <w:rsid w:val="0089600C"/>
-    <w:rsid w:val="00A71151"/>
-    <w:rsid w:val="00B040E3"/>
-    <w:rsid w:val="00EF105E"/>
-  </w:rsids>
-  <m:mathPr>
-    <m:mathFont m:val="Cambria Math"/>
-    <m:brkBin m:val="before"/>
-    <m:brkBinSub m:val="--"/>
-    <m:smallFrac m:val="off"/>
-    <m:dispDef/>
-    <m:lMargin m:val="0"/>
-    <m:rMargin m:val="0"/>
-    <m:defJc m:val="centerGroup"/>
-    <m:wrapIndent m:val="1440"/>
-    <m:intLim m:val="subSup"/>
-    <m:naryLim m:val="undOvr"/>
-  </m:mathPr>
-  <w:themeFontLang w:val="en-US"/>
-  <w:clrSchemeMapping w:bg1="light1" w:t1="dark1" w:bg2="light2" w:t2="dark2" w:accent1="accent1" w:accent2="accent2" w:accent3="accent3" w:accent4="accent4" w:accent5="accent5" w:accent6="accent6" w:hyperlink="hyperlink" w:followedHyperlink="followedHyperlink"/>
-  <w:decimalSymbol w:val="."/>
-  <w:listSeparator w:val=","/>
-</w:settings>
-</file>
-
-<file path=word/glossary/styles.xml><?xml version="1.0" encoding="utf-8"?>
-<w:styles xmlns:r="http://schemas.openxmlformats.org/officeDocument/2006/relationships" xmlns:w="http://schemas.openxmlformats.org/wordprocessingml/2006/main">
+<file path=word/stylesWithEffects.xml><?xml version="1.0" encoding="utf-8"?>
+<w:styles xmlns:wpc="http://schemas.microsoft.com/office/word/2010/wordprocessingCanvas" xmlns:mc="http://schemas.openxmlformats.org/markup-compatibility/2006" xmlns:o="urn:schemas-microsoft-com:office:office" xmlns:r="http://schemas.openxmlformats.org/officeDocument/2006/relationships" xmlns:m="http://schemas.openxmlformats.org/officeDocument/2006/math" xmlns:v="urn:schemas-microsoft-com:vml" xmlns:wp14="http://schemas.microsoft.com/office/word/2010/wordprocessingDrawing" xmlns:wp="http://schemas.openxmlformats.org/drawingml/2006/wordprocessingDrawing" xmlns:w10="urn:schemas-microsoft-com:office:word" xmlns:w="http://schemas.openxmlformats.org/wordprocessingml/2006/main" xmlns:w14="http://schemas.microsoft.com/office/word/2010/wordml" xmlns:wpg="http://schemas.microsoft.com/office/word/2010/wordprocessingGroup" xmlns:wpi="http://schemas.microsoft.com/office/word/2010/wordprocessingInk" xmlns:wne="http://schemas.microsoft.com/office/word/2006/wordml" xmlns:wps="http://schemas.microsoft.com/office/word/2010/wordprocessingShape" mc:Ignorable="w14 wp14">
   <w:docDefaults>
     <w:rPrDefault>
       <w:rPr>
@@ -8059,7 +8144,6 @@
   <w:style w:type="paragraph" w:default="1" w:styleId="Normal">
     <w:name w:val="Normal"/>
     <w:qFormat/>
-    <w:rsid w:val="00EF105E"/>
   </w:style>
   <w:style w:type="character" w:default="1" w:styleId="DefaultParagraphFont">
     <w:name w:val="Default Paragraph Font"/>
@@ -8072,7 +8156,6 @@
     <w:uiPriority w:val="99"/>
     <w:semiHidden/>
     <w:unhideWhenUsed/>
-    <w:qFormat/>
     <w:tblPr>
       <w:tblInd w:w="0" w:type="dxa"/>
       <w:tblCellMar>
@@ -8089,23 +8172,7 @@
     <w:semiHidden/>
     <w:unhideWhenUsed/>
   </w:style>
-  <w:style w:type="character" w:styleId="PlaceholderText">
-    <w:name w:val="Placeholder Text"/>
-    <w:basedOn w:val="DefaultParagraphFont"/>
-    <w:uiPriority w:val="99"/>
-    <w:semiHidden/>
-    <w:rsid w:val="00B040E3"/>
-    <w:rPr>
-      <w:color w:val="808080"/>
-    </w:rPr>
-  </w:style>
 </w:styles>
-</file>
-
-<file path=word/glossary/webSettings.xml><?xml version="1.0" encoding="utf-8"?>
-<w:webSettings xmlns:r="http://schemas.openxmlformats.org/officeDocument/2006/relationships" xmlns:w="http://schemas.openxmlformats.org/wordprocessingml/2006/main">
-  <w:optimizeForBrowser/>
-</w:webSettings>
 </file>
 
 <file path=word/theme/theme1.xml><?xml version="1.0" encoding="utf-8"?>
@@ -8396,7 +8463,7 @@
 </file>
 
 <file path=customXml/itemProps1.xml><?xml version="1.0" encoding="utf-8"?>
-<ds:datastoreItem xmlns:ds="http://schemas.openxmlformats.org/officeDocument/2006/customXml" ds:itemID="{837BD8FC-E021-4E33-87CE-014C32668656}">
+<ds:datastoreItem xmlns:ds="http://schemas.openxmlformats.org/officeDocument/2006/customXml" ds:itemID="{5E1F79E1-6A88-42D1-9D12-2C2329BAE202}">
   <ds:schemaRefs>
     <ds:schemaRef ds:uri="http://schemas.openxmlformats.org/officeDocument/2006/bibliography"/>
   </ds:schemaRefs>

</xml_diff>

<commit_message>
Finished test results section
</commit_message>
<xml_diff>
--- a/Formal_Lab_Tom/Formal_Report.docx
+++ b/Formal_Lab_Tom/Formal_Report.docx
@@ -3,38 +3,108 @@
 <w:document xmlns:wpc="http://schemas.microsoft.com/office/word/2010/wordprocessingCanvas" xmlns:mc="http://schemas.openxmlformats.org/markup-compatibility/2006" xmlns:o="urn:schemas-microsoft-com:office:office" xmlns:r="http://schemas.openxmlformats.org/officeDocument/2006/relationships" xmlns:m="http://schemas.openxmlformats.org/officeDocument/2006/math" xmlns:v="urn:schemas-microsoft-com:vml" xmlns:wp14="http://schemas.microsoft.com/office/word/2010/wordprocessingDrawing" xmlns:wp="http://schemas.openxmlformats.org/drawingml/2006/wordprocessingDrawing" xmlns:w10="urn:schemas-microsoft-com:office:word" xmlns:w="http://schemas.openxmlformats.org/wordprocessingml/2006/main" xmlns:w14="http://schemas.microsoft.com/office/word/2010/wordml" xmlns:wpg="http://schemas.microsoft.com/office/word/2010/wordprocessingGroup" xmlns:wpi="http://schemas.microsoft.com/office/word/2010/wordprocessingInk" xmlns:wne="http://schemas.microsoft.com/office/word/2006/wordml" xmlns:wps="http://schemas.microsoft.com/office/word/2010/wordprocessingShape" mc:Ignorable="w14 wp14">
   <w:body>
     <w:p>
+      <w:pPr>
+        <w:spacing w:after="0"/>
+        <w:jc w:val="center"/>
+      </w:pPr>
       <w:r>
         <w:t>AENG 411: Aerospace Laboratory</w:t>
       </w:r>
     </w:p>
-    <w:p/>
-    <w:p>
+    <w:p>
+      <w:pPr>
+        <w:spacing w:after="0"/>
+        <w:jc w:val="center"/>
+      </w:pPr>
+    </w:p>
+    <w:p>
+      <w:pPr>
+        <w:spacing w:after="0"/>
+        <w:jc w:val="center"/>
+      </w:pPr>
       <w:r>
         <w:t>Wind Tunnel Testing of a Complete Aircraft</w:t>
       </w:r>
     </w:p>
-    <w:p/>
-    <w:p/>
-    <w:p/>
-    <w:p/>
-    <w:p/>
-    <w:p>
+    <w:p>
+      <w:pPr>
+        <w:spacing w:after="0"/>
+        <w:jc w:val="center"/>
+      </w:pPr>
+    </w:p>
+    <w:p>
+      <w:pPr>
+        <w:spacing w:after="0"/>
+        <w:jc w:val="center"/>
+      </w:pPr>
+    </w:p>
+    <w:p>
+      <w:pPr>
+        <w:spacing w:after="0"/>
+        <w:jc w:val="center"/>
+      </w:pPr>
+    </w:p>
+    <w:p>
+      <w:pPr>
+        <w:spacing w:after="0"/>
+        <w:jc w:val="center"/>
+      </w:pPr>
+    </w:p>
+    <w:p>
+      <w:pPr>
+        <w:spacing w:after="0"/>
+        <w:jc w:val="center"/>
+      </w:pPr>
+    </w:p>
+    <w:p>
+      <w:pPr>
+        <w:spacing w:after="0"/>
+        <w:jc w:val="center"/>
+      </w:pPr>
       <w:proofErr w:type="gramStart"/>
       <w:r>
         <w:t>by</w:t>
       </w:r>
       <w:proofErr w:type="gramEnd"/>
     </w:p>
-    <w:p/>
-    <w:p/>
-    <w:p/>
-    <w:p>
+    <w:p>
+      <w:pPr>
+        <w:spacing w:after="0"/>
+        <w:jc w:val="center"/>
+      </w:pPr>
+    </w:p>
+    <w:p>
+      <w:pPr>
+        <w:spacing w:after="0"/>
+        <w:jc w:val="center"/>
+      </w:pPr>
+    </w:p>
+    <w:p>
+      <w:pPr>
+        <w:spacing w:after="0"/>
+        <w:jc w:val="center"/>
+      </w:pPr>
+    </w:p>
+    <w:p>
+      <w:pPr>
+        <w:spacing w:after="0"/>
+        <w:jc w:val="center"/>
+      </w:pPr>
       <w:r>
         <w:t>Tom Moline</w:t>
       </w:r>
     </w:p>
-    <w:p/>
-    <w:p>
+    <w:p>
+      <w:pPr>
+        <w:spacing w:after="0"/>
+        <w:jc w:val="center"/>
+      </w:pPr>
+    </w:p>
+    <w:p>
+      <w:pPr>
+        <w:spacing w:after="0"/>
+        <w:jc w:val="center"/>
+      </w:pPr>
       <w:proofErr w:type="gramStart"/>
       <w:r>
         <w:t>Member of Group NO.</w:t>
@@ -50,15 +120,59 @@
         <w:t>2</w:t>
       </w:r>
     </w:p>
-    <w:p/>
-    <w:p/>
-    <w:p/>
-    <w:p/>
-    <w:p/>
-    <w:p/>
-    <w:p/>
-    <w:p/>
-    <w:p>
+    <w:p>
+      <w:pPr>
+        <w:spacing w:after="0"/>
+        <w:jc w:val="center"/>
+      </w:pPr>
+    </w:p>
+    <w:p>
+      <w:pPr>
+        <w:spacing w:after="0"/>
+        <w:jc w:val="center"/>
+      </w:pPr>
+    </w:p>
+    <w:p>
+      <w:pPr>
+        <w:spacing w:after="0"/>
+        <w:jc w:val="center"/>
+      </w:pPr>
+    </w:p>
+    <w:p>
+      <w:pPr>
+        <w:spacing w:after="0"/>
+        <w:jc w:val="center"/>
+      </w:pPr>
+    </w:p>
+    <w:p>
+      <w:pPr>
+        <w:spacing w:after="0"/>
+        <w:jc w:val="center"/>
+      </w:pPr>
+    </w:p>
+    <w:p>
+      <w:pPr>
+        <w:spacing w:after="0"/>
+        <w:jc w:val="center"/>
+      </w:pPr>
+    </w:p>
+    <w:p>
+      <w:pPr>
+        <w:spacing w:after="0"/>
+        <w:jc w:val="center"/>
+      </w:pPr>
+    </w:p>
+    <w:p>
+      <w:pPr>
+        <w:spacing w:after="0"/>
+        <w:jc w:val="center"/>
+      </w:pPr>
+    </w:p>
+    <w:p>
+      <w:pPr>
+        <w:spacing w:after="0"/>
+        <w:jc w:val="center"/>
+      </w:pPr>
       <w:r>
         <w:t xml:space="preserve">Date Experiment Performed: </w:t>
       </w:r>
@@ -70,6 +184,10 @@
       </w:r>
     </w:p>
     <w:p>
+      <w:pPr>
+        <w:spacing w:after="0"/>
+        <w:jc w:val="center"/>
+      </w:pPr>
       <w:r>
         <w:t xml:space="preserve">Date Report Submitted: </w:t>
       </w:r>
@@ -80,15 +198,46 @@
         <w:t>October 10, 2013</w:t>
       </w:r>
     </w:p>
-    <w:p/>
-    <w:p/>
-    <w:p/>
-    <w:p/>
-    <w:p/>
-    <w:p/>
-    <w:p/>
-    <w:p/>
-    <w:p>
+    <w:p>
+      <w:pPr>
+        <w:spacing w:after="0"/>
+      </w:pPr>
+    </w:p>
+    <w:p>
+      <w:pPr>
+        <w:spacing w:after="0"/>
+      </w:pPr>
+    </w:p>
+    <w:p>
+      <w:pPr>
+        <w:spacing w:after="0"/>
+      </w:pPr>
+    </w:p>
+    <w:p>
+      <w:pPr>
+        <w:spacing w:after="0"/>
+      </w:pPr>
+    </w:p>
+    <w:p>
+      <w:pPr>
+        <w:spacing w:after="0"/>
+      </w:pPr>
+    </w:p>
+    <w:p>
+      <w:pPr>
+        <w:spacing w:after="0"/>
+      </w:pPr>
+    </w:p>
+    <w:p>
+      <w:pPr>
+        <w:spacing w:after="0"/>
+      </w:pPr>
+    </w:p>
+    <w:p>
+      <w:pPr>
+        <w:spacing w:after="0"/>
+        <w:jc w:val="center"/>
+      </w:pPr>
       <w:r>
         <w:t xml:space="preserve">Submitted to: </w:t>
       </w:r>
@@ -99,24 +248,69 @@
         <w:t>Mr. Larry Boyer</w:t>
       </w:r>
     </w:p>
-    <w:p/>
-    <w:p/>
-    <w:p/>
-    <w:p/>
-    <w:p/>
-    <w:p/>
-    <w:p/>
-    <w:p>
+    <w:p>
+      <w:pPr>
+        <w:spacing w:after="0"/>
+        <w:jc w:val="center"/>
+      </w:pPr>
+    </w:p>
+    <w:p>
+      <w:pPr>
+        <w:spacing w:after="0"/>
+        <w:jc w:val="center"/>
+      </w:pPr>
+    </w:p>
+    <w:p>
+      <w:pPr>
+        <w:spacing w:after="0"/>
+        <w:jc w:val="center"/>
+      </w:pPr>
+    </w:p>
+    <w:p>
+      <w:pPr>
+        <w:spacing w:after="0"/>
+        <w:jc w:val="center"/>
+      </w:pPr>
+    </w:p>
+    <w:p>
+      <w:pPr>
+        <w:spacing w:after="0"/>
+        <w:jc w:val="center"/>
+      </w:pPr>
+    </w:p>
+    <w:p>
+      <w:pPr>
+        <w:jc w:val="center"/>
+      </w:pPr>
+    </w:p>
+    <w:p>
+      <w:pPr>
+        <w:jc w:val="center"/>
+      </w:pPr>
+    </w:p>
+    <w:p>
+      <w:pPr>
+        <w:spacing w:after="0"/>
+        <w:jc w:val="center"/>
+      </w:pPr>
       <w:r>
         <w:t>Department of Aerospace and Mechanical Engineering</w:t>
       </w:r>
     </w:p>
     <w:p>
+      <w:pPr>
+        <w:spacing w:after="0"/>
+        <w:jc w:val="center"/>
+      </w:pPr>
       <w:r>
         <w:t>Parks College of Engineering, Aviation, and Technology</w:t>
       </w:r>
     </w:p>
     <w:p>
+      <w:pPr>
+        <w:spacing w:after="0"/>
+        <w:jc w:val="center"/>
+      </w:pPr>
       <w:r>
         <w:t>Saint Louis University</w:t>
       </w:r>
@@ -144,6 +338,12 @@
         <w:p>
           <w:pPr>
             <w:pStyle w:val="TOCHeading"/>
+            <w:numPr>
+              <w:ilvl w:val="0"/>
+              <w:numId w:val="0"/>
+            </w:numPr>
+            <w:ind w:left="360"/>
+            <w:jc w:val="center"/>
           </w:pPr>
           <w:r>
             <w:t>Table of Contents</w:t>
@@ -152,7 +352,12 @@
         <w:p>
           <w:pPr>
             <w:pStyle w:val="TOC1"/>
+            <w:tabs>
+              <w:tab w:val="left" w:pos="440"/>
+              <w:tab w:val="right" w:leader="dot" w:pos="9350"/>
+            </w:tabs>
             <w:rPr>
+              <w:rFonts w:asciiTheme="minorHAnsi" w:eastAsiaTheme="minorEastAsia" w:hAnsiTheme="minorHAnsi" w:cstheme="minorBidi"/>
               <w:noProof/>
             </w:rPr>
           </w:pPr>
@@ -165,7 +370,7 @@
           <w:r>
             <w:fldChar w:fldCharType="separate"/>
           </w:r>
-          <w:hyperlink w:anchor="_Toc369037060" w:history="1">
+          <w:hyperlink w:anchor="_Toc369175379" w:history="1">
             <w:r>
               <w:rPr>
                 <w:rStyle w:val="Hyperlink"/>
@@ -175,6 +380,7 @@
             </w:r>
             <w:r>
               <w:rPr>
+                <w:rFonts w:asciiTheme="minorHAnsi" w:eastAsiaTheme="minorEastAsia" w:hAnsiTheme="minorHAnsi" w:cstheme="minorBidi"/>
                 <w:noProof/>
               </w:rPr>
               <w:tab/>
@@ -205,7 +411,7 @@
                 <w:noProof/>
                 <w:webHidden/>
               </w:rPr>
-              <w:instrText xml:space="preserve"> PAGEREF _Toc369037060 \h </w:instrText>
+              <w:instrText xml:space="preserve"> PAGEREF _Toc369175379 \h </w:instrText>
             </w:r>
             <w:r>
               <w:rPr>
@@ -239,11 +445,16 @@
         <w:p>
           <w:pPr>
             <w:pStyle w:val="TOC1"/>
+            <w:tabs>
+              <w:tab w:val="left" w:pos="440"/>
+              <w:tab w:val="right" w:leader="dot" w:pos="9350"/>
+            </w:tabs>
             <w:rPr>
+              <w:rFonts w:asciiTheme="minorHAnsi" w:eastAsiaTheme="minorEastAsia" w:hAnsiTheme="minorHAnsi" w:cstheme="minorBidi"/>
               <w:noProof/>
             </w:rPr>
           </w:pPr>
-          <w:hyperlink w:anchor="_Toc369037061" w:history="1">
+          <w:hyperlink w:anchor="_Toc369175380" w:history="1">
             <w:r>
               <w:rPr>
                 <w:rStyle w:val="Hyperlink"/>
@@ -253,6 +464,7 @@
             </w:r>
             <w:r>
               <w:rPr>
+                <w:rFonts w:asciiTheme="minorHAnsi" w:eastAsiaTheme="minorEastAsia" w:hAnsiTheme="minorHAnsi" w:cstheme="minorBidi"/>
                 <w:noProof/>
               </w:rPr>
               <w:tab/>
@@ -283,7 +495,7 @@
                 <w:noProof/>
                 <w:webHidden/>
               </w:rPr>
-              <w:instrText xml:space="preserve"> PAGEREF _Toc369037061 \h </w:instrText>
+              <w:instrText xml:space="preserve"> PAGEREF _Toc369175380 \h </w:instrText>
             </w:r>
             <w:r>
               <w:rPr>
@@ -317,11 +529,16 @@
         <w:p>
           <w:pPr>
             <w:pStyle w:val="TOC1"/>
+            <w:tabs>
+              <w:tab w:val="left" w:pos="440"/>
+              <w:tab w:val="right" w:leader="dot" w:pos="9350"/>
+            </w:tabs>
             <w:rPr>
+              <w:rFonts w:asciiTheme="minorHAnsi" w:eastAsiaTheme="minorEastAsia" w:hAnsiTheme="minorHAnsi" w:cstheme="minorBidi"/>
               <w:noProof/>
             </w:rPr>
           </w:pPr>
-          <w:hyperlink w:anchor="_Toc369037062" w:history="1">
+          <w:hyperlink w:anchor="_Toc369175381" w:history="1">
             <w:r>
               <w:rPr>
                 <w:rStyle w:val="Hyperlink"/>
@@ -331,6 +548,7 @@
             </w:r>
             <w:r>
               <w:rPr>
+                <w:rFonts w:asciiTheme="minorHAnsi" w:eastAsiaTheme="minorEastAsia" w:hAnsiTheme="minorHAnsi" w:cstheme="minorBidi"/>
                 <w:noProof/>
               </w:rPr>
               <w:tab/>
@@ -361,7 +579,7 @@
                 <w:noProof/>
                 <w:webHidden/>
               </w:rPr>
-              <w:instrText xml:space="preserve"> PAGEREF _Toc369037062 \h </w:instrText>
+              <w:instrText xml:space="preserve"> PAGEREF _Toc369175381 \h </w:instrText>
             </w:r>
             <w:r>
               <w:rPr>
@@ -393,6 +611,261 @@
           </w:hyperlink>
         </w:p>
         <w:p>
+          <w:pPr>
+            <w:pStyle w:val="TOC1"/>
+            <w:tabs>
+              <w:tab w:val="left" w:pos="440"/>
+              <w:tab w:val="right" w:leader="dot" w:pos="9350"/>
+            </w:tabs>
+            <w:rPr>
+              <w:rFonts w:asciiTheme="minorHAnsi" w:eastAsiaTheme="minorEastAsia" w:hAnsiTheme="minorHAnsi" w:cstheme="minorBidi"/>
+              <w:noProof/>
+            </w:rPr>
+          </w:pPr>
+          <w:hyperlink w:anchor="_Toc369175382" w:history="1">
+            <w:r>
+              <w:rPr>
+                <w:rStyle w:val="Hyperlink"/>
+                <w:noProof/>
+              </w:rPr>
+              <w:t>4.</w:t>
+            </w:r>
+            <w:r>
+              <w:rPr>
+                <w:rFonts w:asciiTheme="minorHAnsi" w:eastAsiaTheme="minorEastAsia" w:hAnsiTheme="minorHAnsi" w:cstheme="minorBidi"/>
+                <w:noProof/>
+              </w:rPr>
+              <w:tab/>
+            </w:r>
+            <w:r>
+              <w:rPr>
+                <w:rStyle w:val="Hyperlink"/>
+                <w:noProof/>
+              </w:rPr>
+              <w:t>Design of Test</w:t>
+            </w:r>
+            <w:r>
+              <w:rPr>
+                <w:noProof/>
+                <w:webHidden/>
+              </w:rPr>
+              <w:tab/>
+            </w:r>
+            <w:r>
+              <w:rPr>
+                <w:noProof/>
+                <w:webHidden/>
+              </w:rPr>
+              <w:fldChar w:fldCharType="begin"/>
+            </w:r>
+            <w:r>
+              <w:rPr>
+                <w:noProof/>
+                <w:webHidden/>
+              </w:rPr>
+              <w:instrText xml:space="preserve"> PAGEREF _Toc369175382 \h </w:instrText>
+            </w:r>
+            <w:r>
+              <w:rPr>
+                <w:noProof/>
+                <w:webHidden/>
+              </w:rPr>
+            </w:r>
+            <w:r>
+              <w:rPr>
+                <w:noProof/>
+                <w:webHidden/>
+              </w:rPr>
+              <w:fldChar w:fldCharType="separate"/>
+            </w:r>
+            <w:r>
+              <w:rPr>
+                <w:noProof/>
+                <w:webHidden/>
+              </w:rPr>
+              <w:t>11</w:t>
+            </w:r>
+            <w:r>
+              <w:rPr>
+                <w:noProof/>
+                <w:webHidden/>
+              </w:rPr>
+              <w:fldChar w:fldCharType="end"/>
+            </w:r>
+          </w:hyperlink>
+        </w:p>
+        <w:p>
+          <w:pPr>
+            <w:pStyle w:val="TOC1"/>
+            <w:tabs>
+              <w:tab w:val="left" w:pos="440"/>
+              <w:tab w:val="right" w:leader="dot" w:pos="9350"/>
+            </w:tabs>
+            <w:rPr>
+              <w:rFonts w:asciiTheme="minorHAnsi" w:eastAsiaTheme="minorEastAsia" w:hAnsiTheme="minorHAnsi" w:cstheme="minorBidi"/>
+              <w:noProof/>
+            </w:rPr>
+          </w:pPr>
+          <w:hyperlink w:anchor="_Toc369175383" w:history="1">
+            <w:r>
+              <w:rPr>
+                <w:rStyle w:val="Hyperlink"/>
+                <w:noProof/>
+              </w:rPr>
+              <w:t>5.</w:t>
+            </w:r>
+            <w:r>
+              <w:rPr>
+                <w:rFonts w:asciiTheme="minorHAnsi" w:eastAsiaTheme="minorEastAsia" w:hAnsiTheme="minorHAnsi" w:cstheme="minorBidi"/>
+                <w:noProof/>
+              </w:rPr>
+              <w:tab/>
+            </w:r>
+            <w:r>
+              <w:rPr>
+                <w:rStyle w:val="Hyperlink"/>
+                <w:noProof/>
+              </w:rPr>
+              <w:t>Test Procedure</w:t>
+            </w:r>
+            <w:r>
+              <w:rPr>
+                <w:noProof/>
+                <w:webHidden/>
+              </w:rPr>
+              <w:tab/>
+            </w:r>
+            <w:r>
+              <w:rPr>
+                <w:noProof/>
+                <w:webHidden/>
+              </w:rPr>
+              <w:fldChar w:fldCharType="begin"/>
+            </w:r>
+            <w:r>
+              <w:rPr>
+                <w:noProof/>
+                <w:webHidden/>
+              </w:rPr>
+              <w:instrText xml:space="preserve"> PAGEREF _Toc369175383 \h </w:instrText>
+            </w:r>
+            <w:r>
+              <w:rPr>
+                <w:noProof/>
+                <w:webHidden/>
+              </w:rPr>
+            </w:r>
+            <w:r>
+              <w:rPr>
+                <w:noProof/>
+                <w:webHidden/>
+              </w:rPr>
+              <w:fldChar w:fldCharType="separate"/>
+            </w:r>
+            <w:r>
+              <w:rPr>
+                <w:noProof/>
+                <w:webHidden/>
+              </w:rPr>
+              <w:t>12</w:t>
+            </w:r>
+            <w:r>
+              <w:rPr>
+                <w:noProof/>
+                <w:webHidden/>
+              </w:rPr>
+              <w:fldChar w:fldCharType="end"/>
+            </w:r>
+          </w:hyperlink>
+        </w:p>
+        <w:p>
+          <w:pPr>
+            <w:pStyle w:val="TOC1"/>
+            <w:tabs>
+              <w:tab w:val="left" w:pos="440"/>
+              <w:tab w:val="right" w:leader="dot" w:pos="9350"/>
+            </w:tabs>
+            <w:rPr>
+              <w:rFonts w:asciiTheme="minorHAnsi" w:eastAsiaTheme="minorEastAsia" w:hAnsiTheme="minorHAnsi" w:cstheme="minorBidi"/>
+              <w:noProof/>
+            </w:rPr>
+          </w:pPr>
+          <w:hyperlink w:anchor="_Toc369175384" w:history="1">
+            <w:r>
+              <w:rPr>
+                <w:rStyle w:val="Hyperlink"/>
+                <w:noProof/>
+              </w:rPr>
+              <w:t>6.</w:t>
+            </w:r>
+            <w:r>
+              <w:rPr>
+                <w:rFonts w:asciiTheme="minorHAnsi" w:eastAsiaTheme="minorEastAsia" w:hAnsiTheme="minorHAnsi" w:cstheme="minorBidi"/>
+                <w:noProof/>
+              </w:rPr>
+              <w:tab/>
+            </w:r>
+            <w:r>
+              <w:rPr>
+                <w:rStyle w:val="Hyperlink"/>
+                <w:noProof/>
+              </w:rPr>
+              <w:t>Test Results</w:t>
+            </w:r>
+            <w:r>
+              <w:rPr>
+                <w:noProof/>
+                <w:webHidden/>
+              </w:rPr>
+              <w:tab/>
+            </w:r>
+            <w:r>
+              <w:rPr>
+                <w:noProof/>
+                <w:webHidden/>
+              </w:rPr>
+              <w:fldChar w:fldCharType="begin"/>
+            </w:r>
+            <w:r>
+              <w:rPr>
+                <w:noProof/>
+                <w:webHidden/>
+              </w:rPr>
+              <w:instrText xml:space="preserve"> PAGEREF _Toc369175384 \h </w:instrText>
+            </w:r>
+            <w:r>
+              <w:rPr>
+                <w:noProof/>
+                <w:webHidden/>
+              </w:rPr>
+            </w:r>
+            <w:r>
+              <w:rPr>
+                <w:noProof/>
+                <w:webHidden/>
+              </w:rPr>
+              <w:fldChar w:fldCharType="separate"/>
+            </w:r>
+            <w:r>
+              <w:rPr>
+                <w:noProof/>
+                <w:webHidden/>
+              </w:rPr>
+              <w:t>12</w:t>
+            </w:r>
+            <w:r>
+              <w:rPr>
+                <w:noProof/>
+                <w:webHidden/>
+              </w:rPr>
+              <w:fldChar w:fldCharType="end"/>
+            </w:r>
+          </w:hyperlink>
+        </w:p>
+        <w:p>
+          <w:pPr>
+            <w:jc w:val="right"/>
+          </w:pPr>
           <w:r>
             <w:fldChar w:fldCharType="end"/>
           </w:r>
@@ -408,7 +881,7 @@
       <w:pPr>
         <w:pStyle w:val="Heading1"/>
       </w:pPr>
-      <w:bookmarkStart w:id="0" w:name="_Toc369037060"/>
+      <w:bookmarkStart w:id="0" w:name="_Toc369175379"/>
       <w:r>
         <w:lastRenderedPageBreak/>
         <w:t>Summary</w:t>
@@ -425,7 +898,7 @@
       <w:pPr>
         <w:pStyle w:val="Heading1"/>
       </w:pPr>
-      <w:bookmarkStart w:id="1" w:name="_Toc369037061"/>
+      <w:bookmarkStart w:id="1" w:name="_Toc369175380"/>
       <w:r>
         <w:lastRenderedPageBreak/>
         <w:t>Nomenclature</w:t>
@@ -1537,11 +2010,6 @@
       <w:r>
         <w:tab/>
         <w:t>Center of Gravity</w:t>
-      </w:r>
-    </w:p>
-    <w:p>
-      <w:r>
-        <w:t>Nomenclature (Cont)</w:t>
       </w:r>
     </w:p>
     <w:p>
@@ -1909,7 +2377,7 @@
       <w:pPr>
         <w:pStyle w:val="Heading1"/>
       </w:pPr>
-      <w:bookmarkStart w:id="2" w:name="_Toc369037062"/>
+      <w:bookmarkStart w:id="2" w:name="_Toc369175381"/>
       <w:r>
         <w:lastRenderedPageBreak/>
         <w:t>Introduction</w:t>
@@ -1945,6 +2413,9 @@
       </w:r>
     </w:p>
     <w:p>
+      <w:pPr>
+        <w:jc w:val="center"/>
+      </w:pPr>
       <w:r>
         <w:rPr>
           <w:noProof/>
@@ -1999,12 +2470,24 @@
       </w:r>
     </w:p>
     <w:p>
+      <w:pPr>
+        <w:jc w:val="center"/>
+        <w:rPr>
+          <w:b/>
+        </w:rPr>
+      </w:pPr>
       <w:proofErr w:type="gramStart"/>
       <w:r>
+        <w:rPr>
+          <w:b/>
+        </w:rPr>
         <w:t>Figure 3-1.</w:t>
       </w:r>
       <w:proofErr w:type="gramEnd"/>
       <w:r>
+        <w:rPr>
+          <w:b/>
+        </w:rPr>
         <w:t xml:space="preserve"> Six-Component-Pyramidal Wind Tunnel Balance Drawing</w:t>
       </w:r>
       <w:r>
@@ -2026,6 +2509,7 @@
     </w:p>
     <w:p>
       <w:pPr>
+        <w:jc w:val="center"/>
         <w:rPr>
           <w:rFonts w:eastAsiaTheme="minorEastAsia"/>
         </w:rPr>
@@ -2152,6 +2636,7 @@
     </w:p>
     <w:p>
       <w:pPr>
+        <w:jc w:val="center"/>
         <w:rPr>
           <w:rFonts w:eastAsiaTheme="minorEastAsia"/>
         </w:rPr>
@@ -2277,6 +2762,9 @@
       </w:r>
     </w:p>
     <w:p>
+      <w:pPr>
+        <w:jc w:val="right"/>
+      </w:pPr>
       <w:r>
         <w:t>(1</w:t>
       </w:r>
@@ -2363,6 +2851,9 @@
       </w:r>
     </w:p>
     <w:p>
+      <w:pPr>
+        <w:jc w:val="center"/>
+      </w:pPr>
       <m:oMath>
         <m:sSub>
           <m:sSubPr>
@@ -2543,10 +3034,16 @@
         </m:f>
       </m:oMath>
       <w:r>
+        <w:rPr>
+          <w:rFonts w:eastAsiaTheme="minorEastAsia"/>
+        </w:rPr>
         <w:t xml:space="preserve"> </w:t>
       </w:r>
     </w:p>
     <w:p>
+      <w:pPr>
+        <w:jc w:val="right"/>
+      </w:pPr>
       <w:r>
         <w:t>(3)</w:t>
       </w:r>
@@ -2640,6 +3137,9 @@
       </w:r>
     </w:p>
     <w:p>
+      <w:pPr>
+        <w:jc w:val="center"/>
+      </w:pPr>
       <m:oMath>
         <m:sSub>
           <m:sSubPr>
@@ -2714,10 +3214,16 @@
         </m:f>
       </m:oMath>
       <w:r>
+        <w:rPr>
+          <w:rFonts w:eastAsiaTheme="minorEastAsia"/>
+        </w:rPr>
         <w:t xml:space="preserve"> </w:t>
       </w:r>
     </w:p>
     <w:p>
+      <w:pPr>
+        <w:jc w:val="right"/>
+      </w:pPr>
       <w:r>
         <w:t>(4</w:t>
       </w:r>
@@ -2983,6 +3489,9 @@
       </w:r>
     </w:p>
     <w:p>
+      <w:pPr>
+        <w:jc w:val="center"/>
+      </w:pPr>
       <m:oMath>
         <m:sSub>
           <m:sSubPr>
@@ -3119,10 +3628,16 @@
         </m:sSub>
       </m:oMath>
       <w:r>
+        <w:rPr>
+          <w:rFonts w:eastAsiaTheme="minorEastAsia"/>
+        </w:rPr>
         <w:t xml:space="preserve"> </w:t>
       </w:r>
     </w:p>
     <w:p>
+      <w:pPr>
+        <w:jc w:val="right"/>
+      </w:pPr>
       <w:r>
         <w:t>(6)</w:t>
       </w:r>
@@ -3216,6 +3731,9 @@
       </w:r>
     </w:p>
     <w:p>
+      <w:pPr>
+        <w:jc w:val="center"/>
+      </w:pPr>
       <m:oMath>
         <m:sSub>
           <m:sSubPr>
@@ -3321,10 +3839,16 @@
         </m:f>
       </m:oMath>
       <w:r>
+        <w:rPr>
+          <w:rFonts w:eastAsiaTheme="minorEastAsia"/>
+        </w:rPr>
         <w:t xml:space="preserve"> </w:t>
       </w:r>
     </w:p>
     <w:p>
+      <w:pPr>
+        <w:jc w:val="right"/>
+      </w:pPr>
       <w:r>
         <w:t>(7)</w:t>
       </w:r>
@@ -3342,6 +3866,9 @@
       </w:r>
     </w:p>
     <w:p>
+      <w:pPr>
+        <w:jc w:val="center"/>
+      </w:pPr>
       <m:oMath>
         <m:sSub>
           <m:sSubPr>
@@ -3456,13 +3983,23 @@
             </m:r>
           </m:sup>
         </m:sSup>
+        <m:r>
+          <w:rPr>
+            <w:rFonts w:ascii="Cambria Math" w:hAnsi="Cambria Math"/>
+          </w:rPr>
+          <m:t xml:space="preserve"> </m:t>
+        </m:r>
       </m:oMath>
       <w:r>
+        <w:rPr>
+          <w:rFonts w:eastAsiaTheme="minorEastAsia"/>
+        </w:rPr>
         <w:t xml:space="preserve"> </w:t>
       </w:r>
     </w:p>
     <w:p>
       <w:pPr>
+        <w:jc w:val="right"/>
         <w:rPr>
           <w:vertAlign w:val="subscript"/>
         </w:rPr>
@@ -3480,6 +4017,9 @@
       </w:r>
     </w:p>
     <w:p>
+      <w:pPr>
+        <w:jc w:val="center"/>
+      </w:pPr>
       <m:oMath>
         <m:r>
           <m:rPr>
@@ -3720,10 +4260,16 @@
         </m:sSub>
       </m:oMath>
       <w:r>
+        <w:rPr>
+          <w:rFonts w:eastAsiaTheme="minorEastAsia"/>
+        </w:rPr>
         <w:t xml:space="preserve"> </w:t>
       </w:r>
     </w:p>
     <w:p>
+      <w:pPr>
+        <w:jc w:val="right"/>
+      </w:pPr>
       <w:r>
         <w:t>(9)</w:t>
       </w:r>
@@ -3857,6 +4403,9 @@
       </w:r>
     </w:p>
     <w:p>
+      <w:pPr>
+        <w:jc w:val="center"/>
+      </w:pPr>
       <w:r>
         <w:rPr>
           <w:noProof/>
@@ -3911,31 +4460,53 @@
       </w:r>
     </w:p>
     <w:p>
+      <w:pPr>
+        <w:jc w:val="center"/>
+        <w:rPr>
+          <w:b/>
+        </w:rPr>
+      </w:pPr>
       <w:proofErr w:type="gramStart"/>
       <w:r>
+        <w:rPr>
+          <w:b/>
+        </w:rPr>
         <w:t>Figure 3-3.</w:t>
       </w:r>
       <w:proofErr w:type="gramEnd"/>
       <w:r>
+        <w:rPr>
+          <w:b/>
+        </w:rPr>
         <w:t xml:space="preserve"> </w:t>
       </w:r>
       <w:proofErr w:type="spellStart"/>
       <w:proofErr w:type="gramStart"/>
       <w:r>
+        <w:rPr>
+          <w:b/>
+        </w:rPr>
         <w:t>b</w:t>
       </w:r>
       <w:r>
         <w:rPr>
+          <w:b/>
           <w:vertAlign w:val="subscript"/>
         </w:rPr>
         <w:t>v</w:t>
       </w:r>
       <w:proofErr w:type="spellEnd"/>
       <w:r>
+        <w:rPr>
+          <w:b/>
+        </w:rPr>
         <w:t>/b</w:t>
       </w:r>
       <w:proofErr w:type="gramEnd"/>
       <w:r>
+        <w:rPr>
+          <w:b/>
+        </w:rPr>
         <w:t xml:space="preserve"> Calculation Chart</w:t>
       </w:r>
     </w:p>
@@ -4148,22 +4719,36 @@
             </w:tcBorders>
           </w:tcPr>
           <w:p>
-            <w:r>
+            <w:pPr>
+              <w:jc w:val="center"/>
+              <w:rPr>
+                <w:b/>
+              </w:rPr>
+            </w:pPr>
+            <w:r>
+              <w:rPr>
+                <w:b/>
+              </w:rPr>
               <w:t xml:space="preserve">Figure 3-4. δ and </w:t>
             </w:r>
             <w:r>
               <w:rPr>
                 <w:rFonts w:ascii="Calibri" w:hAnsi="Calibri"/>
+                <w:b/>
               </w:rPr>
               <w:t>τ</w:t>
             </w:r>
             <w:r>
               <w:rPr>
+                <w:b/>
                 <w:vertAlign w:val="subscript"/>
               </w:rPr>
               <w:t>2</w:t>
             </w:r>
             <w:r>
+              <w:rPr>
+                <w:b/>
+              </w:rPr>
               <w:t xml:space="preserve"> Calculation Charts</w:t>
             </w:r>
           </w:p>
@@ -4198,6 +4783,9 @@
       </w:r>
     </w:p>
     <w:p>
+      <w:pPr>
+        <w:jc w:val="center"/>
+      </w:pPr>
       <m:oMath>
         <m:r>
           <m:rPr>
@@ -4356,10 +4944,16 @@
         </m:d>
       </m:oMath>
       <w:r>
+        <w:rPr>
+          <w:rFonts w:eastAsiaTheme="minorEastAsia"/>
+        </w:rPr>
         <w:t xml:space="preserve"> </w:t>
       </w:r>
     </w:p>
     <w:p>
+      <w:pPr>
+        <w:jc w:val="right"/>
+      </w:pPr>
       <w:r>
         <w:t>(10)</w:t>
       </w:r>
@@ -4454,6 +5048,7 @@
     </w:p>
     <w:p>
       <w:pPr>
+        <w:jc w:val="center"/>
         <w:rPr>
           <w:rFonts w:eastAsiaTheme="minorEastAsia"/>
         </w:rPr>
@@ -4803,12 +5398,16 @@
       </w:r>
     </w:p>
     <w:p>
+      <w:pPr>
+        <w:jc w:val="right"/>
+      </w:pPr>
       <w:r>
         <w:t>(11)</w:t>
       </w:r>
     </w:p>
     <w:p>
       <w:pPr>
+        <w:jc w:val="center"/>
         <w:rPr>
           <w:rFonts w:eastAsiaTheme="minorEastAsia"/>
         </w:rPr>
@@ -4986,6 +5585,9 @@
       </w:r>
     </w:p>
     <w:p>
+      <w:pPr>
+        <w:jc w:val="right"/>
+      </w:pPr>
       <w:r>
         <w:t>(12)</w:t>
       </w:r>
@@ -5092,6 +5694,9 @@
       <w:proofErr w:type="gramEnd"/>
     </w:p>
     <w:p>
+      <w:pPr>
+        <w:jc w:val="center"/>
+      </w:pPr>
       <m:oMath>
         <m:bar>
           <m:barPr>
@@ -5262,10 +5867,16 @@
         </m:f>
       </m:oMath>
       <w:r>
+        <w:rPr>
+          <w:rFonts w:eastAsiaTheme="minorEastAsia"/>
+        </w:rPr>
         <w:t xml:space="preserve"> </w:t>
       </w:r>
     </w:p>
     <w:p>
+      <w:pPr>
+        <w:jc w:val="right"/>
+      </w:pPr>
       <w:r>
         <w:t>(13)</w:t>
       </w:r>
@@ -5302,16 +5913,15 @@
       <w:pPr>
         <w:pStyle w:val="Heading1"/>
       </w:pPr>
+      <w:bookmarkStart w:id="3" w:name="_Toc369175382"/>
       <w:r>
         <w:t>Design of Test</w:t>
       </w:r>
-    </w:p>
-    <w:p>
-      <w:r>
-        <w:t xml:space="preserve">The main testing item used throughout this particular experiment is the Parks College Low Speed Wind Tunnel, as shown in Figure 4-1 below. This tunnel is capable of achieving freestream speeds between 0 and 150 mph and is of the open circuit tunnel type, meaning that air is freely returned from the end of the tunnel to the beginning through the space of Oliver Hall itself, as opposed to any sort of constructed </w:t>
-      </w:r>
-      <w:r>
-        <w:t xml:space="preserve">recirculation system. </w:t>
+      <w:bookmarkEnd w:id="3"/>
+    </w:p>
+    <w:p>
+      <w:r>
+        <w:t xml:space="preserve">The main testing item used throughout this particular experiment is the Parks College Low Speed Wind Tunnel, as shown in Figure 4-1 below. This tunnel is capable of achieving freestream speeds between 0 and 150 mph and is of the open circuit tunnel type, meaning that air is freely returned from the end of the tunnel to the beginning through the space of Oliver Hall itself, as opposed to any sort of constructed recirculation system. </w:t>
       </w:r>
     </w:p>
     <w:p>
@@ -5354,8 +5964,8 @@
         </w:rPr>
         <w:drawing>
           <wp:inline distT="0" distB="0" distL="0" distR="0" wp14:anchorId="4D5EE516" wp14:editId="4C876285">
-            <wp:extent cx="3499293" cy="4227717"/>
-            <wp:effectExtent l="361950" t="0" r="349250" b="0"/>
+            <wp:extent cx="3349971" cy="4047311"/>
+            <wp:effectExtent l="342900" t="0" r="327025" b="0"/>
             <wp:docPr id="5" name="Picture 5"/>
             <wp:cNvGraphicFramePr>
               <a:graphicFrameLocks xmlns:a="http://schemas.openxmlformats.org/drawingml/2006/main" noChangeAspect="1"/>
@@ -5376,7 +5986,7 @@
                   <pic:spPr>
                     <a:xfrm rot="5400000">
                       <a:off x="0" y="0"/>
-                      <a:ext cx="3499293" cy="4227717"/>
+                      <a:ext cx="3368370" cy="4069540"/>
                     </a:xfrm>
                     <a:prstGeom prst="rect">
                       <a:avLst/>
@@ -5410,9 +6020,11 @@
       <w:r>
         <w:t xml:space="preserve"> </w:t>
       </w:r>
+      <w:bookmarkStart w:id="4" w:name="_Toc369175383"/>
       <w:r>
         <w:t>Test Procedure</w:t>
       </w:r>
+      <w:bookmarkEnd w:id="4"/>
     </w:p>
     <w:p>
       <w:r>
@@ -5599,13 +6211,1177 @@
       <w:pPr>
         <w:pStyle w:val="Heading1"/>
       </w:pPr>
+      <w:bookmarkStart w:id="5" w:name="_Toc369175384"/>
       <w:r>
         <w:t>Test Results</w:t>
       </w:r>
-    </w:p>
-    <w:p>
-      <w:bookmarkStart w:id="3" w:name="_GoBack"/>
-      <w:bookmarkEnd w:id="3"/>
+      <w:bookmarkEnd w:id="5"/>
+    </w:p>
+    <w:p>
+      <w:pPr>
+        <w:jc w:val="both"/>
+      </w:pPr>
+      <w:r>
+        <w:t xml:space="preserve">Before any data was collected from experimentation, the geometry of the model aircraft being used was recorded and the sizing characteristics of the tunnel balance struts and the wind tunnel test section were found. Each of these values </w:t>
+      </w:r>
+      <w:proofErr w:type="gramStart"/>
+      <w:r>
+        <w:t>are</w:t>
+      </w:r>
+      <w:proofErr w:type="gramEnd"/>
+      <w:r>
+        <w:t xml:space="preserve"> recorded in Tables 6-1 through 6-3 below. </w:t>
+      </w:r>
+    </w:p>
+    <w:p>
+      <w:pPr>
+        <w:spacing w:after="0"/>
+        <w:jc w:val="center"/>
+        <w:rPr>
+          <w:b/>
+        </w:rPr>
+      </w:pPr>
+      <w:proofErr w:type="gramStart"/>
+      <w:r>
+        <w:rPr>
+          <w:b/>
+        </w:rPr>
+        <w:t>Table 6-1.</w:t>
+      </w:r>
+      <w:proofErr w:type="gramEnd"/>
+      <w:r>
+        <w:rPr>
+          <w:b/>
+        </w:rPr>
+        <w:t xml:space="preserve"> Tunnel Balance Strut Geometry</w:t>
+      </w:r>
+    </w:p>
+    <w:tbl>
+      <w:tblPr>
+        <w:tblW w:w="4860" w:type="dxa"/>
+        <w:tblInd w:w="2358" w:type="dxa"/>
+        <w:tblBorders>
+          <w:top w:val="single" w:sz="4" w:space="0" w:color="auto"/>
+          <w:left w:val="single" w:sz="4" w:space="0" w:color="auto"/>
+          <w:bottom w:val="single" w:sz="4" w:space="0" w:color="auto"/>
+          <w:right w:val="single" w:sz="4" w:space="0" w:color="auto"/>
+          <w:insideH w:val="single" w:sz="4" w:space="0" w:color="auto"/>
+          <w:insideV w:val="single" w:sz="4" w:space="0" w:color="auto"/>
+        </w:tblBorders>
+        <w:tblLook w:val="04A0" w:firstRow="1" w:lastRow="0" w:firstColumn="1" w:lastColumn="0" w:noHBand="0" w:noVBand="1"/>
+      </w:tblPr>
+      <w:tblGrid>
+        <w:gridCol w:w="2790"/>
+        <w:gridCol w:w="2070"/>
+      </w:tblGrid>
+      <w:tr>
+        <w:trPr>
+          <w:trHeight w:val="300"/>
+        </w:trPr>
+        <w:tc>
+          <w:tcPr>
+            <w:tcW w:w="4860" w:type="dxa"/>
+            <w:gridSpan w:val="2"/>
+            <w:shd w:val="clear" w:color="000000" w:fill="16365C"/>
+            <w:noWrap/>
+            <w:vAlign w:val="bottom"/>
+            <w:hideMark/>
+          </w:tcPr>
+          <w:p>
+            <w:pPr>
+              <w:spacing w:after="0" w:line="240" w:lineRule="auto"/>
+              <w:jc w:val="center"/>
+              <w:rPr>
+                <w:rFonts w:eastAsia="Times New Roman"/>
+                <w:b/>
+                <w:bCs/>
+                <w:color w:val="FFFFFF"/>
+              </w:rPr>
+            </w:pPr>
+            <w:r>
+              <w:rPr>
+                <w:rFonts w:eastAsia="Times New Roman"/>
+                <w:b/>
+                <w:bCs/>
+                <w:color w:val="FFFFFF"/>
+              </w:rPr>
+              <w:t>Strut Characteristics</w:t>
+            </w:r>
+          </w:p>
+        </w:tc>
+      </w:tr>
+      <w:tr>
+        <w:trPr>
+          <w:trHeight w:val="300"/>
+        </w:trPr>
+        <w:tc>
+          <w:tcPr>
+            <w:tcW w:w="2790" w:type="dxa"/>
+            <w:shd w:val="clear" w:color="auto" w:fill="auto"/>
+            <w:noWrap/>
+            <w:vAlign w:val="bottom"/>
+            <w:hideMark/>
+          </w:tcPr>
+          <w:p>
+            <w:pPr>
+              <w:spacing w:after="0" w:line="240" w:lineRule="auto"/>
+              <w:rPr>
+                <w:rFonts w:eastAsia="Times New Roman"/>
+                <w:color w:val="000000"/>
+              </w:rPr>
+            </w:pPr>
+            <w:r>
+              <w:rPr>
+                <w:rFonts w:eastAsia="Times New Roman"/>
+                <w:color w:val="000000"/>
+              </w:rPr>
+              <w:t>Wing Strut Thickness (in)</w:t>
+            </w:r>
+          </w:p>
+        </w:tc>
+        <w:tc>
+          <w:tcPr>
+            <w:tcW w:w="2070" w:type="dxa"/>
+            <w:shd w:val="clear" w:color="auto" w:fill="auto"/>
+            <w:noWrap/>
+            <w:vAlign w:val="bottom"/>
+            <w:hideMark/>
+          </w:tcPr>
+          <w:p>
+            <w:pPr>
+              <w:spacing w:after="0" w:line="240" w:lineRule="auto"/>
+              <w:jc w:val="right"/>
+              <w:rPr>
+                <w:rFonts w:eastAsia="Times New Roman"/>
+                <w:color w:val="000000"/>
+              </w:rPr>
+            </w:pPr>
+            <w:bookmarkStart w:id="6" w:name="RANGE!G26"/>
+            <w:r>
+              <w:rPr>
+                <w:rFonts w:eastAsia="Times New Roman"/>
+                <w:color w:val="000000"/>
+              </w:rPr>
+              <w:t>0.38</w:t>
+            </w:r>
+            <w:bookmarkEnd w:id="6"/>
+          </w:p>
+        </w:tc>
+      </w:tr>
+      <w:tr>
+        <w:trPr>
+          <w:trHeight w:val="300"/>
+        </w:trPr>
+        <w:tc>
+          <w:tcPr>
+            <w:tcW w:w="2790" w:type="dxa"/>
+            <w:shd w:val="clear" w:color="auto" w:fill="auto"/>
+            <w:noWrap/>
+            <w:vAlign w:val="bottom"/>
+            <w:hideMark/>
+          </w:tcPr>
+          <w:p>
+            <w:pPr>
+              <w:spacing w:after="0" w:line="240" w:lineRule="auto"/>
+              <w:rPr>
+                <w:rFonts w:eastAsia="Times New Roman"/>
+                <w:color w:val="000000"/>
+              </w:rPr>
+            </w:pPr>
+            <w:r>
+              <w:rPr>
+                <w:rFonts w:eastAsia="Times New Roman"/>
+                <w:color w:val="000000"/>
+              </w:rPr>
+              <w:t>Wing Strut Height (in)</w:t>
+            </w:r>
+          </w:p>
+        </w:tc>
+        <w:tc>
+          <w:tcPr>
+            <w:tcW w:w="2070" w:type="dxa"/>
+            <w:shd w:val="clear" w:color="auto" w:fill="auto"/>
+            <w:noWrap/>
+            <w:vAlign w:val="bottom"/>
+            <w:hideMark/>
+          </w:tcPr>
+          <w:p>
+            <w:pPr>
+              <w:spacing w:after="0" w:line="240" w:lineRule="auto"/>
+              <w:jc w:val="right"/>
+              <w:rPr>
+                <w:rFonts w:eastAsia="Times New Roman"/>
+                <w:color w:val="000000"/>
+              </w:rPr>
+            </w:pPr>
+            <w:bookmarkStart w:id="7" w:name="RANGE!G27"/>
+            <w:r>
+              <w:rPr>
+                <w:rFonts w:eastAsia="Times New Roman"/>
+                <w:color w:val="000000"/>
+              </w:rPr>
+              <w:t>12.375</w:t>
+            </w:r>
+            <w:bookmarkEnd w:id="7"/>
+          </w:p>
+        </w:tc>
+      </w:tr>
+      <w:tr>
+        <w:trPr>
+          <w:trHeight w:val="300"/>
+        </w:trPr>
+        <w:tc>
+          <w:tcPr>
+            <w:tcW w:w="2790" w:type="dxa"/>
+            <w:shd w:val="clear" w:color="auto" w:fill="auto"/>
+            <w:noWrap/>
+            <w:vAlign w:val="bottom"/>
+            <w:hideMark/>
+          </w:tcPr>
+          <w:p>
+            <w:pPr>
+              <w:spacing w:after="0" w:line="240" w:lineRule="auto"/>
+              <w:rPr>
+                <w:rFonts w:eastAsia="Times New Roman"/>
+                <w:color w:val="000000"/>
+              </w:rPr>
+            </w:pPr>
+            <w:r>
+              <w:rPr>
+                <w:rFonts w:eastAsia="Times New Roman"/>
+                <w:color w:val="000000"/>
+              </w:rPr>
+              <w:t>Tail Strut Thickness (in)</w:t>
+            </w:r>
+          </w:p>
+        </w:tc>
+        <w:tc>
+          <w:tcPr>
+            <w:tcW w:w="2070" w:type="dxa"/>
+            <w:shd w:val="clear" w:color="auto" w:fill="auto"/>
+            <w:noWrap/>
+            <w:vAlign w:val="bottom"/>
+            <w:hideMark/>
+          </w:tcPr>
+          <w:p>
+            <w:pPr>
+              <w:spacing w:after="0" w:line="240" w:lineRule="auto"/>
+              <w:jc w:val="right"/>
+              <w:rPr>
+                <w:rFonts w:eastAsia="Times New Roman"/>
+                <w:color w:val="000000"/>
+              </w:rPr>
+            </w:pPr>
+            <w:bookmarkStart w:id="8" w:name="RANGE!G28"/>
+            <w:r>
+              <w:rPr>
+                <w:rFonts w:eastAsia="Times New Roman"/>
+                <w:color w:val="000000"/>
+              </w:rPr>
+              <w:t>0.136</w:t>
+            </w:r>
+            <w:bookmarkEnd w:id="8"/>
+          </w:p>
+        </w:tc>
+      </w:tr>
+      <w:tr>
+        <w:trPr>
+          <w:trHeight w:val="300"/>
+        </w:trPr>
+        <w:tc>
+          <w:tcPr>
+            <w:tcW w:w="2790" w:type="dxa"/>
+            <w:shd w:val="clear" w:color="auto" w:fill="auto"/>
+            <w:noWrap/>
+            <w:vAlign w:val="bottom"/>
+            <w:hideMark/>
+          </w:tcPr>
+          <w:p>
+            <w:pPr>
+              <w:spacing w:after="0" w:line="240" w:lineRule="auto"/>
+              <w:rPr>
+                <w:rFonts w:eastAsia="Times New Roman"/>
+                <w:color w:val="000000"/>
+              </w:rPr>
+            </w:pPr>
+            <w:r>
+              <w:rPr>
+                <w:rFonts w:eastAsia="Times New Roman"/>
+                <w:color w:val="000000"/>
+              </w:rPr>
+              <w:t>Tail Strut Height (in)</w:t>
+            </w:r>
+          </w:p>
+        </w:tc>
+        <w:tc>
+          <w:tcPr>
+            <w:tcW w:w="2070" w:type="dxa"/>
+            <w:shd w:val="clear" w:color="auto" w:fill="auto"/>
+            <w:noWrap/>
+            <w:vAlign w:val="bottom"/>
+            <w:hideMark/>
+          </w:tcPr>
+          <w:p>
+            <w:pPr>
+              <w:spacing w:after="0" w:line="240" w:lineRule="auto"/>
+              <w:jc w:val="right"/>
+              <w:rPr>
+                <w:rFonts w:eastAsia="Times New Roman"/>
+                <w:color w:val="000000"/>
+              </w:rPr>
+            </w:pPr>
+            <w:bookmarkStart w:id="9" w:name="RANGE!G29"/>
+            <w:r>
+              <w:rPr>
+                <w:rFonts w:eastAsia="Times New Roman"/>
+                <w:color w:val="000000"/>
+              </w:rPr>
+              <w:t>12.125</w:t>
+            </w:r>
+            <w:bookmarkEnd w:id="9"/>
+          </w:p>
+        </w:tc>
+      </w:tr>
+      <w:tr>
+        <w:trPr>
+          <w:trHeight w:val="300"/>
+        </w:trPr>
+        <w:tc>
+          <w:tcPr>
+            <w:tcW w:w="2790" w:type="dxa"/>
+            <w:shd w:val="clear" w:color="auto" w:fill="auto"/>
+            <w:noWrap/>
+            <w:vAlign w:val="bottom"/>
+            <w:hideMark/>
+          </w:tcPr>
+          <w:p>
+            <w:pPr>
+              <w:spacing w:after="0" w:line="240" w:lineRule="auto"/>
+              <w:rPr>
+                <w:rFonts w:eastAsia="Times New Roman"/>
+                <w:color w:val="000000"/>
+              </w:rPr>
+            </w:pPr>
+            <w:r>
+              <w:rPr>
+                <w:rFonts w:eastAsia="Times New Roman"/>
+                <w:color w:val="000000"/>
+              </w:rPr>
+              <w:t>Frontal Area (in^2)</w:t>
+            </w:r>
+          </w:p>
+        </w:tc>
+        <w:tc>
+          <w:tcPr>
+            <w:tcW w:w="2070" w:type="dxa"/>
+            <w:shd w:val="clear" w:color="auto" w:fill="auto"/>
+            <w:noWrap/>
+            <w:vAlign w:val="bottom"/>
+            <w:hideMark/>
+          </w:tcPr>
+          <w:p>
+            <w:pPr>
+              <w:spacing w:after="0" w:line="240" w:lineRule="auto"/>
+              <w:jc w:val="right"/>
+              <w:rPr>
+                <w:rFonts w:eastAsia="Times New Roman"/>
+                <w:color w:val="000000"/>
+              </w:rPr>
+            </w:pPr>
+            <w:bookmarkStart w:id="10" w:name="RANGE!G30"/>
+            <w:r>
+              <w:rPr>
+                <w:rFonts w:eastAsia="Times New Roman"/>
+                <w:color w:val="000000"/>
+              </w:rPr>
+              <w:t>11.054</w:t>
+            </w:r>
+            <w:bookmarkEnd w:id="10"/>
+          </w:p>
+        </w:tc>
+      </w:tr>
+    </w:tbl>
+    <w:p>
+      <w:pPr>
+        <w:jc w:val="center"/>
+        <w:rPr>
+          <w:b/>
+        </w:rPr>
+      </w:pPr>
+    </w:p>
+    <w:p>
+      <w:pPr>
+        <w:jc w:val="center"/>
+        <w:rPr>
+          <w:b/>
+        </w:rPr>
+      </w:pPr>
+    </w:p>
+    <w:p>
+      <w:pPr>
+        <w:jc w:val="center"/>
+        <w:rPr>
+          <w:b/>
+        </w:rPr>
+      </w:pPr>
+    </w:p>
+    <w:p>
+      <w:pPr>
+        <w:spacing w:after="0"/>
+        <w:jc w:val="center"/>
+        <w:rPr>
+          <w:b/>
+        </w:rPr>
+      </w:pPr>
+      <w:proofErr w:type="gramStart"/>
+      <w:r>
+        <w:rPr>
+          <w:b/>
+        </w:rPr>
+        <w:lastRenderedPageBreak/>
+        <w:t>Table 6-2.</w:t>
+      </w:r>
+      <w:proofErr w:type="gramEnd"/>
+      <w:r>
+        <w:rPr>
+          <w:b/>
+        </w:rPr>
+        <w:t xml:space="preserve"> Airplane Geometry</w:t>
+      </w:r>
+    </w:p>
+    <w:tbl>
+      <w:tblPr>
+        <w:tblW w:w="6660" w:type="dxa"/>
+        <w:tblInd w:w="1548" w:type="dxa"/>
+        <w:tblBorders>
+          <w:top w:val="single" w:sz="4" w:space="0" w:color="auto"/>
+          <w:left w:val="single" w:sz="4" w:space="0" w:color="auto"/>
+          <w:bottom w:val="single" w:sz="4" w:space="0" w:color="auto"/>
+          <w:right w:val="single" w:sz="4" w:space="0" w:color="auto"/>
+          <w:insideH w:val="single" w:sz="4" w:space="0" w:color="auto"/>
+          <w:insideV w:val="single" w:sz="4" w:space="0" w:color="auto"/>
+        </w:tblBorders>
+        <w:tblLook w:val="04A0" w:firstRow="1" w:lastRow="0" w:firstColumn="1" w:lastColumn="0" w:noHBand="0" w:noVBand="1"/>
+      </w:tblPr>
+      <w:tblGrid>
+        <w:gridCol w:w="3420"/>
+        <w:gridCol w:w="3240"/>
+      </w:tblGrid>
+      <w:tr>
+        <w:trPr>
+          <w:trHeight w:val="300"/>
+        </w:trPr>
+        <w:tc>
+          <w:tcPr>
+            <w:tcW w:w="6660" w:type="dxa"/>
+            <w:gridSpan w:val="2"/>
+            <w:shd w:val="clear" w:color="000000" w:fill="16365C"/>
+            <w:noWrap/>
+            <w:vAlign w:val="bottom"/>
+            <w:hideMark/>
+          </w:tcPr>
+          <w:p>
+            <w:pPr>
+              <w:spacing w:after="0" w:line="240" w:lineRule="auto"/>
+              <w:jc w:val="center"/>
+              <w:rPr>
+                <w:rFonts w:eastAsia="Times New Roman"/>
+                <w:b/>
+                <w:bCs/>
+                <w:color w:val="FFFFFF"/>
+              </w:rPr>
+            </w:pPr>
+            <w:r>
+              <w:rPr>
+                <w:rFonts w:eastAsia="Times New Roman"/>
+                <w:b/>
+                <w:bCs/>
+                <w:color w:val="FFFFFF"/>
+              </w:rPr>
+              <w:t>Airplane</w:t>
+            </w:r>
+            <w:r>
+              <w:rPr>
+                <w:rFonts w:eastAsia="Times New Roman"/>
+                <w:b/>
+                <w:bCs/>
+                <w:color w:val="FFFFFF"/>
+              </w:rPr>
+              <w:t xml:space="preserve"> Characteristics</w:t>
+            </w:r>
+          </w:p>
+        </w:tc>
+      </w:tr>
+      <w:tr>
+        <w:trPr>
+          <w:trHeight w:val="300"/>
+        </w:trPr>
+        <w:tc>
+          <w:tcPr>
+            <w:tcW w:w="3420" w:type="dxa"/>
+            <w:shd w:val="clear" w:color="auto" w:fill="auto"/>
+            <w:noWrap/>
+            <w:vAlign w:val="bottom"/>
+            <w:hideMark/>
+          </w:tcPr>
+          <w:p>
+            <w:pPr>
+              <w:spacing w:after="0" w:line="240" w:lineRule="auto"/>
+              <w:rPr>
+                <w:rFonts w:eastAsia="Times New Roman"/>
+                <w:color w:val="000000"/>
+              </w:rPr>
+            </w:pPr>
+            <w:r>
+              <w:rPr>
+                <w:rFonts w:eastAsia="Times New Roman"/>
+                <w:color w:val="000000"/>
+              </w:rPr>
+              <w:t>Tip Chord (in)</w:t>
+            </w:r>
+          </w:p>
+        </w:tc>
+        <w:tc>
+          <w:tcPr>
+            <w:tcW w:w="3240" w:type="dxa"/>
+            <w:shd w:val="clear" w:color="auto" w:fill="auto"/>
+            <w:noWrap/>
+            <w:vAlign w:val="bottom"/>
+            <w:hideMark/>
+          </w:tcPr>
+          <w:p>
+            <w:pPr>
+              <w:spacing w:after="0" w:line="240" w:lineRule="auto"/>
+              <w:jc w:val="right"/>
+              <w:rPr>
+                <w:rFonts w:eastAsia="Times New Roman"/>
+                <w:color w:val="000000"/>
+              </w:rPr>
+            </w:pPr>
+            <w:r>
+              <w:rPr>
+                <w:rFonts w:eastAsia="Times New Roman"/>
+                <w:color w:val="000000"/>
+              </w:rPr>
+              <w:t>1.289</w:t>
+            </w:r>
+          </w:p>
+        </w:tc>
+      </w:tr>
+      <w:tr>
+        <w:trPr>
+          <w:trHeight w:val="300"/>
+        </w:trPr>
+        <w:tc>
+          <w:tcPr>
+            <w:tcW w:w="3420" w:type="dxa"/>
+            <w:shd w:val="clear" w:color="auto" w:fill="auto"/>
+            <w:noWrap/>
+            <w:vAlign w:val="bottom"/>
+            <w:hideMark/>
+          </w:tcPr>
+          <w:p>
+            <w:pPr>
+              <w:spacing w:after="0" w:line="240" w:lineRule="auto"/>
+              <w:rPr>
+                <w:rFonts w:eastAsia="Times New Roman"/>
+                <w:color w:val="000000"/>
+              </w:rPr>
+            </w:pPr>
+            <w:r>
+              <w:rPr>
+                <w:rFonts w:eastAsia="Times New Roman"/>
+                <w:color w:val="000000"/>
+              </w:rPr>
+              <w:t>Root Chord (in)</w:t>
+            </w:r>
+          </w:p>
+        </w:tc>
+        <w:tc>
+          <w:tcPr>
+            <w:tcW w:w="3240" w:type="dxa"/>
+            <w:shd w:val="clear" w:color="auto" w:fill="auto"/>
+            <w:noWrap/>
+            <w:vAlign w:val="bottom"/>
+            <w:hideMark/>
+          </w:tcPr>
+          <w:p>
+            <w:pPr>
+              <w:spacing w:after="0" w:line="240" w:lineRule="auto"/>
+              <w:jc w:val="right"/>
+              <w:rPr>
+                <w:rFonts w:eastAsia="Times New Roman"/>
+                <w:color w:val="000000"/>
+              </w:rPr>
+            </w:pPr>
+            <w:r>
+              <w:rPr>
+                <w:rFonts w:eastAsia="Times New Roman"/>
+                <w:color w:val="000000"/>
+              </w:rPr>
+              <w:t>2.579</w:t>
+            </w:r>
+          </w:p>
+        </w:tc>
+      </w:tr>
+      <w:tr>
+        <w:trPr>
+          <w:trHeight w:val="300"/>
+        </w:trPr>
+        <w:tc>
+          <w:tcPr>
+            <w:tcW w:w="3420" w:type="dxa"/>
+            <w:shd w:val="clear" w:color="auto" w:fill="auto"/>
+            <w:noWrap/>
+            <w:vAlign w:val="bottom"/>
+            <w:hideMark/>
+          </w:tcPr>
+          <w:p>
+            <w:pPr>
+              <w:spacing w:after="0" w:line="240" w:lineRule="auto"/>
+              <w:rPr>
+                <w:rFonts w:eastAsia="Times New Roman"/>
+                <w:color w:val="000000"/>
+              </w:rPr>
+            </w:pPr>
+            <w:r>
+              <w:rPr>
+                <w:rFonts w:eastAsia="Times New Roman"/>
+                <w:color w:val="000000"/>
+              </w:rPr>
+              <w:t>Wingspan (in)</w:t>
+            </w:r>
+          </w:p>
+        </w:tc>
+        <w:tc>
+          <w:tcPr>
+            <w:tcW w:w="3240" w:type="dxa"/>
+            <w:shd w:val="clear" w:color="auto" w:fill="auto"/>
+            <w:noWrap/>
+            <w:vAlign w:val="bottom"/>
+            <w:hideMark/>
+          </w:tcPr>
+          <w:p>
+            <w:pPr>
+              <w:spacing w:after="0" w:line="240" w:lineRule="auto"/>
+              <w:jc w:val="right"/>
+              <w:rPr>
+                <w:rFonts w:eastAsia="Times New Roman"/>
+                <w:color w:val="000000"/>
+              </w:rPr>
+            </w:pPr>
+            <w:r>
+              <w:rPr>
+                <w:rFonts w:eastAsia="Times New Roman"/>
+                <w:color w:val="000000"/>
+              </w:rPr>
+              <w:t>24.375</w:t>
+            </w:r>
+          </w:p>
+        </w:tc>
+      </w:tr>
+      <w:tr>
+        <w:trPr>
+          <w:trHeight w:val="300"/>
+        </w:trPr>
+        <w:tc>
+          <w:tcPr>
+            <w:tcW w:w="3420" w:type="dxa"/>
+            <w:shd w:val="clear" w:color="auto" w:fill="auto"/>
+            <w:noWrap/>
+            <w:vAlign w:val="bottom"/>
+            <w:hideMark/>
+          </w:tcPr>
+          <w:p>
+            <w:pPr>
+              <w:spacing w:after="0" w:line="240" w:lineRule="auto"/>
+              <w:rPr>
+                <w:rFonts w:eastAsia="Times New Roman"/>
+                <w:color w:val="000000"/>
+              </w:rPr>
+            </w:pPr>
+            <w:r>
+              <w:rPr>
+                <w:rFonts w:eastAsia="Times New Roman"/>
+                <w:color w:val="000000"/>
+              </w:rPr>
+              <w:t>Wing Thickness (in)</w:t>
+            </w:r>
+          </w:p>
+        </w:tc>
+        <w:tc>
+          <w:tcPr>
+            <w:tcW w:w="3240" w:type="dxa"/>
+            <w:shd w:val="clear" w:color="auto" w:fill="auto"/>
+            <w:noWrap/>
+            <w:vAlign w:val="bottom"/>
+            <w:hideMark/>
+          </w:tcPr>
+          <w:p>
+            <w:pPr>
+              <w:spacing w:after="0" w:line="240" w:lineRule="auto"/>
+              <w:jc w:val="right"/>
+              <w:rPr>
+                <w:rFonts w:eastAsia="Times New Roman"/>
+                <w:color w:val="000000"/>
+              </w:rPr>
+            </w:pPr>
+            <w:r>
+              <w:rPr>
+                <w:rFonts w:eastAsia="Times New Roman"/>
+                <w:color w:val="000000"/>
+              </w:rPr>
+              <w:t>0.35</w:t>
+            </w:r>
+          </w:p>
+        </w:tc>
+      </w:tr>
+      <w:tr>
+        <w:trPr>
+          <w:trHeight w:val="300"/>
+        </w:trPr>
+        <w:tc>
+          <w:tcPr>
+            <w:tcW w:w="3420" w:type="dxa"/>
+            <w:shd w:val="clear" w:color="auto" w:fill="auto"/>
+            <w:noWrap/>
+            <w:vAlign w:val="bottom"/>
+            <w:hideMark/>
+          </w:tcPr>
+          <w:p>
+            <w:pPr>
+              <w:spacing w:after="0" w:line="240" w:lineRule="auto"/>
+              <w:rPr>
+                <w:rFonts w:eastAsia="Times New Roman"/>
+                <w:color w:val="000000"/>
+              </w:rPr>
+            </w:pPr>
+            <w:r>
+              <w:rPr>
+                <w:rFonts w:eastAsia="Times New Roman"/>
+                <w:color w:val="000000"/>
+              </w:rPr>
+              <w:t>Tail Root Chord</w:t>
+            </w:r>
+          </w:p>
+        </w:tc>
+        <w:tc>
+          <w:tcPr>
+            <w:tcW w:w="3240" w:type="dxa"/>
+            <w:shd w:val="clear" w:color="auto" w:fill="auto"/>
+            <w:noWrap/>
+            <w:vAlign w:val="bottom"/>
+            <w:hideMark/>
+          </w:tcPr>
+          <w:p>
+            <w:pPr>
+              <w:spacing w:after="0" w:line="240" w:lineRule="auto"/>
+              <w:jc w:val="right"/>
+              <w:rPr>
+                <w:rFonts w:eastAsia="Times New Roman"/>
+                <w:color w:val="000000"/>
+              </w:rPr>
+            </w:pPr>
+            <w:r>
+              <w:rPr>
+                <w:rFonts w:eastAsia="Times New Roman"/>
+                <w:color w:val="000000"/>
+              </w:rPr>
+              <w:t>1.75</w:t>
+            </w:r>
+          </w:p>
+        </w:tc>
+      </w:tr>
+      <w:tr>
+        <w:trPr>
+          <w:trHeight w:val="300"/>
+        </w:trPr>
+        <w:tc>
+          <w:tcPr>
+            <w:tcW w:w="3420" w:type="dxa"/>
+            <w:shd w:val="clear" w:color="auto" w:fill="auto"/>
+            <w:noWrap/>
+            <w:vAlign w:val="bottom"/>
+            <w:hideMark/>
+          </w:tcPr>
+          <w:p>
+            <w:pPr>
+              <w:spacing w:after="0" w:line="240" w:lineRule="auto"/>
+              <w:rPr>
+                <w:rFonts w:eastAsia="Times New Roman"/>
+                <w:color w:val="000000"/>
+              </w:rPr>
+            </w:pPr>
+            <w:r>
+              <w:rPr>
+                <w:rFonts w:eastAsia="Times New Roman"/>
+                <w:color w:val="000000"/>
+              </w:rPr>
+              <w:t>Tail Tip Chord</w:t>
+            </w:r>
+          </w:p>
+        </w:tc>
+        <w:tc>
+          <w:tcPr>
+            <w:tcW w:w="3240" w:type="dxa"/>
+            <w:shd w:val="clear" w:color="auto" w:fill="auto"/>
+            <w:noWrap/>
+            <w:vAlign w:val="bottom"/>
+            <w:hideMark/>
+          </w:tcPr>
+          <w:p>
+            <w:pPr>
+              <w:spacing w:after="0" w:line="240" w:lineRule="auto"/>
+              <w:jc w:val="right"/>
+              <w:rPr>
+                <w:rFonts w:eastAsia="Times New Roman"/>
+                <w:color w:val="000000"/>
+              </w:rPr>
+            </w:pPr>
+            <w:r>
+              <w:rPr>
+                <w:rFonts w:eastAsia="Times New Roman"/>
+                <w:color w:val="000000"/>
+              </w:rPr>
+              <w:t>1</w:t>
+            </w:r>
+          </w:p>
+        </w:tc>
+      </w:tr>
+      <w:tr>
+        <w:trPr>
+          <w:trHeight w:val="300"/>
+        </w:trPr>
+        <w:tc>
+          <w:tcPr>
+            <w:tcW w:w="3420" w:type="dxa"/>
+            <w:shd w:val="clear" w:color="auto" w:fill="auto"/>
+            <w:noWrap/>
+            <w:vAlign w:val="bottom"/>
+            <w:hideMark/>
+          </w:tcPr>
+          <w:p>
+            <w:pPr>
+              <w:spacing w:after="0" w:line="240" w:lineRule="auto"/>
+              <w:rPr>
+                <w:rFonts w:eastAsia="Times New Roman"/>
+                <w:color w:val="000000"/>
+              </w:rPr>
+            </w:pPr>
+            <w:r>
+              <w:rPr>
+                <w:rFonts w:eastAsia="Times New Roman"/>
+                <w:color w:val="000000"/>
+              </w:rPr>
+              <w:t>Tail Thickness</w:t>
+            </w:r>
+          </w:p>
+        </w:tc>
+        <w:tc>
+          <w:tcPr>
+            <w:tcW w:w="3240" w:type="dxa"/>
+            <w:shd w:val="clear" w:color="auto" w:fill="auto"/>
+            <w:noWrap/>
+            <w:vAlign w:val="bottom"/>
+            <w:hideMark/>
+          </w:tcPr>
+          <w:p>
+            <w:pPr>
+              <w:spacing w:after="0" w:line="240" w:lineRule="auto"/>
+              <w:jc w:val="right"/>
+              <w:rPr>
+                <w:rFonts w:eastAsia="Times New Roman"/>
+                <w:color w:val="000000"/>
+              </w:rPr>
+            </w:pPr>
+            <w:r>
+              <w:rPr>
+                <w:rFonts w:eastAsia="Times New Roman"/>
+                <w:color w:val="000000"/>
+              </w:rPr>
+              <w:t>0.17</w:t>
+            </w:r>
+          </w:p>
+        </w:tc>
+      </w:tr>
+    </w:tbl>
+    <w:p>
+      <w:pPr>
+        <w:spacing w:after="0"/>
+        <w:jc w:val="center"/>
+        <w:rPr>
+          <w:b/>
+        </w:rPr>
+      </w:pPr>
+    </w:p>
+    <w:p>
+      <w:pPr>
+        <w:spacing w:after="0"/>
+        <w:jc w:val="center"/>
+        <w:rPr>
+          <w:b/>
+        </w:rPr>
+      </w:pPr>
+      <w:proofErr w:type="gramStart"/>
+      <w:r>
+        <w:rPr>
+          <w:b/>
+        </w:rPr>
+        <w:t>Table 6-3.</w:t>
+      </w:r>
+      <w:proofErr w:type="gramEnd"/>
+      <w:r>
+        <w:rPr>
+          <w:b/>
+        </w:rPr>
+        <w:t xml:space="preserve"> Wind Tunnel Test Section Geometry</w:t>
+      </w:r>
+    </w:p>
+    <w:tbl>
+      <w:tblPr>
+        <w:tblW w:w="5760" w:type="dxa"/>
+        <w:tblInd w:w="1998" w:type="dxa"/>
+        <w:tblBorders>
+          <w:top w:val="single" w:sz="4" w:space="0" w:color="auto"/>
+          <w:left w:val="single" w:sz="4" w:space="0" w:color="auto"/>
+          <w:bottom w:val="single" w:sz="4" w:space="0" w:color="auto"/>
+          <w:right w:val="single" w:sz="4" w:space="0" w:color="auto"/>
+          <w:insideH w:val="single" w:sz="4" w:space="0" w:color="auto"/>
+          <w:insideV w:val="single" w:sz="4" w:space="0" w:color="auto"/>
+        </w:tblBorders>
+        <w:tblLook w:val="04A0" w:firstRow="1" w:lastRow="0" w:firstColumn="1" w:lastColumn="0" w:noHBand="0" w:noVBand="1"/>
+      </w:tblPr>
+      <w:tblGrid>
+        <w:gridCol w:w="2970"/>
+        <w:gridCol w:w="2790"/>
+      </w:tblGrid>
+      <w:tr>
+        <w:trPr>
+          <w:trHeight w:val="300"/>
+        </w:trPr>
+        <w:tc>
+          <w:tcPr>
+            <w:tcW w:w="5760" w:type="dxa"/>
+            <w:gridSpan w:val="2"/>
+            <w:shd w:val="clear" w:color="000000" w:fill="16365C"/>
+            <w:noWrap/>
+            <w:vAlign w:val="bottom"/>
+            <w:hideMark/>
+          </w:tcPr>
+          <w:p>
+            <w:pPr>
+              <w:spacing w:after="0" w:line="240" w:lineRule="auto"/>
+              <w:jc w:val="center"/>
+              <w:rPr>
+                <w:rFonts w:eastAsia="Times New Roman"/>
+                <w:b/>
+                <w:bCs/>
+                <w:color w:val="FFFFFF"/>
+              </w:rPr>
+            </w:pPr>
+            <w:r>
+              <w:rPr>
+                <w:rFonts w:eastAsia="Times New Roman"/>
+                <w:b/>
+                <w:bCs/>
+                <w:color w:val="FFFFFF"/>
+              </w:rPr>
+              <w:t>Wind Tunnel</w:t>
+            </w:r>
+            <w:r>
+              <w:rPr>
+                <w:rFonts w:eastAsia="Times New Roman"/>
+                <w:b/>
+                <w:bCs/>
+                <w:color w:val="FFFFFF"/>
+              </w:rPr>
+              <w:t xml:space="preserve"> Characteristics</w:t>
+            </w:r>
+          </w:p>
+        </w:tc>
+      </w:tr>
+      <w:tr>
+        <w:trPr>
+          <w:trHeight w:val="300"/>
+        </w:trPr>
+        <w:tc>
+          <w:tcPr>
+            <w:tcW w:w="2970" w:type="dxa"/>
+            <w:shd w:val="clear" w:color="auto" w:fill="auto"/>
+            <w:noWrap/>
+            <w:vAlign w:val="bottom"/>
+            <w:hideMark/>
+          </w:tcPr>
+          <w:p>
+            <w:pPr>
+              <w:spacing w:after="0" w:line="240" w:lineRule="auto"/>
+              <w:rPr>
+                <w:rFonts w:eastAsia="Times New Roman"/>
+                <w:color w:val="000000"/>
+              </w:rPr>
+            </w:pPr>
+            <w:r>
+              <w:rPr>
+                <w:rFonts w:eastAsia="Times New Roman"/>
+                <w:color w:val="000000"/>
+              </w:rPr>
+              <w:t>Width (in)</w:t>
+            </w:r>
+          </w:p>
+        </w:tc>
+        <w:tc>
+          <w:tcPr>
+            <w:tcW w:w="2790" w:type="dxa"/>
+            <w:shd w:val="clear" w:color="auto" w:fill="auto"/>
+            <w:noWrap/>
+            <w:vAlign w:val="bottom"/>
+            <w:hideMark/>
+          </w:tcPr>
+          <w:p>
+            <w:pPr>
+              <w:spacing w:after="0" w:line="240" w:lineRule="auto"/>
+              <w:jc w:val="right"/>
+              <w:rPr>
+                <w:rFonts w:eastAsia="Times New Roman"/>
+                <w:color w:val="000000"/>
+              </w:rPr>
+            </w:pPr>
+            <w:bookmarkStart w:id="11" w:name="RANGE!G2"/>
+            <w:r>
+              <w:rPr>
+                <w:rFonts w:eastAsia="Times New Roman"/>
+                <w:color w:val="000000"/>
+              </w:rPr>
+              <w:t>40</w:t>
+            </w:r>
+            <w:bookmarkEnd w:id="11"/>
+          </w:p>
+        </w:tc>
+      </w:tr>
+      <w:tr>
+        <w:trPr>
+          <w:trHeight w:val="300"/>
+        </w:trPr>
+        <w:tc>
+          <w:tcPr>
+            <w:tcW w:w="2970" w:type="dxa"/>
+            <w:shd w:val="clear" w:color="auto" w:fill="auto"/>
+            <w:noWrap/>
+            <w:vAlign w:val="bottom"/>
+            <w:hideMark/>
+          </w:tcPr>
+          <w:p>
+            <w:pPr>
+              <w:spacing w:after="0" w:line="240" w:lineRule="auto"/>
+              <w:rPr>
+                <w:rFonts w:eastAsia="Times New Roman"/>
+                <w:color w:val="000000"/>
+              </w:rPr>
+            </w:pPr>
+            <w:r>
+              <w:rPr>
+                <w:rFonts w:eastAsia="Times New Roman"/>
+                <w:color w:val="000000"/>
+              </w:rPr>
+              <w:t>Height (in)</w:t>
+            </w:r>
+          </w:p>
+        </w:tc>
+        <w:tc>
+          <w:tcPr>
+            <w:tcW w:w="2790" w:type="dxa"/>
+            <w:shd w:val="clear" w:color="auto" w:fill="auto"/>
+            <w:noWrap/>
+            <w:vAlign w:val="bottom"/>
+            <w:hideMark/>
+          </w:tcPr>
+          <w:p>
+            <w:pPr>
+              <w:spacing w:after="0" w:line="240" w:lineRule="auto"/>
+              <w:jc w:val="right"/>
+              <w:rPr>
+                <w:rFonts w:eastAsia="Times New Roman"/>
+                <w:color w:val="000000"/>
+              </w:rPr>
+            </w:pPr>
+            <w:bookmarkStart w:id="12" w:name="RANGE!G3"/>
+            <w:r>
+              <w:rPr>
+                <w:rFonts w:eastAsia="Times New Roman"/>
+                <w:color w:val="000000"/>
+              </w:rPr>
+              <w:t>28</w:t>
+            </w:r>
+            <w:bookmarkEnd w:id="12"/>
+          </w:p>
+        </w:tc>
+      </w:tr>
+      <w:tr>
+        <w:trPr>
+          <w:trHeight w:val="300"/>
+        </w:trPr>
+        <w:tc>
+          <w:tcPr>
+            <w:tcW w:w="2970" w:type="dxa"/>
+            <w:shd w:val="clear" w:color="auto" w:fill="auto"/>
+            <w:noWrap/>
+            <w:vAlign w:val="bottom"/>
+            <w:hideMark/>
+          </w:tcPr>
+          <w:p>
+            <w:pPr>
+              <w:spacing w:after="0" w:line="240" w:lineRule="auto"/>
+              <w:rPr>
+                <w:rFonts w:eastAsia="Times New Roman"/>
+                <w:color w:val="000000"/>
+              </w:rPr>
+            </w:pPr>
+            <w:r>
+              <w:rPr>
+                <w:rFonts w:eastAsia="Times New Roman"/>
+                <w:color w:val="000000"/>
+              </w:rPr>
+              <w:t>Length (in)</w:t>
+            </w:r>
+          </w:p>
+        </w:tc>
+        <w:tc>
+          <w:tcPr>
+            <w:tcW w:w="2790" w:type="dxa"/>
+            <w:shd w:val="clear" w:color="auto" w:fill="auto"/>
+            <w:noWrap/>
+            <w:vAlign w:val="bottom"/>
+            <w:hideMark/>
+          </w:tcPr>
+          <w:p>
+            <w:pPr>
+              <w:spacing w:after="0" w:line="240" w:lineRule="auto"/>
+              <w:jc w:val="right"/>
+              <w:rPr>
+                <w:rFonts w:eastAsia="Times New Roman"/>
+                <w:color w:val="000000"/>
+              </w:rPr>
+            </w:pPr>
+            <w:bookmarkStart w:id="13" w:name="RANGE!G4"/>
+            <w:r>
+              <w:rPr>
+                <w:rFonts w:eastAsia="Times New Roman"/>
+                <w:color w:val="000000"/>
+              </w:rPr>
+              <w:t>54</w:t>
+            </w:r>
+            <w:bookmarkEnd w:id="13"/>
+          </w:p>
+        </w:tc>
+      </w:tr>
+    </w:tbl>
+    <w:p>
+      <w:pPr>
+        <w:jc w:val="center"/>
+        <w:rPr>
+          <w:b/>
+        </w:rPr>
+      </w:pPr>
     </w:p>
     <w:p>
       <w:pPr>
@@ -5613,6 +7389,34 @@
         <w:ind w:left="360"/>
         <w:jc w:val="both"/>
       </w:pPr>
+      <w:r>
+        <w:t>Based on the values recorded in each of these tables, various correction factors and flight characteristics associated with the model can be found, as discussed in the next section.</w:t>
+      </w:r>
+    </w:p>
+    <w:p>
+      <w:pPr>
+        <w:pStyle w:val="ListParagraph"/>
+        <w:ind w:left="360"/>
+        <w:jc w:val="both"/>
+      </w:pPr>
+      <w:r>
+        <w:t xml:space="preserve">Finally, for each case discussed in the procedure section, angle of attack, force, and moment measurements were taken. Due to the number of these values, and thus the relative size of the tables associated with them, the data has been stored in </w:t>
+      </w:r>
+      <w:r>
+        <w:t>the appendix.</w:t>
+      </w:r>
+    </w:p>
+    <w:p>
+      <w:pPr>
+        <w:pStyle w:val="Heading1"/>
+      </w:pPr>
+      <w:r>
+        <w:t>Discussion of Results</w:t>
+      </w:r>
+    </w:p>
+    <w:p>
+      <w:bookmarkStart w:id="14" w:name="_GoBack"/>
+      <w:bookmarkEnd w:id="14"/>
     </w:p>
     <w:sectPr>
       <w:pgSz w:w="12240" w:h="15840"/>
@@ -6775,7 +8579,7 @@
 </file>
 
 <file path=customXml/itemProps1.xml><?xml version="1.0" encoding="utf-8"?>
-<ds:datastoreItem xmlns:ds="http://schemas.openxmlformats.org/officeDocument/2006/customXml" ds:itemID="{44D37E61-244C-4DD6-AB79-8701203DBEDB}">
+<ds:datastoreItem xmlns:ds="http://schemas.openxmlformats.org/officeDocument/2006/customXml" ds:itemID="{650434C3-8402-4CB7-8F31-934A97DFF953}">
   <ds:schemaRefs>
     <ds:schemaRef ds:uri="http://schemas.openxmlformats.org/officeDocument/2006/bibliography"/>
   </ds:schemaRefs>

</xml_diff>

<commit_message>
Halfway through discussion of results
</commit_message>
<xml_diff>
--- a/Formal_Lab_Tom/Formal_Report.docx
+++ b/Formal_Lab_Tom/Formal_Report.docx
@@ -6963,6 +6963,13 @@
               </w:rPr>
               <w:t>Tail Root Chord</w:t>
             </w:r>
+            <w:r>
+              <w:rPr>
+                <w:rFonts w:eastAsia="Times New Roman"/>
+                <w:color w:val="000000"/>
+              </w:rPr>
+              <w:t xml:space="preserve"> (in)</w:t>
+            </w:r>
           </w:p>
         </w:tc>
         <w:tc>
@@ -7019,6 +7026,13 @@
               </w:rPr>
               <w:t>Tail Tip Chord</w:t>
             </w:r>
+            <w:r>
+              <w:rPr>
+                <w:rFonts w:eastAsia="Times New Roman"/>
+                <w:color w:val="000000"/>
+              </w:rPr>
+              <w:t xml:space="preserve"> (in)</w:t>
+            </w:r>
           </w:p>
         </w:tc>
         <w:tc>
@@ -7075,6 +7089,13 @@
               </w:rPr>
               <w:t>Tail Thickness</w:t>
             </w:r>
+            <w:r>
+              <w:rPr>
+                <w:rFonts w:eastAsia="Times New Roman"/>
+                <w:color w:val="000000"/>
+              </w:rPr>
+              <w:t xml:space="preserve"> (in)</w:t>
+            </w:r>
           </w:p>
         </w:tc>
         <w:tc>
@@ -7100,6 +7121,114 @@
                 <w:color w:val="000000"/>
               </w:rPr>
               <w:t>0.17</w:t>
+            </w:r>
+          </w:p>
+        </w:tc>
+      </w:tr>
+      <w:tr>
+        <w:trPr>
+          <w:trHeight w:val="300"/>
+        </w:trPr>
+        <w:tc>
+          <w:tcPr>
+            <w:tcW w:w="3420" w:type="dxa"/>
+            <w:shd w:val="clear" w:color="auto" w:fill="auto"/>
+            <w:noWrap/>
+            <w:vAlign w:val="bottom"/>
+          </w:tcPr>
+          <w:p>
+            <w:pPr>
+              <w:spacing w:after="0" w:line="240" w:lineRule="auto"/>
+              <w:rPr>
+                <w:rFonts w:eastAsia="Times New Roman"/>
+                <w:color w:val="000000"/>
+              </w:rPr>
+            </w:pPr>
+            <w:r>
+              <w:rPr>
+                <w:rFonts w:eastAsia="Times New Roman"/>
+                <w:color w:val="000000"/>
+              </w:rPr>
+              <w:t>Fuselage Diameter (in)</w:t>
+            </w:r>
+          </w:p>
+        </w:tc>
+        <w:tc>
+          <w:tcPr>
+            <w:tcW w:w="3240" w:type="dxa"/>
+            <w:shd w:val="clear" w:color="auto" w:fill="auto"/>
+            <w:noWrap/>
+            <w:vAlign w:val="bottom"/>
+          </w:tcPr>
+          <w:p>
+            <w:pPr>
+              <w:spacing w:after="0" w:line="240" w:lineRule="auto"/>
+              <w:jc w:val="right"/>
+              <w:rPr>
+                <w:rFonts w:eastAsia="Times New Roman"/>
+                <w:color w:val="000000"/>
+              </w:rPr>
+            </w:pPr>
+            <w:r>
+              <w:rPr>
+                <w:rFonts w:eastAsia="Times New Roman"/>
+                <w:color w:val="000000"/>
+              </w:rPr>
+              <w:t>2</w:t>
+            </w:r>
+          </w:p>
+        </w:tc>
+      </w:tr>
+      <w:tr>
+        <w:trPr>
+          <w:trHeight w:val="300"/>
+        </w:trPr>
+        <w:tc>
+          <w:tcPr>
+            <w:tcW w:w="3420" w:type="dxa"/>
+            <w:shd w:val="clear" w:color="auto" w:fill="auto"/>
+            <w:noWrap/>
+            <w:vAlign w:val="bottom"/>
+          </w:tcPr>
+          <w:p>
+            <w:pPr>
+              <w:spacing w:after="0" w:line="240" w:lineRule="auto"/>
+              <w:rPr>
+                <w:rFonts w:eastAsia="Times New Roman"/>
+                <w:color w:val="000000"/>
+              </w:rPr>
+            </w:pPr>
+            <w:r>
+              <w:rPr>
+                <w:rFonts w:eastAsia="Times New Roman"/>
+                <w:color w:val="000000"/>
+              </w:rPr>
+              <w:t>Fuselage Length (in)</w:t>
+            </w:r>
+          </w:p>
+        </w:tc>
+        <w:tc>
+          <w:tcPr>
+            <w:tcW w:w="3240" w:type="dxa"/>
+            <w:shd w:val="clear" w:color="auto" w:fill="auto"/>
+            <w:noWrap/>
+            <w:vAlign w:val="bottom"/>
+          </w:tcPr>
+          <w:p>
+            <w:pPr>
+              <w:spacing w:after="0" w:line="240" w:lineRule="auto"/>
+              <w:jc w:val="right"/>
+              <w:rPr>
+                <w:rFonts w:eastAsia="Times New Roman"/>
+                <w:color w:val="000000"/>
+              </w:rPr>
+            </w:pPr>
+            <w:r>
+              <w:rPr>
+                <w:rFonts w:eastAsia="Times New Roman"/>
+                <w:color w:val="000000"/>
+              </w:rPr>
+              <w:t>12</w:t>
             </w:r>
           </w:p>
         </w:tc>
@@ -7386,7 +7515,7 @@
     <w:p>
       <w:pPr>
         <w:pStyle w:val="ListParagraph"/>
-        <w:ind w:left="360"/>
+        <w:ind w:left="0"/>
         <w:jc w:val="both"/>
       </w:pPr>
       <w:r>
@@ -7396,7 +7525,7 @@
     <w:p>
       <w:pPr>
         <w:pStyle w:val="ListParagraph"/>
-        <w:ind w:left="360"/>
+        <w:ind w:left="0"/>
         <w:jc w:val="both"/>
       </w:pPr>
       <w:r>
@@ -7415,8 +7544,2656 @@
       </w:r>
     </w:p>
     <w:p>
-      <w:bookmarkStart w:id="14" w:name="_GoBack"/>
-      <w:bookmarkEnd w:id="14"/>
+      <w:r>
+        <w:t>Based on the airplane characteristics listed in Table 6-2, the wing aspect ratio, taper ratios, volumes, and areas were calculated and stored in Table 7-1 below.</w:t>
+      </w:r>
+    </w:p>
+    <w:p>
+      <w:pPr>
+        <w:jc w:val="center"/>
+        <w:rPr>
+          <w:b/>
+        </w:rPr>
+      </w:pPr>
+      <w:proofErr w:type="gramStart"/>
+      <w:r>
+        <w:rPr>
+          <w:b/>
+        </w:rPr>
+        <w:t>Table 7-1.</w:t>
+      </w:r>
+      <w:proofErr w:type="gramEnd"/>
+      <w:r>
+        <w:rPr>
+          <w:b/>
+        </w:rPr>
+        <w:t xml:space="preserve"> Extended Aircraft Characteristics of Wing, Tail, and Fuselage Sections</w:t>
+      </w:r>
+    </w:p>
+    <w:tbl>
+      <w:tblPr>
+        <w:tblW w:w="8925" w:type="dxa"/>
+        <w:tblInd w:w="93" w:type="dxa"/>
+        <w:tblBorders>
+          <w:top w:val="single" w:sz="4" w:space="0" w:color="auto"/>
+          <w:left w:val="single" w:sz="4" w:space="0" w:color="auto"/>
+          <w:bottom w:val="single" w:sz="4" w:space="0" w:color="auto"/>
+          <w:right w:val="single" w:sz="4" w:space="0" w:color="auto"/>
+          <w:insideH w:val="single" w:sz="4" w:space="0" w:color="auto"/>
+          <w:insideV w:val="single" w:sz="4" w:space="0" w:color="auto"/>
+        </w:tblBorders>
+        <w:tblLook w:val="04A0" w:firstRow="1" w:lastRow="0" w:firstColumn="1" w:lastColumn="0" w:noHBand="0" w:noVBand="1"/>
+      </w:tblPr>
+      <w:tblGrid>
+        <w:gridCol w:w="4875"/>
+        <w:gridCol w:w="4050"/>
+      </w:tblGrid>
+      <w:tr>
+        <w:trPr>
+          <w:trHeight w:val="300"/>
+        </w:trPr>
+        <w:tc>
+          <w:tcPr>
+            <w:tcW w:w="8925" w:type="dxa"/>
+            <w:gridSpan w:val="2"/>
+            <w:shd w:val="clear" w:color="000000" w:fill="16365C"/>
+            <w:noWrap/>
+            <w:vAlign w:val="bottom"/>
+            <w:hideMark/>
+          </w:tcPr>
+          <w:p>
+            <w:pPr>
+              <w:spacing w:after="0" w:line="240" w:lineRule="auto"/>
+              <w:jc w:val="center"/>
+              <w:rPr>
+                <w:rFonts w:eastAsia="Times New Roman"/>
+                <w:b/>
+                <w:bCs/>
+                <w:color w:val="FFFFFF"/>
+              </w:rPr>
+            </w:pPr>
+            <w:r>
+              <w:rPr>
+                <w:rFonts w:eastAsia="Times New Roman"/>
+                <w:b/>
+                <w:bCs/>
+                <w:color w:val="FFFFFF"/>
+              </w:rPr>
+              <w:t>Aircraft Characteristics</w:t>
+            </w:r>
+          </w:p>
+        </w:tc>
+      </w:tr>
+      <w:tr>
+        <w:trPr>
+          <w:trHeight w:val="300"/>
+        </w:trPr>
+        <w:tc>
+          <w:tcPr>
+            <w:tcW w:w="4875" w:type="dxa"/>
+            <w:shd w:val="clear" w:color="auto" w:fill="auto"/>
+            <w:noWrap/>
+            <w:vAlign w:val="bottom"/>
+            <w:hideMark/>
+          </w:tcPr>
+          <w:p>
+            <w:pPr>
+              <w:spacing w:after="0" w:line="240" w:lineRule="auto"/>
+              <w:rPr>
+                <w:rFonts w:eastAsia="Times New Roman"/>
+                <w:color w:val="000000"/>
+              </w:rPr>
+            </w:pPr>
+            <w:r>
+              <w:rPr>
+                <w:rFonts w:eastAsia="Times New Roman"/>
+                <w:color w:val="000000"/>
+              </w:rPr>
+              <w:t xml:space="preserve">Wing </w:t>
+            </w:r>
+            <w:r>
+              <w:rPr>
+                <w:rFonts w:eastAsia="Times New Roman"/>
+                <w:color w:val="000000"/>
+              </w:rPr>
+              <w:t>Taper Ratio</w:t>
+            </w:r>
+          </w:p>
+        </w:tc>
+        <w:tc>
+          <w:tcPr>
+            <w:tcW w:w="4050" w:type="dxa"/>
+            <w:shd w:val="clear" w:color="auto" w:fill="auto"/>
+            <w:noWrap/>
+            <w:vAlign w:val="bottom"/>
+            <w:hideMark/>
+          </w:tcPr>
+          <w:p>
+            <w:pPr>
+              <w:spacing w:after="0" w:line="240" w:lineRule="auto"/>
+              <w:jc w:val="right"/>
+              <w:rPr>
+                <w:rFonts w:eastAsia="Times New Roman"/>
+                <w:color w:val="000000"/>
+              </w:rPr>
+            </w:pPr>
+            <w:r>
+              <w:rPr>
+                <w:rFonts w:eastAsia="Times New Roman"/>
+                <w:color w:val="000000"/>
+              </w:rPr>
+              <w:t>0.50</w:t>
+            </w:r>
+          </w:p>
+        </w:tc>
+      </w:tr>
+      <w:tr>
+        <w:trPr>
+          <w:trHeight w:val="300"/>
+        </w:trPr>
+        <w:tc>
+          <w:tcPr>
+            <w:tcW w:w="4875" w:type="dxa"/>
+            <w:shd w:val="clear" w:color="auto" w:fill="auto"/>
+            <w:noWrap/>
+            <w:vAlign w:val="bottom"/>
+            <w:hideMark/>
+          </w:tcPr>
+          <w:p>
+            <w:pPr>
+              <w:spacing w:after="0" w:line="240" w:lineRule="auto"/>
+              <w:rPr>
+                <w:rFonts w:eastAsia="Times New Roman"/>
+                <w:color w:val="000000"/>
+              </w:rPr>
+            </w:pPr>
+            <w:r>
+              <w:rPr>
+                <w:rFonts w:eastAsia="Times New Roman"/>
+                <w:color w:val="000000"/>
+              </w:rPr>
+              <w:t>Center Chord (in)</w:t>
+            </w:r>
+          </w:p>
+        </w:tc>
+        <w:tc>
+          <w:tcPr>
+            <w:tcW w:w="4050" w:type="dxa"/>
+            <w:shd w:val="clear" w:color="auto" w:fill="auto"/>
+            <w:noWrap/>
+            <w:vAlign w:val="bottom"/>
+            <w:hideMark/>
+          </w:tcPr>
+          <w:p>
+            <w:pPr>
+              <w:spacing w:after="0" w:line="240" w:lineRule="auto"/>
+              <w:jc w:val="right"/>
+              <w:rPr>
+                <w:rFonts w:eastAsia="Times New Roman"/>
+                <w:color w:val="000000"/>
+              </w:rPr>
+            </w:pPr>
+            <w:r>
+              <w:rPr>
+                <w:rFonts w:eastAsia="Times New Roman"/>
+                <w:color w:val="000000"/>
+              </w:rPr>
+              <w:t>2.76</w:t>
+            </w:r>
+          </w:p>
+        </w:tc>
+      </w:tr>
+      <w:tr>
+        <w:trPr>
+          <w:trHeight w:val="300"/>
+        </w:trPr>
+        <w:tc>
+          <w:tcPr>
+            <w:tcW w:w="4875" w:type="dxa"/>
+            <w:shd w:val="clear" w:color="auto" w:fill="auto"/>
+            <w:noWrap/>
+            <w:vAlign w:val="bottom"/>
+            <w:hideMark/>
+          </w:tcPr>
+          <w:p>
+            <w:pPr>
+              <w:spacing w:after="0" w:line="240" w:lineRule="auto"/>
+              <w:rPr>
+                <w:rFonts w:eastAsia="Times New Roman"/>
+                <w:color w:val="000000"/>
+              </w:rPr>
+            </w:pPr>
+            <w:r>
+              <w:rPr>
+                <w:rFonts w:eastAsia="Times New Roman"/>
+                <w:color w:val="000000"/>
+              </w:rPr>
+              <w:t>Wing Area (in^2)</w:t>
+            </w:r>
+          </w:p>
+        </w:tc>
+        <w:tc>
+          <w:tcPr>
+            <w:tcW w:w="4050" w:type="dxa"/>
+            <w:shd w:val="clear" w:color="auto" w:fill="auto"/>
+            <w:noWrap/>
+            <w:vAlign w:val="bottom"/>
+            <w:hideMark/>
+          </w:tcPr>
+          <w:p>
+            <w:pPr>
+              <w:spacing w:after="0" w:line="240" w:lineRule="auto"/>
+              <w:jc w:val="right"/>
+              <w:rPr>
+                <w:rFonts w:eastAsia="Times New Roman"/>
+                <w:color w:val="000000"/>
+              </w:rPr>
+            </w:pPr>
+            <w:r>
+              <w:rPr>
+                <w:rFonts w:eastAsia="Times New Roman"/>
+                <w:color w:val="000000"/>
+              </w:rPr>
+              <w:t>49</w:t>
+            </w:r>
+          </w:p>
+        </w:tc>
+      </w:tr>
+      <w:tr>
+        <w:trPr>
+          <w:trHeight w:val="300"/>
+        </w:trPr>
+        <w:tc>
+          <w:tcPr>
+            <w:tcW w:w="4875" w:type="dxa"/>
+            <w:shd w:val="clear" w:color="auto" w:fill="auto"/>
+            <w:noWrap/>
+            <w:vAlign w:val="bottom"/>
+            <w:hideMark/>
+          </w:tcPr>
+          <w:p>
+            <w:pPr>
+              <w:spacing w:after="0" w:line="240" w:lineRule="auto"/>
+              <w:rPr>
+                <w:rFonts w:eastAsia="Times New Roman"/>
+                <w:color w:val="000000"/>
+              </w:rPr>
+            </w:pPr>
+            <w:r>
+              <w:rPr>
+                <w:rFonts w:eastAsia="Times New Roman"/>
+                <w:color w:val="000000"/>
+              </w:rPr>
+              <w:t>Wing Volume (in^3)</w:t>
+            </w:r>
+          </w:p>
+        </w:tc>
+        <w:tc>
+          <w:tcPr>
+            <w:tcW w:w="4050" w:type="dxa"/>
+            <w:shd w:val="clear" w:color="auto" w:fill="auto"/>
+            <w:noWrap/>
+            <w:vAlign w:val="bottom"/>
+            <w:hideMark/>
+          </w:tcPr>
+          <w:p>
+            <w:pPr>
+              <w:spacing w:after="0" w:line="240" w:lineRule="auto"/>
+              <w:jc w:val="right"/>
+              <w:rPr>
+                <w:rFonts w:eastAsia="Times New Roman"/>
+                <w:color w:val="000000"/>
+              </w:rPr>
+            </w:pPr>
+            <w:r>
+              <w:rPr>
+                <w:rFonts w:eastAsia="Times New Roman"/>
+                <w:color w:val="000000"/>
+              </w:rPr>
+              <w:t>17.3</w:t>
+            </w:r>
+          </w:p>
+        </w:tc>
+      </w:tr>
+      <w:tr>
+        <w:trPr>
+          <w:trHeight w:val="300"/>
+        </w:trPr>
+        <w:tc>
+          <w:tcPr>
+            <w:tcW w:w="4875" w:type="dxa"/>
+            <w:shd w:val="clear" w:color="auto" w:fill="auto"/>
+            <w:noWrap/>
+            <w:vAlign w:val="bottom"/>
+            <w:hideMark/>
+          </w:tcPr>
+          <w:p>
+            <w:pPr>
+              <w:spacing w:after="0" w:line="240" w:lineRule="auto"/>
+              <w:rPr>
+                <w:rFonts w:eastAsia="Times New Roman"/>
+                <w:color w:val="000000"/>
+              </w:rPr>
+            </w:pPr>
+            <w:r>
+              <w:rPr>
+                <w:rFonts w:eastAsia="Times New Roman"/>
+                <w:color w:val="000000"/>
+              </w:rPr>
+              <w:t>Tail Taper Ratio</w:t>
+            </w:r>
+          </w:p>
+        </w:tc>
+        <w:tc>
+          <w:tcPr>
+            <w:tcW w:w="4050" w:type="dxa"/>
+            <w:shd w:val="clear" w:color="auto" w:fill="auto"/>
+            <w:noWrap/>
+            <w:vAlign w:val="bottom"/>
+            <w:hideMark/>
+          </w:tcPr>
+          <w:p>
+            <w:pPr>
+              <w:spacing w:after="0" w:line="240" w:lineRule="auto"/>
+              <w:jc w:val="right"/>
+              <w:rPr>
+                <w:rFonts w:eastAsia="Times New Roman"/>
+                <w:color w:val="000000"/>
+              </w:rPr>
+            </w:pPr>
+            <w:r>
+              <w:rPr>
+                <w:rFonts w:eastAsia="Times New Roman"/>
+                <w:color w:val="000000"/>
+              </w:rPr>
+              <w:t>0.571</w:t>
+            </w:r>
+          </w:p>
+        </w:tc>
+      </w:tr>
+      <w:tr>
+        <w:trPr>
+          <w:trHeight w:val="300"/>
+        </w:trPr>
+        <w:tc>
+          <w:tcPr>
+            <w:tcW w:w="4875" w:type="dxa"/>
+            <w:shd w:val="clear" w:color="auto" w:fill="auto"/>
+            <w:noWrap/>
+            <w:vAlign w:val="bottom"/>
+            <w:hideMark/>
+          </w:tcPr>
+          <w:p>
+            <w:pPr>
+              <w:spacing w:after="0" w:line="240" w:lineRule="auto"/>
+              <w:rPr>
+                <w:rFonts w:eastAsia="Times New Roman"/>
+                <w:color w:val="000000"/>
+              </w:rPr>
+            </w:pPr>
+            <w:r>
+              <w:rPr>
+                <w:rFonts w:eastAsia="Times New Roman"/>
+                <w:color w:val="000000"/>
+              </w:rPr>
+              <w:t>Tail Area (in^2)</w:t>
+            </w:r>
+          </w:p>
+        </w:tc>
+        <w:tc>
+          <w:tcPr>
+            <w:tcW w:w="4050" w:type="dxa"/>
+            <w:shd w:val="clear" w:color="auto" w:fill="auto"/>
+            <w:noWrap/>
+            <w:vAlign w:val="bottom"/>
+            <w:hideMark/>
+          </w:tcPr>
+          <w:p>
+            <w:pPr>
+              <w:spacing w:after="0" w:line="240" w:lineRule="auto"/>
+              <w:jc w:val="right"/>
+              <w:rPr>
+                <w:rFonts w:eastAsia="Times New Roman"/>
+                <w:color w:val="000000"/>
+              </w:rPr>
+            </w:pPr>
+            <w:r>
+              <w:rPr>
+                <w:rFonts w:eastAsia="Times New Roman"/>
+                <w:color w:val="000000"/>
+              </w:rPr>
+              <w:t>7.56</w:t>
+            </w:r>
+          </w:p>
+        </w:tc>
+      </w:tr>
+      <w:tr>
+        <w:trPr>
+          <w:trHeight w:val="300"/>
+        </w:trPr>
+        <w:tc>
+          <w:tcPr>
+            <w:tcW w:w="4875" w:type="dxa"/>
+            <w:shd w:val="clear" w:color="auto" w:fill="auto"/>
+            <w:noWrap/>
+            <w:vAlign w:val="bottom"/>
+            <w:hideMark/>
+          </w:tcPr>
+          <w:p>
+            <w:pPr>
+              <w:spacing w:after="0" w:line="240" w:lineRule="auto"/>
+              <w:rPr>
+                <w:rFonts w:eastAsia="Times New Roman"/>
+                <w:color w:val="000000"/>
+              </w:rPr>
+            </w:pPr>
+            <w:r>
+              <w:rPr>
+                <w:rFonts w:eastAsia="Times New Roman"/>
+                <w:color w:val="000000"/>
+              </w:rPr>
+              <w:t>Tail Volume (in^3)</w:t>
+            </w:r>
+          </w:p>
+        </w:tc>
+        <w:tc>
+          <w:tcPr>
+            <w:tcW w:w="4050" w:type="dxa"/>
+            <w:shd w:val="clear" w:color="auto" w:fill="auto"/>
+            <w:noWrap/>
+            <w:vAlign w:val="bottom"/>
+            <w:hideMark/>
+          </w:tcPr>
+          <w:p>
+            <w:pPr>
+              <w:spacing w:after="0" w:line="240" w:lineRule="auto"/>
+              <w:jc w:val="right"/>
+              <w:rPr>
+                <w:rFonts w:eastAsia="Times New Roman"/>
+                <w:color w:val="000000"/>
+              </w:rPr>
+            </w:pPr>
+            <w:r>
+              <w:rPr>
+                <w:rFonts w:eastAsia="Times New Roman"/>
+                <w:color w:val="000000"/>
+              </w:rPr>
+              <w:t>1.29</w:t>
+            </w:r>
+          </w:p>
+        </w:tc>
+      </w:tr>
+      <w:tr>
+        <w:trPr>
+          <w:trHeight w:val="300"/>
+        </w:trPr>
+        <w:tc>
+          <w:tcPr>
+            <w:tcW w:w="4875" w:type="dxa"/>
+            <w:shd w:val="clear" w:color="auto" w:fill="auto"/>
+            <w:noWrap/>
+            <w:vAlign w:val="bottom"/>
+            <w:hideMark/>
+          </w:tcPr>
+          <w:p>
+            <w:pPr>
+              <w:spacing w:after="0" w:line="240" w:lineRule="auto"/>
+              <w:rPr>
+                <w:rFonts w:eastAsia="Times New Roman"/>
+                <w:color w:val="000000"/>
+              </w:rPr>
+            </w:pPr>
+            <w:r>
+              <w:rPr>
+                <w:rFonts w:eastAsia="Times New Roman"/>
+                <w:color w:val="000000"/>
+              </w:rPr>
+              <w:t>Wing MAC (in)</w:t>
+            </w:r>
+          </w:p>
+        </w:tc>
+        <w:tc>
+          <w:tcPr>
+            <w:tcW w:w="4050" w:type="dxa"/>
+            <w:shd w:val="clear" w:color="auto" w:fill="auto"/>
+            <w:noWrap/>
+            <w:vAlign w:val="bottom"/>
+            <w:hideMark/>
+          </w:tcPr>
+          <w:p>
+            <w:pPr>
+              <w:spacing w:after="0" w:line="240" w:lineRule="auto"/>
+              <w:jc w:val="right"/>
+              <w:rPr>
+                <w:rFonts w:eastAsia="Times New Roman"/>
+                <w:color w:val="000000"/>
+              </w:rPr>
+            </w:pPr>
+            <w:r>
+              <w:rPr>
+                <w:rFonts w:eastAsia="Times New Roman"/>
+                <w:color w:val="000000"/>
+              </w:rPr>
+              <w:t>2.01</w:t>
+            </w:r>
+          </w:p>
+        </w:tc>
+      </w:tr>
+      <w:tr>
+        <w:trPr>
+          <w:trHeight w:val="300"/>
+        </w:trPr>
+        <w:tc>
+          <w:tcPr>
+            <w:tcW w:w="4875" w:type="dxa"/>
+            <w:shd w:val="clear" w:color="auto" w:fill="auto"/>
+            <w:noWrap/>
+            <w:vAlign w:val="bottom"/>
+            <w:hideMark/>
+          </w:tcPr>
+          <w:p>
+            <w:pPr>
+              <w:spacing w:after="0" w:line="240" w:lineRule="auto"/>
+              <w:rPr>
+                <w:rFonts w:eastAsia="Times New Roman"/>
+                <w:color w:val="000000"/>
+              </w:rPr>
+            </w:pPr>
+            <w:r>
+              <w:rPr>
+                <w:rFonts w:eastAsia="Times New Roman"/>
+                <w:color w:val="000000"/>
+              </w:rPr>
+              <w:t>Tail MAC (in)</w:t>
+            </w:r>
+          </w:p>
+        </w:tc>
+        <w:tc>
+          <w:tcPr>
+            <w:tcW w:w="4050" w:type="dxa"/>
+            <w:shd w:val="clear" w:color="auto" w:fill="auto"/>
+            <w:noWrap/>
+            <w:vAlign w:val="bottom"/>
+            <w:hideMark/>
+          </w:tcPr>
+          <w:p>
+            <w:pPr>
+              <w:spacing w:after="0" w:line="240" w:lineRule="auto"/>
+              <w:jc w:val="right"/>
+              <w:rPr>
+                <w:rFonts w:eastAsia="Times New Roman"/>
+                <w:color w:val="000000"/>
+              </w:rPr>
+            </w:pPr>
+            <w:r>
+              <w:rPr>
+                <w:rFonts w:eastAsia="Times New Roman"/>
+                <w:color w:val="000000"/>
+              </w:rPr>
+              <w:t>1.41</w:t>
+            </w:r>
+          </w:p>
+        </w:tc>
+      </w:tr>
+      <w:tr>
+        <w:trPr>
+          <w:trHeight w:val="300"/>
+        </w:trPr>
+        <w:tc>
+          <w:tcPr>
+            <w:tcW w:w="4875" w:type="dxa"/>
+            <w:shd w:val="clear" w:color="auto" w:fill="auto"/>
+            <w:noWrap/>
+            <w:vAlign w:val="bottom"/>
+            <w:hideMark/>
+          </w:tcPr>
+          <w:p>
+            <w:pPr>
+              <w:spacing w:after="0" w:line="240" w:lineRule="auto"/>
+              <w:rPr>
+                <w:rFonts w:eastAsia="Times New Roman"/>
+                <w:color w:val="000000"/>
+              </w:rPr>
+            </w:pPr>
+            <w:r>
+              <w:rPr>
+                <w:rFonts w:eastAsia="Times New Roman"/>
+                <w:color w:val="000000"/>
+              </w:rPr>
+              <w:t>Wing CG</w:t>
+            </w:r>
+            <w:r>
+              <w:rPr>
+                <w:rFonts w:eastAsia="Times New Roman"/>
+                <w:color w:val="000000"/>
+              </w:rPr>
+              <w:t xml:space="preserve"> Relative to </w:t>
+            </w:r>
+            <w:proofErr w:type="spellStart"/>
+            <w:r>
+              <w:rPr>
+                <w:rFonts w:eastAsia="Times New Roman"/>
+                <w:color w:val="000000"/>
+              </w:rPr>
+              <w:t>MAC</w:t>
+            </w:r>
+            <w:r>
+              <w:rPr>
+                <w:rFonts w:eastAsia="Times New Roman"/>
+                <w:color w:val="000000"/>
+                <w:vertAlign w:val="subscript"/>
+              </w:rPr>
+              <w:t>w</w:t>
+            </w:r>
+            <w:proofErr w:type="spellEnd"/>
+            <w:r>
+              <w:rPr>
+                <w:rFonts w:eastAsia="Times New Roman"/>
+                <w:color w:val="000000"/>
+              </w:rPr>
+              <w:t xml:space="preserve"> (in)</w:t>
+            </w:r>
+          </w:p>
+        </w:tc>
+        <w:tc>
+          <w:tcPr>
+            <w:tcW w:w="4050" w:type="dxa"/>
+            <w:shd w:val="clear" w:color="auto" w:fill="auto"/>
+            <w:noWrap/>
+            <w:vAlign w:val="bottom"/>
+            <w:hideMark/>
+          </w:tcPr>
+          <w:p>
+            <w:pPr>
+              <w:spacing w:after="0" w:line="240" w:lineRule="auto"/>
+              <w:jc w:val="right"/>
+              <w:rPr>
+                <w:rFonts w:eastAsia="Times New Roman"/>
+                <w:color w:val="000000"/>
+              </w:rPr>
+            </w:pPr>
+            <w:r>
+              <w:rPr>
+                <w:rFonts w:eastAsia="Times New Roman"/>
+                <w:color w:val="000000"/>
+              </w:rPr>
+              <w:t>0.50</w:t>
+            </w:r>
+          </w:p>
+        </w:tc>
+      </w:tr>
+      <w:tr>
+        <w:trPr>
+          <w:trHeight w:val="300"/>
+        </w:trPr>
+        <w:tc>
+          <w:tcPr>
+            <w:tcW w:w="4875" w:type="dxa"/>
+            <w:shd w:val="clear" w:color="auto" w:fill="auto"/>
+            <w:noWrap/>
+            <w:vAlign w:val="bottom"/>
+            <w:hideMark/>
+          </w:tcPr>
+          <w:p>
+            <w:pPr>
+              <w:spacing w:after="0" w:line="240" w:lineRule="auto"/>
+              <w:rPr>
+                <w:rFonts w:eastAsia="Times New Roman"/>
+                <w:color w:val="000000"/>
+              </w:rPr>
+            </w:pPr>
+            <m:oMath>
+              <m:sSub>
+                <m:sSubPr>
+                  <m:ctrlPr>
+                    <w:rPr>
+                      <w:rFonts w:ascii="Cambria Math" w:eastAsia="Times New Roman" w:hAnsi="Cambria Math"/>
+                      <w:i/>
+                      <w:color w:val="000000"/>
+                    </w:rPr>
+                  </m:ctrlPr>
+                </m:sSubPr>
+                <m:e>
+                  <m:r>
+                    <w:rPr>
+                      <w:rFonts w:ascii="Cambria Math" w:eastAsia="Times New Roman" w:hAnsi="Cambria Math"/>
+                      <w:color w:val="000000"/>
+                    </w:rPr>
+                    <m:t>l</m:t>
+                  </m:r>
+                </m:e>
+                <m:sub>
+                  <m:r>
+                    <w:rPr>
+                      <w:rFonts w:ascii="Cambria Math" w:eastAsia="Times New Roman" w:hAnsi="Cambria Math"/>
+                      <w:color w:val="000000"/>
+                    </w:rPr>
+                    <m:t>t</m:t>
+                  </m:r>
+                </m:sub>
+              </m:sSub>
+            </m:oMath>
+            <w:r>
+              <w:rPr>
+                <w:rFonts w:eastAsia="Times New Roman"/>
+                <w:color w:val="000000"/>
+              </w:rPr>
+              <w:t>(in)</w:t>
+            </w:r>
+          </w:p>
+        </w:tc>
+        <w:tc>
+          <w:tcPr>
+            <w:tcW w:w="4050" w:type="dxa"/>
+            <w:shd w:val="clear" w:color="auto" w:fill="auto"/>
+            <w:noWrap/>
+            <w:vAlign w:val="bottom"/>
+            <w:hideMark/>
+          </w:tcPr>
+          <w:p>
+            <w:pPr>
+              <w:spacing w:after="0" w:line="240" w:lineRule="auto"/>
+              <w:jc w:val="right"/>
+              <w:rPr>
+                <w:rFonts w:eastAsia="Times New Roman"/>
+                <w:color w:val="000000"/>
+              </w:rPr>
+            </w:pPr>
+            <w:r>
+              <w:rPr>
+                <w:rFonts w:eastAsia="Times New Roman"/>
+                <w:color w:val="000000"/>
+              </w:rPr>
+              <w:t>9.5</w:t>
+            </w:r>
+          </w:p>
+        </w:tc>
+      </w:tr>
+      <w:tr>
+        <w:trPr>
+          <w:trHeight w:val="300"/>
+        </w:trPr>
+        <w:tc>
+          <w:tcPr>
+            <w:tcW w:w="4875" w:type="dxa"/>
+            <w:shd w:val="clear" w:color="auto" w:fill="auto"/>
+            <w:noWrap/>
+            <w:vAlign w:val="bottom"/>
+            <w:hideMark/>
+          </w:tcPr>
+          <w:p>
+            <w:pPr>
+              <w:spacing w:after="0" w:line="240" w:lineRule="auto"/>
+              <w:rPr>
+                <w:rFonts w:eastAsia="Times New Roman"/>
+                <w:color w:val="000000"/>
+              </w:rPr>
+            </w:pPr>
+            <w:r>
+              <w:rPr>
+                <w:rFonts w:eastAsia="Times New Roman"/>
+                <w:color w:val="000000"/>
+              </w:rPr>
+              <w:t>Volume (in^3)</w:t>
+            </w:r>
+          </w:p>
+        </w:tc>
+        <w:tc>
+          <w:tcPr>
+            <w:tcW w:w="4050" w:type="dxa"/>
+            <w:shd w:val="clear" w:color="auto" w:fill="auto"/>
+            <w:noWrap/>
+            <w:vAlign w:val="bottom"/>
+            <w:hideMark/>
+          </w:tcPr>
+          <w:p>
+            <w:pPr>
+              <w:spacing w:after="0" w:line="240" w:lineRule="auto"/>
+              <w:jc w:val="right"/>
+              <w:rPr>
+                <w:rFonts w:eastAsia="Times New Roman"/>
+                <w:color w:val="000000"/>
+              </w:rPr>
+            </w:pPr>
+            <w:r>
+              <w:rPr>
+                <w:rFonts w:eastAsia="Times New Roman"/>
+                <w:color w:val="000000"/>
+              </w:rPr>
+              <w:t>21.60</w:t>
+            </w:r>
+          </w:p>
+        </w:tc>
+      </w:tr>
+    </w:tbl>
+    <w:p>
+      <w:pPr>
+        <w:jc w:val="both"/>
+      </w:pPr>
+      <w:r>
+        <w:lastRenderedPageBreak/>
+        <w:t>Once these values were found, the lift, drag, and moment coefficients associated with each test run were calculated. This was accomplished through the use of the standard C</w:t>
+      </w:r>
+      <w:r>
+        <w:rPr>
+          <w:vertAlign w:val="subscript"/>
+        </w:rPr>
+        <w:t>D</w:t>
+      </w:r>
+      <w:r>
+        <w:t>, C</w:t>
+      </w:r>
+      <w:r>
+        <w:rPr>
+          <w:vertAlign w:val="subscript"/>
+        </w:rPr>
+        <w:t>L</w:t>
+      </w:r>
+      <w:r>
+        <w:t>, and C</w:t>
+      </w:r>
+      <w:r>
+        <w:rPr>
+          <w:vertAlign w:val="subscript"/>
+        </w:rPr>
+        <w:t>M</w:t>
+      </w:r>
+      <w:r>
+        <w:t xml:space="preserve"> equations, based on the drag, lift, and pitching moments found in Tables 9-1 through 9-4, S</w:t>
+      </w:r>
+      <w:r>
+        <w:rPr>
+          <w:vertAlign w:val="subscript"/>
+        </w:rPr>
+        <w:t>W</w:t>
+      </w:r>
+      <w:r>
+        <w:t xml:space="preserve">, </w:t>
+      </w:r>
+      <w:proofErr w:type="spellStart"/>
+      <w:r>
+        <w:t>MAC</w:t>
+      </w:r>
+      <w:r>
+        <w:rPr>
+          <w:vertAlign w:val="subscript"/>
+        </w:rPr>
+        <w:t>w</w:t>
+      </w:r>
+      <w:proofErr w:type="spellEnd"/>
+      <w:r>
+        <w:t xml:space="preserve">, and the temperature and pressure found within Oliver Hall during testing, which was found to be 70 </w:t>
+      </w:r>
+      <w:r>
+        <w:rPr>
+          <w:rFonts w:ascii="Calibri" w:hAnsi="Calibri"/>
+        </w:rPr>
+        <w:t>⁰</w:t>
+      </w:r>
+      <w:r>
+        <w:t xml:space="preserve">F and 101 </w:t>
+      </w:r>
+      <w:proofErr w:type="spellStart"/>
+      <w:r>
+        <w:t>kPa</w:t>
+      </w:r>
+      <w:proofErr w:type="spellEnd"/>
+      <w:r>
+        <w:t xml:space="preserve"> respectively, which transl</w:t>
+      </w:r>
+      <w:r>
+        <w:t>ated to a density of 0.002377 slugs/ft</w:t>
+      </w:r>
+      <w:r>
+        <w:rPr>
+          <w:vertAlign w:val="superscript"/>
+        </w:rPr>
+        <w:t>3</w:t>
+      </w:r>
+      <w:r>
+        <w:t xml:space="preserve">. </w:t>
+      </w:r>
+    </w:p>
+    <w:p>
+      <w:pPr>
+        <w:jc w:val="both"/>
+      </w:pPr>
+      <w:r>
+        <w:t>After this, the process of correcting these raw coefficient values began, which involved running through the process described in detail in the introduction. The first step in this process involved plotting C</w:t>
+      </w:r>
+      <w:r>
+        <w:rPr>
+          <w:vertAlign w:val="subscript"/>
+        </w:rPr>
+        <w:t>L</w:t>
+      </w:r>
+      <w:r>
+        <w:rPr>
+          <w:vertAlign w:val="superscript"/>
+        </w:rPr>
+        <w:t>2</w:t>
+      </w:r>
+      <w:r>
+        <w:t xml:space="preserve"> vs. C</w:t>
+      </w:r>
+      <w:r>
+        <w:rPr>
+          <w:vertAlign w:val="subscript"/>
+        </w:rPr>
+        <w:t>D</w:t>
+      </w:r>
+      <w:r>
+        <w:t xml:space="preserve"> in the wing on, full speed test run. The results of this process are plotted in Figure 7-1 below. This plot, which theoretically should show a linear increase in C</w:t>
+      </w:r>
+      <w:r>
+        <w:rPr>
+          <w:vertAlign w:val="subscript"/>
+        </w:rPr>
+        <w:t xml:space="preserve">D </w:t>
+      </w:r>
+      <w:r>
+        <w:t>over C</w:t>
+      </w:r>
+      <w:r>
+        <w:rPr>
+          <w:vertAlign w:val="subscript"/>
+        </w:rPr>
+        <w:t>L</w:t>
+      </w:r>
+      <w:r>
+        <w:rPr>
+          <w:vertAlign w:val="superscript"/>
+        </w:rPr>
+        <w:t>2</w:t>
+      </w:r>
+      <w:r>
+        <w:t xml:space="preserve">, clearly did not. This is likely due to the fact that the corrections that are to be put into place later in this section have not yet been accounted for, meaning that the raw data is not a good representation of what the aircraft would actually experience in a real world scenario. However, it was necessary to find a </w:t>
+      </w:r>
+      <w:proofErr w:type="spellStart"/>
+      <w:r>
+        <w:t>C</w:t>
+      </w:r>
+      <w:r>
+        <w:rPr>
+          <w:vertAlign w:val="subscript"/>
+        </w:rPr>
+        <w:t>Do</w:t>
+      </w:r>
+      <w:proofErr w:type="spellEnd"/>
+      <w:r>
+        <w:t xml:space="preserve"> value in order to begin the correction process, so a linear curve was fit to the data, and a value of 0.00001551 was found.</w:t>
+      </w:r>
+    </w:p>
+    <w:p>
+      <w:pPr>
+        <w:jc w:val="center"/>
+      </w:pPr>
+      <w:r>
+        <w:rPr>
+          <w:noProof/>
+        </w:rPr>
+        <w:drawing>
+          <wp:inline distT="0" distB="0" distL="0" distR="0" wp14:anchorId="048B1E94" wp14:editId="417F2322">
+            <wp:extent cx="5943600" cy="4315460"/>
+            <wp:effectExtent l="0" t="0" r="0" b="8890"/>
+            <wp:docPr id="8" name="Chart 8"/>
+            <wp:cNvGraphicFramePr/>
+            <a:graphic xmlns:a="http://schemas.openxmlformats.org/drawingml/2006/main">
+              <a:graphicData uri="http://schemas.openxmlformats.org/drawingml/2006/chart">
+                <c:chart xmlns:c="http://schemas.openxmlformats.org/drawingml/2006/chart" xmlns:r="http://schemas.openxmlformats.org/officeDocument/2006/relationships" r:id="rId16"/>
+              </a:graphicData>
+            </a:graphic>
+          </wp:inline>
+        </w:drawing>
+      </w:r>
+    </w:p>
+    <w:p>
+      <w:pPr>
+        <w:jc w:val="center"/>
+        <w:rPr>
+          <w:b/>
+        </w:rPr>
+      </w:pPr>
+      <w:proofErr w:type="gramStart"/>
+      <w:r>
+        <w:rPr>
+          <w:b/>
+        </w:rPr>
+        <w:t>Figure 7-1.</w:t>
+      </w:r>
+      <w:proofErr w:type="gramEnd"/>
+      <w:r>
+        <w:rPr>
+          <w:b/>
+        </w:rPr>
+        <w:t xml:space="preserve"> CL</w:t>
+      </w:r>
+      <w:r>
+        <w:rPr>
+          <w:b/>
+          <w:vertAlign w:val="superscript"/>
+        </w:rPr>
+        <w:t>2</w:t>
+      </w:r>
+      <w:r>
+        <w:rPr>
+          <w:b/>
+        </w:rPr>
+        <w:t xml:space="preserve"> </w:t>
+      </w:r>
+      <w:proofErr w:type="spellStart"/>
+      <w:r>
+        <w:rPr>
+          <w:b/>
+        </w:rPr>
+        <w:t>vs</w:t>
+      </w:r>
+      <w:proofErr w:type="spellEnd"/>
+      <w:r>
+        <w:rPr>
+          <w:b/>
+        </w:rPr>
+        <w:t xml:space="preserve"> CD Plot for </w:t>
+      </w:r>
+      <w:proofErr w:type="gramStart"/>
+      <w:r>
+        <w:rPr>
+          <w:b/>
+        </w:rPr>
+        <w:t>an Airspeed</w:t>
+      </w:r>
+      <w:proofErr w:type="gramEnd"/>
+      <w:r>
+        <w:rPr>
+          <w:b/>
+        </w:rPr>
+        <w:t xml:space="preserve"> of 65 mph and with the Tail Attached</w:t>
+      </w:r>
+    </w:p>
+    <w:p>
+      <w:pPr>
+        <w:jc w:val="both"/>
+      </w:pPr>
+      <w:r>
+        <w:t>Based on this value, the total blockage correction factor was found through the use of Equations (3-7) in the Introduction. From this blockage factor, a corrected dynamic pressure was calculated through the use of Equation (8). The results and intermediated steps of this process are recorded in table 7-2 on the next page.</w:t>
+      </w:r>
+    </w:p>
+    <w:p>
+      <w:pPr>
+        <w:jc w:val="both"/>
+      </w:pPr>
+    </w:p>
+    <w:p>
+      <w:pPr>
+        <w:jc w:val="center"/>
+        <w:rPr>
+          <w:b/>
+        </w:rPr>
+      </w:pPr>
+      <w:proofErr w:type="gramStart"/>
+      <w:r>
+        <w:rPr>
+          <w:b/>
+        </w:rPr>
+        <w:lastRenderedPageBreak/>
+        <w:t>Table 7-2.</w:t>
+      </w:r>
+      <w:proofErr w:type="gramEnd"/>
+      <w:r>
+        <w:rPr>
+          <w:b/>
+        </w:rPr>
+        <w:t xml:space="preserve"> Blockage Correction Factor Buildup and Results</w:t>
+      </w:r>
+    </w:p>
+    <w:tbl>
+      <w:tblPr>
+        <w:tblW w:w="7200" w:type="dxa"/>
+        <w:tblInd w:w="1098" w:type="dxa"/>
+        <w:tblLook w:val="04A0" w:firstRow="1" w:lastRow="0" w:firstColumn="1" w:lastColumn="0" w:noHBand="0" w:noVBand="1"/>
+      </w:tblPr>
+      <w:tblGrid>
+        <w:gridCol w:w="3870"/>
+        <w:gridCol w:w="3330"/>
+      </w:tblGrid>
+      <w:tr>
+        <w:trPr>
+          <w:trHeight w:val="300"/>
+        </w:trPr>
+        <w:tc>
+          <w:tcPr>
+            <w:tcW w:w="7200" w:type="dxa"/>
+            <w:gridSpan w:val="2"/>
+            <w:tcBorders>
+              <w:top w:val="single" w:sz="4" w:space="0" w:color="auto"/>
+              <w:left w:val="single" w:sz="4" w:space="0" w:color="auto"/>
+              <w:bottom w:val="single" w:sz="4" w:space="0" w:color="auto"/>
+              <w:right w:val="single" w:sz="4" w:space="0" w:color="auto"/>
+            </w:tcBorders>
+            <w:shd w:val="clear" w:color="auto" w:fill="17365D" w:themeFill="text2" w:themeFillShade="BF"/>
+            <w:noWrap/>
+            <w:vAlign w:val="bottom"/>
+          </w:tcPr>
+          <w:p>
+            <w:pPr>
+              <w:spacing w:after="0" w:line="240" w:lineRule="auto"/>
+              <w:jc w:val="center"/>
+              <w:rPr>
+                <w:rFonts w:eastAsia="Times New Roman"/>
+                <w:b/>
+                <w:color w:val="FFFFFF" w:themeColor="background1"/>
+              </w:rPr>
+            </w:pPr>
+            <w:r>
+              <w:rPr>
+                <w:rFonts w:eastAsia="Times New Roman"/>
+                <w:b/>
+                <w:color w:val="FFFFFF" w:themeColor="background1"/>
+              </w:rPr>
+              <w:t>Blockage Correction Factor Calculations</w:t>
+            </w:r>
+          </w:p>
+        </w:tc>
+      </w:tr>
+      <w:tr>
+        <w:trPr>
+          <w:trHeight w:val="300"/>
+        </w:trPr>
+        <w:tc>
+          <w:tcPr>
+            <w:tcW w:w="3870" w:type="dxa"/>
+            <w:tcBorders>
+              <w:top w:val="single" w:sz="4" w:space="0" w:color="auto"/>
+              <w:left w:val="single" w:sz="4" w:space="0" w:color="auto"/>
+              <w:bottom w:val="single" w:sz="4" w:space="0" w:color="auto"/>
+              <w:right w:val="single" w:sz="4" w:space="0" w:color="auto"/>
+            </w:tcBorders>
+            <w:shd w:val="clear" w:color="auto" w:fill="auto"/>
+            <w:noWrap/>
+            <w:vAlign w:val="bottom"/>
+            <w:hideMark/>
+          </w:tcPr>
+          <w:p>
+            <w:pPr>
+              <w:spacing w:after="0" w:line="240" w:lineRule="auto"/>
+              <w:rPr>
+                <w:rFonts w:eastAsia="Times New Roman"/>
+                <w:color w:val="000000"/>
+              </w:rPr>
+            </w:pPr>
+            <w:r>
+              <w:rPr>
+                <w:rFonts w:eastAsia="Times New Roman"/>
+                <w:color w:val="000000"/>
+              </w:rPr>
+              <w:t>K1</w:t>
+            </w:r>
+          </w:p>
+        </w:tc>
+        <w:tc>
+          <w:tcPr>
+            <w:tcW w:w="3330" w:type="dxa"/>
+            <w:tcBorders>
+              <w:top w:val="single" w:sz="4" w:space="0" w:color="auto"/>
+              <w:left w:val="nil"/>
+              <w:bottom w:val="single" w:sz="4" w:space="0" w:color="auto"/>
+              <w:right w:val="single" w:sz="4" w:space="0" w:color="auto"/>
+            </w:tcBorders>
+            <w:shd w:val="clear" w:color="auto" w:fill="auto"/>
+            <w:noWrap/>
+            <w:vAlign w:val="bottom"/>
+            <w:hideMark/>
+          </w:tcPr>
+          <w:p>
+            <w:pPr>
+              <w:spacing w:after="0" w:line="240" w:lineRule="auto"/>
+              <w:jc w:val="right"/>
+              <w:rPr>
+                <w:rFonts w:eastAsia="Times New Roman"/>
+                <w:color w:val="000000"/>
+              </w:rPr>
+            </w:pPr>
+            <w:bookmarkStart w:id="14" w:name="RANGE!G10"/>
+            <w:r>
+              <w:rPr>
+                <w:rFonts w:eastAsia="Times New Roman"/>
+                <w:color w:val="000000"/>
+              </w:rPr>
+              <w:t>1.04</w:t>
+            </w:r>
+            <w:bookmarkEnd w:id="14"/>
+          </w:p>
+        </w:tc>
+      </w:tr>
+      <w:tr>
+        <w:trPr>
+          <w:trHeight w:val="300"/>
+        </w:trPr>
+        <w:tc>
+          <w:tcPr>
+            <w:tcW w:w="3870" w:type="dxa"/>
+            <w:tcBorders>
+              <w:top w:val="nil"/>
+              <w:left w:val="single" w:sz="4" w:space="0" w:color="auto"/>
+              <w:bottom w:val="single" w:sz="4" w:space="0" w:color="auto"/>
+              <w:right w:val="single" w:sz="4" w:space="0" w:color="auto"/>
+            </w:tcBorders>
+            <w:shd w:val="clear" w:color="auto" w:fill="auto"/>
+            <w:noWrap/>
+            <w:vAlign w:val="bottom"/>
+            <w:hideMark/>
+          </w:tcPr>
+          <w:p>
+            <w:pPr>
+              <w:spacing w:after="0" w:line="240" w:lineRule="auto"/>
+              <w:rPr>
+                <w:rFonts w:eastAsia="Times New Roman"/>
+                <w:color w:val="000000"/>
+              </w:rPr>
+            </w:pPr>
+            <w:r>
+              <w:rPr>
+                <w:rFonts w:eastAsia="Times New Roman"/>
+                <w:color w:val="000000"/>
+              </w:rPr>
+              <w:t>K3</w:t>
+            </w:r>
+          </w:p>
+        </w:tc>
+        <w:tc>
+          <w:tcPr>
+            <w:tcW w:w="3330" w:type="dxa"/>
+            <w:tcBorders>
+              <w:top w:val="nil"/>
+              <w:left w:val="nil"/>
+              <w:bottom w:val="single" w:sz="4" w:space="0" w:color="auto"/>
+              <w:right w:val="single" w:sz="4" w:space="0" w:color="auto"/>
+            </w:tcBorders>
+            <w:shd w:val="clear" w:color="auto" w:fill="auto"/>
+            <w:noWrap/>
+            <w:vAlign w:val="bottom"/>
+            <w:hideMark/>
+          </w:tcPr>
+          <w:p>
+            <w:pPr>
+              <w:spacing w:after="0" w:line="240" w:lineRule="auto"/>
+              <w:jc w:val="right"/>
+              <w:rPr>
+                <w:rFonts w:eastAsia="Times New Roman"/>
+                <w:color w:val="000000"/>
+              </w:rPr>
+            </w:pPr>
+            <w:bookmarkStart w:id="15" w:name="RANGE!G11"/>
+            <w:r>
+              <w:rPr>
+                <w:rFonts w:eastAsia="Times New Roman"/>
+                <w:color w:val="000000"/>
+              </w:rPr>
+              <w:t>0.93</w:t>
+            </w:r>
+            <w:bookmarkEnd w:id="15"/>
+          </w:p>
+        </w:tc>
+      </w:tr>
+      <w:tr>
+        <w:trPr>
+          <w:trHeight w:val="300"/>
+        </w:trPr>
+        <w:tc>
+          <w:tcPr>
+            <w:tcW w:w="3870" w:type="dxa"/>
+            <w:tcBorders>
+              <w:top w:val="nil"/>
+              <w:left w:val="single" w:sz="4" w:space="0" w:color="auto"/>
+              <w:bottom w:val="single" w:sz="4" w:space="0" w:color="auto"/>
+              <w:right w:val="single" w:sz="4" w:space="0" w:color="auto"/>
+            </w:tcBorders>
+            <w:shd w:val="clear" w:color="auto" w:fill="auto"/>
+            <w:noWrap/>
+            <w:vAlign w:val="bottom"/>
+            <w:hideMark/>
+          </w:tcPr>
+          <w:p>
+            <w:pPr>
+              <w:spacing w:after="0" w:line="240" w:lineRule="auto"/>
+              <w:rPr>
+                <w:rFonts w:eastAsia="Times New Roman"/>
+                <w:color w:val="000000"/>
+                <w:vertAlign w:val="subscript"/>
+              </w:rPr>
+            </w:pPr>
+            <w:proofErr w:type="spellStart"/>
+            <w:r>
+              <w:rPr>
+                <w:rFonts w:eastAsia="Times New Roman"/>
+                <w:color w:val="000000"/>
+              </w:rPr>
+              <w:t>ε</w:t>
+            </w:r>
+            <w:r>
+              <w:rPr>
+                <w:rFonts w:eastAsia="Times New Roman"/>
+                <w:color w:val="000000"/>
+                <w:vertAlign w:val="subscript"/>
+              </w:rPr>
+              <w:t>sbwing</w:t>
+            </w:r>
+            <w:proofErr w:type="spellEnd"/>
+          </w:p>
+        </w:tc>
+        <w:tc>
+          <w:tcPr>
+            <w:tcW w:w="3330" w:type="dxa"/>
+            <w:tcBorders>
+              <w:top w:val="nil"/>
+              <w:left w:val="nil"/>
+              <w:bottom w:val="single" w:sz="4" w:space="0" w:color="auto"/>
+              <w:right w:val="single" w:sz="4" w:space="0" w:color="auto"/>
+            </w:tcBorders>
+            <w:shd w:val="clear" w:color="auto" w:fill="auto"/>
+            <w:noWrap/>
+            <w:vAlign w:val="bottom"/>
+            <w:hideMark/>
+          </w:tcPr>
+          <w:p>
+            <w:pPr>
+              <w:spacing w:after="0" w:line="240" w:lineRule="auto"/>
+              <w:jc w:val="right"/>
+              <w:rPr>
+                <w:rFonts w:eastAsia="Times New Roman"/>
+                <w:color w:val="000000"/>
+              </w:rPr>
+            </w:pPr>
+            <w:r>
+              <w:rPr>
+                <w:rFonts w:eastAsia="Times New Roman"/>
+                <w:color w:val="000000"/>
+              </w:rPr>
+              <w:t>0.000412</w:t>
+            </w:r>
+          </w:p>
+        </w:tc>
+      </w:tr>
+      <w:tr>
+        <w:trPr>
+          <w:trHeight w:val="300"/>
+        </w:trPr>
+        <w:tc>
+          <w:tcPr>
+            <w:tcW w:w="3870" w:type="dxa"/>
+            <w:tcBorders>
+              <w:top w:val="nil"/>
+              <w:left w:val="single" w:sz="4" w:space="0" w:color="auto"/>
+              <w:bottom w:val="single" w:sz="4" w:space="0" w:color="auto"/>
+              <w:right w:val="single" w:sz="4" w:space="0" w:color="auto"/>
+            </w:tcBorders>
+            <w:shd w:val="clear" w:color="auto" w:fill="auto"/>
+            <w:noWrap/>
+            <w:vAlign w:val="bottom"/>
+            <w:hideMark/>
+          </w:tcPr>
+          <w:p>
+            <w:pPr>
+              <w:spacing w:after="0" w:line="240" w:lineRule="auto"/>
+              <w:rPr>
+                <w:rFonts w:eastAsia="Times New Roman"/>
+                <w:color w:val="000000"/>
+                <w:vertAlign w:val="subscript"/>
+              </w:rPr>
+            </w:pPr>
+            <w:proofErr w:type="spellStart"/>
+            <w:r>
+              <w:rPr>
+                <w:rFonts w:eastAsia="Times New Roman"/>
+                <w:color w:val="000000"/>
+              </w:rPr>
+              <w:t>τ</w:t>
+            </w:r>
+            <w:r>
+              <w:rPr>
+                <w:rFonts w:eastAsia="Times New Roman"/>
+                <w:color w:val="000000"/>
+                <w:vertAlign w:val="subscript"/>
+              </w:rPr>
+              <w:t>w</w:t>
+            </w:r>
+            <w:proofErr w:type="spellEnd"/>
+          </w:p>
+        </w:tc>
+        <w:tc>
+          <w:tcPr>
+            <w:tcW w:w="3330" w:type="dxa"/>
+            <w:tcBorders>
+              <w:top w:val="nil"/>
+              <w:left w:val="nil"/>
+              <w:bottom w:val="single" w:sz="4" w:space="0" w:color="auto"/>
+              <w:right w:val="single" w:sz="4" w:space="0" w:color="auto"/>
+            </w:tcBorders>
+            <w:shd w:val="clear" w:color="auto" w:fill="auto"/>
+            <w:noWrap/>
+            <w:vAlign w:val="bottom"/>
+            <w:hideMark/>
+          </w:tcPr>
+          <w:p>
+            <w:pPr>
+              <w:spacing w:after="0" w:line="240" w:lineRule="auto"/>
+              <w:jc w:val="right"/>
+              <w:rPr>
+                <w:rFonts w:eastAsia="Times New Roman"/>
+                <w:color w:val="000000"/>
+              </w:rPr>
+            </w:pPr>
+            <w:bookmarkStart w:id="16" w:name="RANGE!G13"/>
+            <w:r>
+              <w:rPr>
+                <w:rFonts w:eastAsia="Times New Roman"/>
+                <w:color w:val="000000"/>
+              </w:rPr>
+              <w:t>0.86</w:t>
+            </w:r>
+            <w:bookmarkEnd w:id="16"/>
+          </w:p>
+        </w:tc>
+      </w:tr>
+      <w:tr>
+        <w:trPr>
+          <w:trHeight w:val="300"/>
+        </w:trPr>
+        <w:tc>
+          <w:tcPr>
+            <w:tcW w:w="3870" w:type="dxa"/>
+            <w:tcBorders>
+              <w:top w:val="nil"/>
+              <w:left w:val="single" w:sz="4" w:space="0" w:color="auto"/>
+              <w:bottom w:val="single" w:sz="4" w:space="0" w:color="auto"/>
+              <w:right w:val="single" w:sz="4" w:space="0" w:color="auto"/>
+            </w:tcBorders>
+            <w:shd w:val="clear" w:color="auto" w:fill="auto"/>
+            <w:noWrap/>
+            <w:vAlign w:val="bottom"/>
+            <w:hideMark/>
+          </w:tcPr>
+          <w:p>
+            <w:pPr>
+              <w:spacing w:after="0" w:line="240" w:lineRule="auto"/>
+              <w:rPr>
+                <w:rFonts w:eastAsia="Times New Roman"/>
+                <w:color w:val="000000"/>
+              </w:rPr>
+            </w:pPr>
+            <w:r>
+              <w:rPr>
+                <w:rFonts w:eastAsia="Times New Roman"/>
+                <w:color w:val="000000"/>
+              </w:rPr>
+              <w:t>τ</w:t>
+            </w:r>
+            <w:r>
+              <w:rPr>
+                <w:rFonts w:eastAsia="Times New Roman"/>
+                <w:color w:val="000000"/>
+                <w:vertAlign w:val="subscript"/>
+              </w:rPr>
+              <w:t>1</w:t>
+            </w:r>
+          </w:p>
+        </w:tc>
+        <w:tc>
+          <w:tcPr>
+            <w:tcW w:w="3330" w:type="dxa"/>
+            <w:tcBorders>
+              <w:top w:val="nil"/>
+              <w:left w:val="nil"/>
+              <w:bottom w:val="single" w:sz="4" w:space="0" w:color="auto"/>
+              <w:right w:val="single" w:sz="4" w:space="0" w:color="auto"/>
+            </w:tcBorders>
+            <w:shd w:val="clear" w:color="auto" w:fill="auto"/>
+            <w:noWrap/>
+            <w:vAlign w:val="bottom"/>
+            <w:hideMark/>
+          </w:tcPr>
+          <w:p>
+            <w:pPr>
+              <w:spacing w:after="0" w:line="240" w:lineRule="auto"/>
+              <w:jc w:val="right"/>
+              <w:rPr>
+                <w:rFonts w:eastAsia="Times New Roman"/>
+                <w:color w:val="000000"/>
+              </w:rPr>
+            </w:pPr>
+            <w:bookmarkStart w:id="17" w:name="RANGE!G14"/>
+            <w:r>
+              <w:rPr>
+                <w:rFonts w:eastAsia="Times New Roman"/>
+                <w:color w:val="000000"/>
+              </w:rPr>
+              <w:t>0.855</w:t>
+            </w:r>
+            <w:bookmarkEnd w:id="17"/>
+          </w:p>
+        </w:tc>
+      </w:tr>
+      <w:tr>
+        <w:trPr>
+          <w:trHeight w:val="300"/>
+        </w:trPr>
+        <w:tc>
+          <w:tcPr>
+            <w:tcW w:w="3870" w:type="dxa"/>
+            <w:tcBorders>
+              <w:top w:val="nil"/>
+              <w:left w:val="single" w:sz="4" w:space="0" w:color="auto"/>
+              <w:bottom w:val="single" w:sz="4" w:space="0" w:color="auto"/>
+              <w:right w:val="single" w:sz="4" w:space="0" w:color="auto"/>
+            </w:tcBorders>
+            <w:shd w:val="clear" w:color="auto" w:fill="auto"/>
+            <w:noWrap/>
+            <w:vAlign w:val="bottom"/>
+            <w:hideMark/>
+          </w:tcPr>
+          <w:p>
+            <w:pPr>
+              <w:spacing w:after="0" w:line="240" w:lineRule="auto"/>
+              <w:rPr>
+                <w:rFonts w:eastAsia="Times New Roman"/>
+                <w:color w:val="000000"/>
+              </w:rPr>
+            </w:pPr>
+            <w:r>
+              <w:rPr>
+                <w:rFonts w:eastAsia="Times New Roman"/>
+                <w:color w:val="000000"/>
+              </w:rPr>
+              <w:t>b</w:t>
+            </w:r>
+            <w:r>
+              <w:rPr>
+                <w:rFonts w:eastAsia="Times New Roman"/>
+                <w:color w:val="000000"/>
+              </w:rPr>
+              <w:t>/</w:t>
+            </w:r>
+            <w:r>
+              <w:rPr>
+                <w:rFonts w:eastAsia="Times New Roman"/>
+                <w:color w:val="000000"/>
+              </w:rPr>
+              <w:t>B</w:t>
+            </w:r>
+          </w:p>
+        </w:tc>
+        <w:tc>
+          <w:tcPr>
+            <w:tcW w:w="3330" w:type="dxa"/>
+            <w:tcBorders>
+              <w:top w:val="nil"/>
+              <w:left w:val="nil"/>
+              <w:bottom w:val="single" w:sz="4" w:space="0" w:color="auto"/>
+              <w:right w:val="single" w:sz="4" w:space="0" w:color="auto"/>
+            </w:tcBorders>
+            <w:shd w:val="clear" w:color="auto" w:fill="auto"/>
+            <w:noWrap/>
+            <w:vAlign w:val="bottom"/>
+            <w:hideMark/>
+          </w:tcPr>
+          <w:p>
+            <w:pPr>
+              <w:spacing w:after="0" w:line="240" w:lineRule="auto"/>
+              <w:jc w:val="right"/>
+              <w:rPr>
+                <w:rFonts w:eastAsia="Times New Roman"/>
+                <w:color w:val="000000"/>
+              </w:rPr>
+            </w:pPr>
+            <w:bookmarkStart w:id="18" w:name="RANGE!G15"/>
+            <w:r>
+              <w:rPr>
+                <w:rFonts w:eastAsia="Times New Roman"/>
+                <w:color w:val="000000"/>
+              </w:rPr>
+              <w:t>0.61</w:t>
+            </w:r>
+            <w:bookmarkEnd w:id="18"/>
+          </w:p>
+        </w:tc>
+      </w:tr>
+      <w:tr>
+        <w:trPr>
+          <w:trHeight w:val="300"/>
+        </w:trPr>
+        <w:tc>
+          <w:tcPr>
+            <w:tcW w:w="3870" w:type="dxa"/>
+            <w:tcBorders>
+              <w:top w:val="nil"/>
+              <w:left w:val="single" w:sz="4" w:space="0" w:color="auto"/>
+              <w:bottom w:val="single" w:sz="4" w:space="0" w:color="auto"/>
+              <w:right w:val="single" w:sz="4" w:space="0" w:color="auto"/>
+            </w:tcBorders>
+            <w:shd w:val="clear" w:color="auto" w:fill="auto"/>
+            <w:noWrap/>
+            <w:vAlign w:val="bottom"/>
+            <w:hideMark/>
+          </w:tcPr>
+          <w:p>
+            <w:pPr>
+              <w:spacing w:after="0" w:line="240" w:lineRule="auto"/>
+              <w:rPr>
+                <w:rFonts w:eastAsia="Times New Roman"/>
+                <w:color w:val="000000"/>
+                <w:vertAlign w:val="subscript"/>
+              </w:rPr>
+            </w:pPr>
+            <w:proofErr w:type="spellStart"/>
+            <w:r>
+              <w:rPr>
+                <w:rFonts w:eastAsia="Times New Roman"/>
+                <w:color w:val="000000"/>
+              </w:rPr>
+              <w:t>ε</w:t>
+            </w:r>
+            <w:r>
+              <w:rPr>
+                <w:rFonts w:eastAsia="Times New Roman"/>
+                <w:color w:val="000000"/>
+                <w:vertAlign w:val="subscript"/>
+              </w:rPr>
+              <w:t>SBF</w:t>
+            </w:r>
+            <w:proofErr w:type="spellEnd"/>
+          </w:p>
+        </w:tc>
+        <w:tc>
+          <w:tcPr>
+            <w:tcW w:w="3330" w:type="dxa"/>
+            <w:tcBorders>
+              <w:top w:val="nil"/>
+              <w:left w:val="nil"/>
+              <w:bottom w:val="single" w:sz="4" w:space="0" w:color="auto"/>
+              <w:right w:val="single" w:sz="4" w:space="0" w:color="auto"/>
+            </w:tcBorders>
+            <w:shd w:val="clear" w:color="auto" w:fill="auto"/>
+            <w:noWrap/>
+            <w:vAlign w:val="bottom"/>
+            <w:hideMark/>
+          </w:tcPr>
+          <w:p>
+            <w:pPr>
+              <w:spacing w:after="0" w:line="240" w:lineRule="auto"/>
+              <w:jc w:val="right"/>
+              <w:rPr>
+                <w:rFonts w:eastAsia="Times New Roman"/>
+                <w:color w:val="000000"/>
+              </w:rPr>
+            </w:pPr>
+            <w:bookmarkStart w:id="19" w:name="RANGE!G16"/>
+            <w:r>
+              <w:rPr>
+                <w:rFonts w:eastAsia="Times New Roman"/>
+                <w:color w:val="000000"/>
+              </w:rPr>
+              <w:t>0.000458</w:t>
+            </w:r>
+            <w:bookmarkEnd w:id="19"/>
+          </w:p>
+        </w:tc>
+      </w:tr>
+      <w:tr>
+        <w:trPr>
+          <w:trHeight w:val="300"/>
+        </w:trPr>
+        <w:tc>
+          <w:tcPr>
+            <w:tcW w:w="3870" w:type="dxa"/>
+            <w:tcBorders>
+              <w:top w:val="nil"/>
+              <w:left w:val="single" w:sz="4" w:space="0" w:color="auto"/>
+              <w:bottom w:val="single" w:sz="4" w:space="0" w:color="auto"/>
+              <w:right w:val="single" w:sz="4" w:space="0" w:color="auto"/>
+            </w:tcBorders>
+            <w:shd w:val="clear" w:color="auto" w:fill="auto"/>
+            <w:noWrap/>
+            <w:vAlign w:val="bottom"/>
+            <w:hideMark/>
+          </w:tcPr>
+          <w:p>
+            <w:pPr>
+              <w:spacing w:after="0" w:line="240" w:lineRule="auto"/>
+              <w:rPr>
+                <w:rFonts w:eastAsia="Times New Roman"/>
+                <w:color w:val="000000"/>
+                <w:vertAlign w:val="subscript"/>
+              </w:rPr>
+            </w:pPr>
+            <w:proofErr w:type="spellStart"/>
+            <w:r>
+              <w:rPr>
+                <w:rFonts w:eastAsia="Times New Roman"/>
+                <w:color w:val="000000"/>
+              </w:rPr>
+              <w:t>ε</w:t>
+            </w:r>
+            <w:r>
+              <w:rPr>
+                <w:rFonts w:eastAsia="Times New Roman"/>
+                <w:color w:val="000000"/>
+                <w:vertAlign w:val="subscript"/>
+              </w:rPr>
+              <w:t>struts</w:t>
+            </w:r>
+            <w:proofErr w:type="spellEnd"/>
+          </w:p>
+        </w:tc>
+        <w:tc>
+          <w:tcPr>
+            <w:tcW w:w="3330" w:type="dxa"/>
+            <w:tcBorders>
+              <w:top w:val="nil"/>
+              <w:left w:val="nil"/>
+              <w:bottom w:val="single" w:sz="4" w:space="0" w:color="auto"/>
+              <w:right w:val="single" w:sz="4" w:space="0" w:color="auto"/>
+            </w:tcBorders>
+            <w:shd w:val="clear" w:color="auto" w:fill="auto"/>
+            <w:noWrap/>
+            <w:vAlign w:val="bottom"/>
+            <w:hideMark/>
+          </w:tcPr>
+          <w:p>
+            <w:pPr>
+              <w:spacing w:after="0" w:line="240" w:lineRule="auto"/>
+              <w:jc w:val="right"/>
+              <w:rPr>
+                <w:rFonts w:eastAsia="Times New Roman"/>
+                <w:color w:val="000000"/>
+              </w:rPr>
+            </w:pPr>
+            <w:bookmarkStart w:id="20" w:name="RANGE!G18"/>
+            <w:r>
+              <w:rPr>
+                <w:rFonts w:eastAsia="Times New Roman"/>
+                <w:color w:val="000000"/>
+              </w:rPr>
+              <w:t>0.00247</w:t>
+            </w:r>
+            <w:bookmarkEnd w:id="20"/>
+          </w:p>
+        </w:tc>
+      </w:tr>
+      <w:tr>
+        <w:trPr>
+          <w:trHeight w:val="300"/>
+        </w:trPr>
+        <w:tc>
+          <w:tcPr>
+            <w:tcW w:w="3870" w:type="dxa"/>
+            <w:tcBorders>
+              <w:top w:val="nil"/>
+              <w:left w:val="single" w:sz="4" w:space="0" w:color="auto"/>
+              <w:bottom w:val="single" w:sz="4" w:space="0" w:color="auto"/>
+              <w:right w:val="single" w:sz="4" w:space="0" w:color="auto"/>
+            </w:tcBorders>
+            <w:shd w:val="clear" w:color="auto" w:fill="auto"/>
+            <w:noWrap/>
+            <w:vAlign w:val="bottom"/>
+            <w:hideMark/>
+          </w:tcPr>
+          <w:p>
+            <w:pPr>
+              <w:spacing w:after="0" w:line="240" w:lineRule="auto"/>
+              <w:rPr>
+                <w:rFonts w:eastAsia="Times New Roman"/>
+                <w:color w:val="000000"/>
+              </w:rPr>
+            </w:pPr>
+            <w:r>
+              <w:rPr>
+                <w:rFonts w:eastAsia="Times New Roman"/>
+                <w:color w:val="000000"/>
+              </w:rPr>
+              <w:t xml:space="preserve">CD0 </w:t>
+            </w:r>
+          </w:p>
+        </w:tc>
+        <w:tc>
+          <w:tcPr>
+            <w:tcW w:w="3330" w:type="dxa"/>
+            <w:tcBorders>
+              <w:top w:val="nil"/>
+              <w:left w:val="nil"/>
+              <w:bottom w:val="single" w:sz="4" w:space="0" w:color="auto"/>
+              <w:right w:val="single" w:sz="4" w:space="0" w:color="auto"/>
+            </w:tcBorders>
+            <w:shd w:val="clear" w:color="auto" w:fill="auto"/>
+            <w:noWrap/>
+            <w:vAlign w:val="bottom"/>
+            <w:hideMark/>
+          </w:tcPr>
+          <w:p>
+            <w:pPr>
+              <w:spacing w:after="0" w:line="240" w:lineRule="auto"/>
+              <w:jc w:val="right"/>
+              <w:rPr>
+                <w:rFonts w:eastAsia="Times New Roman"/>
+                <w:color w:val="000000"/>
+              </w:rPr>
+            </w:pPr>
+            <w:bookmarkStart w:id="21" w:name="RANGE!G19"/>
+            <w:r>
+              <w:rPr>
+                <w:rFonts w:eastAsia="Times New Roman"/>
+                <w:color w:val="000000"/>
+              </w:rPr>
+              <w:t>0.00001549</w:t>
+            </w:r>
+            <w:bookmarkEnd w:id="21"/>
+          </w:p>
+        </w:tc>
+      </w:tr>
+      <w:tr>
+        <w:trPr>
+          <w:trHeight w:val="300"/>
+        </w:trPr>
+        <w:tc>
+          <w:tcPr>
+            <w:tcW w:w="3870" w:type="dxa"/>
+            <w:tcBorders>
+              <w:top w:val="nil"/>
+              <w:left w:val="single" w:sz="4" w:space="0" w:color="auto"/>
+              <w:bottom w:val="nil"/>
+              <w:right w:val="single" w:sz="4" w:space="0" w:color="auto"/>
+            </w:tcBorders>
+            <w:shd w:val="clear" w:color="auto" w:fill="auto"/>
+            <w:noWrap/>
+            <w:vAlign w:val="bottom"/>
+            <w:hideMark/>
+          </w:tcPr>
+          <w:p>
+            <w:pPr>
+              <w:spacing w:after="0" w:line="240" w:lineRule="auto"/>
+              <w:rPr>
+                <w:rFonts w:eastAsia="Times New Roman"/>
+                <w:color w:val="000000"/>
+                <w:vertAlign w:val="subscript"/>
+              </w:rPr>
+            </w:pPr>
+            <w:proofErr w:type="spellStart"/>
+            <w:r>
+              <w:rPr>
+                <w:rFonts w:eastAsia="Times New Roman"/>
+                <w:color w:val="000000"/>
+              </w:rPr>
+              <w:t>ε</w:t>
+            </w:r>
+            <w:r>
+              <w:rPr>
+                <w:rFonts w:eastAsia="Times New Roman"/>
+                <w:color w:val="000000"/>
+                <w:vertAlign w:val="subscript"/>
+              </w:rPr>
+              <w:t>wbTail</w:t>
+            </w:r>
+            <w:proofErr w:type="spellEnd"/>
+          </w:p>
+        </w:tc>
+        <w:tc>
+          <w:tcPr>
+            <w:tcW w:w="3330" w:type="dxa"/>
+            <w:tcBorders>
+              <w:top w:val="nil"/>
+              <w:left w:val="nil"/>
+              <w:bottom w:val="single" w:sz="4" w:space="0" w:color="auto"/>
+              <w:right w:val="single" w:sz="4" w:space="0" w:color="auto"/>
+            </w:tcBorders>
+            <w:shd w:val="clear" w:color="auto" w:fill="auto"/>
+            <w:noWrap/>
+            <w:vAlign w:val="bottom"/>
+            <w:hideMark/>
+          </w:tcPr>
+          <w:p>
+            <w:pPr>
+              <w:spacing w:after="0" w:line="240" w:lineRule="auto"/>
+              <w:jc w:val="right"/>
+              <w:rPr>
+                <w:rFonts w:eastAsia="Times New Roman"/>
+                <w:color w:val="000000"/>
+              </w:rPr>
+            </w:pPr>
+            <w:bookmarkStart w:id="22" w:name="RANGE!G20"/>
+            <w:r>
+              <w:rPr>
+                <w:rFonts w:eastAsia="Times New Roman"/>
+                <w:color w:val="000000"/>
+              </w:rPr>
+              <w:t>1.71E-07</w:t>
+            </w:r>
+            <w:bookmarkEnd w:id="22"/>
+          </w:p>
+        </w:tc>
+      </w:tr>
+      <w:tr>
+        <w:trPr>
+          <w:trHeight w:val="300"/>
+        </w:trPr>
+        <w:tc>
+          <w:tcPr>
+            <w:tcW w:w="3870" w:type="dxa"/>
+            <w:tcBorders>
+              <w:top w:val="single" w:sz="4" w:space="0" w:color="auto"/>
+              <w:left w:val="single" w:sz="4" w:space="0" w:color="auto"/>
+              <w:bottom w:val="single" w:sz="4" w:space="0" w:color="auto"/>
+              <w:right w:val="single" w:sz="4" w:space="0" w:color="auto"/>
+            </w:tcBorders>
+            <w:shd w:val="clear" w:color="auto" w:fill="auto"/>
+            <w:noWrap/>
+            <w:vAlign w:val="bottom"/>
+            <w:hideMark/>
+          </w:tcPr>
+          <w:p>
+            <w:pPr>
+              <w:spacing w:after="0" w:line="240" w:lineRule="auto"/>
+              <w:rPr>
+                <w:rFonts w:eastAsia="Times New Roman"/>
+                <w:vertAlign w:val="subscript"/>
+              </w:rPr>
+            </w:pPr>
+            <w:proofErr w:type="spellStart"/>
+            <w:r>
+              <w:rPr>
+                <w:rFonts w:eastAsia="Times New Roman"/>
+              </w:rPr>
+              <w:t>ε</w:t>
+            </w:r>
+            <w:r>
+              <w:rPr>
+                <w:rFonts w:eastAsia="Times New Roman"/>
+                <w:vertAlign w:val="subscript"/>
+              </w:rPr>
+              <w:t>total</w:t>
+            </w:r>
+            <w:proofErr w:type="spellEnd"/>
+          </w:p>
+        </w:tc>
+        <w:tc>
+          <w:tcPr>
+            <w:tcW w:w="3330" w:type="dxa"/>
+            <w:tcBorders>
+              <w:top w:val="nil"/>
+              <w:left w:val="nil"/>
+              <w:bottom w:val="single" w:sz="4" w:space="0" w:color="auto"/>
+              <w:right w:val="single" w:sz="4" w:space="0" w:color="auto"/>
+            </w:tcBorders>
+            <w:shd w:val="clear" w:color="auto" w:fill="auto"/>
+            <w:noWrap/>
+            <w:vAlign w:val="bottom"/>
+            <w:hideMark/>
+          </w:tcPr>
+          <w:p>
+            <w:pPr>
+              <w:spacing w:after="0" w:line="240" w:lineRule="auto"/>
+              <w:jc w:val="right"/>
+              <w:rPr>
+                <w:rFonts w:eastAsia="Times New Roman"/>
+              </w:rPr>
+            </w:pPr>
+            <w:bookmarkStart w:id="23" w:name="RANGE!G21"/>
+            <w:r>
+              <w:rPr>
+                <w:rFonts w:eastAsia="Times New Roman"/>
+              </w:rPr>
+              <w:t>0.00334</w:t>
+            </w:r>
+            <w:bookmarkEnd w:id="23"/>
+          </w:p>
+        </w:tc>
+      </w:tr>
+      <w:tr>
+        <w:trPr>
+          <w:trHeight w:val="300"/>
+        </w:trPr>
+        <w:tc>
+          <w:tcPr>
+            <w:tcW w:w="3870" w:type="dxa"/>
+            <w:tcBorders>
+              <w:top w:val="nil"/>
+              <w:left w:val="single" w:sz="4" w:space="0" w:color="auto"/>
+              <w:bottom w:val="single" w:sz="4" w:space="0" w:color="auto"/>
+              <w:right w:val="single" w:sz="4" w:space="0" w:color="auto"/>
+            </w:tcBorders>
+            <w:shd w:val="clear" w:color="auto" w:fill="auto"/>
+            <w:noWrap/>
+            <w:vAlign w:val="bottom"/>
+            <w:hideMark/>
+          </w:tcPr>
+          <w:p>
+            <w:pPr>
+              <w:spacing w:after="0" w:line="240" w:lineRule="auto"/>
+              <w:rPr>
+                <w:rFonts w:eastAsia="Times New Roman"/>
+              </w:rPr>
+            </w:pPr>
+            <w:proofErr w:type="spellStart"/>
+            <w:r>
+              <w:rPr>
+                <w:rFonts w:eastAsia="Times New Roman"/>
+              </w:rPr>
+              <w:t>Dyanmic</w:t>
+            </w:r>
+            <w:proofErr w:type="spellEnd"/>
+            <w:r>
+              <w:rPr>
+                <w:rFonts w:eastAsia="Times New Roman"/>
+              </w:rPr>
+              <w:t xml:space="preserve"> Pressure Correction (</w:t>
+            </w:r>
+            <w:proofErr w:type="spellStart"/>
+            <w:r>
+              <w:rPr>
+                <w:rFonts w:eastAsia="Times New Roman"/>
+              </w:rPr>
+              <w:t>lbf</w:t>
+            </w:r>
+            <w:proofErr w:type="spellEnd"/>
+            <w:r>
+              <w:rPr>
+                <w:rFonts w:eastAsia="Times New Roman"/>
+              </w:rPr>
+              <w:t>/in^2)</w:t>
+            </w:r>
+          </w:p>
+        </w:tc>
+        <w:tc>
+          <w:tcPr>
+            <w:tcW w:w="3330" w:type="dxa"/>
+            <w:tcBorders>
+              <w:top w:val="nil"/>
+              <w:left w:val="nil"/>
+              <w:bottom w:val="single" w:sz="4" w:space="0" w:color="auto"/>
+              <w:right w:val="single" w:sz="4" w:space="0" w:color="auto"/>
+            </w:tcBorders>
+            <w:shd w:val="clear" w:color="auto" w:fill="auto"/>
+            <w:noWrap/>
+            <w:vAlign w:val="bottom"/>
+            <w:hideMark/>
+          </w:tcPr>
+          <w:p>
+            <w:pPr>
+              <w:spacing w:after="0" w:line="240" w:lineRule="auto"/>
+              <w:jc w:val="right"/>
+              <w:rPr>
+                <w:rFonts w:eastAsia="Times New Roman"/>
+              </w:rPr>
+            </w:pPr>
+            <w:bookmarkStart w:id="24" w:name="RANGE!G22"/>
+            <w:r>
+              <w:rPr>
+                <w:rFonts w:eastAsia="Times New Roman"/>
+              </w:rPr>
+              <w:t>727.9</w:t>
+            </w:r>
+            <w:bookmarkEnd w:id="24"/>
+          </w:p>
+        </w:tc>
+      </w:tr>
+    </w:tbl>
+    <w:p>
+      <w:pPr>
+        <w:jc w:val="center"/>
+        <w:rPr>
+          <w:b/>
+        </w:rPr>
+      </w:pPr>
+    </w:p>
+    <w:p>
+      <w:pPr>
+        <w:jc w:val="both"/>
+      </w:pPr>
+      <w:r>
+        <w:t xml:space="preserve">With this corrected dynamic pressure value in mind, each flight characteristic coefficient was recalculated, resulting in uncorrected versions of each coefficient. The next step in refining these values then involved accounting for the effect of the tunnel walls on the angle of attack that the aircraft experienced. This was accomplished by finding the lift curve slope of the aircraft from the test run where the wing was detached. This slope, calculated from the uncorrected values shown in Figure 7-2, was found to be 0.00048316 /rad. Based on this </w:t>
+      </w:r>
+      <w:proofErr w:type="gramStart"/>
+      <w:r>
+        <w:t>value,</w:t>
+      </w:r>
+      <w:proofErr w:type="gramEnd"/>
+      <w:r>
+        <w:t xml:space="preserve"> and through the use of Equation (9) in the Introduction, the change in angle of attack imparted by the tunnel on the aircraft was 0.108 degrees. The results and steps involved with this process are shown in Table 7-3 below.</w:t>
+      </w:r>
+    </w:p>
+    <w:p>
+      <w:pPr>
+        <w:jc w:val="center"/>
+        <w:rPr>
+          <w:b/>
+        </w:rPr>
+      </w:pPr>
+      <w:proofErr w:type="gramStart"/>
+      <w:r>
+        <w:rPr>
+          <w:b/>
+        </w:rPr>
+        <w:t>Table 7-3.</w:t>
+      </w:r>
+      <w:proofErr w:type="gramEnd"/>
+      <w:r>
+        <w:rPr>
+          <w:b/>
+        </w:rPr>
+        <w:t xml:space="preserve"> Angle of Attack Correction Factor Buildup and Results</w:t>
+      </w:r>
+    </w:p>
+    <w:tbl>
+      <w:tblPr>
+        <w:tblW w:w="7200" w:type="dxa"/>
+        <w:tblInd w:w="1098" w:type="dxa"/>
+        <w:tblBorders>
+          <w:top w:val="single" w:sz="4" w:space="0" w:color="auto"/>
+          <w:left w:val="single" w:sz="4" w:space="0" w:color="auto"/>
+          <w:bottom w:val="single" w:sz="4" w:space="0" w:color="auto"/>
+          <w:right w:val="single" w:sz="4" w:space="0" w:color="auto"/>
+          <w:insideH w:val="single" w:sz="4" w:space="0" w:color="auto"/>
+          <w:insideV w:val="single" w:sz="4" w:space="0" w:color="auto"/>
+        </w:tblBorders>
+        <w:tblLook w:val="04A0" w:firstRow="1" w:lastRow="0" w:firstColumn="1" w:lastColumn="0" w:noHBand="0" w:noVBand="1"/>
+      </w:tblPr>
+      <w:tblGrid>
+        <w:gridCol w:w="3870"/>
+        <w:gridCol w:w="3330"/>
+      </w:tblGrid>
+      <w:tr>
+        <w:trPr>
+          <w:trHeight w:val="300"/>
+        </w:trPr>
+        <w:tc>
+          <w:tcPr>
+            <w:tcW w:w="7200" w:type="dxa"/>
+            <w:gridSpan w:val="2"/>
+            <w:shd w:val="clear" w:color="000000" w:fill="16365C"/>
+            <w:noWrap/>
+            <w:vAlign w:val="bottom"/>
+            <w:hideMark/>
+          </w:tcPr>
+          <w:p>
+            <w:pPr>
+              <w:spacing w:after="0" w:line="240" w:lineRule="auto"/>
+              <w:jc w:val="center"/>
+              <w:rPr>
+                <w:rFonts w:eastAsia="Times New Roman"/>
+                <w:b/>
+                <w:bCs/>
+                <w:color w:val="FFFFFF"/>
+              </w:rPr>
+            </w:pPr>
+            <w:r>
+              <w:rPr>
+                <w:rFonts w:eastAsia="Times New Roman"/>
+                <w:b/>
+                <w:bCs/>
+                <w:color w:val="FFFFFF"/>
+              </w:rPr>
+              <w:t>Angle of Attack Corrections</w:t>
+            </w:r>
+          </w:p>
+        </w:tc>
+      </w:tr>
+      <w:tr>
+        <w:trPr>
+          <w:trHeight w:val="300"/>
+        </w:trPr>
+        <w:tc>
+          <w:tcPr>
+            <w:tcW w:w="3870" w:type="dxa"/>
+            <w:shd w:val="clear" w:color="auto" w:fill="auto"/>
+            <w:noWrap/>
+            <w:vAlign w:val="bottom"/>
+            <w:hideMark/>
+          </w:tcPr>
+          <w:p>
+            <w:pPr>
+              <w:spacing w:after="0" w:line="240" w:lineRule="auto"/>
+              <w:rPr>
+                <w:rFonts w:eastAsia="Times New Roman"/>
+                <w:color w:val="000000"/>
+              </w:rPr>
+            </w:pPr>
+            <w:proofErr w:type="spellStart"/>
+            <w:r>
+              <w:rPr>
+                <w:rFonts w:eastAsia="Times New Roman"/>
+                <w:color w:val="000000"/>
+              </w:rPr>
+              <w:t>Clw</w:t>
+            </w:r>
+            <w:proofErr w:type="spellEnd"/>
+            <w:r>
+              <w:rPr>
+                <w:rFonts w:eastAsia="Times New Roman"/>
+                <w:color w:val="000000"/>
+              </w:rPr>
+              <w:t xml:space="preserve"> (/rad)</w:t>
+            </w:r>
+          </w:p>
+        </w:tc>
+        <w:tc>
+          <w:tcPr>
+            <w:tcW w:w="3330" w:type="dxa"/>
+            <w:shd w:val="clear" w:color="auto" w:fill="auto"/>
+            <w:noWrap/>
+            <w:vAlign w:val="bottom"/>
+            <w:hideMark/>
+          </w:tcPr>
+          <w:p>
+            <w:pPr>
+              <w:spacing w:after="0" w:line="240" w:lineRule="auto"/>
+              <w:jc w:val="right"/>
+              <w:rPr>
+                <w:rFonts w:eastAsia="Times New Roman"/>
+                <w:color w:val="000000"/>
+              </w:rPr>
+            </w:pPr>
+            <w:r>
+              <w:rPr>
+                <w:rFonts w:eastAsia="Times New Roman"/>
+                <w:color w:val="000000"/>
+              </w:rPr>
+              <w:t>0.00048316</w:t>
+            </w:r>
+          </w:p>
+        </w:tc>
+      </w:tr>
+      <w:tr>
+        <w:trPr>
+          <w:trHeight w:val="300"/>
+        </w:trPr>
+        <w:tc>
+          <w:tcPr>
+            <w:tcW w:w="3870" w:type="dxa"/>
+            <w:shd w:val="clear" w:color="auto" w:fill="auto"/>
+            <w:noWrap/>
+            <w:vAlign w:val="bottom"/>
+            <w:hideMark/>
+          </w:tcPr>
+          <w:p>
+            <w:pPr>
+              <w:spacing w:after="0" w:line="240" w:lineRule="auto"/>
+              <w:rPr>
+                <w:rFonts w:eastAsia="Times New Roman"/>
+                <w:color w:val="000000"/>
+              </w:rPr>
+            </w:pPr>
+            <w:proofErr w:type="spellStart"/>
+            <w:r>
+              <w:rPr>
+                <w:rFonts w:eastAsia="Times New Roman"/>
+                <w:color w:val="000000"/>
+              </w:rPr>
+              <w:t>b</w:t>
+            </w:r>
+            <w:r>
+              <w:rPr>
+                <w:rFonts w:eastAsia="Times New Roman"/>
+                <w:color w:val="000000"/>
+                <w:vertAlign w:val="subscript"/>
+              </w:rPr>
+              <w:t>v</w:t>
+            </w:r>
+            <w:proofErr w:type="spellEnd"/>
+            <w:r>
+              <w:rPr>
+                <w:rFonts w:eastAsia="Times New Roman"/>
+                <w:color w:val="000000"/>
+              </w:rPr>
+              <w:t>/b</w:t>
+            </w:r>
+          </w:p>
+        </w:tc>
+        <w:tc>
+          <w:tcPr>
+            <w:tcW w:w="3330" w:type="dxa"/>
+            <w:shd w:val="clear" w:color="auto" w:fill="auto"/>
+            <w:noWrap/>
+            <w:vAlign w:val="bottom"/>
+            <w:hideMark/>
+          </w:tcPr>
+          <w:p>
+            <w:pPr>
+              <w:spacing w:after="0" w:line="240" w:lineRule="auto"/>
+              <w:jc w:val="right"/>
+              <w:rPr>
+                <w:rFonts w:eastAsia="Times New Roman"/>
+                <w:color w:val="000000"/>
+              </w:rPr>
+            </w:pPr>
+            <w:bookmarkStart w:id="25" w:name="RANGE!K3"/>
+            <w:r>
+              <w:rPr>
+                <w:rFonts w:eastAsia="Times New Roman"/>
+                <w:color w:val="000000"/>
+              </w:rPr>
+              <w:t>0.78</w:t>
+            </w:r>
+            <w:bookmarkEnd w:id="25"/>
+          </w:p>
+        </w:tc>
+      </w:tr>
+      <w:tr>
+        <w:trPr>
+          <w:trHeight w:val="300"/>
+        </w:trPr>
+        <w:tc>
+          <w:tcPr>
+            <w:tcW w:w="3870" w:type="dxa"/>
+            <w:shd w:val="clear" w:color="auto" w:fill="auto"/>
+            <w:noWrap/>
+            <w:vAlign w:val="bottom"/>
+            <w:hideMark/>
+          </w:tcPr>
+          <w:p>
+            <w:pPr>
+              <w:spacing w:after="0" w:line="240" w:lineRule="auto"/>
+              <w:rPr>
+                <w:rFonts w:eastAsia="Times New Roman"/>
+                <w:color w:val="000000"/>
+                <w:vertAlign w:val="subscript"/>
+              </w:rPr>
+            </w:pPr>
+            <w:r>
+              <w:rPr>
+                <w:rFonts w:eastAsia="Times New Roman"/>
+                <w:color w:val="000000"/>
+              </w:rPr>
+              <w:t>b</w:t>
+            </w:r>
+            <w:r>
+              <w:rPr>
+                <w:rFonts w:eastAsia="Times New Roman"/>
+                <w:color w:val="000000"/>
+                <w:vertAlign w:val="subscript"/>
+              </w:rPr>
+              <w:t>e</w:t>
+            </w:r>
+          </w:p>
+        </w:tc>
+        <w:tc>
+          <w:tcPr>
+            <w:tcW w:w="3330" w:type="dxa"/>
+            <w:shd w:val="clear" w:color="auto" w:fill="auto"/>
+            <w:noWrap/>
+            <w:vAlign w:val="bottom"/>
+            <w:hideMark/>
+          </w:tcPr>
+          <w:p>
+            <w:pPr>
+              <w:spacing w:after="0" w:line="240" w:lineRule="auto"/>
+              <w:jc w:val="right"/>
+              <w:rPr>
+                <w:rFonts w:eastAsia="Times New Roman"/>
+                <w:color w:val="000000"/>
+              </w:rPr>
+            </w:pPr>
+            <w:bookmarkStart w:id="26" w:name="RANGE!K4"/>
+            <w:r>
+              <w:rPr>
+                <w:rFonts w:eastAsia="Times New Roman"/>
+                <w:color w:val="000000"/>
+              </w:rPr>
+              <w:t>12.58</w:t>
+            </w:r>
+            <w:bookmarkEnd w:id="26"/>
+          </w:p>
+        </w:tc>
+      </w:tr>
+      <w:tr>
+        <w:trPr>
+          <w:trHeight w:val="300"/>
+        </w:trPr>
+        <w:tc>
+          <w:tcPr>
+            <w:tcW w:w="3870" w:type="dxa"/>
+            <w:shd w:val="clear" w:color="auto" w:fill="auto"/>
+            <w:noWrap/>
+            <w:vAlign w:val="bottom"/>
+            <w:hideMark/>
+          </w:tcPr>
+          <w:p>
+            <w:pPr>
+              <w:spacing w:after="0" w:line="240" w:lineRule="auto"/>
+              <w:rPr>
+                <w:rFonts w:eastAsia="Times New Roman"/>
+                <w:color w:val="000000"/>
+              </w:rPr>
+            </w:pPr>
+            <w:r>
+              <w:rPr>
+                <w:rFonts w:eastAsia="Times New Roman"/>
+                <w:color w:val="000000"/>
+              </w:rPr>
+              <w:t>k</w:t>
+            </w:r>
+          </w:p>
+        </w:tc>
+        <w:tc>
+          <w:tcPr>
+            <w:tcW w:w="3330" w:type="dxa"/>
+            <w:shd w:val="clear" w:color="auto" w:fill="auto"/>
+            <w:noWrap/>
+            <w:vAlign w:val="bottom"/>
+            <w:hideMark/>
+          </w:tcPr>
+          <w:p>
+            <w:pPr>
+              <w:spacing w:after="0" w:line="240" w:lineRule="auto"/>
+              <w:jc w:val="right"/>
+              <w:rPr>
+                <w:rFonts w:eastAsia="Times New Roman"/>
+                <w:color w:val="000000"/>
+              </w:rPr>
+            </w:pPr>
+            <w:bookmarkStart w:id="27" w:name="RANGE!K5"/>
+            <w:r>
+              <w:rPr>
+                <w:rFonts w:eastAsia="Times New Roman"/>
+                <w:color w:val="000000"/>
+              </w:rPr>
+              <w:t>0.314</w:t>
+            </w:r>
+            <w:bookmarkEnd w:id="27"/>
+          </w:p>
+        </w:tc>
+      </w:tr>
+      <w:tr>
+        <w:trPr>
+          <w:trHeight w:val="300"/>
+        </w:trPr>
+        <w:tc>
+          <w:tcPr>
+            <w:tcW w:w="3870" w:type="dxa"/>
+            <w:shd w:val="clear" w:color="auto" w:fill="auto"/>
+            <w:noWrap/>
+            <w:vAlign w:val="bottom"/>
+            <w:hideMark/>
+          </w:tcPr>
+          <w:p>
+            <w:pPr>
+              <w:spacing w:after="0" w:line="240" w:lineRule="auto"/>
+              <w:rPr>
+                <w:rFonts w:eastAsia="Times New Roman"/>
+                <w:color w:val="000000"/>
+              </w:rPr>
+            </w:pPr>
+            <w:r>
+              <w:rPr>
+                <w:rFonts w:eastAsia="Times New Roman"/>
+                <w:color w:val="000000"/>
+              </w:rPr>
+              <w:t>δ</w:t>
+            </w:r>
+          </w:p>
+        </w:tc>
+        <w:tc>
+          <w:tcPr>
+            <w:tcW w:w="3330" w:type="dxa"/>
+            <w:shd w:val="clear" w:color="auto" w:fill="auto"/>
+            <w:noWrap/>
+            <w:vAlign w:val="bottom"/>
+            <w:hideMark/>
+          </w:tcPr>
+          <w:p>
+            <w:pPr>
+              <w:spacing w:after="0" w:line="240" w:lineRule="auto"/>
+              <w:jc w:val="right"/>
+              <w:rPr>
+                <w:rFonts w:eastAsia="Times New Roman"/>
+                <w:color w:val="000000"/>
+              </w:rPr>
+            </w:pPr>
+            <w:bookmarkStart w:id="28" w:name="RANGE!K6"/>
+            <w:r>
+              <w:rPr>
+                <w:rFonts w:eastAsia="Times New Roman"/>
+                <w:color w:val="000000"/>
+              </w:rPr>
+              <w:t>0.115</w:t>
+            </w:r>
+            <w:bookmarkEnd w:id="28"/>
+          </w:p>
+        </w:tc>
+      </w:tr>
+      <w:tr>
+        <w:trPr>
+          <w:trHeight w:val="300"/>
+        </w:trPr>
+        <w:tc>
+          <w:tcPr>
+            <w:tcW w:w="3870" w:type="dxa"/>
+            <w:shd w:val="clear" w:color="auto" w:fill="auto"/>
+            <w:noWrap/>
+            <w:vAlign w:val="bottom"/>
+            <w:hideMark/>
+          </w:tcPr>
+          <w:p>
+            <w:pPr>
+              <w:spacing w:after="0" w:line="240" w:lineRule="auto"/>
+              <w:rPr>
+                <w:rFonts w:eastAsia="Times New Roman"/>
+                <w:color w:val="000000"/>
+              </w:rPr>
+            </w:pPr>
+            <w:r>
+              <w:rPr>
+                <w:rFonts w:eastAsia="Times New Roman"/>
+                <w:color w:val="000000"/>
+              </w:rPr>
+              <w:t>τ</w:t>
+            </w:r>
+            <w:r>
+              <w:rPr>
+                <w:rFonts w:eastAsia="Times New Roman"/>
+                <w:color w:val="000000"/>
+                <w:vertAlign w:val="subscript"/>
+              </w:rPr>
+              <w:t>2</w:t>
+            </w:r>
+          </w:p>
+        </w:tc>
+        <w:tc>
+          <w:tcPr>
+            <w:tcW w:w="3330" w:type="dxa"/>
+            <w:shd w:val="clear" w:color="auto" w:fill="auto"/>
+            <w:noWrap/>
+            <w:vAlign w:val="bottom"/>
+            <w:hideMark/>
+          </w:tcPr>
+          <w:p>
+            <w:pPr>
+              <w:spacing w:after="0" w:line="240" w:lineRule="auto"/>
+              <w:jc w:val="right"/>
+              <w:rPr>
+                <w:rFonts w:eastAsia="Times New Roman"/>
+                <w:color w:val="000000"/>
+              </w:rPr>
+            </w:pPr>
+            <w:bookmarkStart w:id="29" w:name="RANGE!K7"/>
+            <w:r>
+              <w:rPr>
+                <w:rFonts w:eastAsia="Times New Roman"/>
+                <w:color w:val="000000"/>
+              </w:rPr>
+              <w:t>0.49</w:t>
+            </w:r>
+            <w:bookmarkEnd w:id="29"/>
+          </w:p>
+        </w:tc>
+      </w:tr>
+      <w:tr>
+        <w:trPr>
+          <w:trHeight w:val="300"/>
+        </w:trPr>
+        <w:tc>
+          <w:tcPr>
+            <w:tcW w:w="3870" w:type="dxa"/>
+            <w:shd w:val="clear" w:color="auto" w:fill="auto"/>
+            <w:noWrap/>
+            <w:vAlign w:val="bottom"/>
+            <w:hideMark/>
+          </w:tcPr>
+          <w:p>
+            <w:pPr>
+              <w:spacing w:after="0" w:line="240" w:lineRule="auto"/>
+              <w:rPr>
+                <w:rFonts w:eastAsia="Times New Roman"/>
+                <w:color w:val="000000"/>
+              </w:rPr>
+            </w:pPr>
+            <w:r>
+              <w:rPr>
+                <w:rFonts w:eastAsia="Times New Roman"/>
+                <w:color w:val="000000"/>
+              </w:rPr>
+              <w:t>Δα</w:t>
+            </w:r>
+          </w:p>
+        </w:tc>
+        <w:tc>
+          <w:tcPr>
+            <w:tcW w:w="3330" w:type="dxa"/>
+            <w:shd w:val="clear" w:color="auto" w:fill="auto"/>
+            <w:noWrap/>
+            <w:vAlign w:val="bottom"/>
+            <w:hideMark/>
+          </w:tcPr>
+          <w:p>
+            <w:pPr>
+              <w:spacing w:after="0" w:line="240" w:lineRule="auto"/>
+              <w:jc w:val="right"/>
+              <w:rPr>
+                <w:rFonts w:eastAsia="Times New Roman"/>
+                <w:color w:val="000000"/>
+              </w:rPr>
+            </w:pPr>
+            <w:bookmarkStart w:id="30" w:name="RANGE!K8"/>
+            <w:r>
+              <w:rPr>
+                <w:rFonts w:eastAsia="Times New Roman"/>
+                <w:color w:val="000000"/>
+              </w:rPr>
+              <w:t>0.108</w:t>
+            </w:r>
+            <w:bookmarkEnd w:id="30"/>
+          </w:p>
+        </w:tc>
+      </w:tr>
+    </w:tbl>
+    <w:p>
+      <w:pPr>
+        <w:jc w:val="center"/>
+      </w:pPr>
+    </w:p>
+    <w:p>
+      <w:pPr>
+        <w:jc w:val="both"/>
+      </w:pPr>
+      <w:bookmarkStart w:id="31" w:name="_GoBack"/>
+      <w:bookmarkEnd w:id="31"/>
     </w:p>
     <w:sectPr>
       <w:pgSz w:w="12240" w:h="15840"/>
@@ -8291,6 +11068,1091 @@
 </w:styles>
 </file>
 
+<file path=word/charts/chart1.xml><?xml version="1.0" encoding="utf-8"?>
+<c:chartSpace xmlns:c="http://schemas.openxmlformats.org/drawingml/2006/chart" xmlns:a="http://schemas.openxmlformats.org/drawingml/2006/main" xmlns:r="http://schemas.openxmlformats.org/officeDocument/2006/relationships">
+  <c:date1904 val="0"/>
+  <c:lang val="en-US"/>
+  <c:roundedCorners val="0"/>
+  <mc:AlternateContent xmlns:mc="http://schemas.openxmlformats.org/markup-compatibility/2006">
+    <mc:Choice xmlns:c14="http://schemas.microsoft.com/office/drawing/2007/8/2/chart" Requires="c14">
+      <c14:style val="102"/>
+    </mc:Choice>
+    <mc:Fallback>
+      <c:style val="2"/>
+    </mc:Fallback>
+  </mc:AlternateContent>
+  <c:chart>
+    <c:autoTitleDeleted val="0"/>
+    <c:plotArea>
+      <c:layout/>
+      <c:scatterChart>
+        <c:scatterStyle val="lineMarker"/>
+        <c:varyColors val="0"/>
+        <c:ser>
+          <c:idx val="1"/>
+          <c:order val="0"/>
+          <c:spPr>
+            <a:ln w="28575">
+              <a:noFill/>
+            </a:ln>
+          </c:spPr>
+          <c:trendline>
+            <c:trendlineType val="linear"/>
+            <c:dispRSqr val="0"/>
+            <c:dispEq val="1"/>
+            <c:trendlineLbl>
+              <c:layout>
+                <c:manualLayout>
+                  <c:x val="-5.9013456740099376E-2"/>
+                  <c:y val="-6.3752070060584158E-3"/>
+                </c:manualLayout>
+              </c:layout>
+              <c:numFmt formatCode="#,##0.00000000" sourceLinked="0"/>
+            </c:trendlineLbl>
+          </c:trendline>
+          <c:xVal>
+            <c:numRef>
+              <c:f>'Tail OFf 65 MPH'!$L$2:$L$76</c:f>
+              <c:numCache>
+                <c:formatCode>General</c:formatCode>
+                <c:ptCount val="75"/>
+                <c:pt idx="0">
+                  <c:v>1.1275759661100918E-8</c:v>
+                </c:pt>
+                <c:pt idx="1">
+                  <c:v>1.1275759661100918E-8</c:v>
+                </c:pt>
+                <c:pt idx="2">
+                  <c:v>1.03215212232782E-8</c:v>
+                </c:pt>
+                <c:pt idx="3">
+                  <c:v>1.03215212232782E-8</c:v>
+                </c:pt>
+                <c:pt idx="4">
+                  <c:v>1.03215212232782E-8</c:v>
+                </c:pt>
+                <c:pt idx="5">
+                  <c:v>3.9864673624145251E-10</c:v>
+                </c:pt>
+                <c:pt idx="6">
+                  <c:v>3.9864673624145251E-10</c:v>
+                </c:pt>
+                <c:pt idx="7">
+                  <c:v>2.6470455698990487E-10</c:v>
+                </c:pt>
+                <c:pt idx="8">
+                  <c:v>2.6470455698990487E-10</c:v>
+                </c:pt>
+                <c:pt idx="9">
+                  <c:v>2.6470455698990487E-10</c:v>
+                </c:pt>
+                <c:pt idx="10">
+                  <c:v>1.5457646410912763E-9</c:v>
+                </c:pt>
+                <c:pt idx="11">
+                  <c:v>1.5457646410912763E-9</c:v>
+                </c:pt>
+                <c:pt idx="12">
+                  <c:v>1.5457646410912763E-9</c:v>
+                </c:pt>
+                <c:pt idx="13">
+                  <c:v>1.1141961768773769E-9</c:v>
+                </c:pt>
+                <c:pt idx="14">
+                  <c:v>1.1141961768773769E-9</c:v>
+                </c:pt>
+                <c:pt idx="15">
+                  <c:v>2.9482531504250854E-9</c:v>
+                </c:pt>
+                <c:pt idx="16">
+                  <c:v>2.9482531504250854E-9</c:v>
+                </c:pt>
+                <c:pt idx="17">
+                  <c:v>2.9482531504250854E-9</c:v>
+                </c:pt>
+                <c:pt idx="18">
+                  <c:v>3.5110780182597858E-9</c:v>
+                </c:pt>
+                <c:pt idx="19">
+                  <c:v>3.5110780182597858E-9</c:v>
+                </c:pt>
+                <c:pt idx="20">
+                  <c:v>6.6085050284770384E-9</c:v>
+                </c:pt>
+                <c:pt idx="21">
+                  <c:v>6.6085050284770384E-9</c:v>
+                </c:pt>
+                <c:pt idx="22">
+                  <c:v>6.6085050284770384E-9</c:v>
+                </c:pt>
+                <c:pt idx="23">
+                  <c:v>6.9730765255189415E-9</c:v>
+                </c:pt>
+                <c:pt idx="24">
+                  <c:v>6.9730765255189415E-9</c:v>
+                </c:pt>
+                <c:pt idx="25">
+                  <c:v>9.7548382485520328E-9</c:v>
+                </c:pt>
+                <c:pt idx="26">
+                  <c:v>9.7548382485520328E-9</c:v>
+                </c:pt>
+                <c:pt idx="27">
+                  <c:v>9.7548382485520328E-9</c:v>
+                </c:pt>
+                <c:pt idx="28">
+                  <c:v>9.7548382485520328E-9</c:v>
+                </c:pt>
+                <c:pt idx="29">
+                  <c:v>9.0916641773038979E-9</c:v>
+                </c:pt>
+                <c:pt idx="30">
+                  <c:v>1.3066376076220462E-8</c:v>
+                </c:pt>
+                <c:pt idx="31">
+                  <c:v>1.1617293868659589E-8</c:v>
+                </c:pt>
+                <c:pt idx="32">
+                  <c:v>1.1617293868659589E-8</c:v>
+                </c:pt>
+                <c:pt idx="33">
+                  <c:v>1.1617293868659589E-8</c:v>
+                </c:pt>
+                <c:pt idx="34">
+                  <c:v>1.1617293868659589E-8</c:v>
+                </c:pt>
+                <c:pt idx="35">
+                  <c:v>1.8369607479011841E-8</c:v>
+                </c:pt>
+                <c:pt idx="36">
+                  <c:v>1.8369607479011841E-8</c:v>
+                </c:pt>
+                <c:pt idx="37">
+                  <c:v>1.8369607479011841E-8</c:v>
+                </c:pt>
+                <c:pt idx="38">
+                  <c:v>1.9998246138135176E-8</c:v>
+                </c:pt>
+                <c:pt idx="39">
+                  <c:v>1.9998246138135176E-8</c:v>
+                </c:pt>
+                <c:pt idx="40">
+                  <c:v>2.6434020113908154E-8</c:v>
+                </c:pt>
+                <c:pt idx="41">
+                  <c:v>2.6434020113908154E-8</c:v>
+                </c:pt>
+                <c:pt idx="42">
+                  <c:v>2.6434020113908154E-8</c:v>
+                </c:pt>
+                <c:pt idx="43">
+                  <c:v>2.409344546060333E-8</c:v>
+                </c:pt>
+                <c:pt idx="44">
+                  <c:v>2.409344546060333E-8</c:v>
+                </c:pt>
+                <c:pt idx="45">
+                  <c:v>2.9697790343752666E-8</c:v>
+                </c:pt>
+                <c:pt idx="46">
+                  <c:v>2.9697790343752666E-8</c:v>
+                </c:pt>
+                <c:pt idx="47">
+                  <c:v>2.9697790343752666E-8</c:v>
+                </c:pt>
+                <c:pt idx="48">
+                  <c:v>3.1440610146829791E-8</c:v>
+                </c:pt>
+                <c:pt idx="49">
+                  <c:v>3.1440610146829791E-8</c:v>
+                </c:pt>
+                <c:pt idx="50">
+                  <c:v>3.6142714776703785E-8</c:v>
+                </c:pt>
+                <c:pt idx="51">
+                  <c:v>3.6142714776703785E-8</c:v>
+                </c:pt>
+                <c:pt idx="52">
+                  <c:v>3.6142714776703785E-8</c:v>
+                </c:pt>
+                <c:pt idx="53">
+                  <c:v>3.6142714776703785E-8</c:v>
+                </c:pt>
+                <c:pt idx="54">
+                  <c:v>3.7475053963234767E-8</c:v>
+                </c:pt>
+                <c:pt idx="55">
+                  <c:v>3.6988756057094834E-8</c:v>
+                </c:pt>
+                <c:pt idx="56">
+                  <c:v>3.6988756057094834E-8</c:v>
+                </c:pt>
+                <c:pt idx="57">
+                  <c:v>3.6988756057094834E-8</c:v>
+                </c:pt>
+                <c:pt idx="58">
+                  <c:v>3.7757473661034664E-8</c:v>
+                </c:pt>
+                <c:pt idx="59">
+                  <c:v>3.7757473661034664E-8</c:v>
+                </c:pt>
+                <c:pt idx="60">
+                  <c:v>3.9518777873795869E-8</c:v>
+                </c:pt>
+                <c:pt idx="61">
+                  <c:v>3.9518777873795869E-8</c:v>
+                </c:pt>
+                <c:pt idx="62">
+                  <c:v>3.9518777873795869E-8</c:v>
+                </c:pt>
+                <c:pt idx="63">
+                  <c:v>3.919656243074495E-8</c:v>
+                </c:pt>
+                <c:pt idx="64">
+                  <c:v>3.919656243074495E-8</c:v>
+                </c:pt>
+                <c:pt idx="65">
+                  <c:v>3.9452004394523068E-8</c:v>
+                </c:pt>
+                <c:pt idx="66">
+                  <c:v>3.9452004394523068E-8</c:v>
+                </c:pt>
+                <c:pt idx="67">
+                  <c:v>3.9452004394523068E-8</c:v>
+                </c:pt>
+                <c:pt idx="68">
+                  <c:v>3.9452004394523068E-8</c:v>
+                </c:pt>
+                <c:pt idx="69">
+                  <c:v>4.005499827160886E-8</c:v>
+                </c:pt>
+                <c:pt idx="70">
+                  <c:v>1.1896633354290844E-8</c:v>
+                </c:pt>
+                <c:pt idx="71">
+                  <c:v>1.1896633354290844E-8</c:v>
+                </c:pt>
+                <c:pt idx="72">
+                  <c:v>1.1896633354290844E-8</c:v>
+                </c:pt>
+                <c:pt idx="73">
+                  <c:v>1.1557007027640089E-8</c:v>
+                </c:pt>
+                <c:pt idx="74">
+                  <c:v>1.1557007027640089E-8</c:v>
+                </c:pt>
+              </c:numCache>
+            </c:numRef>
+          </c:xVal>
+          <c:yVal>
+            <c:numRef>
+              <c:f>'Tail OFf 65 MPH'!$K$2:$K$76</c:f>
+              <c:numCache>
+                <c:formatCode>General</c:formatCode>
+                <c:ptCount val="75"/>
+                <c:pt idx="0">
+                  <c:v>2.3634532879643787E-5</c:v>
+                </c:pt>
+                <c:pt idx="1">
+                  <c:v>2.3634532879643787E-5</c:v>
+                </c:pt>
+                <c:pt idx="2">
+                  <c:v>2.3998571893192802E-5</c:v>
+                </c:pt>
+                <c:pt idx="3">
+                  <c:v>2.3998571893192802E-5</c:v>
+                </c:pt>
+                <c:pt idx="4">
+                  <c:v>2.3998571893192802E-5</c:v>
+                </c:pt>
+                <c:pt idx="5">
+                  <c:v>2.5370718944262172E-5</c:v>
+                </c:pt>
+                <c:pt idx="6">
+                  <c:v>2.5370718944262172E-5</c:v>
+                </c:pt>
+                <c:pt idx="7">
+                  <c:v>2.5370718944262172E-5</c:v>
+                </c:pt>
+                <c:pt idx="8">
+                  <c:v>2.5370718944262172E-5</c:v>
+                </c:pt>
+                <c:pt idx="9">
+                  <c:v>2.5370718944262172E-5</c:v>
+                </c:pt>
+                <c:pt idx="10">
+                  <c:v>1.6773797624296954E-5</c:v>
+                </c:pt>
+                <c:pt idx="11">
+                  <c:v>1.6773797624296954E-5</c:v>
+                </c:pt>
+                <c:pt idx="12">
+                  <c:v>1.6773797624296954E-5</c:v>
+                </c:pt>
+                <c:pt idx="13">
+                  <c:v>1.8257956679535248E-5</c:v>
+                </c:pt>
+                <c:pt idx="14">
+                  <c:v>1.8257956679535248E-5</c:v>
+                </c:pt>
+                <c:pt idx="15">
+                  <c:v>1.8734007697253192E-5</c:v>
+                </c:pt>
+                <c:pt idx="16">
+                  <c:v>1.8734007697253192E-5</c:v>
+                </c:pt>
+                <c:pt idx="17">
+                  <c:v>1.8734007697253192E-5</c:v>
+                </c:pt>
+                <c:pt idx="18">
+                  <c:v>1.8481980687873104E-5</c:v>
+                </c:pt>
+                <c:pt idx="19">
+                  <c:v>1.8481980687873104E-5</c:v>
+                </c:pt>
+                <c:pt idx="20">
+                  <c:v>1.9406079722266759E-5</c:v>
+                </c:pt>
+                <c:pt idx="21">
+                  <c:v>1.9406079722266759E-5</c:v>
+                </c:pt>
+                <c:pt idx="22">
+                  <c:v>1.9406079722266759E-5</c:v>
+                </c:pt>
+                <c:pt idx="23">
+                  <c:v>1.9574097728520151E-5</c:v>
+                </c:pt>
+                <c:pt idx="24">
+                  <c:v>1.9574097728520151E-5</c:v>
+                </c:pt>
+                <c:pt idx="25">
+                  <c:v>2.0106154748322558E-5</c:v>
+                </c:pt>
+                <c:pt idx="26">
+                  <c:v>2.0106154748322558E-5</c:v>
+                </c:pt>
+                <c:pt idx="27">
+                  <c:v>2.0106154748322558E-5</c:v>
+                </c:pt>
+                <c:pt idx="28">
+                  <c:v>2.0106154748322558E-5</c:v>
+                </c:pt>
+                <c:pt idx="29">
+                  <c:v>1.9462085724351223E-5</c:v>
+                </c:pt>
+                <c:pt idx="30">
+                  <c:v>2.2878451851503523E-5</c:v>
+                </c:pt>
+                <c:pt idx="31">
+                  <c:v>2.1870343813983172E-5</c:v>
+                </c:pt>
+                <c:pt idx="32">
+                  <c:v>2.1870343813983172E-5</c:v>
+                </c:pt>
+                <c:pt idx="33">
+                  <c:v>2.1870343813983172E-5</c:v>
+                </c:pt>
+                <c:pt idx="34">
+                  <c:v>2.1870343813983172E-5</c:v>
+                </c:pt>
+                <c:pt idx="35">
+                  <c:v>2.7218917013049479E-5</c:v>
+                </c:pt>
+                <c:pt idx="36">
+                  <c:v>2.7218917013049479E-5</c:v>
+                </c:pt>
+                <c:pt idx="37">
+                  <c:v>2.7218917013049479E-5</c:v>
+                </c:pt>
+                <c:pt idx="38">
+                  <c:v>2.7022896005753855E-5</c:v>
+                </c:pt>
+                <c:pt idx="39">
+                  <c:v>2.7022896005753855E-5</c:v>
+                </c:pt>
+                <c:pt idx="40">
+                  <c:v>2.9543166099554732E-5</c:v>
+                </c:pt>
+                <c:pt idx="41">
+                  <c:v>2.9543166099554732E-5</c:v>
+                </c:pt>
+                <c:pt idx="42">
+                  <c:v>2.9543166099554732E-5</c:v>
+                </c:pt>
+                <c:pt idx="43">
+                  <c:v>2.7582956026598494E-5</c:v>
+                </c:pt>
+                <c:pt idx="44">
+                  <c:v>2.7582956026598494E-5</c:v>
+                </c:pt>
+                <c:pt idx="45">
+                  <c:v>3.4163661271523011E-5</c:v>
+                </c:pt>
+                <c:pt idx="46">
+                  <c:v>3.4163661271523011E-5</c:v>
+                </c:pt>
+                <c:pt idx="47">
+                  <c:v>3.4163661271523011E-5</c:v>
+                </c:pt>
+                <c:pt idx="48">
+                  <c:v>3.6067865342394785E-5</c:v>
+                </c:pt>
+                <c:pt idx="49">
+                  <c:v>3.6067865342394785E-5</c:v>
+                </c:pt>
+                <c:pt idx="50">
+                  <c:v>3.8280102424731111E-5</c:v>
+                </c:pt>
+                <c:pt idx="51">
+                  <c:v>3.8280102424731111E-5</c:v>
+                </c:pt>
+                <c:pt idx="52">
+                  <c:v>3.8280102424731111E-5</c:v>
+                </c:pt>
+                <c:pt idx="53">
+                  <c:v>3.8280102424731111E-5</c:v>
+                </c:pt>
+                <c:pt idx="54">
+                  <c:v>3.727199438721076E-5</c:v>
+                </c:pt>
+                <c:pt idx="55">
+                  <c:v>4.3236633609206169E-5</c:v>
+                </c:pt>
+                <c:pt idx="56">
+                  <c:v>4.3236633609206169E-5</c:v>
+                </c:pt>
+                <c:pt idx="57">
+                  <c:v>4.3236633609206169E-5</c:v>
+                </c:pt>
+                <c:pt idx="58">
+                  <c:v>4.3208630608163937E-5</c:v>
+                </c:pt>
+                <c:pt idx="59">
+                  <c:v>4.3208630608163937E-5</c:v>
+                </c:pt>
+                <c:pt idx="60">
+                  <c:v>4.8165161792638996E-5</c:v>
+                </c:pt>
+                <c:pt idx="61">
+                  <c:v>4.8165161792638996E-5</c:v>
+                </c:pt>
+                <c:pt idx="62">
+                  <c:v>4.8165161792638996E-5</c:v>
+                </c:pt>
+                <c:pt idx="63">
+                  <c:v>4.7969140785343379E-5</c:v>
+                </c:pt>
+                <c:pt idx="64">
+                  <c:v>4.7969140785343379E-5</c:v>
+                </c:pt>
+                <c:pt idx="65">
+                  <c:v>5.8834305189729384E-5</c:v>
+                </c:pt>
+                <c:pt idx="66">
+                  <c:v>5.8834305189729384E-5</c:v>
+                </c:pt>
+                <c:pt idx="67">
+                  <c:v>5.8834305189729384E-5</c:v>
+                </c:pt>
+                <c:pt idx="68">
+                  <c:v>5.8834305189729384E-5</c:v>
+                </c:pt>
+                <c:pt idx="69">
+                  <c:v>5.7574170142828945E-5</c:v>
+                </c:pt>
+                <c:pt idx="70">
+                  <c:v>2.2738436846292367E-5</c:v>
+                </c:pt>
+                <c:pt idx="71">
+                  <c:v>2.2738436846292367E-5</c:v>
+                </c:pt>
+                <c:pt idx="72">
+                  <c:v>2.2738436846292367E-5</c:v>
+                </c:pt>
+                <c:pt idx="73">
+                  <c:v>2.2458406835870047E-5</c:v>
+                </c:pt>
+                <c:pt idx="74">
+                  <c:v>2.2458406835870047E-5</c:v>
+                </c:pt>
+              </c:numCache>
+            </c:numRef>
+          </c:yVal>
+          <c:smooth val="0"/>
+        </c:ser>
+        <c:dLbls>
+          <c:showLegendKey val="0"/>
+          <c:showVal val="0"/>
+          <c:showCatName val="0"/>
+          <c:showSerName val="0"/>
+          <c:showPercent val="0"/>
+          <c:showBubbleSize val="0"/>
+        </c:dLbls>
+        <c:axId val="119397760"/>
+        <c:axId val="173137280"/>
+      </c:scatterChart>
+      <c:valAx>
+        <c:axId val="119397760"/>
+        <c:scaling>
+          <c:orientation val="minMax"/>
+        </c:scaling>
+        <c:delete val="0"/>
+        <c:axPos val="b"/>
+        <c:title>
+          <c:tx>
+            <c:rich>
+              <a:bodyPr/>
+              <a:lstStyle/>
+              <a:p>
+                <a:pPr>
+                  <a:defRPr/>
+                </a:pPr>
+                <a:r>
+                  <a:rPr lang="en-US">
+                    <a:latin typeface="Times New Roman" panose="02020603050405020304" pitchFamily="18" charset="0"/>
+                    <a:cs typeface="Times New Roman" panose="02020603050405020304" pitchFamily="18" charset="0"/>
+                  </a:rPr>
+                  <a:t>Cl^2</a:t>
+                </a:r>
+              </a:p>
+            </c:rich>
+          </c:tx>
+          <c:overlay val="0"/>
+        </c:title>
+        <c:numFmt formatCode="General" sourceLinked="1"/>
+        <c:majorTickMark val="out"/>
+        <c:minorTickMark val="none"/>
+        <c:tickLblPos val="nextTo"/>
+        <c:crossAx val="173137280"/>
+        <c:crosses val="autoZero"/>
+        <c:crossBetween val="midCat"/>
+      </c:valAx>
+      <c:valAx>
+        <c:axId val="173137280"/>
+        <c:scaling>
+          <c:orientation val="minMax"/>
+        </c:scaling>
+        <c:delete val="0"/>
+        <c:axPos val="l"/>
+        <c:majorGridlines/>
+        <c:title>
+          <c:tx>
+            <c:rich>
+              <a:bodyPr rot="-5400000" vert="horz"/>
+              <a:lstStyle/>
+              <a:p>
+                <a:pPr>
+                  <a:defRPr/>
+                </a:pPr>
+                <a:r>
+                  <a:rPr lang="en-US">
+                    <a:latin typeface="Times New Roman" panose="02020603050405020304" pitchFamily="18" charset="0"/>
+                    <a:cs typeface="Times New Roman" panose="02020603050405020304" pitchFamily="18" charset="0"/>
+                  </a:rPr>
+                  <a:t>Cd</a:t>
+                </a:r>
+              </a:p>
+            </c:rich>
+          </c:tx>
+          <c:overlay val="0"/>
+        </c:title>
+        <c:numFmt formatCode="General" sourceLinked="1"/>
+        <c:majorTickMark val="out"/>
+        <c:minorTickMark val="none"/>
+        <c:tickLblPos val="nextTo"/>
+        <c:crossAx val="119397760"/>
+        <c:crosses val="autoZero"/>
+        <c:crossBetween val="midCat"/>
+      </c:valAx>
+    </c:plotArea>
+    <c:plotVisOnly val="1"/>
+    <c:dispBlanksAs val="gap"/>
+    <c:showDLblsOverMax val="0"/>
+  </c:chart>
+  <c:externalData r:id="rId1">
+    <c:autoUpdate val="0"/>
+  </c:externalData>
+</c:chartSpace>
+</file>
+
+<file path=word/glossary/document.xml><?xml version="1.0" encoding="utf-8"?>
+<w:glossaryDocument xmlns:wpc="http://schemas.microsoft.com/office/word/2010/wordprocessingCanvas" xmlns:mc="http://schemas.openxmlformats.org/markup-compatibility/2006" xmlns:o="urn:schemas-microsoft-com:office:office" xmlns:r="http://schemas.openxmlformats.org/officeDocument/2006/relationships" xmlns:m="http://schemas.openxmlformats.org/officeDocument/2006/math" xmlns:v="urn:schemas-microsoft-com:vml" xmlns:wp14="http://schemas.microsoft.com/office/word/2010/wordprocessingDrawing" xmlns:wp="http://schemas.openxmlformats.org/drawingml/2006/wordprocessingDrawing" xmlns:w10="urn:schemas-microsoft-com:office:word" xmlns:w="http://schemas.openxmlformats.org/wordprocessingml/2006/main" xmlns:w14="http://schemas.microsoft.com/office/word/2010/wordml" xmlns:wpg="http://schemas.microsoft.com/office/word/2010/wordprocessingGroup" xmlns:wpi="http://schemas.microsoft.com/office/word/2010/wordprocessingInk" xmlns:wne="http://schemas.microsoft.com/office/word/2006/wordml" xmlns:wps="http://schemas.microsoft.com/office/word/2010/wordprocessingShape" mc:Ignorable="w14 wp14"/>
+</file>
+
+<file path=word/glossary/fontTable.xml><?xml version="1.0" encoding="utf-8"?>
+<w:fonts xmlns:mc="http://schemas.openxmlformats.org/markup-compatibility/2006" xmlns:r="http://schemas.openxmlformats.org/officeDocument/2006/relationships" xmlns:w="http://schemas.openxmlformats.org/wordprocessingml/2006/main" xmlns:w14="http://schemas.microsoft.com/office/word/2010/wordml" mc:Ignorable="w14">
+  <w:font w:name="Times New Roman">
+    <w:panose1 w:val="02020603050405020304"/>
+    <w:charset w:val="00"/>
+    <w:family w:val="roman"/>
+    <w:pitch w:val="variable"/>
+    <w:sig w:usb0="E0002AFF" w:usb1="C0007841" w:usb2="00000009" w:usb3="00000000" w:csb0="000001FF" w:csb1="00000000"/>
+  </w:font>
+  <w:font w:name="Calibri">
+    <w:panose1 w:val="020F0502020204030204"/>
+    <w:charset w:val="00"/>
+    <w:family w:val="swiss"/>
+    <w:pitch w:val="variable"/>
+    <w:sig w:usb0="E00002FF" w:usb1="4000ACFF" w:usb2="00000001" w:usb3="00000000" w:csb0="0000019F" w:csb1="00000000"/>
+  </w:font>
+  <w:font w:name="Tahoma">
+    <w:panose1 w:val="020B0604030504040204"/>
+    <w:charset w:val="00"/>
+    <w:family w:val="swiss"/>
+    <w:pitch w:val="variable"/>
+    <w:sig w:usb0="E1002EFF" w:usb1="C000605B" w:usb2="00000029" w:usb3="00000000" w:csb0="000101FF" w:csb1="00000000"/>
+  </w:font>
+  <w:font w:name="Cambria Math">
+    <w:panose1 w:val="02040503050406030204"/>
+    <w:charset w:val="00"/>
+    <w:family w:val="roman"/>
+    <w:pitch w:val="variable"/>
+    <w:sig w:usb0="E00002FF" w:usb1="420024FF" w:usb2="00000000" w:usb3="00000000" w:csb0="0000019F" w:csb1="00000000"/>
+  </w:font>
+  <w:font w:name="Cambria">
+    <w:panose1 w:val="02040503050406030204"/>
+    <w:charset w:val="00"/>
+    <w:family w:val="roman"/>
+    <w:pitch w:val="variable"/>
+    <w:sig w:usb0="E00002FF" w:usb1="400004FF" w:usb2="00000000" w:usb3="00000000" w:csb0="0000019F" w:csb1="00000000"/>
+  </w:font>
+</w:fonts>
+</file>
+
+<file path=word/glossary/settings.xml><?xml version="1.0" encoding="utf-8"?>
+<w:settings xmlns:mc="http://schemas.openxmlformats.org/markup-compatibility/2006" xmlns:o="urn:schemas-microsoft-com:office:office" xmlns:r="http://schemas.openxmlformats.org/officeDocument/2006/relationships" xmlns:m="http://schemas.openxmlformats.org/officeDocument/2006/math" xmlns:v="urn:schemas-microsoft-com:vml" xmlns:w10="urn:schemas-microsoft-com:office:word" xmlns:w="http://schemas.openxmlformats.org/wordprocessingml/2006/main" xmlns:w14="http://schemas.microsoft.com/office/word/2010/wordml" xmlns:sl="http://schemas.openxmlformats.org/schemaLibrary/2006/main" mc:Ignorable="w14">
+  <w:view w:val="normal"/>
+  <w:defaultTabStop w:val="720"/>
+  <w:characterSpacingControl w:val="doNotCompress"/>
+  <w:compat>
+    <w:useFELayout/>
+    <w:compatSetting w:name="compatibilityMode" w:uri="http://schemas.microsoft.com/office/word" w:val="12"/>
+  </w:compat>
+  <w:rsids>
+    <w:rsidRoot w:val="0089600C"/>
+    <w:rsid w:val="00621E3B"/>
+    <w:rsid w:val="0089600C"/>
+    <w:rsid w:val="00A71151"/>
+    <w:rsid w:val="00B040E3"/>
+    <w:rsid w:val="00EF105E"/>
+  </w:rsids>
+  <m:mathPr>
+    <m:mathFont m:val="Cambria Math"/>
+    <m:brkBin m:val="before"/>
+    <m:brkBinSub m:val="--"/>
+    <m:smallFrac m:val="0"/>
+    <m:dispDef/>
+    <m:lMargin m:val="0"/>
+    <m:rMargin m:val="0"/>
+    <m:defJc m:val="centerGroup"/>
+    <m:wrapIndent m:val="1440"/>
+    <m:intLim m:val="subSup"/>
+    <m:naryLim m:val="undOvr"/>
+  </m:mathPr>
+  <w:themeFontLang w:val="en-US"/>
+  <w:clrSchemeMapping w:bg1="light1" w:t1="dark1" w:bg2="light2" w:t2="dark2" w:accent1="accent1" w:accent2="accent2" w:accent3="accent3" w:accent4="accent4" w:accent5="accent5" w:accent6="accent6" w:hyperlink="hyperlink" w:followedHyperlink="followedHyperlink"/>
+  <w:decimalSymbol w:val="."/>
+  <w:listSeparator w:val=","/>
+</w:settings>
+</file>
+
+<file path=word/glossary/styles.xml><?xml version="1.0" encoding="utf-8"?>
+<w:styles xmlns:mc="http://schemas.openxmlformats.org/markup-compatibility/2006" xmlns:r="http://schemas.openxmlformats.org/officeDocument/2006/relationships" xmlns:w="http://schemas.openxmlformats.org/wordprocessingml/2006/main" xmlns:w14="http://schemas.microsoft.com/office/word/2010/wordml" mc:Ignorable="w14">
+  <w:docDefaults>
+    <w:rPrDefault>
+      <w:rPr>
+        <w:rFonts w:asciiTheme="minorHAnsi" w:eastAsiaTheme="minorEastAsia" w:hAnsiTheme="minorHAnsi" w:cstheme="minorBidi"/>
+        <w:sz w:val="22"/>
+        <w:szCs w:val="22"/>
+        <w:lang w:val="en-US" w:eastAsia="en-US" w:bidi="ar-SA"/>
+      </w:rPr>
+    </w:rPrDefault>
+    <w:pPrDefault>
+      <w:pPr>
+        <w:spacing w:after="200" w:line="276" w:lineRule="auto"/>
+      </w:pPr>
+    </w:pPrDefault>
+  </w:docDefaults>
+  <w:latentStyles w:defLockedState="0" w:defUIPriority="99" w:defSemiHidden="1" w:defUnhideWhenUsed="1" w:defQFormat="0" w:count="267">
+    <w:lsdException w:name="Normal" w:semiHidden="0" w:uiPriority="0" w:unhideWhenUsed="0" w:qFormat="1"/>
+    <w:lsdException w:name="heading 1" w:semiHidden="0" w:uiPriority="9" w:unhideWhenUsed="0" w:qFormat="1"/>
+    <w:lsdException w:name="heading 2" w:uiPriority="9" w:qFormat="1"/>
+    <w:lsdException w:name="heading 3" w:uiPriority="9" w:qFormat="1"/>
+    <w:lsdException w:name="heading 4" w:uiPriority="9" w:qFormat="1"/>
+    <w:lsdException w:name="heading 5" w:uiPriority="9" w:qFormat="1"/>
+    <w:lsdException w:name="heading 6" w:uiPriority="9" w:qFormat="1"/>
+    <w:lsdException w:name="heading 7" w:uiPriority="9" w:qFormat="1"/>
+    <w:lsdException w:name="heading 8" w:uiPriority="9" w:qFormat="1"/>
+    <w:lsdException w:name="heading 9" w:uiPriority="9" w:qFormat="1"/>
+    <w:lsdException w:name="toc 1" w:uiPriority="39"/>
+    <w:lsdException w:name="toc 2" w:uiPriority="39"/>
+    <w:lsdException w:name="toc 3" w:uiPriority="39"/>
+    <w:lsdException w:name="toc 4" w:uiPriority="39"/>
+    <w:lsdException w:name="toc 5" w:uiPriority="39"/>
+    <w:lsdException w:name="toc 6" w:uiPriority="39"/>
+    <w:lsdException w:name="toc 7" w:uiPriority="39"/>
+    <w:lsdException w:name="toc 8" w:uiPriority="39"/>
+    <w:lsdException w:name="toc 9" w:uiPriority="39"/>
+    <w:lsdException w:name="caption" w:uiPriority="35" w:qFormat="1"/>
+    <w:lsdException w:name="Title" w:semiHidden="0" w:uiPriority="10" w:unhideWhenUsed="0" w:qFormat="1"/>
+    <w:lsdException w:name="Default Paragraph Font" w:uiPriority="1"/>
+    <w:lsdException w:name="Subtitle" w:semiHidden="0" w:uiPriority="11" w:unhideWhenUsed="0" w:qFormat="1"/>
+    <w:lsdException w:name="Strong" w:semiHidden="0" w:uiPriority="22" w:unhideWhenUsed="0" w:qFormat="1"/>
+    <w:lsdException w:name="Emphasis" w:semiHidden="0" w:uiPriority="20" w:unhideWhenUsed="0" w:qFormat="1"/>
+    <w:lsdException w:name="Table Grid" w:semiHidden="0" w:uiPriority="59" w:unhideWhenUsed="0"/>
+    <w:lsdException w:name="Placeholder Text" w:unhideWhenUsed="0"/>
+    <w:lsdException w:name="No Spacing" w:semiHidden="0" w:uiPriority="1" w:unhideWhenUsed="0" w:qFormat="1"/>
+    <w:lsdException w:name="Light Shading" w:semiHidden="0" w:uiPriority="60" w:unhideWhenUsed="0"/>
+    <w:lsdException w:name="Light List" w:semiHidden="0" w:uiPriority="61" w:unhideWhenUsed="0"/>
+    <w:lsdException w:name="Light Grid" w:semiHidden="0" w:uiPriority="62" w:unhideWhenUsed="0"/>
+    <w:lsdException w:name="Medium Shading 1" w:semiHidden="0" w:uiPriority="63" w:unhideWhenUsed="0"/>
+    <w:lsdException w:name="Medium Shading 2" w:semiHidden="0" w:uiPriority="64" w:unhideWhenUsed="0"/>
+    <w:lsdException w:name="Medium List 1" w:semiHidden="0" w:uiPriority="65" w:unhideWhenUsed="0"/>
+    <w:lsdException w:name="Medium List 2" w:semiHidden="0" w:uiPriority="66" w:unhideWhenUsed="0"/>
+    <w:lsdException w:name="Medium Grid 1" w:semiHidden="0" w:uiPriority="67" w:unhideWhenUsed="0"/>
+    <w:lsdException w:name="Medium Grid 2" w:semiHidden="0" w:uiPriority="68" w:unhideWhenUsed="0"/>
+    <w:lsdException w:name="Medium Grid 3" w:semiHidden="0" w:uiPriority="69" w:unhideWhenUsed="0"/>
+    <w:lsdException w:name="Dark List" w:semiHidden="0" w:uiPriority="70" w:unhideWhenUsed="0"/>
+    <w:lsdException w:name="Colorful Shading" w:semiHidden="0" w:uiPriority="71" w:unhideWhenUsed="0"/>
+    <w:lsdException w:name="Colorful List" w:semiHidden="0" w:uiPriority="72" w:unhideWhenUsed="0"/>
+    <w:lsdException w:name="Colorful Grid" w:semiHidden="0" w:uiPriority="73" w:unhideWhenUsed="0"/>
+    <w:lsdException w:name="Light Shading Accent 1" w:semiHidden="0" w:uiPriority="60" w:unhideWhenUsed="0"/>
+    <w:lsdException w:name="Light List Accent 1" w:semiHidden="0" w:uiPriority="61" w:unhideWhenUsed="0"/>
+    <w:lsdException w:name="Light Grid Accent 1" w:semiHidden="0" w:uiPriority="62" w:unhideWhenUsed="0"/>
+    <w:lsdException w:name="Medium Shading 1 Accent 1" w:semiHidden="0" w:uiPriority="63" w:unhideWhenUsed="0"/>
+    <w:lsdException w:name="Medium Shading 2 Accent 1" w:semiHidden="0" w:uiPriority="64" w:unhideWhenUsed="0"/>
+    <w:lsdException w:name="Medium List 1 Accent 1" w:semiHidden="0" w:uiPriority="65" w:unhideWhenUsed="0"/>
+    <w:lsdException w:name="Revision" w:unhideWhenUsed="0"/>
+    <w:lsdException w:name="List Paragraph" w:semiHidden="0" w:uiPriority="34" w:unhideWhenUsed="0" w:qFormat="1"/>
+    <w:lsdException w:name="Quote" w:semiHidden="0" w:uiPriority="29" w:unhideWhenUsed="0" w:qFormat="1"/>
+    <w:lsdException w:name="Intense Quote" w:semiHidden="0" w:uiPriority="30" w:unhideWhenUsed="0" w:qFormat="1"/>
+    <w:lsdException w:name="Medium List 2 Accent 1" w:semiHidden="0" w:uiPriority="66" w:unhideWhenUsed="0"/>
+    <w:lsdException w:name="Medium Grid 1 Accent 1" w:semiHidden="0" w:uiPriority="67" w:unhideWhenUsed="0"/>
+    <w:lsdException w:name="Medium Grid 2 Accent 1" w:semiHidden="0" w:uiPriority="68" w:unhideWhenUsed="0"/>
+    <w:lsdException w:name="Medium Grid 3 Accent 1" w:semiHidden="0" w:uiPriority="69" w:unhideWhenUsed="0"/>
+    <w:lsdException w:name="Dark List Accent 1" w:semiHidden="0" w:uiPriority="70" w:unhideWhenUsed="0"/>
+    <w:lsdException w:name="Colorful Shading Accent 1" w:semiHidden="0" w:uiPriority="71" w:unhideWhenUsed="0"/>
+    <w:lsdException w:name="Colorful List Accent 1" w:semiHidden="0" w:uiPriority="72" w:unhideWhenUsed="0"/>
+    <w:lsdException w:name="Colorful Grid Accent 1" w:semiHidden="0" w:uiPriority="73" w:unhideWhenUsed="0"/>
+    <w:lsdException w:name="Light Shading Accent 2" w:semiHidden="0" w:uiPriority="60" w:unhideWhenUsed="0"/>
+    <w:lsdException w:name="Light List Accent 2" w:semiHidden="0" w:uiPriority="61" w:unhideWhenUsed="0"/>
+    <w:lsdException w:name="Light Grid Accent 2" w:semiHidden="0" w:uiPriority="62" w:unhideWhenUsed="0"/>
+    <w:lsdException w:name="Medium Shading 1 Accent 2" w:semiHidden="0" w:uiPriority="63" w:unhideWhenUsed="0"/>
+    <w:lsdException w:name="Medium Shading 2 Accent 2" w:semiHidden="0" w:uiPriority="64" w:unhideWhenUsed="0"/>
+    <w:lsdException w:name="Medium List 1 Accent 2" w:semiHidden="0" w:uiPriority="65" w:unhideWhenUsed="0"/>
+    <w:lsdException w:name="Medium List 2 Accent 2" w:semiHidden="0" w:uiPriority="66" w:unhideWhenUsed="0"/>
+    <w:lsdException w:name="Medium Grid 1 Accent 2" w:semiHidden="0" w:uiPriority="67" w:unhideWhenUsed="0"/>
+    <w:lsdException w:name="Medium Grid 2 Accent 2" w:semiHidden="0" w:uiPriority="68" w:unhideWhenUsed="0"/>
+    <w:lsdException w:name="Medium Grid 3 Accent 2" w:semiHidden="0" w:uiPriority="69" w:unhideWhenUsed="0"/>
+    <w:lsdException w:name="Dark List Accent 2" w:semiHidden="0" w:uiPriority="70" w:unhideWhenUsed="0"/>
+    <w:lsdException w:name="Colorful Shading Accent 2" w:semiHidden="0" w:uiPriority="71" w:unhideWhenUsed="0"/>
+    <w:lsdException w:name="Colorful List Accent 2" w:semiHidden="0" w:uiPriority="72" w:unhideWhenUsed="0"/>
+    <w:lsdException w:name="Colorful Grid Accent 2" w:semiHidden="0" w:uiPriority="73" w:unhideWhenUsed="0"/>
+    <w:lsdException w:name="Light Shading Accent 3" w:semiHidden="0" w:uiPriority="60" w:unhideWhenUsed="0"/>
+    <w:lsdException w:name="Light List Accent 3" w:semiHidden="0" w:uiPriority="61" w:unhideWhenUsed="0"/>
+    <w:lsdException w:name="Light Grid Accent 3" w:semiHidden="0" w:uiPriority="62" w:unhideWhenUsed="0"/>
+    <w:lsdException w:name="Medium Shading 1 Accent 3" w:semiHidden="0" w:uiPriority="63" w:unhideWhenUsed="0"/>
+    <w:lsdException w:name="Medium Shading 2 Accent 3" w:semiHidden="0" w:uiPriority="64" w:unhideWhenUsed="0"/>
+    <w:lsdException w:name="Medium List 1 Accent 3" w:semiHidden="0" w:uiPriority="65" w:unhideWhenUsed="0"/>
+    <w:lsdException w:name="Medium List 2 Accent 3" w:semiHidden="0" w:uiPriority="66" w:unhideWhenUsed="0"/>
+    <w:lsdException w:name="Medium Grid 1 Accent 3" w:semiHidden="0" w:uiPriority="67" w:unhideWhenUsed="0"/>
+    <w:lsdException w:name="Medium Grid 2 Accent 3" w:semiHidden="0" w:uiPriority="68" w:unhideWhenUsed="0"/>
+    <w:lsdException w:name="Medium Grid 3 Accent 3" w:semiHidden="0" w:uiPriority="69" w:unhideWhenUsed="0"/>
+    <w:lsdException w:name="Dark List Accent 3" w:semiHidden="0" w:uiPriority="70" w:unhideWhenUsed="0"/>
+    <w:lsdException w:name="Colorful Shading Accent 3" w:semiHidden="0" w:uiPriority="71" w:unhideWhenUsed="0"/>
+    <w:lsdException w:name="Colorful List Accent 3" w:semiHidden="0" w:uiPriority="72" w:unhideWhenUsed="0"/>
+    <w:lsdException w:name="Colorful Grid Accent 3" w:semiHidden="0" w:uiPriority="73" w:unhideWhenUsed="0"/>
+    <w:lsdException w:name="Light Shading Accent 4" w:semiHidden="0" w:uiPriority="60" w:unhideWhenUsed="0"/>
+    <w:lsdException w:name="Light List Accent 4" w:semiHidden="0" w:uiPriority="61" w:unhideWhenUsed="0"/>
+    <w:lsdException w:name="Light Grid Accent 4" w:semiHidden="0" w:uiPriority="62" w:unhideWhenUsed="0"/>
+    <w:lsdException w:name="Medium Shading 1 Accent 4" w:semiHidden="0" w:uiPriority="63" w:unhideWhenUsed="0"/>
+    <w:lsdException w:name="Medium Shading 2 Accent 4" w:semiHidden="0" w:uiPriority="64" w:unhideWhenUsed="0"/>
+    <w:lsdException w:name="Medium List 1 Accent 4" w:semiHidden="0" w:uiPriority="65" w:unhideWhenUsed="0"/>
+    <w:lsdException w:name="Medium List 2 Accent 4" w:semiHidden="0" w:uiPriority="66" w:unhideWhenUsed="0"/>
+    <w:lsdException w:name="Medium Grid 1 Accent 4" w:semiHidden="0" w:uiPriority="67" w:unhideWhenUsed="0"/>
+    <w:lsdException w:name="Medium Grid 2 Accent 4" w:semiHidden="0" w:uiPriority="68" w:unhideWhenUsed="0"/>
+    <w:lsdException w:name="Medium Grid 3 Accent 4" w:semiHidden="0" w:uiPriority="69" w:unhideWhenUsed="0"/>
+    <w:lsdException w:name="Dark List Accent 4" w:semiHidden="0" w:uiPriority="70" w:unhideWhenUsed="0"/>
+    <w:lsdException w:name="Colorful Shading Accent 4" w:semiHidden="0" w:uiPriority="71" w:unhideWhenUsed="0"/>
+    <w:lsdException w:name="Colorful List Accent 4" w:semiHidden="0" w:uiPriority="72" w:unhideWhenUsed="0"/>
+    <w:lsdException w:name="Colorful Grid Accent 4" w:semiHidden="0" w:uiPriority="73" w:unhideWhenUsed="0"/>
+    <w:lsdException w:name="Light Shading Accent 5" w:semiHidden="0" w:uiPriority="60" w:unhideWhenUsed="0"/>
+    <w:lsdException w:name="Light List Accent 5" w:semiHidden="0" w:uiPriority="61" w:unhideWhenUsed="0"/>
+    <w:lsdException w:name="Light Grid Accent 5" w:semiHidden="0" w:uiPriority="62" w:unhideWhenUsed="0"/>
+    <w:lsdException w:name="Medium Shading 1 Accent 5" w:semiHidden="0" w:uiPriority="63" w:unhideWhenUsed="0"/>
+    <w:lsdException w:name="Medium Shading 2 Accent 5" w:semiHidden="0" w:uiPriority="64" w:unhideWhenUsed="0"/>
+    <w:lsdException w:name="Medium List 1 Accent 5" w:semiHidden="0" w:uiPriority="65" w:unhideWhenUsed="0"/>
+    <w:lsdException w:name="Medium List 2 Accent 5" w:semiHidden="0" w:uiPriority="66" w:unhideWhenUsed="0"/>
+    <w:lsdException w:name="Medium Grid 1 Accent 5" w:semiHidden="0" w:uiPriority="67" w:unhideWhenUsed="0"/>
+    <w:lsdException w:name="Medium Grid 2 Accent 5" w:semiHidden="0" w:uiPriority="68" w:unhideWhenUsed="0"/>
+    <w:lsdException w:name="Medium Grid 3 Accent 5" w:semiHidden="0" w:uiPriority="69" w:unhideWhenUsed="0"/>
+    <w:lsdException w:name="Dark List Accent 5" w:semiHidden="0" w:uiPriority="70" w:unhideWhenUsed="0"/>
+    <w:lsdException w:name="Colorful Shading Accent 5" w:semiHidden="0" w:uiPriority="71" w:unhideWhenUsed="0"/>
+    <w:lsdException w:name="Colorful List Accent 5" w:semiHidden="0" w:uiPriority="72" w:unhideWhenUsed="0"/>
+    <w:lsdException w:name="Colorful Grid Accent 5" w:semiHidden="0" w:uiPriority="73" w:unhideWhenUsed="0"/>
+    <w:lsdException w:name="Light Shading Accent 6" w:semiHidden="0" w:uiPriority="60" w:unhideWhenUsed="0"/>
+    <w:lsdException w:name="Light List Accent 6" w:semiHidden="0" w:uiPriority="61" w:unhideWhenUsed="0"/>
+    <w:lsdException w:name="Light Grid Accent 6" w:semiHidden="0" w:uiPriority="62" w:unhideWhenUsed="0"/>
+    <w:lsdException w:name="Medium Shading 1 Accent 6" w:semiHidden="0" w:uiPriority="63" w:unhideWhenUsed="0"/>
+    <w:lsdException w:name="Medium Shading 2 Accent 6" w:semiHidden="0" w:uiPriority="64" w:unhideWhenUsed="0"/>
+    <w:lsdException w:name="Medium List 1 Accent 6" w:semiHidden="0" w:uiPriority="65" w:unhideWhenUsed="0"/>
+    <w:lsdException w:name="Medium List 2 Accent 6" w:semiHidden="0" w:uiPriority="66" w:unhideWhenUsed="0"/>
+    <w:lsdException w:name="Medium Grid 1 Accent 6" w:semiHidden="0" w:uiPriority="67" w:unhideWhenUsed="0"/>
+    <w:lsdException w:name="Medium Grid 2 Accent 6" w:semiHidden="0" w:uiPriority="68" w:unhideWhenUsed="0"/>
+    <w:lsdException w:name="Medium Grid 3 Accent 6" w:semiHidden="0" w:uiPriority="69" w:unhideWhenUsed="0"/>
+    <w:lsdException w:name="Dark List Accent 6" w:semiHidden="0" w:uiPriority="70" w:unhideWhenUsed="0"/>
+    <w:lsdException w:name="Colorful Shading Accent 6" w:semiHidden="0" w:uiPriority="71" w:unhideWhenUsed="0"/>
+    <w:lsdException w:name="Colorful List Accent 6" w:semiHidden="0" w:uiPriority="72" w:unhideWhenUsed="0"/>
+    <w:lsdException w:name="Colorful Grid Accent 6" w:semiHidden="0" w:uiPriority="73" w:unhideWhenUsed="0"/>
+    <w:lsdException w:name="Subtle Emphasis" w:semiHidden="0" w:uiPriority="19" w:unhideWhenUsed="0" w:qFormat="1"/>
+    <w:lsdException w:name="Intense Emphasis" w:semiHidden="0" w:uiPriority="21" w:unhideWhenUsed="0" w:qFormat="1"/>
+    <w:lsdException w:name="Subtle Reference" w:semiHidden="0" w:uiPriority="31" w:unhideWhenUsed="0" w:qFormat="1"/>
+    <w:lsdException w:name="Intense Reference" w:semiHidden="0" w:uiPriority="32" w:unhideWhenUsed="0" w:qFormat="1"/>
+    <w:lsdException w:name="Book Title" w:semiHidden="0" w:uiPriority="33" w:unhideWhenUsed="0" w:qFormat="1"/>
+    <w:lsdException w:name="Bibliography" w:uiPriority="37"/>
+    <w:lsdException w:name="TOC Heading" w:uiPriority="39" w:qFormat="1"/>
+  </w:latentStyles>
+  <w:style w:type="paragraph" w:default="1" w:styleId="Normal">
+    <w:name w:val="Normal"/>
+    <w:qFormat/>
+    <w:rsid w:val="00EF105E"/>
+  </w:style>
+  <w:style w:type="character" w:default="1" w:styleId="DefaultParagraphFont">
+    <w:name w:val="Default Paragraph Font"/>
+    <w:uiPriority w:val="1"/>
+    <w:semiHidden/>
+    <w:unhideWhenUsed/>
+  </w:style>
+  <w:style w:type="table" w:default="1" w:styleId="TableNormal">
+    <w:name w:val="Normal Table"/>
+    <w:uiPriority w:val="99"/>
+    <w:semiHidden/>
+    <w:unhideWhenUsed/>
+    <w:tblPr>
+      <w:tblInd w:w="0" w:type="dxa"/>
+      <w:tblCellMar>
+        <w:top w:w="0" w:type="dxa"/>
+        <w:left w:w="108" w:type="dxa"/>
+        <w:bottom w:w="0" w:type="dxa"/>
+        <w:right w:w="108" w:type="dxa"/>
+      </w:tblCellMar>
+    </w:tblPr>
+  </w:style>
+  <w:style w:type="numbering" w:default="1" w:styleId="NoList">
+    <w:name w:val="No List"/>
+    <w:uiPriority w:val="99"/>
+    <w:semiHidden/>
+    <w:unhideWhenUsed/>
+  </w:style>
+  <w:style w:type="character" w:styleId="PlaceholderText">
+    <w:name w:val="Placeholder Text"/>
+    <w:basedOn w:val="DefaultParagraphFont"/>
+    <w:uiPriority w:val="99"/>
+    <w:semiHidden/>
+    <w:rsid w:val="00621E3B"/>
+    <w:rPr>
+      <w:color w:val="808080"/>
+    </w:rPr>
+  </w:style>
+</w:styles>
+</file>
+
+<file path=word/glossary/stylesWithEffects.xml><?xml version="1.0" encoding="utf-8"?>
+<w:styles xmlns:wpc="http://schemas.microsoft.com/office/word/2010/wordprocessingCanvas" xmlns:mc="http://schemas.openxmlformats.org/markup-compatibility/2006" xmlns:o="urn:schemas-microsoft-com:office:office" xmlns:r="http://schemas.openxmlformats.org/officeDocument/2006/relationships" xmlns:m="http://schemas.openxmlformats.org/officeDocument/2006/math" xmlns:v="urn:schemas-microsoft-com:vml" xmlns:wp14="http://schemas.microsoft.com/office/word/2010/wordprocessingDrawing" xmlns:wp="http://schemas.openxmlformats.org/drawingml/2006/wordprocessingDrawing" xmlns:w10="urn:schemas-microsoft-com:office:word" xmlns:w="http://schemas.openxmlformats.org/wordprocessingml/2006/main" xmlns:w14="http://schemas.microsoft.com/office/word/2010/wordml" xmlns:wpg="http://schemas.microsoft.com/office/word/2010/wordprocessingGroup" xmlns:wpi="http://schemas.microsoft.com/office/word/2010/wordprocessingInk" xmlns:wne="http://schemas.microsoft.com/office/word/2006/wordml" xmlns:wps="http://schemas.microsoft.com/office/word/2010/wordprocessingShape" mc:Ignorable="w14 wp14">
+  <w:docDefaults>
+    <w:rPrDefault>
+      <w:rPr>
+        <w:rFonts w:asciiTheme="minorHAnsi" w:eastAsiaTheme="minorEastAsia" w:hAnsiTheme="minorHAnsi" w:cstheme="minorBidi"/>
+        <w:sz w:val="22"/>
+        <w:szCs w:val="22"/>
+        <w:lang w:val="en-US" w:eastAsia="en-US" w:bidi="ar-SA"/>
+      </w:rPr>
+    </w:rPrDefault>
+    <w:pPrDefault>
+      <w:pPr>
+        <w:spacing w:after="200" w:line="276" w:lineRule="auto"/>
+      </w:pPr>
+    </w:pPrDefault>
+  </w:docDefaults>
+  <w:latentStyles w:defLockedState="0" w:defUIPriority="99" w:defSemiHidden="1" w:defUnhideWhenUsed="1" w:defQFormat="0" w:count="267">
+    <w:lsdException w:name="Normal" w:semiHidden="0" w:uiPriority="0" w:unhideWhenUsed="0" w:qFormat="1"/>
+    <w:lsdException w:name="heading 1" w:semiHidden="0" w:uiPriority="9" w:unhideWhenUsed="0" w:qFormat="1"/>
+    <w:lsdException w:name="heading 2" w:uiPriority="9" w:qFormat="1"/>
+    <w:lsdException w:name="heading 3" w:uiPriority="9" w:qFormat="1"/>
+    <w:lsdException w:name="heading 4" w:uiPriority="9" w:qFormat="1"/>
+    <w:lsdException w:name="heading 5" w:uiPriority="9" w:qFormat="1"/>
+    <w:lsdException w:name="heading 6" w:uiPriority="9" w:qFormat="1"/>
+    <w:lsdException w:name="heading 7" w:uiPriority="9" w:qFormat="1"/>
+    <w:lsdException w:name="heading 8" w:uiPriority="9" w:qFormat="1"/>
+    <w:lsdException w:name="heading 9" w:uiPriority="9" w:qFormat="1"/>
+    <w:lsdException w:name="toc 1" w:uiPriority="39"/>
+    <w:lsdException w:name="toc 2" w:uiPriority="39"/>
+    <w:lsdException w:name="toc 3" w:uiPriority="39"/>
+    <w:lsdException w:name="toc 4" w:uiPriority="39"/>
+    <w:lsdException w:name="toc 5" w:uiPriority="39"/>
+    <w:lsdException w:name="toc 6" w:uiPriority="39"/>
+    <w:lsdException w:name="toc 7" w:uiPriority="39"/>
+    <w:lsdException w:name="toc 8" w:uiPriority="39"/>
+    <w:lsdException w:name="toc 9" w:uiPriority="39"/>
+    <w:lsdException w:name="caption" w:uiPriority="35" w:qFormat="1"/>
+    <w:lsdException w:name="Title" w:semiHidden="0" w:uiPriority="10" w:unhideWhenUsed="0" w:qFormat="1"/>
+    <w:lsdException w:name="Default Paragraph Font" w:uiPriority="1"/>
+    <w:lsdException w:name="Subtitle" w:semiHidden="0" w:uiPriority="11" w:unhideWhenUsed="0" w:qFormat="1"/>
+    <w:lsdException w:name="Strong" w:semiHidden="0" w:uiPriority="22" w:unhideWhenUsed="0" w:qFormat="1"/>
+    <w:lsdException w:name="Emphasis" w:semiHidden="0" w:uiPriority="20" w:unhideWhenUsed="0" w:qFormat="1"/>
+    <w:lsdException w:name="Table Grid" w:semiHidden="0" w:uiPriority="59" w:unhideWhenUsed="0"/>
+    <w:lsdException w:name="Placeholder Text" w:unhideWhenUsed="0"/>
+    <w:lsdException w:name="No Spacing" w:semiHidden="0" w:uiPriority="1" w:unhideWhenUsed="0" w:qFormat="1"/>
+    <w:lsdException w:name="Light Shading" w:semiHidden="0" w:uiPriority="60" w:unhideWhenUsed="0"/>
+    <w:lsdException w:name="Light List" w:semiHidden="0" w:uiPriority="61" w:unhideWhenUsed="0"/>
+    <w:lsdException w:name="Light Grid" w:semiHidden="0" w:uiPriority="62" w:unhideWhenUsed="0"/>
+    <w:lsdException w:name="Medium Shading 1" w:semiHidden="0" w:uiPriority="63" w:unhideWhenUsed="0"/>
+    <w:lsdException w:name="Medium Shading 2" w:semiHidden="0" w:uiPriority="64" w:unhideWhenUsed="0"/>
+    <w:lsdException w:name="Medium List 1" w:semiHidden="0" w:uiPriority="65" w:unhideWhenUsed="0"/>
+    <w:lsdException w:name="Medium List 2" w:semiHidden="0" w:uiPriority="66" w:unhideWhenUsed="0"/>
+    <w:lsdException w:name="Medium Grid 1" w:semiHidden="0" w:uiPriority="67" w:unhideWhenUsed="0"/>
+    <w:lsdException w:name="Medium Grid 2" w:semiHidden="0" w:uiPriority="68" w:unhideWhenUsed="0"/>
+    <w:lsdException w:name="Medium Grid 3" w:semiHidden="0" w:uiPriority="69" w:unhideWhenUsed="0"/>
+    <w:lsdException w:name="Dark List" w:semiHidden="0" w:uiPriority="70" w:unhideWhenUsed="0"/>
+    <w:lsdException w:name="Colorful Shading" w:semiHidden="0" w:uiPriority="71" w:unhideWhenUsed="0"/>
+    <w:lsdException w:name="Colorful List" w:semiHidden="0" w:uiPriority="72" w:unhideWhenUsed="0"/>
+    <w:lsdException w:name="Colorful Grid" w:semiHidden="0" w:uiPriority="73" w:unhideWhenUsed="0"/>
+    <w:lsdException w:name="Light Shading Accent 1" w:semiHidden="0" w:uiPriority="60" w:unhideWhenUsed="0"/>
+    <w:lsdException w:name="Light List Accent 1" w:semiHidden="0" w:uiPriority="61" w:unhideWhenUsed="0"/>
+    <w:lsdException w:name="Light Grid Accent 1" w:semiHidden="0" w:uiPriority="62" w:unhideWhenUsed="0"/>
+    <w:lsdException w:name="Medium Shading 1 Accent 1" w:semiHidden="0" w:uiPriority="63" w:unhideWhenUsed="0"/>
+    <w:lsdException w:name="Medium Shading 2 Accent 1" w:semiHidden="0" w:uiPriority="64" w:unhideWhenUsed="0"/>
+    <w:lsdException w:name="Medium List 1 Accent 1" w:semiHidden="0" w:uiPriority="65" w:unhideWhenUsed="0"/>
+    <w:lsdException w:name="Revision" w:unhideWhenUsed="0"/>
+    <w:lsdException w:name="List Paragraph" w:semiHidden="0" w:uiPriority="34" w:unhideWhenUsed="0" w:qFormat="1"/>
+    <w:lsdException w:name="Quote" w:semiHidden="0" w:uiPriority="29" w:unhideWhenUsed="0" w:qFormat="1"/>
+    <w:lsdException w:name="Intense Quote" w:semiHidden="0" w:uiPriority="30" w:unhideWhenUsed="0" w:qFormat="1"/>
+    <w:lsdException w:name="Medium List 2 Accent 1" w:semiHidden="0" w:uiPriority="66" w:unhideWhenUsed="0"/>
+    <w:lsdException w:name="Medium Grid 1 Accent 1" w:semiHidden="0" w:uiPriority="67" w:unhideWhenUsed="0"/>
+    <w:lsdException w:name="Medium Grid 2 Accent 1" w:semiHidden="0" w:uiPriority="68" w:unhideWhenUsed="0"/>
+    <w:lsdException w:name="Medium Grid 3 Accent 1" w:semiHidden="0" w:uiPriority="69" w:unhideWhenUsed="0"/>
+    <w:lsdException w:name="Dark List Accent 1" w:semiHidden="0" w:uiPriority="70" w:unhideWhenUsed="0"/>
+    <w:lsdException w:name="Colorful Shading Accent 1" w:semiHidden="0" w:uiPriority="71" w:unhideWhenUsed="0"/>
+    <w:lsdException w:name="Colorful List Accent 1" w:semiHidden="0" w:uiPriority="72" w:unhideWhenUsed="0"/>
+    <w:lsdException w:name="Colorful Grid Accent 1" w:semiHidden="0" w:uiPriority="73" w:unhideWhenUsed="0"/>
+    <w:lsdException w:name="Light Shading Accent 2" w:semiHidden="0" w:uiPriority="60" w:unhideWhenUsed="0"/>
+    <w:lsdException w:name="Light List Accent 2" w:semiHidden="0" w:uiPriority="61" w:unhideWhenUsed="0"/>
+    <w:lsdException w:name="Light Grid Accent 2" w:semiHidden="0" w:uiPriority="62" w:unhideWhenUsed="0"/>
+    <w:lsdException w:name="Medium Shading 1 Accent 2" w:semiHidden="0" w:uiPriority="63" w:unhideWhenUsed="0"/>
+    <w:lsdException w:name="Medium Shading 2 Accent 2" w:semiHidden="0" w:uiPriority="64" w:unhideWhenUsed="0"/>
+    <w:lsdException w:name="Medium List 1 Accent 2" w:semiHidden="0" w:uiPriority="65" w:unhideWhenUsed="0"/>
+    <w:lsdException w:name="Medium List 2 Accent 2" w:semiHidden="0" w:uiPriority="66" w:unhideWhenUsed="0"/>
+    <w:lsdException w:name="Medium Grid 1 Accent 2" w:semiHidden="0" w:uiPriority="67" w:unhideWhenUsed="0"/>
+    <w:lsdException w:name="Medium Grid 2 Accent 2" w:semiHidden="0" w:uiPriority="68" w:unhideWhenUsed="0"/>
+    <w:lsdException w:name="Medium Grid 3 Accent 2" w:semiHidden="0" w:uiPriority="69" w:unhideWhenUsed="0"/>
+    <w:lsdException w:name="Dark List Accent 2" w:semiHidden="0" w:uiPriority="70" w:unhideWhenUsed="0"/>
+    <w:lsdException w:name="Colorful Shading Accent 2" w:semiHidden="0" w:uiPriority="71" w:unhideWhenUsed="0"/>
+    <w:lsdException w:name="Colorful List Accent 2" w:semiHidden="0" w:uiPriority="72" w:unhideWhenUsed="0"/>
+    <w:lsdException w:name="Colorful Grid Accent 2" w:semiHidden="0" w:uiPriority="73" w:unhideWhenUsed="0"/>
+    <w:lsdException w:name="Light Shading Accent 3" w:semiHidden="0" w:uiPriority="60" w:unhideWhenUsed="0"/>
+    <w:lsdException w:name="Light List Accent 3" w:semiHidden="0" w:uiPriority="61" w:unhideWhenUsed="0"/>
+    <w:lsdException w:name="Light Grid Accent 3" w:semiHidden="0" w:uiPriority="62" w:unhideWhenUsed="0"/>
+    <w:lsdException w:name="Medium Shading 1 Accent 3" w:semiHidden="0" w:uiPriority="63" w:unhideWhenUsed="0"/>
+    <w:lsdException w:name="Medium Shading 2 Accent 3" w:semiHidden="0" w:uiPriority="64" w:unhideWhenUsed="0"/>
+    <w:lsdException w:name="Medium List 1 Accent 3" w:semiHidden="0" w:uiPriority="65" w:unhideWhenUsed="0"/>
+    <w:lsdException w:name="Medium List 2 Accent 3" w:semiHidden="0" w:uiPriority="66" w:unhideWhenUsed="0"/>
+    <w:lsdException w:name="Medium Grid 1 Accent 3" w:semiHidden="0" w:uiPriority="67" w:unhideWhenUsed="0"/>
+    <w:lsdException w:name="Medium Grid 2 Accent 3" w:semiHidden="0" w:uiPriority="68" w:unhideWhenUsed="0"/>
+    <w:lsdException w:name="Medium Grid 3 Accent 3" w:semiHidden="0" w:uiPriority="69" w:unhideWhenUsed="0"/>
+    <w:lsdException w:name="Dark List Accent 3" w:semiHidden="0" w:uiPriority="70" w:unhideWhenUsed="0"/>
+    <w:lsdException w:name="Colorful Shading Accent 3" w:semiHidden="0" w:uiPriority="71" w:unhideWhenUsed="0"/>
+    <w:lsdException w:name="Colorful List Accent 3" w:semiHidden="0" w:uiPriority="72" w:unhideWhenUsed="0"/>
+    <w:lsdException w:name="Colorful Grid Accent 3" w:semiHidden="0" w:uiPriority="73" w:unhideWhenUsed="0"/>
+    <w:lsdException w:name="Light Shading Accent 4" w:semiHidden="0" w:uiPriority="60" w:unhideWhenUsed="0"/>
+    <w:lsdException w:name="Light List Accent 4" w:semiHidden="0" w:uiPriority="61" w:unhideWhenUsed="0"/>
+    <w:lsdException w:name="Light Grid Accent 4" w:semiHidden="0" w:uiPriority="62" w:unhideWhenUsed="0"/>
+    <w:lsdException w:name="Medium Shading 1 Accent 4" w:semiHidden="0" w:uiPriority="63" w:unhideWhenUsed="0"/>
+    <w:lsdException w:name="Medium Shading 2 Accent 4" w:semiHidden="0" w:uiPriority="64" w:unhideWhenUsed="0"/>
+    <w:lsdException w:name="Medium List 1 Accent 4" w:semiHidden="0" w:uiPriority="65" w:unhideWhenUsed="0"/>
+    <w:lsdException w:name="Medium List 2 Accent 4" w:semiHidden="0" w:uiPriority="66" w:unhideWhenUsed="0"/>
+    <w:lsdException w:name="Medium Grid 1 Accent 4" w:semiHidden="0" w:uiPriority="67" w:unhideWhenUsed="0"/>
+    <w:lsdException w:name="Medium Grid 2 Accent 4" w:semiHidden="0" w:uiPriority="68" w:unhideWhenUsed="0"/>
+    <w:lsdException w:name="Medium Grid 3 Accent 4" w:semiHidden="0" w:uiPriority="69" w:unhideWhenUsed="0"/>
+    <w:lsdException w:name="Dark List Accent 4" w:semiHidden="0" w:uiPriority="70" w:unhideWhenUsed="0"/>
+    <w:lsdException w:name="Colorful Shading Accent 4" w:semiHidden="0" w:uiPriority="71" w:unhideWhenUsed="0"/>
+    <w:lsdException w:name="Colorful List Accent 4" w:semiHidden="0" w:uiPriority="72" w:unhideWhenUsed="0"/>
+    <w:lsdException w:name="Colorful Grid Accent 4" w:semiHidden="0" w:uiPriority="73" w:unhideWhenUsed="0"/>
+    <w:lsdException w:name="Light Shading Accent 5" w:semiHidden="0" w:uiPriority="60" w:unhideWhenUsed="0"/>
+    <w:lsdException w:name="Light List Accent 5" w:semiHidden="0" w:uiPriority="61" w:unhideWhenUsed="0"/>
+    <w:lsdException w:name="Light Grid Accent 5" w:semiHidden="0" w:uiPriority="62" w:unhideWhenUsed="0"/>
+    <w:lsdException w:name="Medium Shading 1 Accent 5" w:semiHidden="0" w:uiPriority="63" w:unhideWhenUsed="0"/>
+    <w:lsdException w:name="Medium Shading 2 Accent 5" w:semiHidden="0" w:uiPriority="64" w:unhideWhenUsed="0"/>
+    <w:lsdException w:name="Medium List 1 Accent 5" w:semiHidden="0" w:uiPriority="65" w:unhideWhenUsed="0"/>
+    <w:lsdException w:name="Medium List 2 Accent 5" w:semiHidden="0" w:uiPriority="66" w:unhideWhenUsed="0"/>
+    <w:lsdException w:name="Medium Grid 1 Accent 5" w:semiHidden="0" w:uiPriority="67" w:unhideWhenUsed="0"/>
+    <w:lsdException w:name="Medium Grid 2 Accent 5" w:semiHidden="0" w:uiPriority="68" w:unhideWhenUsed="0"/>
+    <w:lsdException w:name="Medium Grid 3 Accent 5" w:semiHidden="0" w:uiPriority="69" w:unhideWhenUsed="0"/>
+    <w:lsdException w:name="Dark List Accent 5" w:semiHidden="0" w:uiPriority="70" w:unhideWhenUsed="0"/>
+    <w:lsdException w:name="Colorful Shading Accent 5" w:semiHidden="0" w:uiPriority="71" w:unhideWhenUsed="0"/>
+    <w:lsdException w:name="Colorful List Accent 5" w:semiHidden="0" w:uiPriority="72" w:unhideWhenUsed="0"/>
+    <w:lsdException w:name="Colorful Grid Accent 5" w:semiHidden="0" w:uiPriority="73" w:unhideWhenUsed="0"/>
+    <w:lsdException w:name="Light Shading Accent 6" w:semiHidden="0" w:uiPriority="60" w:unhideWhenUsed="0"/>
+    <w:lsdException w:name="Light List Accent 6" w:semiHidden="0" w:uiPriority="61" w:unhideWhenUsed="0"/>
+    <w:lsdException w:name="Light Grid Accent 6" w:semiHidden="0" w:uiPriority="62" w:unhideWhenUsed="0"/>
+    <w:lsdException w:name="Medium Shading 1 Accent 6" w:semiHidden="0" w:uiPriority="63" w:unhideWhenUsed="0"/>
+    <w:lsdException w:name="Medium Shading 2 Accent 6" w:semiHidden="0" w:uiPriority="64" w:unhideWhenUsed="0"/>
+    <w:lsdException w:name="Medium List 1 Accent 6" w:semiHidden="0" w:uiPriority="65" w:unhideWhenUsed="0"/>
+    <w:lsdException w:name="Medium List 2 Accent 6" w:semiHidden="0" w:uiPriority="66" w:unhideWhenUsed="0"/>
+    <w:lsdException w:name="Medium Grid 1 Accent 6" w:semiHidden="0" w:uiPriority="67" w:unhideWhenUsed="0"/>
+    <w:lsdException w:name="Medium Grid 2 Accent 6" w:semiHidden="0" w:uiPriority="68" w:unhideWhenUsed="0"/>
+    <w:lsdException w:name="Medium Grid 3 Accent 6" w:semiHidden="0" w:uiPriority="69" w:unhideWhenUsed="0"/>
+    <w:lsdException w:name="Dark List Accent 6" w:semiHidden="0" w:uiPriority="70" w:unhideWhenUsed="0"/>
+    <w:lsdException w:name="Colorful Shading Accent 6" w:semiHidden="0" w:uiPriority="71" w:unhideWhenUsed="0"/>
+    <w:lsdException w:name="Colorful List Accent 6" w:semiHidden="0" w:uiPriority="72" w:unhideWhenUsed="0"/>
+    <w:lsdException w:name="Colorful Grid Accent 6" w:semiHidden="0" w:uiPriority="73" w:unhideWhenUsed="0"/>
+    <w:lsdException w:name="Subtle Emphasis" w:semiHidden="0" w:uiPriority="19" w:unhideWhenUsed="0" w:qFormat="1"/>
+    <w:lsdException w:name="Intense Emphasis" w:semiHidden="0" w:uiPriority="21" w:unhideWhenUsed="0" w:qFormat="1"/>
+    <w:lsdException w:name="Subtle Reference" w:semiHidden="0" w:uiPriority="31" w:unhideWhenUsed="0" w:qFormat="1"/>
+    <w:lsdException w:name="Intense Reference" w:semiHidden="0" w:uiPriority="32" w:unhideWhenUsed="0" w:qFormat="1"/>
+    <w:lsdException w:name="Book Title" w:semiHidden="0" w:uiPriority="33" w:unhideWhenUsed="0" w:qFormat="1"/>
+    <w:lsdException w:name="Bibliography" w:uiPriority="37"/>
+    <w:lsdException w:name="TOC Heading" w:uiPriority="39" w:qFormat="1"/>
+  </w:latentStyles>
+  <w:style w:type="paragraph" w:default="1" w:styleId="Normal">
+    <w:name w:val="Normal"/>
+    <w:qFormat/>
+  </w:style>
+  <w:style w:type="character" w:default="1" w:styleId="DefaultParagraphFont">
+    <w:name w:val="Default Paragraph Font"/>
+    <w:uiPriority w:val="1"/>
+    <w:semiHidden/>
+    <w:unhideWhenUsed/>
+  </w:style>
+  <w:style w:type="table" w:default="1" w:styleId="TableNormal">
+    <w:name w:val="Normal Table"/>
+    <w:uiPriority w:val="99"/>
+    <w:semiHidden/>
+    <w:unhideWhenUsed/>
+    <w:tblPr>
+      <w:tblInd w:w="0" w:type="dxa"/>
+      <w:tblCellMar>
+        <w:top w:w="0" w:type="dxa"/>
+        <w:left w:w="108" w:type="dxa"/>
+        <w:bottom w:w="0" w:type="dxa"/>
+        <w:right w:w="108" w:type="dxa"/>
+      </w:tblCellMar>
+    </w:tblPr>
+  </w:style>
+  <w:style w:type="numbering" w:default="1" w:styleId="NoList">
+    <w:name w:val="No List"/>
+    <w:uiPriority w:val="99"/>
+    <w:semiHidden/>
+    <w:unhideWhenUsed/>
+  </w:style>
+</w:styles>
+</file>
+
+<file path=word/glossary/webSettings.xml><?xml version="1.0" encoding="utf-8"?>
+<w:webSettings xmlns:mc="http://schemas.openxmlformats.org/markup-compatibility/2006" xmlns:r="http://schemas.openxmlformats.org/officeDocument/2006/relationships" xmlns:w="http://schemas.openxmlformats.org/wordprocessingml/2006/main" xmlns:w14="http://schemas.microsoft.com/office/word/2010/wordml" mc:Ignorable="w14">
+  <w:optimizeForBrowser/>
+</w:webSettings>
+</file>
+
 <file path=word/theme/theme1.xml><?xml version="1.0" encoding="utf-8"?>
 <a:theme xmlns:a="http://schemas.openxmlformats.org/drawingml/2006/main" name="Office Theme">
   <a:themeElements>
@@ -8579,7 +12441,7 @@
 </file>
 
 <file path=customXml/itemProps1.xml><?xml version="1.0" encoding="utf-8"?>
-<ds:datastoreItem xmlns:ds="http://schemas.openxmlformats.org/officeDocument/2006/customXml" ds:itemID="{650434C3-8402-4CB7-8F31-934A97DFF953}">
+<ds:datastoreItem xmlns:ds="http://schemas.openxmlformats.org/officeDocument/2006/customXml" ds:itemID="{1FD8068F-F265-429B-8BDE-AF1AA4499002}">
   <ds:schemaRefs>
     <ds:schemaRef ds:uri="http://schemas.openxmlformats.org/officeDocument/2006/bibliography"/>
   </ds:schemaRefs>

</xml_diff>